<commit_message>
Survol du SRS en équipe.
</commit_message>
<xml_diff>
--- a/Documentations/SRS.docx
+++ b/Documentations/SRS.docx
@@ -4,7 +4,7 @@
   <w:body>
     <w:p>
       <w:pPr>
-        <w:pStyle w:val="Titre"/>
+        <w:pStyle w:val="Title"/>
         <w:jc w:val="right"/>
         <w:rPr>
           <w:lang w:val="fr-CA"/>
@@ -34,7 +34,7 @@
     </w:p>
     <w:p>
       <w:pPr>
-        <w:pStyle w:val="Titre"/>
+        <w:pStyle w:val="Title"/>
         <w:jc w:val="right"/>
         <w:rPr>
           <w:lang w:val="fr-CA"/>
@@ -43,7 +43,7 @@
     </w:p>
     <w:p>
       <w:pPr>
-        <w:pStyle w:val="Titre"/>
+        <w:pStyle w:val="Title"/>
         <w:jc w:val="right"/>
         <w:rPr>
           <w:lang w:val="fr-CA"/>
@@ -52,7 +52,7 @@
     </w:p>
     <w:p>
       <w:pPr>
-        <w:pStyle w:val="Titre"/>
+        <w:pStyle w:val="Title"/>
         <w:jc w:val="right"/>
         <w:rPr>
           <w:lang w:val="fr-CA"/>
@@ -61,7 +61,7 @@
     </w:p>
     <w:p>
       <w:pPr>
-        <w:pStyle w:val="Titre"/>
+        <w:pStyle w:val="Title"/>
         <w:jc w:val="right"/>
         <w:rPr>
           <w:lang w:val="fr-CA"/>
@@ -81,10 +81,11 @@
         <w:dataBinding w:prefixMappings="xmlns:ns0='http://purl.org/dc/elements/1.1/' xmlns:ns1='http://schemas.openxmlformats.org/package/2006/metadata/core-properties' " w:xpath="/ns1:coreProperties[1]/ns0:subject[1]" w:storeItemID="{6C3C8BC8-F283-45AE-878A-BAB7291924A1}"/>
         <w:text/>
       </w:sdtPr>
+      <w:sdtEndPr/>
       <w:sdtContent>
         <w:p>
           <w:pPr>
-            <w:pStyle w:val="Titre"/>
+            <w:pStyle w:val="Title"/>
             <w:jc w:val="right"/>
             <w:rPr>
               <w:lang w:val="fr-CA"/>
@@ -112,10 +113,11 @@
         <w:dataBinding w:prefixMappings="xmlns:ns0='http://purl.org/dc/elements/1.1/' xmlns:ns1='http://schemas.openxmlformats.org/package/2006/metadata/core-properties' " w:xpath="/ns1:coreProperties[1]/ns0:title[1]" w:storeItemID="{6C3C8BC8-F283-45AE-878A-BAB7291924A1}"/>
         <w:text/>
       </w:sdtPr>
+      <w:sdtEndPr/>
       <w:sdtContent>
         <w:p>
           <w:pPr>
-            <w:pStyle w:val="Titre"/>
+            <w:pStyle w:val="Title"/>
             <w:jc w:val="right"/>
             <w:rPr>
               <w:lang w:val="fr-CA"/>
@@ -132,7 +134,7 @@
     </w:sdt>
     <w:p>
       <w:pPr>
-        <w:pStyle w:val="Titre"/>
+        <w:pStyle w:val="Title"/>
         <w:jc w:val="right"/>
         <w:rPr>
           <w:lang w:val="fr-CA"/>
@@ -141,7 +143,7 @@
     </w:p>
     <w:p>
       <w:pPr>
-        <w:pStyle w:val="Titre"/>
+        <w:pStyle w:val="Title"/>
         <w:jc w:val="right"/>
         <w:rPr>
           <w:sz w:val="28"/>
@@ -169,6 +171,7 @@
           <w:dataBinding w:prefixMappings="xmlns:ns0='http://purl.org/dc/elements/1.1/' xmlns:ns1='http://schemas.openxmlformats.org/package/2006/metadata/core-properties' " w:xpath="/ns1:coreProperties[1]/ns1:contentStatus[1]" w:storeItemID="{6C3C8BC8-F283-45AE-878A-BAB7291924A1}"/>
           <w:text/>
         </w:sdtPr>
+        <w:sdtEndPr/>
         <w:sdtContent>
           <w:r>
             <w:rPr>
@@ -182,7 +185,7 @@
     </w:p>
     <w:p>
       <w:pPr>
-        <w:pStyle w:val="Titre"/>
+        <w:pStyle w:val="Title"/>
         <w:rPr>
           <w:sz w:val="28"/>
           <w:lang w:val="fr-CA"/>
@@ -199,7 +202,7 @@
     </w:p>
     <w:p>
       <w:pPr>
-        <w:pStyle w:val="Corpsdetexte"/>
+        <w:pStyle w:val="BodyText"/>
         <w:rPr>
           <w:i/>
           <w:color w:val="0000FF"/>
@@ -209,7 +212,7 @@
     </w:p>
     <w:p>
       <w:pPr>
-        <w:pStyle w:val="Corpsdetexte"/>
+        <w:pStyle w:val="BodyText"/>
         <w:rPr>
           <w:i/>
           <w:color w:val="0000FF"/>
@@ -219,7 +222,7 @@
     </w:p>
     <w:p>
       <w:pPr>
-        <w:pStyle w:val="Corpsdetexte"/>
+        <w:pStyle w:val="BodyText"/>
         <w:rPr>
           <w:i/>
           <w:color w:val="0000FF"/>
@@ -229,7 +232,7 @@
     </w:p>
     <w:p>
       <w:pPr>
-        <w:pStyle w:val="Corpsdetexte"/>
+        <w:pStyle w:val="BodyText"/>
         <w:rPr>
           <w:i/>
           <w:color w:val="0000FF"/>
@@ -239,7 +242,7 @@
     </w:p>
     <w:p>
       <w:pPr>
-        <w:pStyle w:val="Corpsdetexte"/>
+        <w:pStyle w:val="BodyText"/>
         <w:rPr>
           <w:i/>
           <w:color w:val="0000FF"/>
@@ -249,7 +252,7 @@
     </w:p>
     <w:p>
       <w:pPr>
-        <w:pStyle w:val="Corpsdetexte"/>
+        <w:pStyle w:val="BodyText"/>
         <w:rPr>
           <w:lang w:val="fr-CA"/>
         </w:rPr>
@@ -265,7 +268,7 @@
     </w:p>
     <w:p>
       <w:pPr>
-        <w:pStyle w:val="Titre"/>
+        <w:pStyle w:val="Title"/>
         <w:rPr>
           <w:lang w:val="fr-CA"/>
         </w:rPr>
@@ -726,7 +729,7 @@
     </w:p>
     <w:p>
       <w:pPr>
-        <w:pStyle w:val="Titre"/>
+        <w:pStyle w:val="Title"/>
         <w:rPr>
           <w:lang w:val="fr-CA"/>
         </w:rPr>
@@ -753,7 +756,7 @@
     </w:p>
     <w:p>
       <w:pPr>
-        <w:pStyle w:val="TM1"/>
+        <w:pStyle w:val="TOC1"/>
         <w:tabs>
           <w:tab w:val="left" w:pos="432"/>
         </w:tabs>
@@ -851,7 +854,7 @@
     </w:p>
     <w:p>
       <w:pPr>
-        <w:pStyle w:val="TM2"/>
+        <w:pStyle w:val="TOC2"/>
         <w:tabs>
           <w:tab w:val="left" w:pos="1000"/>
         </w:tabs>
@@ -931,7 +934,7 @@
     </w:p>
     <w:p>
       <w:pPr>
-        <w:pStyle w:val="TM2"/>
+        <w:pStyle w:val="TOC2"/>
         <w:tabs>
           <w:tab w:val="left" w:pos="1000"/>
         </w:tabs>
@@ -1011,7 +1014,7 @@
     </w:p>
     <w:p>
       <w:pPr>
-        <w:pStyle w:val="TM2"/>
+        <w:pStyle w:val="TOC2"/>
         <w:tabs>
           <w:tab w:val="left" w:pos="1000"/>
         </w:tabs>
@@ -1091,7 +1094,7 @@
     </w:p>
     <w:p>
       <w:pPr>
-        <w:pStyle w:val="TM1"/>
+        <w:pStyle w:val="TOC1"/>
         <w:tabs>
           <w:tab w:val="left" w:pos="432"/>
         </w:tabs>
@@ -1171,7 +1174,7 @@
     </w:p>
     <w:p>
       <w:pPr>
-        <w:pStyle w:val="TM2"/>
+        <w:pStyle w:val="TOC2"/>
         <w:tabs>
           <w:tab w:val="left" w:pos="1000"/>
         </w:tabs>
@@ -1251,7 +1254,7 @@
     </w:p>
     <w:p>
       <w:pPr>
-        <w:pStyle w:val="TM2"/>
+        <w:pStyle w:val="TOC2"/>
         <w:tabs>
           <w:tab w:val="left" w:pos="1000"/>
         </w:tabs>
@@ -1331,7 +1334,7 @@
     </w:p>
     <w:p>
       <w:pPr>
-        <w:pStyle w:val="TM3"/>
+        <w:pStyle w:val="TOC3"/>
         <w:rPr>
           <w:rFonts w:asciiTheme="minorHAnsi" w:eastAsiaTheme="minorEastAsia" w:hAnsiTheme="minorHAnsi" w:cstheme="minorBidi"/>
           <w:noProof/>
@@ -1408,7 +1411,7 @@
     </w:p>
     <w:p>
       <w:pPr>
-        <w:pStyle w:val="TM3"/>
+        <w:pStyle w:val="TOC3"/>
         <w:rPr>
           <w:rFonts w:asciiTheme="minorHAnsi" w:eastAsiaTheme="minorEastAsia" w:hAnsiTheme="minorHAnsi" w:cstheme="minorBidi"/>
           <w:noProof/>
@@ -1485,7 +1488,7 @@
     </w:p>
     <w:p>
       <w:pPr>
-        <w:pStyle w:val="TM3"/>
+        <w:pStyle w:val="TOC3"/>
         <w:rPr>
           <w:rFonts w:asciiTheme="minorHAnsi" w:eastAsiaTheme="minorEastAsia" w:hAnsiTheme="minorHAnsi" w:cstheme="minorBidi"/>
           <w:noProof/>
@@ -1562,7 +1565,7 @@
     </w:p>
     <w:p>
       <w:pPr>
-        <w:pStyle w:val="TM3"/>
+        <w:pStyle w:val="TOC3"/>
         <w:rPr>
           <w:rFonts w:asciiTheme="minorHAnsi" w:eastAsiaTheme="minorEastAsia" w:hAnsiTheme="minorHAnsi" w:cstheme="minorBidi"/>
           <w:noProof/>
@@ -1639,7 +1642,7 @@
     </w:p>
     <w:p>
       <w:pPr>
-        <w:pStyle w:val="TM2"/>
+        <w:pStyle w:val="TOC2"/>
         <w:tabs>
           <w:tab w:val="left" w:pos="1000"/>
         </w:tabs>
@@ -1719,7 +1722,7 @@
     </w:p>
     <w:p>
       <w:pPr>
-        <w:pStyle w:val="TM2"/>
+        <w:pStyle w:val="TOC2"/>
         <w:tabs>
           <w:tab w:val="left" w:pos="1000"/>
         </w:tabs>
@@ -1799,7 +1802,7 @@
     </w:p>
     <w:p>
       <w:pPr>
-        <w:pStyle w:val="TM1"/>
+        <w:pStyle w:val="TOC1"/>
         <w:tabs>
           <w:tab w:val="left" w:pos="432"/>
         </w:tabs>
@@ -1879,7 +1882,7 @@
     </w:p>
     <w:p>
       <w:pPr>
-        <w:pStyle w:val="TM2"/>
+        <w:pStyle w:val="TOC2"/>
         <w:tabs>
           <w:tab w:val="left" w:pos="1000"/>
         </w:tabs>
@@ -1959,7 +1962,7 @@
     </w:p>
     <w:p>
       <w:pPr>
-        <w:pStyle w:val="TM1"/>
+        <w:pStyle w:val="TOC1"/>
         <w:tabs>
           <w:tab w:val="left" w:pos="432"/>
         </w:tabs>
@@ -2039,7 +2042,7 @@
     </w:p>
     <w:p>
       <w:pPr>
-        <w:pStyle w:val="TM2"/>
+        <w:pStyle w:val="TOC2"/>
         <w:tabs>
           <w:tab w:val="left" w:pos="1000"/>
         </w:tabs>
@@ -2119,7 +2122,7 @@
     </w:p>
     <w:p>
       <w:pPr>
-        <w:pStyle w:val="TM3"/>
+        <w:pStyle w:val="TOC3"/>
         <w:rPr>
           <w:rFonts w:asciiTheme="minorHAnsi" w:eastAsiaTheme="minorEastAsia" w:hAnsiTheme="minorHAnsi" w:cstheme="minorBidi"/>
           <w:noProof/>
@@ -2196,7 +2199,7 @@
     </w:p>
     <w:p>
       <w:pPr>
-        <w:pStyle w:val="TM2"/>
+        <w:pStyle w:val="TOC2"/>
         <w:tabs>
           <w:tab w:val="left" w:pos="1000"/>
         </w:tabs>
@@ -2276,7 +2279,7 @@
     </w:p>
     <w:p>
       <w:pPr>
-        <w:pStyle w:val="TM3"/>
+        <w:pStyle w:val="TOC3"/>
         <w:rPr>
           <w:rFonts w:asciiTheme="minorHAnsi" w:eastAsiaTheme="minorEastAsia" w:hAnsiTheme="minorHAnsi" w:cstheme="minorBidi"/>
           <w:noProof/>
@@ -2353,7 +2356,7 @@
     </w:p>
     <w:p>
       <w:pPr>
-        <w:pStyle w:val="TM2"/>
+        <w:pStyle w:val="TOC2"/>
         <w:tabs>
           <w:tab w:val="left" w:pos="1000"/>
         </w:tabs>
@@ -2433,7 +2436,7 @@
     </w:p>
     <w:p>
       <w:pPr>
-        <w:pStyle w:val="TM3"/>
+        <w:pStyle w:val="TOC3"/>
         <w:rPr>
           <w:rFonts w:asciiTheme="minorHAnsi" w:eastAsiaTheme="minorEastAsia" w:hAnsiTheme="minorHAnsi" w:cstheme="minorBidi"/>
           <w:noProof/>
@@ -2510,7 +2513,7 @@
     </w:p>
     <w:p>
       <w:pPr>
-        <w:pStyle w:val="TM2"/>
+        <w:pStyle w:val="TOC2"/>
         <w:tabs>
           <w:tab w:val="left" w:pos="1000"/>
         </w:tabs>
@@ -2590,7 +2593,7 @@
     </w:p>
     <w:p>
       <w:pPr>
-        <w:pStyle w:val="TM3"/>
+        <w:pStyle w:val="TOC3"/>
         <w:rPr>
           <w:rFonts w:asciiTheme="minorHAnsi" w:eastAsiaTheme="minorEastAsia" w:hAnsiTheme="minorHAnsi" w:cstheme="minorBidi"/>
           <w:noProof/>
@@ -2667,7 +2670,7 @@
     </w:p>
     <w:p>
       <w:pPr>
-        <w:pStyle w:val="TM2"/>
+        <w:pStyle w:val="TOC2"/>
         <w:tabs>
           <w:tab w:val="left" w:pos="1000"/>
         </w:tabs>
@@ -2747,7 +2750,7 @@
     </w:p>
     <w:p>
       <w:pPr>
-        <w:pStyle w:val="TM3"/>
+        <w:pStyle w:val="TOC3"/>
         <w:rPr>
           <w:rFonts w:asciiTheme="minorHAnsi" w:eastAsiaTheme="minorEastAsia" w:hAnsiTheme="minorHAnsi" w:cstheme="minorBidi"/>
           <w:noProof/>
@@ -2824,7 +2827,7 @@
     </w:p>
     <w:p>
       <w:pPr>
-        <w:pStyle w:val="TM2"/>
+        <w:pStyle w:val="TOC2"/>
         <w:tabs>
           <w:tab w:val="left" w:pos="1000"/>
         </w:tabs>
@@ -2904,7 +2907,7 @@
     </w:p>
     <w:p>
       <w:pPr>
-        <w:pStyle w:val="TM2"/>
+        <w:pStyle w:val="TOC2"/>
         <w:tabs>
           <w:tab w:val="left" w:pos="1000"/>
         </w:tabs>
@@ -2987,7 +2990,7 @@
     </w:p>
     <w:p>
       <w:pPr>
-        <w:pStyle w:val="TM2"/>
+        <w:pStyle w:val="TOC2"/>
         <w:tabs>
           <w:tab w:val="left" w:pos="1000"/>
         </w:tabs>
@@ -3070,7 +3073,7 @@
     </w:p>
     <w:p>
       <w:pPr>
-        <w:pStyle w:val="TM1"/>
+        <w:pStyle w:val="TOC1"/>
         <w:rPr>
           <w:rFonts w:asciiTheme="minorHAnsi" w:eastAsiaTheme="minorEastAsia" w:hAnsiTheme="minorHAnsi" w:cstheme="minorBidi"/>
           <w:noProof/>
@@ -3133,7 +3136,7 @@
     </w:p>
     <w:p>
       <w:pPr>
-        <w:pStyle w:val="Titre"/>
+        <w:pStyle w:val="Title"/>
         <w:rPr>
           <w:lang w:val="fr-CA"/>
         </w:rPr>
@@ -3163,6 +3166,7 @@
           <w:dataBinding w:prefixMappings="xmlns:ns0='http://purl.org/dc/elements/1.1/' xmlns:ns1='http://schemas.openxmlformats.org/package/2006/metadata/core-properties' " w:xpath="/ns1:coreProperties[1]/ns0:title[1]" w:storeItemID="{6C3C8BC8-F283-45AE-878A-BAB7291924A1}"/>
           <w:text/>
         </w:sdtPr>
+        <w:sdtEndPr/>
         <w:sdtContent>
           <w:r>
             <w:rPr>
@@ -3188,7 +3192,7 @@
     </w:p>
     <w:p>
       <w:pPr>
-        <w:pStyle w:val="Titre1"/>
+        <w:pStyle w:val="Heading1"/>
         <w:rPr>
           <w:lang w:val="fr-CA"/>
         </w:rPr>
@@ -3204,7 +3208,7 @@
     </w:p>
     <w:p>
       <w:pPr>
-        <w:pStyle w:val="Titre2"/>
+        <w:pStyle w:val="Heading2"/>
         <w:rPr>
           <w:lang w:val="fr-CA"/>
         </w:rPr>
@@ -3220,6 +3224,96 @@
     </w:p>
     <w:p>
       <w:pPr>
+        <w:rPr>
+          <w:lang w:val="fr-CA"/>
+        </w:rPr>
+      </w:pPr>
+      <w:r>
+        <w:rPr>
+          <w:lang w:val="fr-CA"/>
+        </w:rPr>
+        <w:t xml:space="preserve">Le SRS décrit le comportement externe d’une application. Il décrit aussi les exigences non fonctionnelles, les contraintes de conception, ainsi que les autres facteurs nécessaires </w:t>
+      </w:r>
+      <w:r>
+        <w:rPr>
+          <w:lang w:val="fr-CA"/>
+        </w:rPr>
+        <w:t xml:space="preserve">à la </w:t>
+      </w:r>
+      <w:r>
+        <w:rPr>
+          <w:lang w:val="fr-CA"/>
+        </w:rPr>
+        <w:t xml:space="preserve">description </w:t>
+      </w:r>
+      <w:r>
+        <w:rPr>
+          <w:lang w:val="fr-CA"/>
+        </w:rPr>
+        <w:t>complè</w:t>
+      </w:r>
+      <w:r>
+        <w:rPr>
+          <w:lang w:val="fr-CA"/>
+        </w:rPr>
+        <w:t>te des exigence</w:t>
+      </w:r>
+      <w:r>
+        <w:rPr>
+          <w:lang w:val="fr-CA"/>
+        </w:rPr>
+        <w:t>s</w:t>
+      </w:r>
+      <w:r>
+        <w:rPr>
+          <w:lang w:val="fr-CA"/>
+        </w:rPr>
+        <w:t xml:space="preserve"> du logiciel</w:t>
+      </w:r>
+      <w:r>
+        <w:rPr>
+          <w:lang w:val="fr-CA"/>
+        </w:rPr>
+        <w:t xml:space="preserve"> à développer</w:t>
+      </w:r>
+      <w:r>
+        <w:rPr>
+          <w:lang w:val="fr-CA"/>
+        </w:rPr>
+        <w:t>.</w:t>
+      </w:r>
+    </w:p>
+    <w:p>
+      <w:pPr>
+        <w:rPr>
+          <w:lang w:val="fr-CA"/>
+        </w:rPr>
+      </w:pPr>
+    </w:p>
+    <w:p>
+      <w:pPr>
+        <w:pStyle w:val="Heading2"/>
+        <w:rPr>
+          <w:lang w:val="fr-CA"/>
+        </w:rPr>
+      </w:pPr>
+      <w:bookmarkStart w:id="2" w:name="_Toc365319792"/>
+      <w:r>
+        <w:rPr>
+          <w:lang w:val="fr-CA"/>
+        </w:rPr>
+        <w:t>Définitions, acronymes et ab</w:t>
+      </w:r>
+      <w:r>
+        <w:rPr>
+          <w:lang w:val="fr-CA"/>
+        </w:rPr>
+        <w:t>réviations</w:t>
+      </w:r>
+      <w:bookmarkEnd w:id="2"/>
+    </w:p>
+    <w:p>
+      <w:pPr>
         <w:pStyle w:val="InfoBlue"/>
         <w:rPr>
           <w:lang w:val="fr-CA"/>
@@ -3235,13 +3329,7 @@
         <w:rPr>
           <w:lang w:val="fr-CA"/>
         </w:rPr>
-        <w:t>Vous pouvez utiliser le texte suivant tel quel</w:t>
-      </w:r>
-      <w:r>
-        <w:rPr>
-          <w:lang w:val="fr-CA"/>
-        </w:rPr>
-        <w:t>.</w:t>
+        <w:t>Cette sous-section fournit la définition de tous les mots, acronymes et abréviations nécessaires à l’interprétation adéquate de ce SRS. L’information peut être fournie par référence à un glossaire.</w:t>
       </w:r>
       <w:r>
         <w:rPr>
@@ -3252,39 +3340,322 @@
     </w:p>
     <w:p>
       <w:pPr>
-        <w:rPr>
-          <w:lang w:val="fr-CA"/>
-        </w:rPr>
-      </w:pPr>
-      <w:r>
-        <w:rPr>
-          <w:lang w:val="fr-CA"/>
-        </w:rPr>
-        <w:t xml:space="preserve">Le SRS décrit le comportement externe d’une application. Il décrit aussi les exigences non fonctionnelles, les contraintes de conception, ainsi que les autres facteurs nécessaires </w:t>
-      </w:r>
-      <w:r>
-        <w:rPr>
-          <w:lang w:val="fr-CA"/>
-        </w:rPr>
-        <w:t xml:space="preserve">à la </w:t>
-      </w:r>
-      <w:r>
-        <w:rPr>
-          <w:lang w:val="fr-CA"/>
-        </w:rPr>
-        <w:t xml:space="preserve">description </w:t>
-      </w:r>
-      <w:r>
-        <w:rPr>
-          <w:lang w:val="fr-CA"/>
-        </w:rPr>
-        <w:t>complè</w:t>
-      </w:r>
-      <w:r>
-        <w:rPr>
-          <w:lang w:val="fr-CA"/>
-        </w:rPr>
-        <w:t>te des exigence</w:t>
+        <w:pStyle w:val="BodyText"/>
+        <w:rPr>
+          <w:lang w:val="fr-CA"/>
+        </w:rPr>
+      </w:pPr>
+    </w:p>
+    <w:p>
+      <w:pPr>
+        <w:pStyle w:val="Heading2"/>
+        <w:rPr>
+          <w:lang w:val="fr-CA"/>
+        </w:rPr>
+      </w:pPr>
+      <w:bookmarkStart w:id="3" w:name="_Toc365319793"/>
+      <w:r>
+        <w:rPr>
+          <w:lang w:val="fr-CA"/>
+        </w:rPr>
+        <w:t>Vue d’ensemble</w:t>
+      </w:r>
+      <w:r>
+        <w:rPr>
+          <w:lang w:val="fr-CA"/>
+        </w:rPr>
+        <w:t xml:space="preserve"> du document</w:t>
+      </w:r>
+      <w:bookmarkEnd w:id="3"/>
+    </w:p>
+    <w:p>
+      <w:pPr>
+        <w:pStyle w:val="InfoBlue"/>
+        <w:rPr>
+          <w:lang w:val="fr-CA"/>
+        </w:rPr>
+      </w:pPr>
+      <w:r>
+        <w:rPr>
+          <w:lang w:val="fr-CA"/>
+        </w:rPr>
+        <w:t>[</w:t>
+      </w:r>
+      <w:r>
+        <w:rPr>
+          <w:lang w:val="fr-CA"/>
+        </w:rPr>
+        <w:t>Cette sous-section décrit l’organisation du document.</w:t>
+      </w:r>
+      <w:r>
+        <w:rPr>
+          <w:lang w:val="fr-CA"/>
+        </w:rPr>
+        <w:t>]</w:t>
+      </w:r>
+    </w:p>
+    <w:p>
+      <w:pPr>
+        <w:pStyle w:val="BodyText"/>
+        <w:rPr>
+          <w:lang w:val="fr-CA"/>
+        </w:rPr>
+      </w:pPr>
+    </w:p>
+    <w:p>
+      <w:pPr>
+        <w:pStyle w:val="BodyText"/>
+        <w:rPr>
+          <w:lang w:val="fr-CA"/>
+        </w:rPr>
+      </w:pPr>
+    </w:p>
+    <w:p>
+      <w:pPr>
+        <w:pStyle w:val="Heading1"/>
+        <w:rPr>
+          <w:lang w:val="fr-CA"/>
+        </w:rPr>
+      </w:pPr>
+      <w:bookmarkStart w:id="4" w:name="_Toc365319794"/>
+      <w:r>
+        <w:rPr>
+          <w:lang w:val="fr-CA"/>
+        </w:rPr>
+        <w:t>Description globale</w:t>
+      </w:r>
+      <w:bookmarkEnd w:id="4"/>
+    </w:p>
+    <w:p>
+      <w:pPr>
+        <w:pStyle w:val="InfoBlue"/>
+        <w:rPr>
+          <w:lang w:val="fr-CA"/>
+        </w:rPr>
+      </w:pPr>
+      <w:r>
+        <w:rPr>
+          <w:lang w:val="fr-CA"/>
+        </w:rPr>
+        <w:t>[Décrire brièvement en quoi consiste le logiciel à développer (typiquement de 3 à 5 lignes)]</w:t>
+      </w:r>
+    </w:p>
+    <w:p>
+      <w:pPr>
+        <w:pStyle w:val="BodyText"/>
+        <w:ind w:left="0"/>
+        <w:rPr>
+          <w:lang w:val="fr-CA"/>
+        </w:rPr>
+      </w:pPr>
+      <w:r>
+        <w:rPr>
+          <w:lang w:val="fr-CA"/>
+        </w:rPr>
+        <w:t xml:space="preserve">Air Instruments est un logiciel à but récréatif permettant à l’utilisateur de jouer de la musique sans avoir besoin d’instruments physiques. Le logiciel détecte les mouvements faits par l’utilisateur à l’aide d’un capteur et effectue un traitement qui permet d’obtenir un son réaliste. </w:t>
+      </w:r>
+    </w:p>
+    <w:p>
+      <w:pPr>
+        <w:rPr>
+          <w:lang w:val="fr-CA"/>
+        </w:rPr>
+      </w:pPr>
+    </w:p>
+    <w:p>
+      <w:pPr>
+        <w:pStyle w:val="Heading2"/>
+        <w:rPr>
+          <w:lang w:val="fr-CA"/>
+        </w:rPr>
+      </w:pPr>
+      <w:bookmarkStart w:id="5" w:name="_Toc365319795"/>
+      <w:r>
+        <w:rPr>
+          <w:lang w:val="fr-CA"/>
+        </w:rPr>
+        <w:t>Caractéristiques des usagers</w:t>
+      </w:r>
+      <w:bookmarkEnd w:id="5"/>
+    </w:p>
+    <w:p>
+      <w:pPr>
+        <w:pStyle w:val="InfoBlue"/>
+        <w:rPr>
+          <w:lang w:val="fr-CA"/>
+        </w:rPr>
+      </w:pPr>
+      <w:r>
+        <w:rPr>
+          <w:lang w:val="fr-CA"/>
+        </w:rPr>
+        <w:t>[Définir les caractéristiques des usagers potentiels du logiciel.]</w:t>
+      </w:r>
+    </w:p>
+    <w:p>
+      <w:pPr>
+        <w:pStyle w:val="BodyText"/>
+        <w:ind w:left="0"/>
+        <w:rPr>
+          <w:lang w:val="fr-CA"/>
+        </w:rPr>
+      </w:pPr>
+      <w:r>
+        <w:rPr>
+          <w:lang w:val="fr-CA"/>
+        </w:rPr>
+        <w:t>Air Instruments est un projet réalisé dans le cadre de la compétition Laval Virtual, il est donc adapté au grand public mais en visant plus spécifiquement les experts en réalité virtuelle qui jugeront le produit. Autrement dit, le logiciel doit être performant du point de vue technologique mais tout de même simple à utiliser pour un utilisateur lambda.</w:t>
+      </w:r>
+    </w:p>
+    <w:p>
+      <w:pPr>
+        <w:rPr>
+          <w:lang w:val="fr-CA"/>
+        </w:rPr>
+      </w:pPr>
+    </w:p>
+    <w:p>
+      <w:pPr>
+        <w:pStyle w:val="Heading2"/>
+        <w:rPr>
+          <w:lang w:val="fr-CA"/>
+        </w:rPr>
+      </w:pPr>
+      <w:bookmarkStart w:id="6" w:name="_Toc365319796"/>
+      <w:r>
+        <w:rPr>
+          <w:lang w:val="fr-CA"/>
+        </w:rPr>
+        <w:t>Interfaces</w:t>
+      </w:r>
+      <w:bookmarkEnd w:id="6"/>
+    </w:p>
+    <w:p>
+      <w:pPr>
+        <w:pStyle w:val="Heading3"/>
+        <w:rPr>
+          <w:lang w:val="fr-CA"/>
+        </w:rPr>
+      </w:pPr>
+      <w:bookmarkStart w:id="7" w:name="_Toc365319797"/>
+      <w:r>
+        <w:rPr>
+          <w:lang w:val="fr-CA"/>
+        </w:rPr>
+        <w:t>Interfaces usagers</w:t>
+      </w:r>
+      <w:bookmarkEnd w:id="7"/>
+    </w:p>
+    <w:p>
+      <w:pPr>
+        <w:pStyle w:val="InfoBlue"/>
+        <w:rPr>
+          <w:lang w:val="fr-CA"/>
+        </w:rPr>
+      </w:pPr>
+      <w:r>
+        <w:rPr>
+          <w:lang w:val="fr-CA"/>
+        </w:rPr>
+        <w:t xml:space="preserve"> </w:t>
+      </w:r>
+      <w:r>
+        <w:rPr>
+          <w:highlight w:val="yellow"/>
+          <w:lang w:val="fr-CA"/>
+        </w:rPr>
+        <w:t>[Décrire brièvement</w:t>
+      </w:r>
+      <w:r>
+        <w:rPr>
+          <w:highlight w:val="yellow"/>
+          <w:lang w:val="fr-CA"/>
+        </w:rPr>
+        <w:t xml:space="preserve"> les interfaces usagers qui seront implémentées par le logiciel</w:t>
+      </w:r>
+      <w:r>
+        <w:rPr>
+          <w:highlight w:val="yellow"/>
+          <w:lang w:val="fr-CA"/>
+        </w:rPr>
+        <w:t>]</w:t>
+      </w:r>
+    </w:p>
+    <w:p>
+      <w:pPr>
+        <w:pStyle w:val="BodyText"/>
+        <w:rPr>
+          <w:lang w:val="fr-CA"/>
+        </w:rPr>
+      </w:pPr>
+    </w:p>
+    <w:p>
+      <w:pPr>
+        <w:pStyle w:val="Heading3"/>
+        <w:rPr>
+          <w:lang w:val="fr-CA"/>
+        </w:rPr>
+      </w:pPr>
+      <w:bookmarkStart w:id="8" w:name="_Toc365319798"/>
+      <w:r>
+        <w:rPr>
+          <w:lang w:val="fr-CA"/>
+        </w:rPr>
+        <w:t xml:space="preserve">Interfaces </w:t>
+      </w:r>
+      <w:r>
+        <w:rPr>
+          <w:lang w:val="fr-CA"/>
+        </w:rPr>
+        <w:t>maté</w:t>
+      </w:r>
+      <w:r>
+        <w:rPr>
+          <w:lang w:val="fr-CA"/>
+        </w:rPr>
+        <w:t>rielles</w:t>
+      </w:r>
+      <w:bookmarkEnd w:id="8"/>
+    </w:p>
+    <w:p>
+      <w:pPr>
+        <w:pStyle w:val="InfoBlue"/>
+        <w:rPr>
+          <w:lang w:val="fr-CA"/>
+        </w:rPr>
+      </w:pPr>
+      <w:r>
+        <w:rPr>
+          <w:lang w:val="fr-CA"/>
+        </w:rPr>
+        <w:t xml:space="preserve"> [Définir les interfaces matérielles qui seront supportées par le logiciel]</w:t>
+      </w:r>
+    </w:p>
+    <w:p>
+      <w:pPr>
+        <w:pStyle w:val="BodyText"/>
+        <w:ind w:left="0"/>
+        <w:rPr>
+          <w:lang w:val="fr-CA"/>
+        </w:rPr>
+      </w:pPr>
+      <w:r>
+        <w:rPr>
+          <w:lang w:val="fr-CA"/>
+        </w:rPr>
+        <w:t xml:space="preserve">Le logiciel utilisera un </w:t>
+      </w:r>
+      <w:r>
+        <w:rPr>
+          <w:lang w:val="fr-CA"/>
+        </w:rPr>
+        <w:t xml:space="preserve">ou plusieurs </w:t>
+      </w:r>
+      <w:r>
+        <w:rPr>
+          <w:lang w:val="fr-CA"/>
+        </w:rPr>
+        <w:t>capteur</w:t>
       </w:r>
       <w:r>
         <w:rPr>
@@ -3296,49 +3667,45 @@
         <w:rPr>
           <w:lang w:val="fr-CA"/>
         </w:rPr>
-        <w:t xml:space="preserve"> du logiciel</w:t>
-      </w:r>
-      <w:r>
-        <w:rPr>
-          <w:lang w:val="fr-CA"/>
-        </w:rPr>
-        <w:t xml:space="preserve"> à développer</w:t>
-      </w:r>
-      <w:r>
-        <w:rPr>
-          <w:lang w:val="fr-CA"/>
-        </w:rPr>
-        <w:t>.</w:t>
-      </w:r>
-    </w:p>
-    <w:p>
-      <w:pPr>
-        <w:rPr>
-          <w:lang w:val="fr-CA"/>
-        </w:rPr>
-      </w:pPr>
-    </w:p>
-    <w:p>
-      <w:pPr>
-        <w:pStyle w:val="Titre2"/>
-        <w:rPr>
-          <w:lang w:val="fr-CA"/>
-        </w:rPr>
-      </w:pPr>
-      <w:bookmarkStart w:id="2" w:name="_Toc365319792"/>
-      <w:r>
-        <w:rPr>
-          <w:lang w:val="fr-CA"/>
-        </w:rPr>
-        <w:t>Définitions, acronymes et ab</w:t>
-      </w:r>
-      <w:r>
-        <w:rPr>
-          <w:lang w:val="fr-CA"/>
-        </w:rPr>
-        <w:t>réviations</w:t>
-      </w:r>
-      <w:bookmarkEnd w:id="2"/>
+        <w:t xml:space="preserve"> de mouvement tel Kinect ainsi qu’un projecteur pour projeter les images traitées sur une toile. Il est aussi possible que des écrans supplémentaires soient utilisés pour séparer l’interface du joueur de ce qui est vu par les spectateurs.</w:t>
+      </w:r>
+      <w:r>
+        <w:rPr>
+          <w:lang w:val="fr-CA"/>
+        </w:rPr>
+        <w:t xml:space="preserve"> Il faudra aussi des haut-parleurs pour faire jouer le son des instruments.</w:t>
+      </w:r>
+    </w:p>
+    <w:p>
+      <w:pPr>
+        <w:pStyle w:val="BodyText"/>
+        <w:rPr>
+          <w:lang w:val="fr-CA"/>
+        </w:rPr>
+      </w:pPr>
+    </w:p>
+    <w:p>
+      <w:pPr>
+        <w:pStyle w:val="Heading3"/>
+        <w:rPr>
+          <w:lang w:val="fr-CA"/>
+        </w:rPr>
+      </w:pPr>
+      <w:bookmarkStart w:id="9" w:name="_Toc365319799"/>
+      <w:r>
+        <w:rPr>
+          <w:lang w:val="fr-CA"/>
+        </w:rPr>
+        <w:lastRenderedPageBreak/>
+        <w:t>Interfaces logiciel</w:t>
+      </w:r>
+      <w:r>
+        <w:rPr>
+          <w:lang w:val="fr-CA"/>
+        </w:rPr>
+        <w:t>les</w:t>
+      </w:r>
+      <w:bookmarkEnd w:id="9"/>
     </w:p>
     <w:p>
       <w:pPr>
@@ -3351,13 +3718,137 @@
         <w:rPr>
           <w:lang w:val="fr-CA"/>
         </w:rPr>
-        <w:t>[</w:t>
-      </w:r>
-      <w:r>
-        <w:rPr>
-          <w:lang w:val="fr-CA"/>
-        </w:rPr>
-        <w:t>Cette sous-section fournit la définition de tous les mots, acronymes et abréviations nécessaires à l’interprétation adéquate de ce SRS. L’information peut être fournie par référence à un glossaire.</w:t>
+        <w:t xml:space="preserve"> [Définir les interfaces logicielles du système logiciel. Il peut s’agir de composantes achetées, réutilisées, ou développées en parallèle au système.]</w:t>
+      </w:r>
+    </w:p>
+    <w:p>
+      <w:pPr>
+        <w:pStyle w:val="BodyText"/>
+        <w:ind w:left="0"/>
+        <w:rPr>
+          <w:lang w:val="fr-CA"/>
+        </w:rPr>
+      </w:pPr>
+      <w:r>
+        <w:rPr>
+          <w:highlight w:val="yellow"/>
+          <w:lang w:val="fr-CA"/>
+        </w:rPr>
+        <w:t xml:space="preserve">Le moteur </w:t>
+      </w:r>
+      <w:proofErr w:type="spellStart"/>
+      <w:r>
+        <w:rPr>
+          <w:highlight w:val="yellow"/>
+          <w:lang w:val="fr-CA"/>
+        </w:rPr>
+        <w:t>Unity</w:t>
+      </w:r>
+      <w:proofErr w:type="spellEnd"/>
+      <w:r>
+        <w:rPr>
+          <w:highlight w:val="yellow"/>
+          <w:lang w:val="fr-CA"/>
+        </w:rPr>
+        <w:t xml:space="preserve"> sera utilisé pour la partie qui sera affichée à l’écran (les modèles 3D et leur logique d’affichage). Un pilote et probablement un SDK seront utilisés pour gérer la capture d’images et pour avoir des fonctions de traitement de base.</w:t>
+      </w:r>
+      <w:r>
+        <w:rPr>
+          <w:lang w:val="fr-CA"/>
+        </w:rPr>
+        <w:t xml:space="preserve"> </w:t>
+      </w:r>
+    </w:p>
+    <w:p>
+      <w:pPr>
+        <w:pStyle w:val="BodyText"/>
+        <w:rPr>
+          <w:lang w:val="fr-CA"/>
+        </w:rPr>
+      </w:pPr>
+    </w:p>
+    <w:p>
+      <w:pPr>
+        <w:pStyle w:val="Heading3"/>
+        <w:rPr>
+          <w:lang w:val="fr-CA"/>
+        </w:rPr>
+      </w:pPr>
+      <w:bookmarkStart w:id="10" w:name="_Toc365319800"/>
+      <w:r>
+        <w:rPr>
+          <w:lang w:val="fr-CA"/>
+        </w:rPr>
+        <w:t>Interfaces de communication</w:t>
+      </w:r>
+      <w:bookmarkEnd w:id="10"/>
+    </w:p>
+    <w:p>
+      <w:pPr>
+        <w:pStyle w:val="InfoBlue"/>
+        <w:rPr>
+          <w:lang w:val="fr-CA"/>
+        </w:rPr>
+      </w:pPr>
+      <w:r>
+        <w:rPr>
+          <w:lang w:val="fr-CA"/>
+        </w:rPr>
+        <w:t xml:space="preserve">[Décrire toute interface de communication avec d’autres </w:t>
+      </w:r>
+      <w:r>
+        <w:rPr>
+          <w:lang w:val="fr-CA"/>
+        </w:rPr>
+        <w:t>système</w:t>
+      </w:r>
+      <w:r>
+        <w:rPr>
+          <w:lang w:val="fr-CA"/>
+        </w:rPr>
+        <w:t xml:space="preserve">s ou dispositifs </w:t>
+      </w:r>
+      <w:r>
+        <w:rPr>
+          <w:lang w:val="fr-CA"/>
+        </w:rPr>
+        <w:t>(</w:t>
+      </w:r>
+      <w:r>
+        <w:rPr>
+          <w:lang w:val="fr-CA"/>
+        </w:rPr>
+        <w:t>LAN</w:t>
+      </w:r>
+      <w:r>
+        <w:rPr>
+          <w:lang w:val="fr-CA"/>
+        </w:rPr>
+        <w:t>,</w:t>
+      </w:r>
+      <w:r>
+        <w:rPr>
+          <w:lang w:val="fr-CA"/>
+        </w:rPr>
+        <w:t xml:space="preserve"> sériel, parallèle,</w:t>
+      </w:r>
+      <w:r>
+        <w:rPr>
+          <w:lang w:val="fr-CA"/>
+        </w:rPr>
+        <w:t xml:space="preserve"> USB,</w:t>
+      </w:r>
+      <w:r>
+        <w:rPr>
+          <w:lang w:val="fr-CA"/>
+        </w:rPr>
+        <w:t xml:space="preserve"> etc.</w:t>
+      </w:r>
+      <w:r>
+        <w:rPr>
+          <w:lang w:val="fr-CA"/>
+        </w:rPr>
+        <w:t>)</w:t>
       </w:r>
       <w:r>
         <w:rPr>
@@ -3368,513 +3859,7 @@
     </w:p>
     <w:p>
       <w:pPr>
-        <w:pStyle w:val="Corpsdetexte"/>
-        <w:rPr>
-          <w:lang w:val="fr-CA"/>
-        </w:rPr>
-      </w:pPr>
-    </w:p>
-    <w:p>
-      <w:pPr>
-        <w:pStyle w:val="Titre2"/>
-        <w:rPr>
-          <w:lang w:val="fr-CA"/>
-        </w:rPr>
-      </w:pPr>
-      <w:bookmarkStart w:id="3" w:name="_Toc365319793"/>
-      <w:r>
-        <w:rPr>
-          <w:lang w:val="fr-CA"/>
-        </w:rPr>
-        <w:t>Vue d’ensemble</w:t>
-      </w:r>
-      <w:r>
-        <w:rPr>
-          <w:lang w:val="fr-CA"/>
-        </w:rPr>
-        <w:t xml:space="preserve"> du document</w:t>
-      </w:r>
-      <w:bookmarkEnd w:id="3"/>
-    </w:p>
-    <w:p>
-      <w:pPr>
-        <w:pStyle w:val="InfoBlue"/>
-        <w:rPr>
-          <w:lang w:val="fr-CA"/>
-        </w:rPr>
-      </w:pPr>
-      <w:r>
-        <w:rPr>
-          <w:lang w:val="fr-CA"/>
-        </w:rPr>
-        <w:t>[</w:t>
-      </w:r>
-      <w:r>
-        <w:rPr>
-          <w:lang w:val="fr-CA"/>
-        </w:rPr>
-        <w:t>Cette sous-section décrit l’organisation du document.</w:t>
-      </w:r>
-      <w:r>
-        <w:rPr>
-          <w:lang w:val="fr-CA"/>
-        </w:rPr>
-        <w:t>]</w:t>
-      </w:r>
-    </w:p>
-    <w:p>
-      <w:pPr>
-        <w:pStyle w:val="Corpsdetexte"/>
-        <w:rPr>
-          <w:lang w:val="fr-CA"/>
-        </w:rPr>
-      </w:pPr>
-    </w:p>
-    <w:p>
-      <w:pPr>
-        <w:pStyle w:val="Corpsdetexte"/>
-        <w:rPr>
-          <w:lang w:val="fr-CA"/>
-        </w:rPr>
-      </w:pPr>
-    </w:p>
-    <w:p>
-      <w:pPr>
-        <w:pStyle w:val="Titre1"/>
-        <w:rPr>
-          <w:lang w:val="fr-CA"/>
-        </w:rPr>
-      </w:pPr>
-      <w:bookmarkStart w:id="4" w:name="_Toc365319794"/>
-      <w:r>
-        <w:rPr>
-          <w:lang w:val="fr-CA"/>
-        </w:rPr>
-        <w:t>Description globale</w:t>
-      </w:r>
-      <w:bookmarkEnd w:id="4"/>
-    </w:p>
-    <w:p>
-      <w:pPr>
-        <w:pStyle w:val="InfoBlue"/>
-        <w:rPr>
-          <w:lang w:val="fr-CA"/>
-        </w:rPr>
-      </w:pPr>
-      <w:r>
-        <w:rPr>
-          <w:lang w:val="fr-CA"/>
-        </w:rPr>
-        <w:t>[Décrire brièvement en quoi consiste le logiciel à développer (typiquement de 3 à 5 lignes)]</w:t>
-      </w:r>
-    </w:p>
-    <w:p>
-      <w:pPr>
-        <w:pStyle w:val="Corpsdetexte"/>
-        <w:ind w:left="0"/>
-        <w:rPr>
-          <w:lang w:val="fr-CA"/>
-        </w:rPr>
-      </w:pPr>
-      <w:r>
-        <w:rPr>
-          <w:lang w:val="fr-CA"/>
-        </w:rPr>
-        <w:t xml:space="preserve">Air Instruments est un logiciel à but récréatif permettant à l’utilisateur de jouer de la musique sans avoir besoin d’instruments physiques. Le logiciel détecte les mouvements faits par l’utilisateur à l’aide d’un capteur et effectue un traitement qui permet d’obtenir un son réaliste. </w:t>
-      </w:r>
-    </w:p>
-    <w:p>
-      <w:pPr>
-        <w:rPr>
-          <w:lang w:val="fr-CA"/>
-        </w:rPr>
-      </w:pPr>
-    </w:p>
-    <w:p>
-      <w:pPr>
-        <w:pStyle w:val="Titre2"/>
-        <w:rPr>
-          <w:lang w:val="fr-CA"/>
-        </w:rPr>
-      </w:pPr>
-      <w:bookmarkStart w:id="5" w:name="_Toc365319795"/>
-      <w:r>
-        <w:rPr>
-          <w:lang w:val="fr-CA"/>
-        </w:rPr>
-        <w:t>Caractéristiques des usagers</w:t>
-      </w:r>
-      <w:bookmarkEnd w:id="5"/>
-    </w:p>
-    <w:p>
-      <w:pPr>
-        <w:pStyle w:val="InfoBlue"/>
-        <w:rPr>
-          <w:lang w:val="fr-CA"/>
-        </w:rPr>
-      </w:pPr>
-      <w:r>
-        <w:rPr>
-          <w:lang w:val="fr-CA"/>
-        </w:rPr>
-        <w:t>[Définir les caractéristiques des usagers potentiels du logiciel.]</w:t>
-      </w:r>
-    </w:p>
-    <w:p>
-      <w:pPr>
-        <w:pStyle w:val="Corpsdetexte"/>
-        <w:ind w:left="0"/>
-        <w:rPr>
-          <w:lang w:val="fr-CA"/>
-        </w:rPr>
-      </w:pPr>
-      <w:r>
-        <w:rPr>
-          <w:lang w:val="fr-CA"/>
-        </w:rPr>
-        <w:t>Air Instruments est un projet réalisé dans le cadre de la compétition Laval Virtual, il est donc adapté au grand public mais en visant plus spécifiquement les experts en réalité virtuelle qui jugeront le produit. Autrement dit, le logiciel doit être performant du point de vue technologique mais tout de même simple à utiliser pour un utilisateur lambda.</w:t>
-      </w:r>
-    </w:p>
-    <w:p>
-      <w:pPr>
-        <w:rPr>
-          <w:lang w:val="fr-CA"/>
-        </w:rPr>
-      </w:pPr>
-    </w:p>
-    <w:p>
-      <w:pPr>
-        <w:pStyle w:val="Titre2"/>
-        <w:rPr>
-          <w:lang w:val="fr-CA"/>
-        </w:rPr>
-      </w:pPr>
-      <w:bookmarkStart w:id="6" w:name="_Toc365319796"/>
-      <w:r>
-        <w:rPr>
-          <w:lang w:val="fr-CA"/>
-        </w:rPr>
-        <w:t>Interfaces</w:t>
-      </w:r>
-      <w:bookmarkEnd w:id="6"/>
-    </w:p>
-    <w:p>
-      <w:pPr>
-        <w:pStyle w:val="Titre3"/>
-        <w:rPr>
-          <w:lang w:val="fr-CA"/>
-        </w:rPr>
-      </w:pPr>
-      <w:bookmarkStart w:id="7" w:name="_Toc365319797"/>
-      <w:r>
-        <w:rPr>
-          <w:lang w:val="fr-CA"/>
-        </w:rPr>
-        <w:t>Interfaces usagers</w:t>
-      </w:r>
-      <w:bookmarkEnd w:id="7"/>
-    </w:p>
-    <w:p>
-      <w:pPr>
-        <w:pStyle w:val="InfoBlue"/>
-        <w:rPr>
-          <w:lang w:val="fr-CA"/>
-        </w:rPr>
-      </w:pPr>
-      <w:r>
-        <w:rPr>
-          <w:lang w:val="fr-CA"/>
-        </w:rPr>
-        <w:t xml:space="preserve"> </w:t>
-      </w:r>
-      <w:r>
-        <w:rPr>
-          <w:lang w:val="fr-CA"/>
-        </w:rPr>
-        <w:t>[Décrire brièvement</w:t>
-      </w:r>
-      <w:r>
-        <w:rPr>
-          <w:lang w:val="fr-CA"/>
-        </w:rPr>
-        <w:t xml:space="preserve"> les interfaces usagers qui seront implémentées par le logiciel</w:t>
-      </w:r>
-      <w:r>
-        <w:rPr>
-          <w:lang w:val="fr-CA"/>
-        </w:rPr>
-        <w:t>]</w:t>
-      </w:r>
-    </w:p>
-    <w:p>
-      <w:pPr>
-        <w:pStyle w:val="Corpsdetexte"/>
-        <w:rPr>
-          <w:lang w:val="fr-CA"/>
-        </w:rPr>
-      </w:pPr>
-    </w:p>
-    <w:p>
-      <w:pPr>
-        <w:pStyle w:val="Titre3"/>
-        <w:rPr>
-          <w:lang w:val="fr-CA"/>
-        </w:rPr>
-      </w:pPr>
-      <w:bookmarkStart w:id="8" w:name="_Toc365319798"/>
-      <w:r>
-        <w:rPr>
-          <w:lang w:val="fr-CA"/>
-        </w:rPr>
-        <w:t xml:space="preserve">Interfaces </w:t>
-      </w:r>
-      <w:r>
-        <w:rPr>
-          <w:lang w:val="fr-CA"/>
-        </w:rPr>
-        <w:t>maté</w:t>
-      </w:r>
-      <w:r>
-        <w:rPr>
-          <w:lang w:val="fr-CA"/>
-        </w:rPr>
-        <w:t>rielles</w:t>
-      </w:r>
-      <w:bookmarkEnd w:id="8"/>
-    </w:p>
-    <w:p>
-      <w:pPr>
-        <w:pStyle w:val="InfoBlue"/>
-        <w:rPr>
-          <w:lang w:val="fr-CA"/>
-        </w:rPr>
-      </w:pPr>
-      <w:r>
-        <w:rPr>
-          <w:lang w:val="fr-CA"/>
-        </w:rPr>
-        <w:t xml:space="preserve"> [Définir les interfaces matérielles qui seront supportées par le logiciel]</w:t>
-      </w:r>
-    </w:p>
-    <w:p>
-      <w:pPr>
-        <w:pStyle w:val="Corpsdetexte"/>
-        <w:ind w:left="0"/>
-        <w:rPr>
-          <w:lang w:val="fr-CA"/>
-        </w:rPr>
-      </w:pPr>
-      <w:r>
-        <w:rPr>
-          <w:lang w:val="fr-CA"/>
-        </w:rPr>
-        <w:t xml:space="preserve">Le logiciel utilisera un </w:t>
-      </w:r>
-      <w:r>
-        <w:rPr>
-          <w:lang w:val="fr-CA"/>
-        </w:rPr>
-        <w:t xml:space="preserve">ou plusieurs </w:t>
-      </w:r>
-      <w:r>
-        <w:rPr>
-          <w:lang w:val="fr-CA"/>
-        </w:rPr>
-        <w:t>capteur</w:t>
-      </w:r>
-      <w:r>
-        <w:rPr>
-          <w:lang w:val="fr-CA"/>
-        </w:rPr>
-        <w:t>s</w:t>
-      </w:r>
-      <w:r>
-        <w:rPr>
-          <w:lang w:val="fr-CA"/>
-        </w:rPr>
-        <w:t xml:space="preserve"> de mouvement tel Kinect ainsi qu’un projecteur pour projeter les images traitées sur une toile. Il est aussi possible que des écrans supplémentaires soient utilisés pour séparer l’interface du joueur de ce qui est vu par les spectateurs.</w:t>
-      </w:r>
-      <w:r>
-        <w:rPr>
-          <w:lang w:val="fr-CA"/>
-        </w:rPr>
-        <w:t xml:space="preserve"> Il faudra aussi des haut-parleurs pour faire jouer le son des instruments.</w:t>
-      </w:r>
-    </w:p>
-    <w:p>
-      <w:pPr>
-        <w:pStyle w:val="Corpsdetexte"/>
-        <w:rPr>
-          <w:lang w:val="fr-CA"/>
-        </w:rPr>
-      </w:pPr>
-    </w:p>
-    <w:p>
-      <w:pPr>
-        <w:pStyle w:val="Titre3"/>
-        <w:rPr>
-          <w:lang w:val="fr-CA"/>
-        </w:rPr>
-      </w:pPr>
-      <w:bookmarkStart w:id="9" w:name="_Toc365319799"/>
-      <w:r>
-        <w:rPr>
-          <w:lang w:val="fr-CA"/>
-        </w:rPr>
-        <w:t>Interfaces logiciel</w:t>
-      </w:r>
-      <w:r>
-        <w:rPr>
-          <w:lang w:val="fr-CA"/>
-        </w:rPr>
-        <w:t>les</w:t>
-      </w:r>
-      <w:bookmarkEnd w:id="9"/>
-    </w:p>
-    <w:p>
-      <w:pPr>
-        <w:pStyle w:val="InfoBlue"/>
-        <w:rPr>
-          <w:lang w:val="fr-CA"/>
-        </w:rPr>
-      </w:pPr>
-      <w:r>
-        <w:rPr>
-          <w:lang w:val="fr-CA"/>
-        </w:rPr>
-        <w:t xml:space="preserve"> [Définir les interfaces logicielles du système logiciel. Il peut s’agir de composantes achetées, réutilisées, ou développées en parallèle au système.]</w:t>
-      </w:r>
-    </w:p>
-    <w:p>
-      <w:pPr>
-        <w:pStyle w:val="Corpsdetexte"/>
-        <w:ind w:left="0"/>
-        <w:rPr>
-          <w:lang w:val="fr-CA"/>
-        </w:rPr>
-      </w:pPr>
-      <w:r>
-        <w:rPr>
-          <w:lang w:val="fr-CA"/>
-        </w:rPr>
-        <w:t xml:space="preserve">Le moteur </w:t>
-      </w:r>
-      <w:proofErr w:type="spellStart"/>
-      <w:r>
-        <w:rPr>
-          <w:lang w:val="fr-CA"/>
-        </w:rPr>
-        <w:t>Unity</w:t>
-      </w:r>
-      <w:proofErr w:type="spellEnd"/>
-      <w:r>
-        <w:rPr>
-          <w:lang w:val="fr-CA"/>
-        </w:rPr>
-        <w:t xml:space="preserve"> sera utilisé pour la partie qui sera affichée à l’écran (les modèles 3D et leur logique d’affichage). Un pilote et probablement un SDK seront utilisés pour gérer la capture d’images et pour avoir des fonctions de traitement de base. </w:t>
-      </w:r>
-    </w:p>
-    <w:p>
-      <w:pPr>
-        <w:pStyle w:val="Corpsdetexte"/>
-        <w:rPr>
-          <w:lang w:val="fr-CA"/>
-        </w:rPr>
-      </w:pPr>
-    </w:p>
-    <w:p>
-      <w:pPr>
-        <w:pStyle w:val="Titre3"/>
-        <w:rPr>
-          <w:lang w:val="fr-CA"/>
-        </w:rPr>
-      </w:pPr>
-      <w:bookmarkStart w:id="10" w:name="_Toc365319800"/>
-      <w:r>
-        <w:rPr>
-          <w:lang w:val="fr-CA"/>
-        </w:rPr>
-        <w:t>Interfaces de communication</w:t>
-      </w:r>
-      <w:bookmarkEnd w:id="10"/>
-    </w:p>
-    <w:p>
-      <w:pPr>
-        <w:pStyle w:val="InfoBlue"/>
-        <w:rPr>
-          <w:lang w:val="fr-CA"/>
-        </w:rPr>
-      </w:pPr>
-      <w:r>
-        <w:rPr>
-          <w:lang w:val="fr-CA"/>
-        </w:rPr>
-        <w:t xml:space="preserve">[Décrire toute interface de communication avec d’autres </w:t>
-      </w:r>
-      <w:r>
-        <w:rPr>
-          <w:lang w:val="fr-CA"/>
-        </w:rPr>
-        <w:t>système</w:t>
-      </w:r>
-      <w:r>
-        <w:rPr>
-          <w:lang w:val="fr-CA"/>
-        </w:rPr>
-        <w:t xml:space="preserve">s ou dispositifs </w:t>
-      </w:r>
-      <w:r>
-        <w:rPr>
-          <w:lang w:val="fr-CA"/>
-        </w:rPr>
-        <w:t>(</w:t>
-      </w:r>
-      <w:r>
-        <w:rPr>
-          <w:lang w:val="fr-CA"/>
-        </w:rPr>
-        <w:t>LAN</w:t>
-      </w:r>
-      <w:r>
-        <w:rPr>
-          <w:lang w:val="fr-CA"/>
-        </w:rPr>
-        <w:t>,</w:t>
-      </w:r>
-      <w:r>
-        <w:rPr>
-          <w:lang w:val="fr-CA"/>
-        </w:rPr>
-        <w:t xml:space="preserve"> sériel, parallèle,</w:t>
-      </w:r>
-      <w:r>
-        <w:rPr>
-          <w:lang w:val="fr-CA"/>
-        </w:rPr>
-        <w:t xml:space="preserve"> USB,</w:t>
-      </w:r>
-      <w:r>
-        <w:rPr>
-          <w:lang w:val="fr-CA"/>
-        </w:rPr>
-        <w:t xml:space="preserve"> etc.</w:t>
-      </w:r>
-      <w:r>
-        <w:rPr>
-          <w:lang w:val="fr-CA"/>
-        </w:rPr>
-        <w:t>)</w:t>
-      </w:r>
-      <w:r>
-        <w:rPr>
-          <w:lang w:val="fr-CA"/>
-        </w:rPr>
-        <w:t>]</w:t>
-      </w:r>
-    </w:p>
-    <w:p>
-      <w:pPr>
-        <w:pStyle w:val="Corpsdetexte"/>
+        <w:pStyle w:val="BodyText"/>
         <w:ind w:left="0"/>
         <w:rPr>
           <w:lang w:val="fr-CA"/>
@@ -3911,7 +3896,7 @@
     </w:p>
     <w:p>
       <w:pPr>
-        <w:pStyle w:val="Titre2"/>
+        <w:pStyle w:val="Heading2"/>
         <w:rPr>
           <w:lang w:val="fr-CA"/>
         </w:rPr>
@@ -3959,7 +3944,7 @@
     </w:p>
     <w:p>
       <w:pPr>
-        <w:pStyle w:val="Corpsdetexte"/>
+        <w:pStyle w:val="BodyText"/>
         <w:ind w:left="0"/>
         <w:rPr>
           <w:lang w:val="fr-CA"/>
@@ -3975,19 +3960,31 @@
         <w:rPr>
           <w:lang w:val="fr-CA"/>
         </w:rPr>
-        <w:t xml:space="preserve"> avec un niveau de bruit élevé.</w:t>
-      </w:r>
-    </w:p>
-    <w:p>
-      <w:pPr>
-        <w:rPr>
-          <w:lang w:val="fr-CA"/>
-        </w:rPr>
-      </w:pPr>
-    </w:p>
-    <w:p>
-      <w:pPr>
-        <w:pStyle w:val="Titre2"/>
+        <w:t xml:space="preserve"> avec un niveau de bruit élevé</w:t>
+      </w:r>
+      <w:r>
+        <w:rPr>
+          <w:lang w:val="fr-CA"/>
+        </w:rPr>
+        <w:t xml:space="preserve"> et avec un éclairage variant</w:t>
+      </w:r>
+      <w:r>
+        <w:rPr>
+          <w:lang w:val="fr-CA"/>
+        </w:rPr>
+        <w:t>.</w:t>
+      </w:r>
+    </w:p>
+    <w:p>
+      <w:pPr>
+        <w:rPr>
+          <w:lang w:val="fr-CA"/>
+        </w:rPr>
+      </w:pPr>
+    </w:p>
+    <w:p>
+      <w:pPr>
+        <w:pStyle w:val="Heading2"/>
         <w:rPr>
           <w:lang w:val="fr-CA"/>
         </w:rPr>
@@ -4037,7 +4034,7 @@
     </w:p>
     <w:p>
       <w:pPr>
-        <w:pStyle w:val="Titre1"/>
+        <w:pStyle w:val="Heading1"/>
         <w:rPr>
           <w:lang w:val="fr-CA"/>
         </w:rPr>
@@ -4147,15 +4144,15 @@
     </w:p>
     <w:p>
       <w:pPr>
-        <w:pStyle w:val="Corpsdetexte"/>
-        <w:rPr>
-          <w:lang w:val="fr-CA"/>
-        </w:rPr>
-      </w:pPr>
-    </w:p>
-    <w:p>
-      <w:pPr>
-        <w:pStyle w:val="Titre2"/>
+        <w:pStyle w:val="BodyText"/>
+        <w:rPr>
+          <w:lang w:val="fr-CA"/>
+        </w:rPr>
+      </w:pPr>
+    </w:p>
+    <w:p>
+      <w:pPr>
+        <w:pStyle w:val="Heading2"/>
         <w:rPr>
           <w:lang w:val="fr-CA"/>
         </w:rPr>
@@ -4169,7 +4166,7 @@
     </w:p>
     <w:p>
       <w:pPr>
-        <w:pStyle w:val="Corpsdetexte"/>
+        <w:pStyle w:val="BodyText"/>
         <w:ind w:left="0"/>
         <w:rPr>
           <w:lang w:val="fr-CA"/>
@@ -4184,7 +4181,7 @@
     </w:p>
     <w:p>
       <w:pPr>
-        <w:pStyle w:val="Corpsdetexte"/>
+        <w:pStyle w:val="BodyText"/>
         <w:ind w:left="0"/>
         <w:rPr>
           <w:b/>
@@ -4201,7 +4198,7 @@
     </w:p>
     <w:p>
       <w:pPr>
-        <w:pStyle w:val="Corpsdetexte"/>
+        <w:pStyle w:val="BodyText"/>
         <w:ind w:left="0"/>
         <w:rPr>
           <w:b/>
@@ -4211,7 +4208,7 @@
     </w:p>
     <w:p>
       <w:pPr>
-        <w:pStyle w:val="Titre2"/>
+        <w:pStyle w:val="Heading2"/>
         <w:rPr>
           <w:lang w:val="fr-CA"/>
         </w:rPr>
@@ -4225,7 +4222,7 @@
     </w:p>
     <w:p>
       <w:pPr>
-        <w:pStyle w:val="Corpsdetexte"/>
+        <w:pStyle w:val="BodyText"/>
         <w:ind w:left="0"/>
         <w:rPr>
           <w:lang w:val="fr-CA"/>
@@ -4240,7 +4237,7 @@
     </w:p>
     <w:p>
       <w:pPr>
-        <w:pStyle w:val="Corpsdetexte"/>
+        <w:pStyle w:val="BodyText"/>
         <w:ind w:left="0"/>
         <w:rPr>
           <w:b/>
@@ -4275,7 +4272,7 @@
     </w:p>
     <w:p>
       <w:pPr>
-        <w:pStyle w:val="Corpsdetexte"/>
+        <w:pStyle w:val="BodyText"/>
         <w:ind w:left="0"/>
         <w:rPr>
           <w:b/>
@@ -4285,7 +4282,7 @@
     </w:p>
     <w:p>
       <w:pPr>
-        <w:pStyle w:val="Titre2"/>
+        <w:pStyle w:val="Heading2"/>
         <w:rPr>
           <w:lang w:val="fr-CA"/>
         </w:rPr>
@@ -4299,7 +4296,7 @@
     </w:p>
     <w:p>
       <w:pPr>
-        <w:pStyle w:val="Corpsdetexte"/>
+        <w:pStyle w:val="BodyText"/>
         <w:ind w:left="0"/>
         <w:rPr>
           <w:lang w:val="fr-CA"/>
@@ -4326,7 +4323,7 @@
     </w:p>
     <w:p>
       <w:pPr>
-        <w:pStyle w:val="Corpsdetexte"/>
+        <w:pStyle w:val="BodyText"/>
         <w:ind w:left="0"/>
         <w:rPr>
           <w:b/>
@@ -4343,7 +4340,7 @@
     </w:p>
     <w:p>
       <w:pPr>
-        <w:pStyle w:val="Corpsdetexte"/>
+        <w:pStyle w:val="BodyText"/>
         <w:ind w:left="0"/>
         <w:rPr>
           <w:b/>
@@ -4353,7 +4350,7 @@
     </w:p>
     <w:p>
       <w:pPr>
-        <w:pStyle w:val="Titre2"/>
+        <w:pStyle w:val="Heading2"/>
         <w:rPr>
           <w:lang w:val="fr-CA"/>
         </w:rPr>
@@ -4367,7 +4364,7 @@
     </w:p>
     <w:p>
       <w:pPr>
-        <w:pStyle w:val="Corpsdetexte"/>
+        <w:pStyle w:val="BodyText"/>
         <w:ind w:left="0"/>
         <w:rPr>
           <w:lang w:val="fr-CA"/>
@@ -4391,12 +4388,25 @@
         <w:rPr>
           <w:lang w:val="fr-CA"/>
         </w:rPr>
-        <w:t xml:space="preserve"> sera jouée et sera mise en sourdine lorsque l’utilisateur jouera d’un instrument. Lorsque l’utilisateur arrête de jouer, la musique est à de nouveau jouée.</w:t>
-      </w:r>
-    </w:p>
-    <w:p>
-      <w:pPr>
-        <w:pStyle w:val="Corpsdetexte"/>
+        <w:t xml:space="preserve"> </w:t>
+      </w:r>
+      <w:r>
+        <w:rPr>
+          <w:highlight w:val="yellow"/>
+          <w:lang w:val="fr-CA"/>
+        </w:rPr>
+        <w:t>sera jouée et sera mise en sourdine</w:t>
+      </w:r>
+      <w:r>
+        <w:rPr>
+          <w:lang w:val="fr-CA"/>
+        </w:rPr>
+        <w:t xml:space="preserve"> lorsque l’utilisateur jouera d’un instrument. Lorsque l’utilisateur arrête de jouer, la musique est à de nouveau jouée.</w:t>
+      </w:r>
+    </w:p>
+    <w:p>
+      <w:pPr>
+        <w:pStyle w:val="BodyText"/>
         <w:ind w:left="0"/>
         <w:rPr>
           <w:b/>
@@ -4413,7 +4423,7 @@
     </w:p>
     <w:p>
       <w:pPr>
-        <w:pStyle w:val="Corpsdetexte"/>
+        <w:pStyle w:val="BodyText"/>
         <w:ind w:left="0"/>
         <w:rPr>
           <w:b/>
@@ -4423,13 +4433,14 @@
     </w:p>
     <w:p>
       <w:pPr>
-        <w:pStyle w:val="Titre2"/>
-        <w:rPr>
-          <w:lang w:val="fr-CA"/>
-        </w:rPr>
-      </w:pPr>
-      <w:r>
-        <w:rPr>
+        <w:pStyle w:val="Heading2"/>
+        <w:rPr>
+          <w:lang w:val="fr-CA"/>
+        </w:rPr>
+      </w:pPr>
+      <w:r>
+        <w:rPr>
+          <w:highlight w:val="yellow"/>
           <w:lang w:val="fr-CA"/>
         </w:rPr>
         <w:t>Mode néophyte</w:t>
@@ -4437,7 +4448,7 @@
     </w:p>
     <w:p>
       <w:pPr>
-        <w:pStyle w:val="Corpsdetexte"/>
+        <w:pStyle w:val="BodyText"/>
         <w:ind w:left="0"/>
         <w:rPr>
           <w:lang w:val="fr-CA"/>
@@ -4480,7 +4491,7 @@
     </w:p>
     <w:p>
       <w:pPr>
-        <w:pStyle w:val="Corpsdetexte"/>
+        <w:pStyle w:val="BodyText"/>
         <w:ind w:left="0"/>
         <w:rPr>
           <w:b/>
@@ -4497,7 +4508,7 @@
     </w:p>
     <w:p>
       <w:pPr>
-        <w:pStyle w:val="Corpsdetexte"/>
+        <w:pStyle w:val="BodyText"/>
         <w:ind w:left="0"/>
         <w:rPr>
           <w:b/>
@@ -4507,7 +4518,7 @@
     </w:p>
     <w:p>
       <w:pPr>
-        <w:pStyle w:val="Titre2"/>
+        <w:pStyle w:val="Heading2"/>
         <w:rPr>
           <w:lang w:val="fr-CA"/>
         </w:rPr>
@@ -4521,7 +4532,7 @@
     </w:p>
     <w:p>
       <w:pPr>
-        <w:pStyle w:val="Corpsdetexte"/>
+        <w:pStyle w:val="BodyText"/>
         <w:ind w:left="0"/>
         <w:rPr>
           <w:lang w:val="fr-CA"/>
@@ -4536,7 +4547,7 @@
     </w:p>
     <w:p>
       <w:pPr>
-        <w:pStyle w:val="Corpsdetexte"/>
+        <w:pStyle w:val="BodyText"/>
         <w:ind w:left="0"/>
         <w:rPr>
           <w:b/>
@@ -4553,7 +4564,7 @@
     </w:p>
     <w:p>
       <w:pPr>
-        <w:pStyle w:val="Corpsdetexte"/>
+        <w:pStyle w:val="BodyText"/>
         <w:ind w:left="0"/>
         <w:rPr>
           <w:b/>
@@ -4563,7 +4574,76 @@
     </w:p>
     <w:p>
       <w:pPr>
-        <w:pStyle w:val="Titre2"/>
+        <w:pStyle w:val="Heading2"/>
+        <w:rPr>
+          <w:lang w:val="fr-CA"/>
+        </w:rPr>
+      </w:pPr>
+      <w:r>
+        <w:rPr>
+          <w:lang w:val="fr-CA"/>
+        </w:rPr>
+        <w:t xml:space="preserve">Affichage </w:t>
+      </w:r>
+      <w:r>
+        <w:rPr>
+          <w:lang w:val="fr-CA"/>
+        </w:rPr>
+        <w:t>à la première personne</w:t>
+      </w:r>
+    </w:p>
+    <w:p>
+      <w:pPr>
+        <w:pStyle w:val="BodyText"/>
+        <w:ind w:left="0"/>
+        <w:rPr>
+          <w:lang w:val="fr-CA"/>
+        </w:rPr>
+      </w:pPr>
+      <w:r>
+        <w:rPr>
+          <w:highlight w:val="yellow"/>
+          <w:lang w:val="fr-CA"/>
+        </w:rPr>
+        <w:t>Une</w:t>
+      </w:r>
+      <w:r>
+        <w:rPr>
+          <w:lang w:val="fr-CA"/>
+        </w:rPr>
+        <w:t xml:space="preserve"> </w:t>
+      </w:r>
+    </w:p>
+    <w:p>
+      <w:pPr>
+        <w:pStyle w:val="BodyText"/>
+        <w:ind w:left="0"/>
+        <w:rPr>
+          <w:b/>
+          <w:lang w:val="fr-CA"/>
+        </w:rPr>
+      </w:pPr>
+      <w:r>
+        <w:rPr>
+          <w:b/>
+          <w:lang w:val="fr-CA"/>
+        </w:rPr>
+        <w:t>Essentielle</w:t>
+      </w:r>
+    </w:p>
+    <w:p>
+      <w:pPr>
+        <w:pStyle w:val="BodyText"/>
+        <w:ind w:left="0"/>
+        <w:rPr>
+          <w:b/>
+          <w:lang w:val="fr-CA"/>
+        </w:rPr>
+      </w:pPr>
+    </w:p>
+    <w:p>
+      <w:pPr>
+        <w:pStyle w:val="Heading2"/>
         <w:rPr>
           <w:lang w:val="fr-CA"/>
         </w:rPr>
@@ -4577,7 +4657,7 @@
     </w:p>
     <w:p>
       <w:pPr>
-        <w:pStyle w:val="Corpsdetexte"/>
+        <w:pStyle w:val="BodyText"/>
         <w:ind w:left="0"/>
         <w:rPr>
           <w:lang w:val="fr-CA"/>
@@ -4598,7 +4678,7 @@
     </w:p>
     <w:p>
       <w:pPr>
-        <w:pStyle w:val="Corpsdetexte"/>
+        <w:pStyle w:val="BodyText"/>
         <w:ind w:left="0"/>
         <w:rPr>
           <w:b/>
@@ -4615,7 +4695,7 @@
     </w:p>
     <w:p>
       <w:pPr>
-        <w:pStyle w:val="Corpsdetexte"/>
+        <w:pStyle w:val="BodyText"/>
         <w:ind w:left="0"/>
         <w:rPr>
           <w:b/>
@@ -4625,7 +4705,7 @@
     </w:p>
     <w:p>
       <w:pPr>
-        <w:pStyle w:val="Titre2"/>
+        <w:pStyle w:val="Heading2"/>
         <w:rPr>
           <w:lang w:val="fr-CA"/>
         </w:rPr>
@@ -4639,7 +4719,7 @@
     </w:p>
     <w:p>
       <w:pPr>
-        <w:pStyle w:val="Corpsdetexte"/>
+        <w:pStyle w:val="BodyText"/>
         <w:ind w:left="0"/>
         <w:rPr>
           <w:lang w:val="fr-CA"/>
@@ -4654,7 +4734,7 @@
     </w:p>
     <w:p>
       <w:pPr>
-        <w:pStyle w:val="Corpsdetexte"/>
+        <w:pStyle w:val="BodyText"/>
         <w:ind w:left="0"/>
         <w:rPr>
           <w:b/>
@@ -4671,9 +4751,8 @@
     </w:p>
     <w:p>
       <w:pPr>
-        <w:widowControl/>
-        <w:spacing w:line="240" w:lineRule="auto"/>
-        <w:jc w:val="left"/>
+        <w:pStyle w:val="BodyText"/>
+        <w:ind w:left="0"/>
         <w:rPr>
           <w:b/>
           <w:lang w:val="fr-CA"/>
@@ -4682,103 +4761,80 @@
     </w:p>
     <w:p>
       <w:pPr>
-        <w:widowControl/>
-        <w:spacing w:line="240" w:lineRule="auto"/>
-        <w:jc w:val="left"/>
+        <w:pStyle w:val="Heading2"/>
+        <w:rPr>
+          <w:lang w:val="fr-CA"/>
+        </w:rPr>
+      </w:pPr>
+      <w:r>
+        <w:rPr>
+          <w:lang w:val="fr-CA"/>
+        </w:rPr>
+        <w:t>Deux pianos</w:t>
+      </w:r>
+      <w:r>
+        <w:rPr>
+          <w:lang w:val="fr-CA"/>
+        </w:rPr>
+        <w:t xml:space="preserve"> en</w:t>
+      </w:r>
+      <w:r>
+        <w:rPr>
+          <w:lang w:val="fr-CA"/>
+        </w:rPr>
+        <w:t xml:space="preserve"> simultané</w:t>
+      </w:r>
+    </w:p>
+    <w:p>
+      <w:pPr>
+        <w:pStyle w:val="BodyText"/>
+        <w:ind w:left="0"/>
+        <w:rPr>
+          <w:lang w:val="fr-CA"/>
+        </w:rPr>
+      </w:pPr>
+      <w:r>
+        <w:rPr>
+          <w:highlight w:val="yellow"/>
+          <w:lang w:val="fr-CA"/>
+        </w:rPr>
+        <w:t>Le nombre de joueur maximal sera de 2.</w:t>
+      </w:r>
+    </w:p>
+    <w:p>
+      <w:pPr>
+        <w:pStyle w:val="BodyText"/>
+        <w:ind w:left="0"/>
         <w:rPr>
           <w:b/>
           <w:lang w:val="fr-CA"/>
         </w:rPr>
       </w:pPr>
-    </w:p>
-    <w:p>
-      <w:pPr>
-        <w:widowControl/>
-        <w:spacing w:line="240" w:lineRule="auto"/>
-        <w:jc w:val="left"/>
+      <w:r>
         <w:rPr>
           <w:b/>
           <w:lang w:val="fr-CA"/>
         </w:rPr>
-      </w:pPr>
-    </w:p>
-    <w:p>
-      <w:pPr>
-        <w:widowControl/>
-        <w:spacing w:line="240" w:lineRule="auto"/>
-        <w:jc w:val="left"/>
+        <w:t>Optio</w:t>
+      </w:r>
+      <w:r>
         <w:rPr>
           <w:b/>
           <w:lang w:val="fr-CA"/>
         </w:rPr>
-      </w:pPr>
-    </w:p>
-    <w:p>
-      <w:pPr>
-        <w:widowControl/>
-        <w:spacing w:line="240" w:lineRule="auto"/>
-        <w:jc w:val="left"/>
+        <w:t>n</w:t>
+      </w:r>
+      <w:r>
         <w:rPr>
           <w:b/>
           <w:lang w:val="fr-CA"/>
         </w:rPr>
-      </w:pPr>
-    </w:p>
-    <w:p>
-      <w:pPr>
-        <w:widowControl/>
-        <w:spacing w:line="240" w:lineRule="auto"/>
-        <w:jc w:val="left"/>
-        <w:rPr>
-          <w:b/>
-          <w:lang w:val="fr-CA"/>
-        </w:rPr>
-      </w:pPr>
-    </w:p>
-    <w:p>
-      <w:pPr>
-        <w:widowControl/>
-        <w:spacing w:line="240" w:lineRule="auto"/>
-        <w:jc w:val="left"/>
-        <w:rPr>
-          <w:b/>
-          <w:lang w:val="fr-CA"/>
-        </w:rPr>
-      </w:pPr>
-    </w:p>
-    <w:p>
-      <w:pPr>
-        <w:widowControl/>
-        <w:spacing w:line="240" w:lineRule="auto"/>
-        <w:jc w:val="left"/>
-        <w:rPr>
-          <w:b/>
-          <w:lang w:val="fr-CA"/>
-        </w:rPr>
-      </w:pPr>
-    </w:p>
-    <w:p>
-      <w:pPr>
-        <w:widowControl/>
-        <w:spacing w:line="240" w:lineRule="auto"/>
-        <w:jc w:val="left"/>
-        <w:rPr>
-          <w:b/>
-          <w:lang w:val="fr-CA"/>
-        </w:rPr>
-      </w:pPr>
-    </w:p>
-    <w:p>
-      <w:pPr>
-        <w:pStyle w:val="Corpsdetexte"/>
-        <w:rPr>
-          <w:lang w:val="fr-CA"/>
-        </w:rPr>
-      </w:pPr>
-    </w:p>
-    <w:p>
-      <w:pPr>
-        <w:pStyle w:val="Titre1"/>
+        <w:t>nel</w:t>
+      </w:r>
+    </w:p>
+    <w:p>
+      <w:pPr>
+        <w:pStyle w:val="Heading1"/>
         <w:rPr>
           <w:lang w:val="fr-CA"/>
         </w:rPr>
@@ -4834,7 +4890,7 @@
     </w:p>
     <w:p>
       <w:pPr>
-        <w:pStyle w:val="Titre2"/>
+        <w:pStyle w:val="Heading2"/>
         <w:rPr>
           <w:lang w:val="fr-CA"/>
         </w:rPr>
@@ -4942,15 +4998,15 @@
     </w:p>
     <w:p>
       <w:pPr>
-        <w:pStyle w:val="Corpsdetexte"/>
-        <w:rPr>
-          <w:lang w:val="fr-CA"/>
-        </w:rPr>
-      </w:pPr>
-    </w:p>
-    <w:p>
-      <w:pPr>
-        <w:pStyle w:val="Titre3"/>
+        <w:pStyle w:val="BodyText"/>
+        <w:rPr>
+          <w:lang w:val="fr-CA"/>
+        </w:rPr>
+      </w:pPr>
+    </w:p>
+    <w:p>
+      <w:pPr>
+        <w:pStyle w:val="Heading3"/>
         <w:rPr>
           <w:lang w:val="fr-CA"/>
         </w:rPr>
@@ -4964,7 +5020,7 @@
     </w:p>
     <w:p>
       <w:pPr>
-        <w:pStyle w:val="Corpsdetexte"/>
+        <w:pStyle w:val="BodyText"/>
         <w:ind w:left="0"/>
         <w:rPr>
           <w:lang w:val="fr-CA"/>
@@ -4979,7 +5035,7 @@
     </w:p>
     <w:p>
       <w:pPr>
-        <w:pStyle w:val="Corpsdetexte"/>
+        <w:pStyle w:val="BodyText"/>
         <w:ind w:left="0"/>
         <w:rPr>
           <w:lang w:val="fr-CA"/>
@@ -4988,7 +5044,7 @@
     </w:p>
     <w:p>
       <w:pPr>
-        <w:pStyle w:val="Titre3"/>
+        <w:pStyle w:val="Heading3"/>
         <w:rPr>
           <w:lang w:val="fr-CA"/>
         </w:rPr>
@@ -5002,7 +5058,7 @@
     </w:p>
     <w:p>
       <w:pPr>
-        <w:pStyle w:val="Corpsdetexte"/>
+        <w:pStyle w:val="BodyText"/>
         <w:ind w:left="0"/>
         <w:rPr>
           <w:lang w:val="fr-CA"/>
@@ -5017,7 +5073,7 @@
     </w:p>
     <w:p>
       <w:pPr>
-        <w:pStyle w:val="Corpsdetexte"/>
+        <w:pStyle w:val="BodyText"/>
         <w:ind w:left="0"/>
         <w:rPr>
           <w:lang w:val="fr-CA"/>
@@ -5026,27 +5082,21 @@
     </w:p>
     <w:p>
       <w:pPr>
-        <w:pStyle w:val="Titre3"/>
-        <w:rPr>
-          <w:lang w:val="fr-CA"/>
-        </w:rPr>
-      </w:pPr>
-      <w:r>
-        <w:rPr>
-          <w:lang w:val="fr-CA"/>
-        </w:rPr>
-        <w:t xml:space="preserve">Temps de </w:t>
-      </w:r>
-      <w:r>
-        <w:rPr>
-          <w:lang w:val="fr-CA"/>
-        </w:rPr>
-        <w:t>délai de l’image</w:t>
-      </w:r>
-    </w:p>
-    <w:p>
-      <w:pPr>
-        <w:pStyle w:val="Corpsdetexte"/>
+        <w:pStyle w:val="Heading3"/>
+        <w:rPr>
+          <w:lang w:val="fr-CA"/>
+        </w:rPr>
+      </w:pPr>
+      <w:r>
+        <w:rPr>
+          <w:lang w:val="fr-CA"/>
+        </w:rPr>
+        <w:t>Temps de délai de l’image</w:t>
+      </w:r>
+    </w:p>
+    <w:p>
+      <w:pPr>
+        <w:pStyle w:val="BodyText"/>
         <w:ind w:left="0"/>
         <w:rPr>
           <w:lang w:val="fr-CA"/>
@@ -5061,7 +5111,7 @@
     </w:p>
     <w:p>
       <w:pPr>
-        <w:pStyle w:val="Corpsdetexte"/>
+        <w:pStyle w:val="BodyText"/>
         <w:ind w:left="0"/>
         <w:rPr>
           <w:lang w:val="fr-CA"/>
@@ -5070,7 +5120,7 @@
     </w:p>
     <w:p>
       <w:pPr>
-        <w:pStyle w:val="Titre2"/>
+        <w:pStyle w:val="Heading2"/>
         <w:rPr>
           <w:lang w:val="fr-CA"/>
         </w:rPr>
@@ -5204,15 +5254,15 @@
     </w:p>
     <w:p>
       <w:pPr>
-        <w:pStyle w:val="Corpsdetexte"/>
-        <w:rPr>
-          <w:lang w:val="fr-CA"/>
-        </w:rPr>
-      </w:pPr>
-    </w:p>
-    <w:p>
-      <w:pPr>
-        <w:pStyle w:val="Titre3"/>
+        <w:pStyle w:val="BodyText"/>
+        <w:rPr>
+          <w:lang w:val="fr-CA"/>
+        </w:rPr>
+      </w:pPr>
+    </w:p>
+    <w:p>
+      <w:pPr>
+        <w:pStyle w:val="Heading3"/>
         <w:rPr>
           <w:lang w:val="fr-CA"/>
         </w:rPr>
@@ -5226,7 +5276,7 @@
     </w:p>
     <w:p>
       <w:pPr>
-        <w:pStyle w:val="Corpsdetexte"/>
+        <w:pStyle w:val="BodyText"/>
         <w:ind w:left="0"/>
         <w:rPr>
           <w:lang w:val="fr-CA"/>
@@ -5237,11 +5287,31 @@
         <w:rPr>
           <w:lang w:val="fr-CA"/>
         </w:rPr>
-        <w:t xml:space="preserve">Le temps moyen entre panne devra être très faible, avec un maximum de x </w:t>
+        <w:t xml:space="preserve">Le temps moyen entre panne devra être très </w:t>
+      </w:r>
+      <w:r>
+        <w:rPr>
+          <w:lang w:val="fr-CA"/>
+        </w:rPr>
+        <w:t>grand</w:t>
+      </w:r>
+      <w:r>
+        <w:rPr>
+          <w:lang w:val="fr-CA"/>
+        </w:rPr>
+        <w:t xml:space="preserve">, avec un </w:t>
+      </w:r>
+      <w:r>
+        <w:rPr>
+          <w:highlight w:val="yellow"/>
+          <w:lang w:val="fr-CA"/>
+        </w:rPr>
+        <w:t xml:space="preserve">maximum de x </w:t>
       </w:r>
       <w:proofErr w:type="gramStart"/>
       <w:r>
         <w:rPr>
+          <w:highlight w:val="yellow"/>
           <w:lang w:val="fr-CA"/>
         </w:rPr>
         <w:t>panne</w:t>
@@ -5249,14 +5319,21 @@
       <w:proofErr w:type="gramEnd"/>
       <w:r>
         <w:rPr>
+          <w:highlight w:val="yellow"/>
           <w:lang w:val="fr-CA"/>
         </w:rPr>
         <w:t xml:space="preserve"> par x temps.</w:t>
       </w:r>
-    </w:p>
-    <w:p>
-      <w:pPr>
-        <w:pStyle w:val="Corpsdetexte"/>
+      <w:r>
+        <w:rPr>
+          <w:lang w:val="fr-CA"/>
+        </w:rPr>
+        <w:t xml:space="preserve"> (1 panne par 9 heures?)</w:t>
+      </w:r>
+    </w:p>
+    <w:p>
+      <w:pPr>
+        <w:pStyle w:val="BodyText"/>
         <w:ind w:left="0"/>
         <w:rPr>
           <w:lang w:val="fr-CA"/>
@@ -5265,27 +5342,21 @@
     </w:p>
     <w:p>
       <w:pPr>
-        <w:pStyle w:val="Titre3"/>
-        <w:rPr>
-          <w:lang w:val="fr-CA"/>
-        </w:rPr>
-      </w:pPr>
-      <w:r>
-        <w:rPr>
-          <w:lang w:val="fr-CA"/>
-        </w:rPr>
-        <w:t xml:space="preserve">Temps moyen </w:t>
-      </w:r>
-      <w:r>
-        <w:rPr>
-          <w:lang w:val="fr-CA"/>
-        </w:rPr>
-        <w:t>jusqu’à la réparation</w:t>
-      </w:r>
-    </w:p>
-    <w:p>
-      <w:pPr>
-        <w:pStyle w:val="Corpsdetexte"/>
+        <w:pStyle w:val="Heading3"/>
+        <w:rPr>
+          <w:lang w:val="fr-CA"/>
+        </w:rPr>
+      </w:pPr>
+      <w:r>
+        <w:rPr>
+          <w:lang w:val="fr-CA"/>
+        </w:rPr>
+        <w:t>Temps moyen jusqu’à la réparation</w:t>
+      </w:r>
+    </w:p>
+    <w:p>
+      <w:pPr>
+        <w:pStyle w:val="BodyText"/>
         <w:ind w:left="0"/>
         <w:rPr>
           <w:lang w:val="fr-CA"/>
@@ -5311,6 +5382,19 @@
         </w:rPr>
         <w:t>, avec un temps moyen de réparation d’au maximum quelques minutes.</w:t>
       </w:r>
+      <w:r>
+        <w:rPr>
+          <w:lang w:val="fr-CA"/>
+        </w:rPr>
+        <w:t xml:space="preserve"> (</w:t>
+      </w:r>
+      <w:r>
+        <w:rPr>
+          <w:highlight w:val="yellow"/>
+          <w:lang w:val="fr-CA"/>
+        </w:rPr>
+        <w:t>Temps de reboot max 2 minutes)</w:t>
+      </w:r>
     </w:p>
     <w:p>
       <w:pPr>
@@ -5327,7 +5411,7 @@
     </w:p>
     <w:p>
       <w:pPr>
-        <w:pStyle w:val="Titre2"/>
+        <w:pStyle w:val="Heading2"/>
         <w:rPr>
           <w:lang w:val="fr-CA"/>
         </w:rPr>
@@ -5419,15 +5503,15 @@
     </w:p>
     <w:p>
       <w:pPr>
-        <w:pStyle w:val="Corpsdetexte"/>
-        <w:rPr>
-          <w:lang w:val="fr-CA"/>
-        </w:rPr>
-      </w:pPr>
-    </w:p>
-    <w:p>
-      <w:pPr>
-        <w:pStyle w:val="Titre3"/>
+        <w:pStyle w:val="BodyText"/>
+        <w:rPr>
+          <w:lang w:val="fr-CA"/>
+        </w:rPr>
+      </w:pPr>
+    </w:p>
+    <w:p>
+      <w:pPr>
+        <w:pStyle w:val="Heading3"/>
         <w:rPr>
           <w:lang w:val="fr-CA"/>
         </w:rPr>
@@ -5441,7 +5525,7 @@
     </w:p>
     <w:p>
       <w:pPr>
-        <w:pStyle w:val="Corpsdetexte"/>
+        <w:pStyle w:val="BodyText"/>
         <w:ind w:left="0"/>
         <w:rPr>
           <w:lang w:val="fr-CA"/>
@@ -5452,21 +5536,65 @@
         <w:rPr>
           <w:lang w:val="fr-CA"/>
         </w:rPr>
-        <w:t>Le logiciel devra utiliser le moins de ressources possibles, considérant que les ordinateurs utilisés seront très probablement des ordinateurs portables à puissance limitée (spécialement au niveau de la carte graphique). De plus, le temps de traitement influera probablement sur les délais et doit donc être minimal.</w:t>
-      </w:r>
-    </w:p>
-    <w:p>
-      <w:pPr>
-        <w:pStyle w:val="Corpsdetexte"/>
+        <w:t xml:space="preserve">Le logiciel devra </w:t>
+      </w:r>
+      <w:r>
+        <w:rPr>
+          <w:highlight w:val="yellow"/>
+          <w:lang w:val="fr-CA"/>
+        </w:rPr>
+        <w:t>utiliser le moins de ressources possibles,</w:t>
+      </w:r>
+      <w:r>
+        <w:rPr>
+          <w:lang w:val="fr-CA"/>
+        </w:rPr>
+        <w:t xml:space="preserve"> considérant que les ordinateurs utilisés seront très probablement des ordinateurs portables à puissance limitée (spécialement au niveau de la carte graphique). De plus, le temps de traitement influera probablement sur les délais et doit donc être minimal.</w:t>
+      </w:r>
+    </w:p>
+    <w:p>
+      <w:pPr>
+        <w:pStyle w:val="BodyText"/>
         <w:ind w:left="0"/>
         <w:rPr>
           <w:lang w:val="fr-CA"/>
         </w:rPr>
       </w:pPr>
-    </w:p>
-    <w:p>
-      <w:pPr>
-        <w:pStyle w:val="Titre2"/>
+      <w:r>
+        <w:rPr>
+          <w:highlight w:val="yellow"/>
+          <w:lang w:val="fr-CA"/>
+        </w:rPr>
+        <w:t>On peut se permettre une utilisation excessive de CPU.</w:t>
+      </w:r>
+      <w:r>
+        <w:rPr>
+          <w:lang w:val="fr-CA"/>
+        </w:rPr>
+        <w:t xml:space="preserve"> </w:t>
+      </w:r>
+    </w:p>
+    <w:p>
+      <w:pPr>
+        <w:pStyle w:val="BodyText"/>
+        <w:ind w:left="0"/>
+        <w:rPr>
+          <w:lang w:val="fr-CA"/>
+        </w:rPr>
+      </w:pPr>
+    </w:p>
+    <w:p>
+      <w:pPr>
+        <w:pStyle w:val="BodyText"/>
+        <w:ind w:left="0"/>
+        <w:rPr>
+          <w:lang w:val="fr-CA"/>
+        </w:rPr>
+      </w:pPr>
+    </w:p>
+    <w:p>
+      <w:pPr>
+        <w:pStyle w:val="Heading2"/>
         <w:rPr>
           <w:lang w:val="fr-CA"/>
         </w:rPr>
@@ -5515,38 +5643,118 @@
     </w:p>
     <w:p>
       <w:pPr>
-        <w:pStyle w:val="Corpsdetexte"/>
-        <w:rPr>
-          <w:lang w:val="fr-CA"/>
-        </w:rPr>
-      </w:pPr>
-    </w:p>
-    <w:p>
-      <w:pPr>
-        <w:pStyle w:val="Titre3"/>
-        <w:rPr>
-          <w:lang w:val="fr-CA"/>
-        </w:rPr>
-      </w:pPr>
-      <w:bookmarkStart w:id="22" w:name="_Toc77491612"/>
-      <w:bookmarkStart w:id="23" w:name="_Toc365319813"/>
-      <w:r>
-        <w:rPr>
-          <w:lang w:val="fr-CA"/>
-        </w:rPr>
-        <w:t>&lt;Requis de maintenabilité</w:t>
-      </w:r>
-      <w:r>
-        <w:rPr>
-          <w:lang w:val="fr-CA"/>
-        </w:rPr>
-        <w:t xml:space="preserve"> 1</w:t>
-      </w:r>
-      <w:r>
-        <w:rPr>
-          <w:lang w:val="fr-CA"/>
-        </w:rPr>
-        <w:t>&gt;</w:t>
+        <w:pStyle w:val="BodyText"/>
+        <w:rPr>
+          <w:lang w:val="fr-CA"/>
+        </w:rPr>
+      </w:pPr>
+    </w:p>
+    <w:p>
+      <w:pPr>
+        <w:pStyle w:val="Heading3"/>
+        <w:rPr>
+          <w:lang w:val="fr-CA"/>
+        </w:rPr>
+      </w:pPr>
+      <w:r>
+        <w:rPr>
+          <w:lang w:val="fr-CA"/>
+        </w:rPr>
+        <w:t>Calibrage facile</w:t>
+      </w:r>
+    </w:p>
+    <w:p>
+      <w:pPr>
+        <w:pStyle w:val="BodyText"/>
+        <w:ind w:left="0"/>
+        <w:rPr>
+          <w:lang w:val="fr-CA"/>
+        </w:rPr>
+      </w:pPr>
+      <w:bookmarkStart w:id="22" w:name="_Toc77491613"/>
+      <w:r>
+        <w:rPr>
+          <w:highlight w:val="yellow"/>
+          <w:lang w:val="fr-CA"/>
+        </w:rPr>
+        <w:t>Rayonnement N shits.</w:t>
+      </w:r>
+      <w:r>
+        <w:rPr>
+          <w:lang w:val="fr-CA"/>
+        </w:rPr>
+        <w:t xml:space="preserve"> </w:t>
+      </w:r>
+    </w:p>
+    <w:p>
+      <w:pPr>
+        <w:pStyle w:val="BodyText"/>
+        <w:ind w:left="0"/>
+        <w:rPr>
+          <w:lang w:val="fr-CA"/>
+        </w:rPr>
+      </w:pPr>
+    </w:p>
+    <w:p>
+      <w:pPr>
+        <w:pStyle w:val="Heading3"/>
+        <w:rPr>
+          <w:lang w:val="fr-CA"/>
+        </w:rPr>
+      </w:pPr>
+      <w:r>
+        <w:rPr>
+          <w:lang w:val="fr-CA"/>
+        </w:rPr>
+        <w:t>Normes de codage</w:t>
+      </w:r>
+    </w:p>
+    <w:p>
+      <w:pPr>
+        <w:pStyle w:val="BodyText"/>
+        <w:ind w:left="0"/>
+        <w:rPr>
+          <w:lang w:val="fr-CA"/>
+        </w:rPr>
+      </w:pPr>
+      <w:r>
+        <w:rPr>
+          <w:highlight w:val="yellow"/>
+          <w:lang w:val="fr-CA"/>
+        </w:rPr>
+        <w:t>Google style guide.</w:t>
+      </w:r>
+    </w:p>
+    <w:p>
+      <w:pPr>
+        <w:pStyle w:val="BodyText"/>
+        <w:ind w:left="0"/>
+        <w:rPr>
+          <w:lang w:val="fr-CA"/>
+        </w:rPr>
+      </w:pPr>
+    </w:p>
+    <w:p>
+      <w:pPr>
+        <w:pStyle w:val="BodyText"/>
+        <w:rPr>
+          <w:lang w:val="fr-CA"/>
+        </w:rPr>
+      </w:pPr>
+    </w:p>
+    <w:p>
+      <w:pPr>
+        <w:pStyle w:val="Heading2"/>
+        <w:rPr>
+          <w:lang w:val="fr-CA"/>
+        </w:rPr>
+      </w:pPr>
+      <w:bookmarkStart w:id="23" w:name="_Toc365319814"/>
+      <w:r>
+        <w:rPr>
+          <w:lang w:val="fr-CA"/>
+        </w:rPr>
+        <w:t>Contraintes de conception</w:t>
       </w:r>
       <w:bookmarkEnd w:id="22"/>
       <w:bookmarkEnd w:id="23"/>
@@ -5558,341 +5766,309 @@
           <w:lang w:val="fr-CA"/>
         </w:rPr>
       </w:pPr>
-      <w:bookmarkStart w:id="24" w:name="_Toc77491613"/>
-      <w:r>
-        <w:rPr>
-          <w:lang w:val="fr-CA"/>
-        </w:rPr>
-        <w:t>[La description de l’exigence.]</w:t>
-      </w:r>
-    </w:p>
-    <w:p>
-      <w:pPr>
-        <w:pStyle w:val="Corpsdetexte"/>
-        <w:rPr>
-          <w:lang w:val="fr-CA"/>
-        </w:rPr>
-      </w:pPr>
-    </w:p>
-    <w:p>
-      <w:pPr>
-        <w:pStyle w:val="Titre2"/>
-        <w:rPr>
-          <w:lang w:val="fr-CA"/>
-        </w:rPr>
-      </w:pPr>
-      <w:bookmarkStart w:id="25" w:name="_Toc365319814"/>
-      <w:r>
-        <w:rPr>
-          <w:lang w:val="fr-CA"/>
-        </w:rPr>
-        <w:t>Contraintes de conception</w:t>
-      </w:r>
-      <w:bookmarkEnd w:id="24"/>
+      <w:r>
+        <w:rPr>
+          <w:lang w:val="fr-CA"/>
+        </w:rPr>
+        <w:t>[Cette sous-section doit indiquer toute contrainte de conception au système développé, comme le langage de programmation, le processus logiciel, l’achat de composantes, les libraires de classes, etc.]</w:t>
+      </w:r>
+    </w:p>
+    <w:p>
+      <w:pPr>
+        <w:pStyle w:val="BodyText"/>
+        <w:rPr>
+          <w:lang w:val="fr-CA"/>
+        </w:rPr>
+      </w:pPr>
+    </w:p>
+    <w:p>
+      <w:pPr>
+        <w:pStyle w:val="Heading3"/>
+        <w:rPr>
+          <w:lang w:val="fr-CA"/>
+        </w:rPr>
+      </w:pPr>
+      <w:r>
+        <w:rPr>
+          <w:lang w:val="fr-CA"/>
+        </w:rPr>
+        <w:t>Langage de programmation</w:t>
+      </w:r>
+    </w:p>
+    <w:p>
+      <w:pPr>
+        <w:pStyle w:val="BodyText"/>
+        <w:ind w:left="0"/>
+        <w:rPr>
+          <w:lang w:val="fr-CA"/>
+        </w:rPr>
+      </w:pPr>
+      <w:bookmarkStart w:id="24" w:name="_Toc77491615"/>
+      <w:r>
+        <w:rPr>
+          <w:lang w:val="fr-CA"/>
+        </w:rPr>
+        <w:t>Le langage utilisé sera le C#, et le C++.</w:t>
+      </w:r>
+    </w:p>
+    <w:p>
+      <w:pPr>
+        <w:pStyle w:val="BodyText"/>
+        <w:ind w:left="0"/>
+        <w:rPr>
+          <w:lang w:val="fr-CA"/>
+        </w:rPr>
+      </w:pPr>
+    </w:p>
+    <w:p>
+      <w:pPr>
+        <w:pStyle w:val="Heading3"/>
+        <w:rPr>
+          <w:lang w:val="fr-CA"/>
+        </w:rPr>
+      </w:pPr>
+      <w:r>
+        <w:rPr>
+          <w:lang w:val="fr-CA"/>
+        </w:rPr>
+        <w:t>Librairies utilisées</w:t>
+      </w:r>
+    </w:p>
+    <w:p>
+      <w:pPr>
+        <w:pStyle w:val="BodyText"/>
+        <w:ind w:left="0"/>
+        <w:rPr>
+          <w:lang w:val="fr-CA"/>
+        </w:rPr>
+      </w:pPr>
+      <w:r>
+        <w:rPr>
+          <w:lang w:val="fr-CA"/>
+        </w:rPr>
+        <w:t xml:space="preserve">Le moteur 3D </w:t>
+      </w:r>
+      <w:proofErr w:type="spellStart"/>
+      <w:r>
+        <w:rPr>
+          <w:lang w:val="fr-CA"/>
+        </w:rPr>
+        <w:t>Unity</w:t>
+      </w:r>
+      <w:proofErr w:type="spellEnd"/>
+      <w:r>
+        <w:rPr>
+          <w:lang w:val="fr-CA"/>
+        </w:rPr>
+        <w:t xml:space="preserve"> sera utilisé ainsi que diverses librairies en lien avec le capteur et/ou avec la </w:t>
+      </w:r>
+      <w:proofErr w:type="spellStart"/>
+      <w:r>
+        <w:rPr>
+          <w:lang w:val="fr-CA"/>
+        </w:rPr>
+        <w:t>tranmission</w:t>
+      </w:r>
+      <w:proofErr w:type="spellEnd"/>
+      <w:r>
+        <w:rPr>
+          <w:lang w:val="fr-CA"/>
+        </w:rPr>
+        <w:t xml:space="preserve"> réseau. </w:t>
+      </w:r>
+    </w:p>
+    <w:p>
+      <w:pPr>
+        <w:pStyle w:val="BodyText"/>
+        <w:ind w:left="0"/>
+        <w:rPr>
+          <w:lang w:val="fr-CA"/>
+        </w:rPr>
+      </w:pPr>
+      <w:proofErr w:type="spellStart"/>
+      <w:r>
+        <w:rPr>
+          <w:highlight w:val="yellow"/>
+          <w:lang w:val="fr-CA"/>
+        </w:rPr>
+        <w:t>OpenCV</w:t>
+      </w:r>
+      <w:proofErr w:type="spellEnd"/>
+      <w:r>
+        <w:rPr>
+          <w:highlight w:val="yellow"/>
+          <w:lang w:val="fr-CA"/>
+        </w:rPr>
+        <w:t xml:space="preserve">, </w:t>
+      </w:r>
+      <w:proofErr w:type="spellStart"/>
+      <w:r>
+        <w:rPr>
+          <w:highlight w:val="yellow"/>
+          <w:lang w:val="fr-CA"/>
+        </w:rPr>
+        <w:t>etc</w:t>
+      </w:r>
+      <w:proofErr w:type="spellEnd"/>
+    </w:p>
+    <w:p>
+      <w:pPr>
+        <w:pStyle w:val="BodyText"/>
+        <w:ind w:left="0"/>
+        <w:rPr>
+          <w:lang w:val="fr-CA"/>
+        </w:rPr>
+      </w:pPr>
+    </w:p>
+    <w:p>
+      <w:pPr>
+        <w:pStyle w:val="Heading3"/>
+        <w:rPr>
+          <w:lang w:val="fr-CA"/>
+        </w:rPr>
+      </w:pPr>
+      <w:r>
+        <w:rPr>
+          <w:lang w:val="fr-CA"/>
+        </w:rPr>
+        <w:t>Processus</w:t>
+      </w:r>
+    </w:p>
+    <w:p>
+      <w:pPr>
+        <w:pStyle w:val="BodyText"/>
+        <w:ind w:left="0"/>
+        <w:rPr>
+          <w:lang w:val="fr-CA"/>
+        </w:rPr>
+      </w:pPr>
+      <w:r>
+        <w:rPr>
+          <w:lang w:val="fr-CA"/>
+        </w:rPr>
+        <w:t>Le processus utilisé sera une variation des processus agiles. Ce processus est défini plus en détails dans un schéma.</w:t>
+      </w:r>
+    </w:p>
+    <w:p>
+      <w:pPr>
+        <w:pStyle w:val="BodyText"/>
+        <w:ind w:left="0"/>
+        <w:rPr>
+          <w:lang w:val="fr-CA"/>
+        </w:rPr>
+      </w:pPr>
+    </w:p>
+    <w:p>
+      <w:pPr>
+        <w:pStyle w:val="Heading3"/>
+        <w:rPr>
+          <w:lang w:val="fr-CA"/>
+        </w:rPr>
+      </w:pPr>
+      <w:r>
+        <w:rPr>
+          <w:lang w:val="fr-CA"/>
+        </w:rPr>
+        <w:lastRenderedPageBreak/>
+        <w:t>Achat de composantes</w:t>
+      </w:r>
+    </w:p>
+    <w:p>
+      <w:pPr>
+        <w:pStyle w:val="BodyText"/>
+        <w:ind w:left="0"/>
+        <w:rPr>
+          <w:lang w:val="fr-CA"/>
+        </w:rPr>
+      </w:pPr>
+      <w:proofErr w:type="spellStart"/>
+      <w:r>
+        <w:rPr>
+          <w:highlight w:val="yellow"/>
+          <w:lang w:val="fr-CA"/>
+        </w:rPr>
+        <w:t>Blah</w:t>
+      </w:r>
+      <w:proofErr w:type="spellEnd"/>
+      <w:r>
+        <w:rPr>
+          <w:highlight w:val="yellow"/>
+          <w:lang w:val="fr-CA"/>
+        </w:rPr>
+        <w:t xml:space="preserve"> </w:t>
+      </w:r>
+      <w:proofErr w:type="spellStart"/>
+      <w:r>
+        <w:rPr>
+          <w:highlight w:val="yellow"/>
+          <w:lang w:val="fr-CA"/>
+        </w:rPr>
+        <w:t>blah</w:t>
+      </w:r>
+      <w:proofErr w:type="spellEnd"/>
+    </w:p>
+    <w:p>
+      <w:pPr>
+        <w:pStyle w:val="BodyText"/>
+        <w:ind w:left="0"/>
+        <w:rPr>
+          <w:lang w:val="fr-CA"/>
+        </w:rPr>
+      </w:pPr>
+    </w:p>
+    <w:bookmarkEnd w:id="24"/>
+    <w:p>
+      <w:pPr>
+        <w:pStyle w:val="BodyText"/>
+        <w:ind w:left="0"/>
+        <w:rPr>
+          <w:lang w:val="fr-CA"/>
+        </w:rPr>
+      </w:pPr>
+    </w:p>
+    <w:p>
+      <w:pPr>
+        <w:pStyle w:val="Heading2"/>
+        <w:rPr>
+          <w:lang w:val="fr-CA"/>
+        </w:rPr>
+      </w:pPr>
+      <w:bookmarkStart w:id="25" w:name="_Toc77491616"/>
+      <w:bookmarkStart w:id="26" w:name="_Toc365319817"/>
+      <w:r>
+        <w:rPr>
+          <w:lang w:val="fr-CA"/>
+        </w:rPr>
+        <w:t>Exigences de la documentation usager en ligne et du système d’assistance</w:t>
+      </w:r>
       <w:bookmarkEnd w:id="25"/>
-    </w:p>
-    <w:p>
-      <w:pPr>
-        <w:pStyle w:val="InfoBlue"/>
-        <w:rPr>
-          <w:lang w:val="fr-CA"/>
-        </w:rPr>
-      </w:pPr>
-      <w:r>
-        <w:rPr>
-          <w:lang w:val="fr-CA"/>
-        </w:rPr>
-        <w:t>[Cette sous-section doit indiquer toute contrainte de conception au système développé, comme le langage de programmation, le processus logiciel, l’achat de composantes, les libraires de classes, etc.]</w:t>
-      </w:r>
-    </w:p>
-    <w:p>
-      <w:pPr>
-        <w:pStyle w:val="Corpsdetexte"/>
-        <w:rPr>
-          <w:lang w:val="fr-CA"/>
-        </w:rPr>
-      </w:pPr>
-    </w:p>
-    <w:p>
-      <w:pPr>
-        <w:pStyle w:val="Titre3"/>
-        <w:rPr>
-          <w:lang w:val="fr-CA"/>
-        </w:rPr>
-      </w:pPr>
-      <w:r>
-        <w:rPr>
-          <w:lang w:val="fr-CA"/>
-        </w:rPr>
-        <w:t>Langage de programmation</w:t>
-      </w:r>
-    </w:p>
-    <w:p>
-      <w:pPr>
-        <w:pStyle w:val="Corpsdetexte"/>
+      <w:bookmarkEnd w:id="26"/>
+    </w:p>
+    <w:p>
+      <w:pPr>
+        <w:pStyle w:val="BodyText"/>
         <w:ind w:left="0"/>
         <w:rPr>
           <w:lang w:val="fr-CA"/>
         </w:rPr>
       </w:pPr>
-      <w:bookmarkStart w:id="26" w:name="_Toc77491615"/>
-      <w:r>
-        <w:rPr>
-          <w:lang w:val="fr-CA"/>
-        </w:rPr>
-        <w:t>Le langage utilisé sera le C#.</w:t>
-      </w:r>
-    </w:p>
-    <w:p>
-      <w:pPr>
-        <w:pStyle w:val="Corpsdetexte"/>
-        <w:ind w:left="0"/>
-        <w:rPr>
-          <w:lang w:val="fr-CA"/>
-        </w:rPr>
-      </w:pPr>
-    </w:p>
-    <w:p>
-      <w:pPr>
-        <w:pStyle w:val="Titre3"/>
-        <w:rPr>
-          <w:lang w:val="fr-CA"/>
-        </w:rPr>
-      </w:pPr>
-      <w:r>
-        <w:rPr>
-          <w:lang w:val="fr-CA"/>
-        </w:rPr>
-        <w:t>Librairies utilisées</w:t>
-      </w:r>
-    </w:p>
-    <w:p>
-      <w:pPr>
-        <w:pStyle w:val="Corpsdetexte"/>
-        <w:ind w:left="0"/>
-        <w:rPr>
-          <w:lang w:val="fr-CA"/>
-        </w:rPr>
-      </w:pPr>
-      <w:r>
-        <w:rPr>
-          <w:lang w:val="fr-CA"/>
-        </w:rPr>
-        <w:t xml:space="preserve">Le moteur 3D </w:t>
-      </w:r>
-      <w:proofErr w:type="spellStart"/>
-      <w:r>
-        <w:rPr>
-          <w:lang w:val="fr-CA"/>
-        </w:rPr>
-        <w:t>Unity</w:t>
-      </w:r>
-      <w:proofErr w:type="spellEnd"/>
-      <w:r>
-        <w:rPr>
-          <w:lang w:val="fr-CA"/>
-        </w:rPr>
-        <w:t xml:space="preserve"> sera utilisé ainsi que diverses librairies en lien avec le capteur et/ou avec la </w:t>
-      </w:r>
-      <w:proofErr w:type="spellStart"/>
-      <w:r>
-        <w:rPr>
-          <w:lang w:val="fr-CA"/>
-        </w:rPr>
-        <w:t>tranmission</w:t>
-      </w:r>
-      <w:proofErr w:type="spellEnd"/>
-      <w:r>
-        <w:rPr>
-          <w:lang w:val="fr-CA"/>
-        </w:rPr>
-        <w:t xml:space="preserve"> réseau. </w:t>
-      </w:r>
-    </w:p>
-    <w:p>
-      <w:pPr>
-        <w:pStyle w:val="Corpsdetexte"/>
-        <w:ind w:left="0"/>
-        <w:rPr>
-          <w:lang w:val="fr-CA"/>
-        </w:rPr>
-      </w:pPr>
-    </w:p>
-    <w:p>
-      <w:pPr>
-        <w:pStyle w:val="Titre3"/>
-        <w:rPr>
-          <w:lang w:val="fr-CA"/>
-        </w:rPr>
-      </w:pPr>
-      <w:r>
-        <w:rPr>
-          <w:lang w:val="fr-CA"/>
-        </w:rPr>
-        <w:t>Processus</w:t>
-      </w:r>
-    </w:p>
-    <w:p>
-      <w:pPr>
-        <w:pStyle w:val="Corpsdetexte"/>
-        <w:ind w:left="0"/>
-        <w:rPr>
-          <w:lang w:val="fr-CA"/>
-        </w:rPr>
-      </w:pPr>
-      <w:r>
-        <w:rPr>
-          <w:lang w:val="fr-CA"/>
-        </w:rPr>
-        <w:t xml:space="preserve">Le </w:t>
-      </w:r>
-      <w:r>
-        <w:rPr>
-          <w:lang w:val="fr-CA"/>
-        </w:rPr>
-        <w:t>processus utilisé sera une variation des processus agiles. Ce processus est défini plus en détails dans un schéma.</w:t>
-      </w:r>
-      <w:bookmarkStart w:id="27" w:name="_GoBack"/>
-      <w:bookmarkEnd w:id="27"/>
-    </w:p>
-    <w:p>
-      <w:pPr>
-        <w:pStyle w:val="Corpsdetexte"/>
-        <w:ind w:left="0"/>
-        <w:rPr>
-          <w:lang w:val="fr-CA"/>
-        </w:rPr>
-      </w:pPr>
-    </w:p>
-    <w:p>
-      <w:pPr>
-        <w:pStyle w:val="Titre2"/>
-        <w:rPr>
-          <w:lang w:val="fr-CA"/>
-        </w:rPr>
-      </w:pPr>
-      <w:bookmarkStart w:id="28" w:name="_Toc365319816"/>
-      <w:r>
-        <w:rPr>
-          <w:lang w:val="fr-CA"/>
-        </w:rPr>
-        <w:t>Sécurité</w:t>
-      </w:r>
-      <w:bookmarkEnd w:id="26"/>
-      <w:bookmarkEnd w:id="28"/>
-    </w:p>
-    <w:p>
-      <w:pPr>
-        <w:pStyle w:val="InfoBlue"/>
-        <w:rPr>
-          <w:lang w:val="fr-CA"/>
-        </w:rPr>
-      </w:pPr>
-      <w:r>
-        <w:rPr>
-          <w:lang w:val="fr-CA"/>
-        </w:rPr>
-        <w:t>[Cette sous-section identifie les données à protéger]</w:t>
-      </w:r>
-    </w:p>
-    <w:p>
-      <w:pPr>
-        <w:pStyle w:val="Corpsdetexte"/>
-        <w:rPr>
-          <w:lang w:val="fr-CA"/>
-        </w:rPr>
-      </w:pPr>
-    </w:p>
-    <w:p>
-      <w:pPr>
-        <w:pStyle w:val="Titre2"/>
-        <w:rPr>
-          <w:lang w:val="fr-CA"/>
-        </w:rPr>
-      </w:pPr>
-      <w:bookmarkStart w:id="29" w:name="_Toc77491616"/>
-      <w:bookmarkStart w:id="30" w:name="_Toc365319817"/>
-      <w:r>
-        <w:rPr>
-          <w:lang w:val="fr-CA"/>
-        </w:rPr>
-        <w:t>Exigences de la documentation usager en ligne et du système d’assistance</w:t>
-      </w:r>
-      <w:bookmarkEnd w:id="29"/>
-      <w:bookmarkEnd w:id="30"/>
-    </w:p>
-    <w:p>
-      <w:pPr>
-        <w:pStyle w:val="InfoBlue"/>
-        <w:rPr>
-          <w:lang w:val="fr-CA"/>
-        </w:rPr>
-      </w:pPr>
-      <w:r>
-        <w:rPr>
-          <w:lang w:val="fr-CA"/>
-        </w:rPr>
-        <w:t>[Cette sous-section décrit les exigences de documentation usager en ligne et du système d’assistance]</w:t>
-      </w:r>
-    </w:p>
-    <w:p>
-      <w:pPr>
-        <w:pStyle w:val="Corpsdetexte"/>
-        <w:rPr>
-          <w:lang w:val="fr-CA"/>
-        </w:rPr>
-      </w:pPr>
-    </w:p>
-    <w:p>
-      <w:pPr>
-        <w:pStyle w:val="Titre2"/>
-        <w:rPr>
-          <w:lang w:val="fr-CA"/>
-        </w:rPr>
-      </w:pPr>
-      <w:bookmarkStart w:id="31" w:name="_Toc77491622"/>
-      <w:bookmarkStart w:id="32" w:name="_Toc365319818"/>
-      <w:r>
-        <w:rPr>
-          <w:lang w:val="fr-CA"/>
-        </w:rPr>
-        <w:t>Normes applicables</w:t>
-      </w:r>
-      <w:bookmarkEnd w:id="31"/>
-      <w:bookmarkEnd w:id="32"/>
-    </w:p>
-    <w:p>
-      <w:pPr>
-        <w:pStyle w:val="InfoBlue"/>
-        <w:rPr>
-          <w:lang w:val="fr-CA"/>
-        </w:rPr>
-      </w:pPr>
-      <w:r>
-        <w:rPr>
-          <w:lang w:val="fr-CA"/>
-        </w:rPr>
-        <w:t>[Cette sous-section réfère aux sections spécifiques des normes applicables]</w:t>
-      </w:r>
-    </w:p>
-    <w:p>
-      <w:pPr>
-        <w:rPr>
-          <w:color w:val="0000FF"/>
-          <w:lang w:val="fr-CA"/>
-        </w:rPr>
-      </w:pPr>
-      <w:r>
-        <w:rPr>
-          <w:lang w:val="fr-CA"/>
-        </w:rPr>
-        <w:lastRenderedPageBreak/>
+      <w:r>
+        <w:rPr>
+          <w:highlight w:val="yellow"/>
+          <w:lang w:val="fr-CA"/>
+        </w:rPr>
+        <w:t>Barre d’instruments en haut pour savoir les instruments possibles à jouer.</w:t>
+      </w:r>
+      <w:r>
+        <w:rPr>
+          <w:lang w:val="fr-CA"/>
+        </w:rPr>
         <w:br w:type="page"/>
       </w:r>
     </w:p>
     <w:p>
       <w:pPr>
-        <w:pStyle w:val="Titre1"/>
+        <w:pStyle w:val="Heading1"/>
         <w:numPr>
           <w:ilvl w:val="0"/>
           <w:numId w:val="0"/>
@@ -5901,7 +6077,7 @@
           <w:lang w:val="fr-CA"/>
         </w:rPr>
       </w:pPr>
-      <w:bookmarkStart w:id="33" w:name="_Toc365319819"/>
+      <w:bookmarkStart w:id="27" w:name="_Toc365319819"/>
       <w:r>
         <w:rPr>
           <w:lang w:val="fr-CA"/>
@@ -5915,7 +6091,7 @@
         </w:rPr>
         <w:t>Glossaire</w:t>
       </w:r>
-      <w:bookmarkEnd w:id="33"/>
+      <w:bookmarkEnd w:id="27"/>
     </w:p>
     <w:p>
       <w:pPr>
@@ -6058,6 +6234,47 @@
           <w:p>
             <w:pPr>
               <w:rPr>
+                <w:i/>
+                <w:lang w:val="fr-CA"/>
+              </w:rPr>
+            </w:pPr>
+            <w:r>
+              <w:rPr>
+                <w:i/>
+                <w:lang w:val="fr-CA"/>
+              </w:rPr>
+              <w:t xml:space="preserve">Software </w:t>
+            </w:r>
+            <w:proofErr w:type="spellStart"/>
+            <w:r>
+              <w:rPr>
+                <w:i/>
+                <w:lang w:val="fr-CA"/>
+              </w:rPr>
+              <w:t>Development</w:t>
+            </w:r>
+            <w:proofErr w:type="spellEnd"/>
+            <w:r>
+              <w:rPr>
+                <w:i/>
+                <w:lang w:val="fr-CA"/>
+              </w:rPr>
+              <w:t xml:space="preserve"> Kit</w:t>
+            </w:r>
+          </w:p>
+        </w:tc>
+      </w:tr>
+      <w:tr>
+        <w:trPr>
+          <w:jc w:val="center"/>
+        </w:trPr>
+        <w:tc>
+          <w:tcPr>
+            <w:tcW w:w="1905" w:type="dxa"/>
+          </w:tcPr>
+          <w:p>
+            <w:pPr>
+              <w:rPr>
                 <w:lang w:val="fr-CA"/>
               </w:rPr>
             </w:pPr>
@@ -6065,21 +6282,54 @@
               <w:rPr>
                 <w:lang w:val="fr-CA"/>
               </w:rPr>
-              <w:t xml:space="preserve">Software </w:t>
+              <w:t>FPS</w:t>
+            </w:r>
+          </w:p>
+        </w:tc>
+        <w:tc>
+          <w:tcPr>
+            <w:tcW w:w="7338" w:type="dxa"/>
+          </w:tcPr>
+          <w:p>
+            <w:pPr>
+              <w:rPr>
+                <w:lang w:val="fr-CA"/>
+              </w:rPr>
+            </w:pPr>
+            <w:r>
+              <w:rPr>
+                <w:lang w:val="fr-CA"/>
+              </w:rPr>
+              <w:t>Vue à la première personne (</w:t>
+            </w:r>
+            <w:r>
+              <w:rPr>
+                <w:i/>
+                <w:lang w:val="fr-CA"/>
+              </w:rPr>
+              <w:t xml:space="preserve">First </w:t>
             </w:r>
             <w:proofErr w:type="spellStart"/>
             <w:r>
               <w:rPr>
+                <w:i/>
                 <w:lang w:val="fr-CA"/>
               </w:rPr>
-              <w:t>Development</w:t>
+              <w:t>person</w:t>
             </w:r>
             <w:proofErr w:type="spellEnd"/>
             <w:r>
               <w:rPr>
+                <w:i/>
                 <w:lang w:val="fr-CA"/>
               </w:rPr>
-              <w:t xml:space="preserve"> Kit</w:t>
+              <w:t xml:space="preserve"> shooter</w:t>
+            </w:r>
+            <w:r>
+              <w:rPr>
+                <w:lang w:val="fr-CA"/>
+              </w:rPr>
+              <w:t>)</w:t>
             </w:r>
           </w:p>
         </w:tc>
@@ -6168,35 +6418,8 @@
                 <w:lang w:val="fr-CA"/>
               </w:rPr>
             </w:pPr>
-          </w:p>
-        </w:tc>
-      </w:tr>
-      <w:tr>
-        <w:trPr>
-          <w:jc w:val="center"/>
-        </w:trPr>
-        <w:tc>
-          <w:tcPr>
-            <w:tcW w:w="1905" w:type="dxa"/>
-          </w:tcPr>
-          <w:p>
-            <w:pPr>
-              <w:rPr>
-                <w:lang w:val="fr-CA"/>
-              </w:rPr>
-            </w:pPr>
-          </w:p>
-        </w:tc>
-        <w:tc>
-          <w:tcPr>
-            <w:tcW w:w="7338" w:type="dxa"/>
-          </w:tcPr>
-          <w:p>
-            <w:pPr>
-              <w:rPr>
-                <w:lang w:val="fr-CA"/>
-              </w:rPr>
-            </w:pPr>
+            <w:bookmarkStart w:id="28" w:name="_GoBack"/>
+            <w:bookmarkEnd w:id="28"/>
           </w:p>
         </w:tc>
       </w:tr>
@@ -6360,34 +6583,34 @@
 <w:ftr xmlns:wpc="http://schemas.microsoft.com/office/word/2010/wordprocessingCanvas" xmlns:mc="http://schemas.openxmlformats.org/markup-compatibility/2006" xmlns:o="urn:schemas-microsoft-com:office:office" xmlns:r="http://schemas.openxmlformats.org/officeDocument/2006/relationships" xmlns:m="http://schemas.openxmlformats.org/officeDocument/2006/math" xmlns:v="urn:schemas-microsoft-com:vml" xmlns:wp14="http://schemas.microsoft.com/office/word/2010/wordprocessingDrawing" xmlns:wp="http://schemas.openxmlformats.org/drawingml/2006/wordprocessingDrawing" xmlns:w10="urn:schemas-microsoft-com:office:word" xmlns:w="http://schemas.openxmlformats.org/wordprocessingml/2006/main" xmlns:w14="http://schemas.microsoft.com/office/word/2010/wordml" xmlns:w15="http://schemas.microsoft.com/office/word/2012/wordml" xmlns:wpg="http://schemas.microsoft.com/office/word/2010/wordprocessingGroup" xmlns:wpi="http://schemas.microsoft.com/office/word/2010/wordprocessingInk" xmlns:wne="http://schemas.microsoft.com/office/word/2006/wordml" xmlns:wps="http://schemas.microsoft.com/office/word/2010/wordprocessingShape" mc:Ignorable="w14 w15 wp14">
   <w:p>
     <w:pPr>
-      <w:pStyle w:val="Pieddepage"/>
+      <w:pStyle w:val="Footer"/>
       <w:framePr w:wrap="around" w:vAnchor="text" w:hAnchor="margin" w:xAlign="right" w:y="1"/>
       <w:rPr>
-        <w:rStyle w:val="Numrodepage"/>
+        <w:rStyle w:val="PageNumber"/>
       </w:rPr>
     </w:pPr>
     <w:r>
       <w:rPr>
-        <w:rStyle w:val="Numrodepage"/>
+        <w:rStyle w:val="PageNumber"/>
       </w:rPr>
       <w:fldChar w:fldCharType="begin"/>
     </w:r>
     <w:r>
       <w:rPr>
-        <w:rStyle w:val="Numrodepage"/>
+        <w:rStyle w:val="PageNumber"/>
       </w:rPr>
       <w:instrText xml:space="preserve">PAGE  </w:instrText>
     </w:r>
     <w:r>
       <w:rPr>
-        <w:rStyle w:val="Numrodepage"/>
+        <w:rStyle w:val="PageNumber"/>
       </w:rPr>
       <w:fldChar w:fldCharType="end"/>
     </w:r>
   </w:p>
   <w:p>
     <w:pPr>
-      <w:pStyle w:val="Pieddepage"/>
+      <w:pStyle w:val="Footer"/>
       <w:ind w:right="360"/>
     </w:pPr>
   </w:p>
@@ -6462,12 +6685,10 @@
             <w:sdtPr>
               <w:alias w:val="Société"/>
               <w:id w:val="137150890"/>
-              <w:placeholder>
-                <w:docPart w:val="E5A356C936754263B62EDD6793CFFD3F"/>
-              </w:placeholder>
               <w:dataBinding w:prefixMappings="xmlns:ns0='http://schemas.openxmlformats.org/officeDocument/2006/extended-properties' " w:xpath="/ns0:Properties[1]/ns0:Company[1]" w:storeItemID="{6668398D-A668-4E3E-A5EB-62B293D839F1}"/>
               <w:text/>
             </w:sdtPr>
+            <w:sdtEndPr/>
             <w:sdtContent>
               <w:r>
                 <w:rPr>
@@ -6522,69 +6743,69 @@
           </w:r>
           <w:r>
             <w:rPr>
-              <w:rStyle w:val="Numrodepage"/>
+              <w:rStyle w:val="PageNumber"/>
             </w:rPr>
             <w:fldChar w:fldCharType="begin"/>
           </w:r>
           <w:r>
             <w:rPr>
-              <w:rStyle w:val="Numrodepage"/>
+              <w:rStyle w:val="PageNumber"/>
             </w:rPr>
             <w:instrText xml:space="preserve"> PAGE </w:instrText>
           </w:r>
           <w:r>
             <w:rPr>
-              <w:rStyle w:val="Numrodepage"/>
+              <w:rStyle w:val="PageNumber"/>
             </w:rPr>
             <w:fldChar w:fldCharType="separate"/>
           </w:r>
           <w:r>
             <w:rPr>
-              <w:rStyle w:val="Numrodepage"/>
+              <w:rStyle w:val="PageNumber"/>
               <w:noProof/>
             </w:rPr>
             <w:t>10</w:t>
           </w:r>
           <w:r>
             <w:rPr>
-              <w:rStyle w:val="Numrodepage"/>
+              <w:rStyle w:val="PageNumber"/>
             </w:rPr>
             <w:fldChar w:fldCharType="end"/>
           </w:r>
           <w:r>
             <w:rPr>
-              <w:rStyle w:val="Numrodepage"/>
+              <w:rStyle w:val="PageNumber"/>
             </w:rPr>
             <w:t xml:space="preserve"> de </w:t>
           </w:r>
           <w:r>
             <w:rPr>
-              <w:rStyle w:val="Numrodepage"/>
+              <w:rStyle w:val="PageNumber"/>
             </w:rPr>
             <w:fldChar w:fldCharType="begin"/>
           </w:r>
           <w:r>
             <w:rPr>
-              <w:rStyle w:val="Numrodepage"/>
+              <w:rStyle w:val="PageNumber"/>
             </w:rPr>
             <w:instrText xml:space="preserve"> NUMPAGES </w:instrText>
           </w:r>
           <w:r>
             <w:rPr>
-              <w:rStyle w:val="Numrodepage"/>
+              <w:rStyle w:val="PageNumber"/>
             </w:rPr>
             <w:fldChar w:fldCharType="separate"/>
           </w:r>
           <w:r>
             <w:rPr>
-              <w:rStyle w:val="Numrodepage"/>
+              <w:rStyle w:val="PageNumber"/>
               <w:noProof/>
             </w:rPr>
             <w:t>10</w:t>
           </w:r>
           <w:r>
             <w:rPr>
-              <w:rStyle w:val="Numrodepage"/>
+              <w:rStyle w:val="PageNumber"/>
             </w:rPr>
             <w:fldChar w:fldCharType="end"/>
           </w:r>
@@ -6594,7 +6815,7 @@
   </w:tbl>
   <w:p>
     <w:pPr>
-      <w:pStyle w:val="Pieddepage"/>
+      <w:pStyle w:val="Footer"/>
     </w:pPr>
   </w:p>
 </w:ftr>
@@ -6604,7 +6825,7 @@
 <w:ftr xmlns:wpc="http://schemas.microsoft.com/office/word/2010/wordprocessingCanvas" xmlns:mc="http://schemas.openxmlformats.org/markup-compatibility/2006" xmlns:o="urn:schemas-microsoft-com:office:office" xmlns:r="http://schemas.openxmlformats.org/officeDocument/2006/relationships" xmlns:m="http://schemas.openxmlformats.org/officeDocument/2006/math" xmlns:v="urn:schemas-microsoft-com:vml" xmlns:wp14="http://schemas.microsoft.com/office/word/2010/wordprocessingDrawing" xmlns:wp="http://schemas.openxmlformats.org/drawingml/2006/wordprocessingDrawing" xmlns:w10="urn:schemas-microsoft-com:office:word" xmlns:w="http://schemas.openxmlformats.org/wordprocessingml/2006/main" xmlns:w14="http://schemas.microsoft.com/office/word/2010/wordml" xmlns:w15="http://schemas.microsoft.com/office/word/2012/wordml" xmlns:wpg="http://schemas.microsoft.com/office/word/2010/wordprocessingGroup" xmlns:wpi="http://schemas.microsoft.com/office/word/2010/wordprocessingInk" xmlns:wne="http://schemas.microsoft.com/office/word/2006/wordml" xmlns:wps="http://schemas.microsoft.com/office/word/2010/wordprocessingShape" mc:Ignorable="w14 w15 wp14">
   <w:p>
     <w:pPr>
-      <w:pStyle w:val="Pieddepage"/>
+      <w:pStyle w:val="Footer"/>
     </w:pPr>
   </w:p>
 </w:ftr>
@@ -6664,6 +6885,7 @@
       <w:dataBinding w:prefixMappings="xmlns:ns0='http://schemas.openxmlformats.org/officeDocument/2006/extended-properties' " w:xpath="/ns0:Properties[1]/ns0:Company[1]" w:storeItemID="{6668398D-A668-4E3E-A5EB-62B293D839F1}"/>
       <w:text/>
     </w:sdtPr>
+    <w:sdtEndPr/>
     <w:sdtContent>
       <w:p>
         <w:pPr>
@@ -6704,7 +6926,7 @@
   </w:p>
   <w:p>
     <w:pPr>
-      <w:pStyle w:val="En-tte"/>
+      <w:pStyle w:val="Header"/>
     </w:pPr>
   </w:p>
 </w:hdr>
@@ -6735,12 +6957,10 @@
         <w:sdtPr>
           <w:alias w:val="Objet "/>
           <w:id w:val="137150886"/>
-          <w:placeholder>
-            <w:docPart w:val="65350D19755A4562BECC9430790704A0"/>
-          </w:placeholder>
           <w:dataBinding w:prefixMappings="xmlns:ns0='http://purl.org/dc/elements/1.1/' xmlns:ns1='http://schemas.openxmlformats.org/package/2006/metadata/core-properties' " w:xpath="/ns1:coreProperties[1]/ns0:subject[1]" w:storeItemID="{6C3C8BC8-F283-45AE-878A-BAB7291924A1}"/>
           <w:text/>
         </w:sdtPr>
+        <w:sdtEndPr/>
         <w:sdtContent>
           <w:tc>
             <w:tcPr>
@@ -6777,12 +6997,10 @@
             <w:sdtPr>
               <w:alias w:val="État "/>
               <w:id w:val="137150889"/>
-              <w:placeholder>
-                <w:docPart w:val="A344112A9D0A4CCB9F2FE21202BDB538"/>
-              </w:placeholder>
               <w:dataBinding w:prefixMappings="xmlns:ns0='http://purl.org/dc/elements/1.1/' xmlns:ns1='http://schemas.openxmlformats.org/package/2006/metadata/core-properties' " w:xpath="/ns1:coreProperties[1]/ns1:contentStatus[1]" w:storeItemID="{6C3C8BC8-F283-45AE-878A-BAB7291924A1}"/>
               <w:text/>
             </w:sdtPr>
+            <w:sdtEndPr/>
             <w:sdtContent>
               <w:r>
                 <w:rPr>
@@ -6806,12 +7024,10 @@
           </w:rPr>
           <w:alias w:val="Titre "/>
           <w:id w:val="137150887"/>
-          <w:placeholder>
-            <w:docPart w:val="FD4BD2A8266249ECB19CF5BBB686F6E0"/>
-          </w:placeholder>
           <w:dataBinding w:prefixMappings="xmlns:ns0='http://purl.org/dc/elements/1.1/' xmlns:ns1='http://schemas.openxmlformats.org/package/2006/metadata/core-properties' " w:xpath="/ns1:coreProperties[1]/ns0:title[1]" w:storeItemID="{6C3C8BC8-F283-45AE-878A-BAB7291924A1}"/>
           <w:text/>
         </w:sdtPr>
+        <w:sdtEndPr/>
         <w:sdtContent>
           <w:tc>
             <w:tcPr>
@@ -6873,7 +7089,7 @@
               <w:noProof/>
               <w:lang w:val="fr-CA"/>
             </w:rPr>
-            <w:t>2014-01-15</w:t>
+            <w:t>2014-01-22</w:t>
           </w:r>
           <w:r>
             <w:rPr>
@@ -6887,7 +7103,7 @@
   </w:tbl>
   <w:p>
     <w:pPr>
-      <w:pStyle w:val="En-tte"/>
+      <w:pStyle w:val="Header"/>
     </w:pPr>
   </w:p>
 </w:hdr>
@@ -6897,7 +7113,7 @@
 <w:hdr xmlns:wpc="http://schemas.microsoft.com/office/word/2010/wordprocessingCanvas" xmlns:mc="http://schemas.openxmlformats.org/markup-compatibility/2006" xmlns:o="urn:schemas-microsoft-com:office:office" xmlns:r="http://schemas.openxmlformats.org/officeDocument/2006/relationships" xmlns:m="http://schemas.openxmlformats.org/officeDocument/2006/math" xmlns:v="urn:schemas-microsoft-com:vml" xmlns:wp14="http://schemas.microsoft.com/office/word/2010/wordprocessingDrawing" xmlns:wp="http://schemas.openxmlformats.org/drawingml/2006/wordprocessingDrawing" xmlns:w10="urn:schemas-microsoft-com:office:word" xmlns:w="http://schemas.openxmlformats.org/wordprocessingml/2006/main" xmlns:w14="http://schemas.microsoft.com/office/word/2010/wordml" xmlns:w15="http://schemas.microsoft.com/office/word/2012/wordml" xmlns:wpg="http://schemas.microsoft.com/office/word/2010/wordprocessingGroup" xmlns:wpi="http://schemas.microsoft.com/office/word/2010/wordprocessingInk" xmlns:wne="http://schemas.microsoft.com/office/word/2006/wordml" xmlns:wps="http://schemas.microsoft.com/office/word/2010/wordprocessingShape" mc:Ignorable="w14 w15 wp14">
   <w:p>
     <w:pPr>
-      <w:pStyle w:val="En-tte"/>
+      <w:pStyle w:val="Header"/>
     </w:pPr>
   </w:p>
 </w:hdr>
@@ -6912,7 +7128,7 @@
     <w:lvl w:ilvl="0">
       <w:start w:val="1"/>
       <w:numFmt w:val="decimal"/>
-      <w:pStyle w:val="Titre1"/>
+      <w:pStyle w:val="Heading1"/>
       <w:lvlText w:val="%1."/>
       <w:legacy w:legacy="1" w:legacySpace="144" w:legacyIndent="0"/>
       <w:lvlJc w:val="left"/>
@@ -6920,7 +7136,7 @@
     <w:lvl w:ilvl="1">
       <w:start w:val="1"/>
       <w:numFmt w:val="decimal"/>
-      <w:pStyle w:val="Titre2"/>
+      <w:pStyle w:val="Heading2"/>
       <w:lvlText w:val="%1.%2"/>
       <w:legacy w:legacy="1" w:legacySpace="144" w:legacyIndent="0"/>
       <w:lvlJc w:val="left"/>
@@ -6928,7 +7144,7 @@
     <w:lvl w:ilvl="2">
       <w:start w:val="1"/>
       <w:numFmt w:val="decimal"/>
-      <w:pStyle w:val="Titre3"/>
+      <w:pStyle w:val="Heading3"/>
       <w:lvlText w:val="%1.%2.%3"/>
       <w:legacy w:legacy="1" w:legacySpace="144" w:legacyIndent="0"/>
       <w:lvlJc w:val="left"/>
@@ -6936,7 +7152,7 @@
     <w:lvl w:ilvl="3">
       <w:start w:val="1"/>
       <w:numFmt w:val="decimal"/>
-      <w:pStyle w:val="Titre4"/>
+      <w:pStyle w:val="Heading4"/>
       <w:lvlText w:val="%1.%2.%3.%4"/>
       <w:legacy w:legacy="1" w:legacySpace="144" w:legacyIndent="0"/>
       <w:lvlJc w:val="left"/>
@@ -6944,7 +7160,7 @@
     <w:lvl w:ilvl="4">
       <w:start w:val="1"/>
       <w:numFmt w:val="decimal"/>
-      <w:pStyle w:val="Titre5"/>
+      <w:pStyle w:val="Heading5"/>
       <w:lvlText w:val="%1.%2.%3.%4.%5"/>
       <w:legacy w:legacy="1" w:legacySpace="144" w:legacyIndent="0"/>
       <w:lvlJc w:val="left"/>
@@ -6952,7 +7168,7 @@
     <w:lvl w:ilvl="5">
       <w:start w:val="1"/>
       <w:numFmt w:val="decimal"/>
-      <w:pStyle w:val="Titre6"/>
+      <w:pStyle w:val="Heading6"/>
       <w:lvlText w:val="%1.%2.%3.%4.%5.%6"/>
       <w:legacy w:legacy="1" w:legacySpace="144" w:legacyIndent="0"/>
       <w:lvlJc w:val="left"/>
@@ -6960,7 +7176,7 @@
     <w:lvl w:ilvl="6">
       <w:start w:val="1"/>
       <w:numFmt w:val="decimal"/>
-      <w:pStyle w:val="Titre7"/>
+      <w:pStyle w:val="Heading7"/>
       <w:lvlText w:val="%1.%2.%3.%4.%5.%6.%7"/>
       <w:legacy w:legacy="1" w:legacySpace="144" w:legacyIndent="0"/>
       <w:lvlJc w:val="left"/>
@@ -6968,7 +7184,7 @@
     <w:lvl w:ilvl="7">
       <w:start w:val="1"/>
       <w:numFmt w:val="decimal"/>
-      <w:pStyle w:val="Titre8"/>
+      <w:pStyle w:val="Heading8"/>
       <w:lvlText w:val="%1.%2.%3.%4.%5.%6.%7.%8"/>
       <w:legacy w:legacy="1" w:legacySpace="144" w:legacyIndent="0"/>
       <w:lvlJc w:val="left"/>
@@ -6976,13 +7192,99 @@
     <w:lvl w:ilvl="8">
       <w:start w:val="1"/>
       <w:numFmt w:val="decimal"/>
-      <w:pStyle w:val="Titre9"/>
+      <w:pStyle w:val="Heading9"/>
       <w:lvlText w:val="%1.%2.%3.%4.%5.%6.%7.%8.%9"/>
       <w:legacy w:legacy="1" w:legacySpace="144" w:legacyIndent="0"/>
       <w:lvlJc w:val="left"/>
     </w:lvl>
   </w:abstractNum>
   <w:abstractNum w:abstractNumId="1">
+    <w:nsid w:val="04FA1123"/>
+    <w:multiLevelType w:val="hybridMultilevel"/>
+    <w:tmpl w:val="269220E8"/>
+    <w:lvl w:ilvl="0" w:tplc="1009000F">
+      <w:start w:val="1"/>
+      <w:numFmt w:val="decimal"/>
+      <w:lvlText w:val="%1."/>
+      <w:lvlJc w:val="left"/>
+      <w:pPr>
+        <w:ind w:left="720" w:hanging="360"/>
+      </w:pPr>
+    </w:lvl>
+    <w:lvl w:ilvl="1" w:tplc="10090019" w:tentative="1">
+      <w:start w:val="1"/>
+      <w:numFmt w:val="lowerLetter"/>
+      <w:lvlText w:val="%2."/>
+      <w:lvlJc w:val="left"/>
+      <w:pPr>
+        <w:ind w:left="1440" w:hanging="360"/>
+      </w:pPr>
+    </w:lvl>
+    <w:lvl w:ilvl="2" w:tplc="1009001B" w:tentative="1">
+      <w:start w:val="1"/>
+      <w:numFmt w:val="lowerRoman"/>
+      <w:lvlText w:val="%3."/>
+      <w:lvlJc w:val="right"/>
+      <w:pPr>
+        <w:ind w:left="2160" w:hanging="180"/>
+      </w:pPr>
+    </w:lvl>
+    <w:lvl w:ilvl="3" w:tplc="1009000F" w:tentative="1">
+      <w:start w:val="1"/>
+      <w:numFmt w:val="decimal"/>
+      <w:lvlText w:val="%4."/>
+      <w:lvlJc w:val="left"/>
+      <w:pPr>
+        <w:ind w:left="2880" w:hanging="360"/>
+      </w:pPr>
+    </w:lvl>
+    <w:lvl w:ilvl="4" w:tplc="10090019" w:tentative="1">
+      <w:start w:val="1"/>
+      <w:numFmt w:val="lowerLetter"/>
+      <w:lvlText w:val="%5."/>
+      <w:lvlJc w:val="left"/>
+      <w:pPr>
+        <w:ind w:left="3600" w:hanging="360"/>
+      </w:pPr>
+    </w:lvl>
+    <w:lvl w:ilvl="5" w:tplc="1009001B" w:tentative="1">
+      <w:start w:val="1"/>
+      <w:numFmt w:val="lowerRoman"/>
+      <w:lvlText w:val="%6."/>
+      <w:lvlJc w:val="right"/>
+      <w:pPr>
+        <w:ind w:left="4320" w:hanging="180"/>
+      </w:pPr>
+    </w:lvl>
+    <w:lvl w:ilvl="6" w:tplc="1009000F" w:tentative="1">
+      <w:start w:val="1"/>
+      <w:numFmt w:val="decimal"/>
+      <w:lvlText w:val="%7."/>
+      <w:lvlJc w:val="left"/>
+      <w:pPr>
+        <w:ind w:left="5040" w:hanging="360"/>
+      </w:pPr>
+    </w:lvl>
+    <w:lvl w:ilvl="7" w:tplc="10090019" w:tentative="1">
+      <w:start w:val="1"/>
+      <w:numFmt w:val="lowerLetter"/>
+      <w:lvlText w:val="%8."/>
+      <w:lvlJc w:val="left"/>
+      <w:pPr>
+        <w:ind w:left="5760" w:hanging="360"/>
+      </w:pPr>
+    </w:lvl>
+    <w:lvl w:ilvl="8" w:tplc="1009001B" w:tentative="1">
+      <w:start w:val="1"/>
+      <w:numFmt w:val="lowerRoman"/>
+      <w:lvlText w:val="%9."/>
+      <w:lvlJc w:val="right"/>
+      <w:pPr>
+        <w:ind w:left="6480" w:hanging="180"/>
+      </w:pPr>
+    </w:lvl>
+  </w:abstractNum>
+  <w:abstractNum w:abstractNumId="2">
     <w:nsid w:val="22443AC4"/>
     <w:multiLevelType w:val="singleLevel"/>
     <w:tmpl w:val="04090001"/>
@@ -7002,7 +7304,7 @@
       </w:rPr>
     </w:lvl>
   </w:abstractNum>
-  <w:abstractNum w:abstractNumId="2">
+  <w:abstractNum w:abstractNumId="3">
     <w:nsid w:val="400375C0"/>
     <w:multiLevelType w:val="multilevel"/>
     <w:tmpl w:val="1C0ECA3C"/>
@@ -7116,7 +7418,7 @@
       </w:pPr>
     </w:lvl>
   </w:abstractNum>
-  <w:abstractNum w:abstractNumId="3">
+  <w:abstractNum w:abstractNumId="4">
     <w:nsid w:val="42B97F7B"/>
     <w:multiLevelType w:val="singleLevel"/>
     <w:tmpl w:val="04090001"/>
@@ -7136,7 +7438,7 @@
       </w:rPr>
     </w:lvl>
   </w:abstractNum>
-  <w:abstractNum w:abstractNumId="4">
+  <w:abstractNum w:abstractNumId="5">
     <w:nsid w:val="49E170D0"/>
     <w:multiLevelType w:val="singleLevel"/>
     <w:tmpl w:val="04090001"/>
@@ -7160,16 +7462,19 @@
     <w:abstractNumId w:val="0"/>
   </w:num>
   <w:num w:numId="2">
+    <w:abstractNumId w:val="5"/>
+  </w:num>
+  <w:num w:numId="3">
+    <w:abstractNumId w:val="2"/>
+  </w:num>
+  <w:num w:numId="4">
     <w:abstractNumId w:val="4"/>
   </w:num>
-  <w:num w:numId="3">
-    <w:abstractNumId w:val="1"/>
-  </w:num>
-  <w:num w:numId="4">
+  <w:num w:numId="5">
     <w:abstractNumId w:val="3"/>
   </w:num>
-  <w:num w:numId="5">
-    <w:abstractNumId w:val="2"/>
+  <w:num w:numId="6">
+    <w:abstractNumId w:val="1"/>
   </w:num>
 </w:numbering>
 </file>
@@ -7571,7 +7876,7 @@
       <w:lang w:val="en-US" w:eastAsia="en-US"/>
     </w:rPr>
   </w:style>
-  <w:style w:type="paragraph" w:styleId="Titre1">
+  <w:style w:type="paragraph" w:styleId="Heading1">
     <w:name w:val="heading 1"/>
     <w:basedOn w:val="Normal"/>
     <w:next w:val="Normal"/>
@@ -7592,9 +7897,9 @@
       <w:sz w:val="24"/>
     </w:rPr>
   </w:style>
-  <w:style w:type="paragraph" w:styleId="Titre2">
+  <w:style w:type="paragraph" w:styleId="Heading2">
     <w:name w:val="heading 2"/>
-    <w:basedOn w:val="Titre1"/>
+    <w:basedOn w:val="Heading1"/>
     <w:next w:val="Normal"/>
     <w:qFormat/>
     <w:rsid w:val="00BD3967"/>
@@ -7608,9 +7913,9 @@
       <w:sz w:val="20"/>
     </w:rPr>
   </w:style>
-  <w:style w:type="paragraph" w:styleId="Titre3">
+  <w:style w:type="paragraph" w:styleId="Heading3">
     <w:name w:val="heading 3"/>
-    <w:basedOn w:val="Titre1"/>
+    <w:basedOn w:val="Heading1"/>
     <w:next w:val="Normal"/>
     <w:qFormat/>
     <w:rsid w:val="009B3B97"/>
@@ -7626,9 +7931,9 @@
       <w:sz w:val="20"/>
     </w:rPr>
   </w:style>
-  <w:style w:type="paragraph" w:styleId="Titre4">
+  <w:style w:type="paragraph" w:styleId="Heading4">
     <w:name w:val="heading 4"/>
-    <w:basedOn w:val="Titre1"/>
+    <w:basedOn w:val="Heading1"/>
     <w:next w:val="Normal"/>
     <w:qFormat/>
     <w:rsid w:val="009B3B97"/>
@@ -7643,7 +7948,7 @@
       <w:sz w:val="20"/>
     </w:rPr>
   </w:style>
-  <w:style w:type="paragraph" w:styleId="Titre5">
+  <w:style w:type="paragraph" w:styleId="Heading5">
     <w:name w:val="heading 5"/>
     <w:basedOn w:val="Normal"/>
     <w:next w:val="Normal"/>
@@ -7661,7 +7966,7 @@
       <w:sz w:val="22"/>
     </w:rPr>
   </w:style>
-  <w:style w:type="paragraph" w:styleId="Titre6">
+  <w:style w:type="paragraph" w:styleId="Heading6">
     <w:name w:val="heading 6"/>
     <w:basedOn w:val="Normal"/>
     <w:next w:val="Normal"/>
@@ -7680,7 +7985,7 @@
       <w:sz w:val="22"/>
     </w:rPr>
   </w:style>
-  <w:style w:type="paragraph" w:styleId="Titre7">
+  <w:style w:type="paragraph" w:styleId="Heading7">
     <w:name w:val="heading 7"/>
     <w:basedOn w:val="Normal"/>
     <w:next w:val="Normal"/>
@@ -7695,7 +8000,7 @@
       <w:outlineLvl w:val="6"/>
     </w:pPr>
   </w:style>
-  <w:style w:type="paragraph" w:styleId="Titre8">
+  <w:style w:type="paragraph" w:styleId="Heading8">
     <w:name w:val="heading 8"/>
     <w:basedOn w:val="Normal"/>
     <w:next w:val="Normal"/>
@@ -7713,7 +8018,7 @@
       <w:i/>
     </w:rPr>
   </w:style>
-  <w:style w:type="paragraph" w:styleId="Titre9">
+  <w:style w:type="paragraph" w:styleId="Heading9">
     <w:name w:val="heading 9"/>
     <w:basedOn w:val="Normal"/>
     <w:next w:val="Normal"/>
@@ -7733,13 +8038,13 @@
       <w:sz w:val="18"/>
     </w:rPr>
   </w:style>
-  <w:style w:type="character" w:default="1" w:styleId="Policepardfaut">
+  <w:style w:type="character" w:default="1" w:styleId="DefaultParagraphFont">
     <w:name w:val="Default Paragraph Font"/>
     <w:uiPriority w:val="1"/>
     <w:semiHidden/>
     <w:unhideWhenUsed/>
   </w:style>
-  <w:style w:type="table" w:default="1" w:styleId="TableauNormal">
+  <w:style w:type="table" w:default="1" w:styleId="TableNormal">
     <w:name w:val="Normal Table"/>
     <w:uiPriority w:val="99"/>
     <w:semiHidden/>
@@ -7754,7 +8059,7 @@
       </w:tblCellMar>
     </w:tblPr>
   </w:style>
-  <w:style w:type="numbering" w:default="1" w:styleId="Aucuneliste">
+  <w:style w:type="numbering" w:default="1" w:styleId="NoList">
     <w:name w:val="No List"/>
     <w:uiPriority w:val="99"/>
     <w:semiHidden/>
@@ -7773,7 +8078,7 @@
       <w:lang w:val="en-AU"/>
     </w:rPr>
   </w:style>
-  <w:style w:type="paragraph" w:styleId="Titre">
+  <w:style w:type="paragraph" w:styleId="Title">
     <w:name w:val="Title"/>
     <w:basedOn w:val="Normal"/>
     <w:next w:val="Normal"/>
@@ -7789,7 +8094,7 @@
       <w:sz w:val="36"/>
     </w:rPr>
   </w:style>
-  <w:style w:type="paragraph" w:styleId="Sous-titre">
+  <w:style w:type="paragraph" w:styleId="Subtitle">
     <w:name w:val="Subtitle"/>
     <w:basedOn w:val="Normal"/>
     <w:qFormat/>
@@ -7805,7 +8110,7 @@
       <w:lang w:val="en-AU"/>
     </w:rPr>
   </w:style>
-  <w:style w:type="paragraph" w:styleId="Retraitnormal">
+  <w:style w:type="paragraph" w:styleId="NormalIndent">
     <w:name w:val="Normal Indent"/>
     <w:basedOn w:val="Normal"/>
     <w:rsid w:val="009B3B97"/>
@@ -7813,7 +8118,7 @@
       <w:ind w:left="900" w:hanging="900"/>
     </w:pPr>
   </w:style>
-  <w:style w:type="paragraph" w:styleId="TM1">
+  <w:style w:type="paragraph" w:styleId="TOC1">
     <w:name w:val="toc 1"/>
     <w:basedOn w:val="Normal"/>
     <w:next w:val="Normal"/>
@@ -7827,7 +8132,7 @@
       <w:ind w:right="720"/>
     </w:pPr>
   </w:style>
-  <w:style w:type="paragraph" w:styleId="TM2">
+  <w:style w:type="paragraph" w:styleId="TOC2">
     <w:name w:val="toc 2"/>
     <w:basedOn w:val="Normal"/>
     <w:next w:val="Normal"/>
@@ -7840,7 +8145,7 @@
       <w:ind w:left="432" w:right="720"/>
     </w:pPr>
   </w:style>
-  <w:style w:type="paragraph" w:styleId="TM3">
+  <w:style w:type="paragraph" w:styleId="TOC3">
     <w:name w:val="toc 3"/>
     <w:basedOn w:val="Normal"/>
     <w:next w:val="Normal"/>
@@ -7854,7 +8159,7 @@
       <w:ind w:left="864"/>
     </w:pPr>
   </w:style>
-  <w:style w:type="paragraph" w:styleId="En-tte">
+  <w:style w:type="paragraph" w:styleId="Header">
     <w:name w:val="header"/>
     <w:basedOn w:val="Normal"/>
     <w:rsid w:val="009B3B97"/>
@@ -7865,7 +8170,7 @@
       </w:tabs>
     </w:pPr>
   </w:style>
-  <w:style w:type="paragraph" w:styleId="Pieddepage">
+  <w:style w:type="paragraph" w:styleId="Footer">
     <w:name w:val="footer"/>
     <w:basedOn w:val="Normal"/>
     <w:rsid w:val="009B3B97"/>
@@ -7876,9 +8181,9 @@
       </w:tabs>
     </w:pPr>
   </w:style>
-  <w:style w:type="character" w:styleId="Numrodepage">
+  <w:style w:type="character" w:styleId="PageNumber">
     <w:name w:val="page number"/>
-    <w:basedOn w:val="Policepardfaut"/>
+    <w:basedOn w:val="DefaultParagraphFont"/>
     <w:rsid w:val="009B3B97"/>
   </w:style>
   <w:style w:type="paragraph" w:customStyle="1" w:styleId="Bullet1">
@@ -7909,7 +8214,7 @@
       <w:spacing w:after="120"/>
     </w:pPr>
   </w:style>
-  <w:style w:type="paragraph" w:styleId="Corpsdetexte">
+  <w:style w:type="paragraph" w:styleId="BodyText">
     <w:name w:val="Body Text"/>
     <w:basedOn w:val="Normal"/>
     <w:rsid w:val="009B3B97"/>
@@ -7919,7 +8224,7 @@
       <w:ind w:left="720"/>
     </w:pPr>
   </w:style>
-  <w:style w:type="paragraph" w:styleId="Explorateurdedocuments">
+  <w:style w:type="paragraph" w:styleId="DocumentMap">
     <w:name w:val="Document Map"/>
     <w:basedOn w:val="Normal"/>
     <w:semiHidden/>
@@ -7931,9 +8236,9 @@
       <w:rFonts w:ascii="Tahoma" w:hAnsi="Tahoma"/>
     </w:rPr>
   </w:style>
-  <w:style w:type="character" w:styleId="Appelnotedebasdep">
+  <w:style w:type="character" w:styleId="FootnoteReference">
     <w:name w:val="footnote reference"/>
-    <w:basedOn w:val="Policepardfaut"/>
+    <w:basedOn w:val="DefaultParagraphFont"/>
     <w:semiHidden/>
     <w:rsid w:val="009B3B97"/>
     <w:rPr>
@@ -7941,7 +8246,7 @@
       <w:vertAlign w:val="superscript"/>
     </w:rPr>
   </w:style>
-  <w:style w:type="paragraph" w:styleId="Notedebasdepage">
+  <w:style w:type="paragraph" w:styleId="FootnoteText">
     <w:name w:val="footnote text"/>
     <w:basedOn w:val="Normal"/>
     <w:semiHidden/>
@@ -8001,7 +8306,7 @@
       <w:ind w:left="2250"/>
     </w:pPr>
   </w:style>
-  <w:style w:type="paragraph" w:styleId="TM4">
+  <w:style w:type="paragraph" w:styleId="TOC4">
     <w:name w:val="toc 4"/>
     <w:basedOn w:val="Normal"/>
     <w:next w:val="Normal"/>
@@ -8011,7 +8316,7 @@
       <w:ind w:left="600"/>
     </w:pPr>
   </w:style>
-  <w:style w:type="paragraph" w:styleId="TM5">
+  <w:style w:type="paragraph" w:styleId="TOC5">
     <w:name w:val="toc 5"/>
     <w:basedOn w:val="Normal"/>
     <w:next w:val="Normal"/>
@@ -8021,7 +8326,7 @@
       <w:ind w:left="800"/>
     </w:pPr>
   </w:style>
-  <w:style w:type="paragraph" w:styleId="TM6">
+  <w:style w:type="paragraph" w:styleId="TOC6">
     <w:name w:val="toc 6"/>
     <w:basedOn w:val="Normal"/>
     <w:next w:val="Normal"/>
@@ -8031,7 +8336,7 @@
       <w:ind w:left="1000"/>
     </w:pPr>
   </w:style>
-  <w:style w:type="paragraph" w:styleId="TM7">
+  <w:style w:type="paragraph" w:styleId="TOC7">
     <w:name w:val="toc 7"/>
     <w:basedOn w:val="Normal"/>
     <w:next w:val="Normal"/>
@@ -8041,7 +8346,7 @@
       <w:ind w:left="1200"/>
     </w:pPr>
   </w:style>
-  <w:style w:type="paragraph" w:styleId="TM8">
+  <w:style w:type="paragraph" w:styleId="TOC8">
     <w:name w:val="toc 8"/>
     <w:basedOn w:val="Normal"/>
     <w:next w:val="Normal"/>
@@ -8051,7 +8356,7 @@
       <w:ind w:left="1400"/>
     </w:pPr>
   </w:style>
-  <w:style w:type="paragraph" w:styleId="TM9">
+  <w:style w:type="paragraph" w:styleId="TOC9">
     <w:name w:val="toc 9"/>
     <w:basedOn w:val="Normal"/>
     <w:next w:val="Normal"/>
@@ -8061,7 +8366,7 @@
       <w:ind w:left="1600"/>
     </w:pPr>
   </w:style>
-  <w:style w:type="paragraph" w:styleId="Corpsdetexte2">
+  <w:style w:type="paragraph" w:styleId="BodyText2">
     <w:name w:val="Body Text 2"/>
     <w:basedOn w:val="Normal"/>
     <w:rsid w:val="009B3B97"/>
@@ -8070,7 +8375,7 @@
       <w:color w:val="0000FF"/>
     </w:rPr>
   </w:style>
-  <w:style w:type="paragraph" w:styleId="Retraitcorpsdetexte">
+  <w:style w:type="paragraph" w:styleId="BodyTextIndent">
     <w:name w:val="Body Text Indent"/>
     <w:basedOn w:val="Normal"/>
     <w:rsid w:val="009B3B97"/>
@@ -8117,7 +8422,7 @@
   <w:style w:type="paragraph" w:customStyle="1" w:styleId="InfoBlue">
     <w:name w:val="InfoBlue"/>
     <w:basedOn w:val="Normal"/>
-    <w:next w:val="Corpsdetexte"/>
+    <w:next w:val="BodyText"/>
     <w:autoRedefine/>
     <w:rsid w:val="000548A9"/>
     <w:pPr>
@@ -8128,27 +8433,27 @@
       <w:color w:val="0000FF"/>
     </w:rPr>
   </w:style>
-  <w:style w:type="character" w:styleId="Lienhypertexte">
+  <w:style w:type="character" w:styleId="Hyperlink">
     <w:name w:val="Hyperlink"/>
-    <w:basedOn w:val="Policepardfaut"/>
+    <w:basedOn w:val="DefaultParagraphFont"/>
     <w:rsid w:val="009B3B97"/>
     <w:rPr>
       <w:color w:val="0000FF"/>
       <w:u w:val="single"/>
     </w:rPr>
   </w:style>
-  <w:style w:type="character" w:styleId="Lienhypertextesuivivisit">
+  <w:style w:type="character" w:styleId="FollowedHyperlink">
     <w:name w:val="FollowedHyperlink"/>
-    <w:basedOn w:val="Policepardfaut"/>
+    <w:basedOn w:val="DefaultParagraphFont"/>
     <w:rsid w:val="009B3B97"/>
     <w:rPr>
       <w:color w:val="800080"/>
       <w:u w:val="single"/>
     </w:rPr>
   </w:style>
-  <w:style w:type="character" w:styleId="lev">
+  <w:style w:type="character" w:styleId="Strong">
     <w:name w:val="Strong"/>
-    <w:basedOn w:val="Policepardfaut"/>
+    <w:basedOn w:val="DefaultParagraphFont"/>
     <w:qFormat/>
     <w:rsid w:val="009B3B97"/>
     <w:rPr>
@@ -8156,10 +8461,10 @@
       <w:bCs/>
     </w:rPr>
   </w:style>
-  <w:style w:type="paragraph" w:styleId="Textedebulles">
+  <w:style w:type="paragraph" w:styleId="BalloonText">
     <w:name w:val="Balloon Text"/>
     <w:basedOn w:val="Normal"/>
-    <w:link w:val="TextedebullesCar"/>
+    <w:link w:val="BalloonTextChar"/>
     <w:uiPriority w:val="99"/>
     <w:semiHidden/>
     <w:unhideWhenUsed/>
@@ -8173,10 +8478,10 @@
       <w:szCs w:val="16"/>
     </w:rPr>
   </w:style>
-  <w:style w:type="character" w:customStyle="1" w:styleId="TextedebullesCar">
-    <w:name w:val="Texte de bulles Car"/>
-    <w:basedOn w:val="Policepardfaut"/>
-    <w:link w:val="Textedebulles"/>
+  <w:style w:type="character" w:customStyle="1" w:styleId="BalloonTextChar">
+    <w:name w:val="Balloon Text Char"/>
+    <w:basedOn w:val="DefaultParagraphFont"/>
+    <w:link w:val="BalloonText"/>
     <w:uiPriority w:val="99"/>
     <w:semiHidden/>
     <w:rsid w:val="009622B5"/>
@@ -8187,9 +8492,9 @@
       <w:lang w:val="en-US" w:eastAsia="en-US"/>
     </w:rPr>
   </w:style>
-  <w:style w:type="character" w:styleId="Textedelespacerserv">
+  <w:style w:type="character" w:styleId="PlaceholderText">
     <w:name w:val="Placeholder Text"/>
-    <w:basedOn w:val="Policepardfaut"/>
+    <w:basedOn w:val="DefaultParagraphFont"/>
     <w:uiPriority w:val="99"/>
     <w:semiHidden/>
     <w:rsid w:val="00BD3967"/>
@@ -8222,7 +8527,7 @@
         <w:p>
           <w:r>
             <w:rPr>
-              <w:rStyle w:val="Textedelespacerserv"/>
+              <w:rStyle w:val="PlaceholderText"/>
             </w:rPr>
             <w:t>[Société]</w:t>
           </w:r>
@@ -8248,7 +8553,7 @@
         <w:p>
           <w:r>
             <w:rPr>
-              <w:rStyle w:val="Textedelespacerserv"/>
+              <w:rStyle w:val="PlaceholderText"/>
             </w:rPr>
             <w:t>[Objet ]</w:t>
           </w:r>
@@ -8274,7 +8579,7 @@
         <w:p>
           <w:r>
             <w:rPr>
-              <w:rStyle w:val="Textedelespacerserv"/>
+              <w:rStyle w:val="PlaceholderText"/>
             </w:rPr>
             <w:t>[Titre ]</w:t>
           </w:r>
@@ -8300,7 +8605,7 @@
         <w:p>
           <w:r>
             <w:rPr>
-              <w:rStyle w:val="Textedelespacerserv"/>
+              <w:rStyle w:val="PlaceholderText"/>
             </w:rPr>
             <w:t>[État ]</w:t>
           </w:r>
@@ -8326,7 +8631,7 @@
         <w:p>
           <w:r>
             <w:rPr>
-              <w:rStyle w:val="Textedelespacerserv"/>
+              <w:rStyle w:val="PlaceholderText"/>
             </w:rPr>
             <w:t>[Titre ]</w:t>
           </w:r>
@@ -8339,19 +8644,19 @@
 
 <file path=word/glossary/fontTable.xml><?xml version="1.0" encoding="utf-8"?>
 <w:fonts xmlns:mc="http://schemas.openxmlformats.org/markup-compatibility/2006" xmlns:r="http://schemas.openxmlformats.org/officeDocument/2006/relationships" xmlns:w="http://schemas.openxmlformats.org/wordprocessingml/2006/main" xmlns:w14="http://schemas.microsoft.com/office/word/2010/wordml" xmlns:w15="http://schemas.microsoft.com/office/word/2012/wordml" mc:Ignorable="w14 w15">
+  <w:font w:name="Times New Roman">
+    <w:panose1 w:val="02020603050405020304"/>
+    <w:charset w:val="00"/>
+    <w:family w:val="roman"/>
+    <w:pitch w:val="variable"/>
+    <w:sig w:usb0="E0002EFF" w:usb1="C0007843" w:usb2="00000009" w:usb3="00000000" w:csb0="000001FF" w:csb1="00000000"/>
+  </w:font>
   <w:font w:name="Symbol">
     <w:panose1 w:val="05050102010706020507"/>
     <w:charset w:val="02"/>
     <w:family w:val="roman"/>
     <w:pitch w:val="variable"/>
     <w:sig w:usb0="00000000" w:usb1="10000000" w:usb2="00000000" w:usb3="00000000" w:csb0="80000000" w:csb1="00000000"/>
-  </w:font>
-  <w:font w:name="Times New Roman">
-    <w:panose1 w:val="02020603050405020304"/>
-    <w:charset w:val="00"/>
-    <w:family w:val="roman"/>
-    <w:pitch w:val="variable"/>
-    <w:sig w:usb0="E0002AFF" w:usb1="C0007841" w:usb2="00000009" w:usb3="00000000" w:csb0="000001FF" w:csb1="00000000"/>
   </w:font>
   <w:font w:name="Arial">
     <w:panose1 w:val="020B0604020202020204"/>
@@ -8371,8 +8676,9 @@
     <w:panose1 w:val="020B0604020202020204"/>
     <w:charset w:val="00"/>
     <w:family w:val="swiss"/>
+    <w:notTrueType/>
     <w:pitch w:val="variable"/>
-    <w:sig w:usb0="E0002AFF" w:usb1="C0007843" w:usb2="00000009" w:usb3="00000000" w:csb0="000001FF" w:csb1="00000000"/>
+    <w:sig w:usb0="00000003" w:usb1="00000000" w:usb2="00000000" w:usb3="00000000" w:csb0="00000001" w:csb1="00000000"/>
   </w:font>
   <w:font w:name="Book Antiqua">
     <w:panose1 w:val="02040602050305030304"/>
@@ -8423,6 +8729,7 @@
     <w:rsid w:val="003D2AAA"/>
     <w:rsid w:val="004D68AA"/>
     <w:rsid w:val="007549D3"/>
+    <w:rsid w:val="007F3A9F"/>
     <w:rsid w:val="009F0598"/>
     <w:rsid w:val="00D33662"/>
     <w:rsid w:val="00DA02FE"/>
@@ -8850,13 +9157,13 @@
       <w:szCs w:val="3276"/>
     </w:rPr>
   </w:style>
-  <w:style w:type="character" w:default="1" w:styleId="Policepardfaut">
+  <w:style w:type="character" w:default="1" w:styleId="DefaultParagraphFont">
     <w:name w:val="Default Paragraph Font"/>
     <w:uiPriority w:val="1"/>
     <w:semiHidden/>
     <w:unhideWhenUsed/>
   </w:style>
-  <w:style w:type="table" w:default="1" w:styleId="TableauNormal">
+  <w:style w:type="table" w:default="1" w:styleId="TableNormal">
     <w:name w:val="Normal Table"/>
     <w:uiPriority w:val="99"/>
     <w:semiHidden/>
@@ -8871,15 +9178,15 @@
       </w:tblCellMar>
     </w:tblPr>
   </w:style>
-  <w:style w:type="numbering" w:default="1" w:styleId="Aucuneliste">
+  <w:style w:type="numbering" w:default="1" w:styleId="NoList">
     <w:name w:val="No List"/>
     <w:uiPriority w:val="99"/>
     <w:semiHidden/>
     <w:unhideWhenUsed/>
   </w:style>
-  <w:style w:type="character" w:styleId="Textedelespacerserv">
+  <w:style w:type="character" w:styleId="PlaceholderText">
     <w:name w:val="Placeholder Text"/>
-    <w:basedOn w:val="Policepardfaut"/>
+    <w:basedOn w:val="DefaultParagraphFont"/>
     <w:uiPriority w:val="99"/>
     <w:semiHidden/>
     <w:rsid w:val="003D2AAA"/>
@@ -9184,7 +9491,7 @@
 </file>
 
 <file path=customXml/itemProps1.xml><?xml version="1.0" encoding="utf-8"?>
-<ds:datastoreItem xmlns:ds="http://schemas.openxmlformats.org/officeDocument/2006/customXml" ds:itemID="{EF70613B-2746-40BB-83F1-3338AF3C83F8}">
+<ds:datastoreItem xmlns:ds="http://schemas.openxmlformats.org/officeDocument/2006/customXml" ds:itemID="{F13E9BD2-2FE0-4612-B5FD-0C435B63A8E8}">
   <ds:schemaRefs>
     <ds:schemaRef ds:uri="http://schemas.openxmlformats.org/officeDocument/2006/bibliography"/>
   </ds:schemaRefs>

</xml_diff>

<commit_message>
Mise à jours du SRS
</commit_message>
<xml_diff>
--- a/Documentations/SRS.docx
+++ b/Documentations/SRS.docx
@@ -1,6 +1,6 @@
 
 <file path=word/document.xml><?xml version="1.0" encoding="utf-8"?>
-<w:document xmlns:wpc="http://schemas.microsoft.com/office/word/2010/wordprocessingCanvas" xmlns:mc="http://schemas.openxmlformats.org/markup-compatibility/2006" xmlns:o="urn:schemas-microsoft-com:office:office" xmlns:r="http://schemas.openxmlformats.org/officeDocument/2006/relationships" xmlns:m="http://schemas.openxmlformats.org/officeDocument/2006/math" xmlns:v="urn:schemas-microsoft-com:vml" xmlns:wp14="http://schemas.microsoft.com/office/word/2010/wordprocessingDrawing" xmlns:wp="http://schemas.openxmlformats.org/drawingml/2006/wordprocessingDrawing" xmlns:w10="urn:schemas-microsoft-com:office:word" xmlns:w="http://schemas.openxmlformats.org/wordprocessingml/2006/main" xmlns:w14="http://schemas.microsoft.com/office/word/2010/wordml" xmlns:w15="http://schemas.microsoft.com/office/word/2012/wordml" xmlns:wpg="http://schemas.microsoft.com/office/word/2010/wordprocessingGroup" xmlns:wpi="http://schemas.microsoft.com/office/word/2010/wordprocessingInk" xmlns:wne="http://schemas.microsoft.com/office/word/2006/wordml" xmlns:wps="http://schemas.microsoft.com/office/word/2010/wordprocessingShape" mc:Ignorable="w14 w15 wp14">
+<w:document xmlns:ve="http://schemas.openxmlformats.org/markup-compatibility/2006" xmlns:o="urn:schemas-microsoft-com:office:office" xmlns:r="http://schemas.openxmlformats.org/officeDocument/2006/relationships" xmlns:m="http://schemas.openxmlformats.org/officeDocument/2006/math" xmlns:v="urn:schemas-microsoft-com:vml" xmlns:wp="http://schemas.openxmlformats.org/drawingml/2006/wordprocessingDrawing" xmlns:w10="urn:schemas-microsoft-com:office:word" xmlns:w="http://schemas.openxmlformats.org/wordprocessingml/2006/main" xmlns:wne="http://schemas.microsoft.com/office/word/2006/wordml">
   <w:body>
     <w:p>
       <w:pPr>
@@ -81,7 +81,6 @@
         <w:dataBinding w:prefixMappings="xmlns:ns0='http://purl.org/dc/elements/1.1/' xmlns:ns1='http://schemas.openxmlformats.org/package/2006/metadata/core-properties' " w:xpath="/ns1:coreProperties[1]/ns0:subject[1]" w:storeItemID="{6C3C8BC8-F283-45AE-878A-BAB7291924A1}"/>
         <w:text/>
       </w:sdtPr>
-      <w:sdtEndPr/>
       <w:sdtContent>
         <w:p>
           <w:pPr>
@@ -113,7 +112,6 @@
         <w:dataBinding w:prefixMappings="xmlns:ns0='http://purl.org/dc/elements/1.1/' xmlns:ns1='http://schemas.openxmlformats.org/package/2006/metadata/core-properties' " w:xpath="/ns1:coreProperties[1]/ns0:title[1]" w:storeItemID="{6C3C8BC8-F283-45AE-878A-BAB7291924A1}"/>
         <w:text/>
       </w:sdtPr>
-      <w:sdtEndPr/>
       <w:sdtContent>
         <w:p>
           <w:pPr>
@@ -171,7 +169,6 @@
           <w:dataBinding w:prefixMappings="xmlns:ns0='http://purl.org/dc/elements/1.1/' xmlns:ns1='http://schemas.openxmlformats.org/package/2006/metadata/core-properties' " w:xpath="/ns1:coreProperties[1]/ns1:contentStatus[1]" w:storeItemID="{6C3C8BC8-F283-45AE-878A-BAB7291924A1}"/>
           <w:text/>
         </w:sdtPr>
-        <w:sdtEndPr/>
         <w:sdtContent>
           <w:r>
             <w:rPr>
@@ -300,7 +297,7 @@
           <w:insideV w:val="single" w:sz="6" w:space="0" w:color="auto"/>
         </w:tblBorders>
         <w:tblLayout w:type="fixed"/>
-        <w:tblLook w:val="0000" w:firstRow="0" w:lastRow="0" w:firstColumn="0" w:lastColumn="0" w:noHBand="0" w:noVBand="0"/>
+        <w:tblLook w:val="0000"/>
       </w:tblPr>
       <w:tblGrid>
         <w:gridCol w:w="1227"/>
@@ -5525,7 +5522,6 @@
           <w:dataBinding w:prefixMappings="xmlns:ns0='http://purl.org/dc/elements/1.1/' xmlns:ns1='http://schemas.openxmlformats.org/package/2006/metadata/core-properties' " w:xpath="/ns1:coreProperties[1]/ns0:title[1]" w:storeItemID="{6C3C8BC8-F283-45AE-878A-BAB7291924A1}"/>
           <w:text/>
         </w:sdtPr>
-        <w:sdtEndPr/>
         <w:sdtContent>
           <w:r>
             <w:rPr>
@@ -5794,7 +5790,13 @@
         <w:rPr>
           <w:lang w:val="fr-CA"/>
         </w:rPr>
-        <w:t xml:space="preserve">e déterminer les notes joutées et de produire </w:t>
+        <w:t>e déterminer les notes jou</w:t>
+      </w:r>
+      <w:r>
+        <w:rPr>
+          <w:lang w:val="fr-CA"/>
+        </w:rPr>
+        <w:t xml:space="preserve">ées et de produire </w:t>
       </w:r>
       <w:r>
         <w:rPr>
@@ -7418,13 +7420,7 @@
         <w:rPr>
           <w:lang w:val="fr-CA"/>
         </w:rPr>
-        <w:t xml:space="preserve">à la </w:t>
-      </w:r>
-      <w:r>
-        <w:rPr>
-          <w:lang w:val="fr-CA"/>
-        </w:rPr>
-        <w:t>guitare</w:t>
+        <w:t>à la guitare</w:t>
       </w:r>
     </w:p>
     <w:p>
@@ -9555,27 +9551,6 @@
         <w:t>Glossaire</w:t>
       </w:r>
       <w:bookmarkEnd w:id="60"/>
-    </w:p>
-    <w:p>
-      <w:pPr>
-        <w:pStyle w:val="InfoBlue"/>
-        <w:rPr>
-          <w:lang w:val="fr-CA"/>
-        </w:rPr>
-      </w:pPr>
-      <w:r>
-        <w:rPr>
-          <w:lang w:val="fr-CA"/>
-        </w:rPr>
-        <w:t>[Si vous n’utilisez pas cette annexe, veuillez la supprimer complètement.]</w:t>
-      </w:r>
-    </w:p>
-    <w:p>
-      <w:pPr>
-        <w:rPr>
-          <w:lang w:val="fr-CA"/>
-        </w:rPr>
-      </w:pPr>
     </w:p>
     <w:p>
       <w:pPr>
@@ -9597,7 +9572,7 @@
           <w:insideV w:val="single" w:sz="6" w:space="0" w:color="000000"/>
         </w:tblBorders>
         <w:tblLayout w:type="fixed"/>
-        <w:tblLook w:val="00A0" w:firstRow="1" w:lastRow="0" w:firstColumn="1" w:lastColumn="0" w:noHBand="0" w:noVBand="0"/>
+        <w:tblLook w:val="00A0"/>
       </w:tblPr>
       <w:tblGrid>
         <w:gridCol w:w="1905"/>
@@ -10010,7 +9985,7 @@
 </file>
 
 <file path=word/endnotes.xml><?xml version="1.0" encoding="utf-8"?>
-<w:endnotes xmlns:wpc="http://schemas.microsoft.com/office/word/2010/wordprocessingCanvas" xmlns:mc="http://schemas.openxmlformats.org/markup-compatibility/2006" xmlns:o="urn:schemas-microsoft-com:office:office" xmlns:r="http://schemas.openxmlformats.org/officeDocument/2006/relationships" xmlns:m="http://schemas.openxmlformats.org/officeDocument/2006/math" xmlns:v="urn:schemas-microsoft-com:vml" xmlns:wp14="http://schemas.microsoft.com/office/word/2010/wordprocessingDrawing" xmlns:wp="http://schemas.openxmlformats.org/drawingml/2006/wordprocessingDrawing" xmlns:w10="urn:schemas-microsoft-com:office:word" xmlns:w="http://schemas.openxmlformats.org/wordprocessingml/2006/main" xmlns:w14="http://schemas.microsoft.com/office/word/2010/wordml" xmlns:w15="http://schemas.microsoft.com/office/word/2012/wordml" xmlns:wpg="http://schemas.microsoft.com/office/word/2010/wordprocessingGroup" xmlns:wpi="http://schemas.microsoft.com/office/word/2010/wordprocessingInk" xmlns:wne="http://schemas.microsoft.com/office/word/2006/wordml" xmlns:wps="http://schemas.microsoft.com/office/word/2010/wordprocessingShape" mc:Ignorable="w14 w15 wp14">
+<w:endnotes xmlns:ve="http://schemas.openxmlformats.org/markup-compatibility/2006" xmlns:o="urn:schemas-microsoft-com:office:office" xmlns:r="http://schemas.openxmlformats.org/officeDocument/2006/relationships" xmlns:m="http://schemas.openxmlformats.org/officeDocument/2006/math" xmlns:v="urn:schemas-microsoft-com:vml" xmlns:wp="http://schemas.openxmlformats.org/drawingml/2006/wordprocessingDrawing" xmlns:w10="urn:schemas-microsoft-com:office:word" xmlns:w="http://schemas.openxmlformats.org/wordprocessingml/2006/main" xmlns:wne="http://schemas.microsoft.com/office/word/2006/wordml">
   <w:endnote w:type="separator" w:id="-1">
     <w:p>
       <w:r>
@@ -10029,7 +10004,7 @@
 </file>
 
 <file path=word/footer1.xml><?xml version="1.0" encoding="utf-8"?>
-<w:ftr xmlns:wpc="http://schemas.microsoft.com/office/word/2010/wordprocessingCanvas" xmlns:mc="http://schemas.openxmlformats.org/markup-compatibility/2006" xmlns:o="urn:schemas-microsoft-com:office:office" xmlns:r="http://schemas.openxmlformats.org/officeDocument/2006/relationships" xmlns:m="http://schemas.openxmlformats.org/officeDocument/2006/math" xmlns:v="urn:schemas-microsoft-com:vml" xmlns:wp14="http://schemas.microsoft.com/office/word/2010/wordprocessingDrawing" xmlns:wp="http://schemas.openxmlformats.org/drawingml/2006/wordprocessingDrawing" xmlns:w10="urn:schemas-microsoft-com:office:word" xmlns:w="http://schemas.openxmlformats.org/wordprocessingml/2006/main" xmlns:w14="http://schemas.microsoft.com/office/word/2010/wordml" xmlns:w15="http://schemas.microsoft.com/office/word/2012/wordml" xmlns:wpg="http://schemas.microsoft.com/office/word/2010/wordprocessingGroup" xmlns:wpi="http://schemas.microsoft.com/office/word/2010/wordprocessingInk" xmlns:wne="http://schemas.microsoft.com/office/word/2006/wordml" xmlns:wps="http://schemas.microsoft.com/office/word/2010/wordprocessingShape" mc:Ignorable="w14 w15 wp14">
+<w:ftr xmlns:ve="http://schemas.openxmlformats.org/markup-compatibility/2006" xmlns:o="urn:schemas-microsoft-com:office:office" xmlns:r="http://schemas.openxmlformats.org/officeDocument/2006/relationships" xmlns:m="http://schemas.openxmlformats.org/officeDocument/2006/math" xmlns:v="urn:schemas-microsoft-com:vml" xmlns:wp="http://schemas.openxmlformats.org/drawingml/2006/wordprocessingDrawing" xmlns:w10="urn:schemas-microsoft-com:office:word" xmlns:w="http://schemas.openxmlformats.org/wordprocessingml/2006/main" xmlns:wne="http://schemas.microsoft.com/office/word/2006/wordml">
   <w:p>
     <w:pPr>
       <w:pStyle w:val="Pieddepage"/>
@@ -10067,7 +10042,7 @@
 </file>
 
 <file path=word/footer2.xml><?xml version="1.0" encoding="utf-8"?>
-<w:ftr xmlns:wpc="http://schemas.microsoft.com/office/word/2010/wordprocessingCanvas" xmlns:mc="http://schemas.openxmlformats.org/markup-compatibility/2006" xmlns:o="urn:schemas-microsoft-com:office:office" xmlns:r="http://schemas.openxmlformats.org/officeDocument/2006/relationships" xmlns:m="http://schemas.openxmlformats.org/officeDocument/2006/math" xmlns:v="urn:schemas-microsoft-com:vml" xmlns:wp14="http://schemas.microsoft.com/office/word/2010/wordprocessingDrawing" xmlns:wp="http://schemas.openxmlformats.org/drawingml/2006/wordprocessingDrawing" xmlns:w10="urn:schemas-microsoft-com:office:word" xmlns:w="http://schemas.openxmlformats.org/wordprocessingml/2006/main" xmlns:w14="http://schemas.microsoft.com/office/word/2010/wordml" xmlns:w15="http://schemas.microsoft.com/office/word/2012/wordml" xmlns:wpg="http://schemas.microsoft.com/office/word/2010/wordprocessingGroup" xmlns:wpi="http://schemas.microsoft.com/office/word/2010/wordprocessingInk" xmlns:wne="http://schemas.microsoft.com/office/word/2006/wordml" xmlns:wps="http://schemas.microsoft.com/office/word/2010/wordprocessingShape" mc:Ignorable="w14 w15 wp14">
+<w:ftr xmlns:ve="http://schemas.openxmlformats.org/markup-compatibility/2006" xmlns:o="urn:schemas-microsoft-com:office:office" xmlns:r="http://schemas.openxmlformats.org/officeDocument/2006/relationships" xmlns:m="http://schemas.openxmlformats.org/officeDocument/2006/math" xmlns:v="urn:schemas-microsoft-com:vml" xmlns:wp="http://schemas.openxmlformats.org/drawingml/2006/wordprocessingDrawing" xmlns:w10="urn:schemas-microsoft-com:office:word" xmlns:w="http://schemas.openxmlformats.org/wordprocessingml/2006/main" xmlns:wne="http://schemas.microsoft.com/office/word/2006/wordml">
   <w:tbl>
     <w:tblPr>
       <w:tblW w:w="0" w:type="auto"/>
@@ -10080,7 +10055,7 @@
         <w:insideV w:val="single" w:sz="6" w:space="0" w:color="auto"/>
       </w:tblBorders>
       <w:tblLayout w:type="fixed"/>
-      <w:tblLook w:val="0000" w:firstRow="0" w:lastRow="0" w:firstColumn="0" w:lastColumn="0" w:noHBand="0" w:noVBand="0"/>
+      <w:tblLook w:val="0000"/>
     </w:tblPr>
     <w:tblGrid>
       <w:gridCol w:w="3162"/>
@@ -10137,14 +10112,21 @@
               <w:dataBinding w:prefixMappings="xmlns:ns0='http://schemas.openxmlformats.org/officeDocument/2006/extended-properties' " w:xpath="/ns0:Properties[1]/ns0:Company[1]" w:storeItemID="{6668398D-A668-4E3E-A5EB-62B293D839F1}"/>
               <w:text/>
             </w:sdtPr>
-            <w:sdtEndPr/>
             <w:sdtContent>
               <w:r>
                 <w:rPr>
-                  <w:lang w:val="en-CA"/>
+                  <w:lang w:val="fr-CA"/>
                 </w:rPr>
-                <w:t>You Pi Dou Inc.</w:t>
+                <w:t xml:space="preserve">Laval </w:t>
               </w:r>
+              <w:proofErr w:type="gramStart"/>
+              <w:r>
+                <w:rPr>
+                  <w:lang w:val="fr-CA"/>
+                </w:rPr>
+                <w:t xml:space="preserve">Virtual </w:t>
+              </w:r>
+              <w:proofErr w:type="gramEnd"/>
             </w:sdtContent>
           </w:sdt>
           <w:r>
@@ -10213,7 +10195,7 @@
               <w:rStyle w:val="Numrodepage"/>
               <w:noProof/>
             </w:rPr>
-            <w:t>10</w:t>
+            <w:t>2</w:t>
           </w:r>
           <w:r>
             <w:rPr>
@@ -10271,7 +10253,7 @@
 </file>
 
 <file path=word/footer3.xml><?xml version="1.0" encoding="utf-8"?>
-<w:ftr xmlns:wpc="http://schemas.microsoft.com/office/word/2010/wordprocessingCanvas" xmlns:mc="http://schemas.openxmlformats.org/markup-compatibility/2006" xmlns:o="urn:schemas-microsoft-com:office:office" xmlns:r="http://schemas.openxmlformats.org/officeDocument/2006/relationships" xmlns:m="http://schemas.openxmlformats.org/officeDocument/2006/math" xmlns:v="urn:schemas-microsoft-com:vml" xmlns:wp14="http://schemas.microsoft.com/office/word/2010/wordprocessingDrawing" xmlns:wp="http://schemas.openxmlformats.org/drawingml/2006/wordprocessingDrawing" xmlns:w10="urn:schemas-microsoft-com:office:word" xmlns:w="http://schemas.openxmlformats.org/wordprocessingml/2006/main" xmlns:w14="http://schemas.microsoft.com/office/word/2010/wordml" xmlns:w15="http://schemas.microsoft.com/office/word/2012/wordml" xmlns:wpg="http://schemas.microsoft.com/office/word/2010/wordprocessingGroup" xmlns:wpi="http://schemas.microsoft.com/office/word/2010/wordprocessingInk" xmlns:wne="http://schemas.microsoft.com/office/word/2006/wordml" xmlns:wps="http://schemas.microsoft.com/office/word/2010/wordprocessingShape" mc:Ignorable="w14 w15 wp14">
+<w:ftr xmlns:ve="http://schemas.openxmlformats.org/markup-compatibility/2006" xmlns:o="urn:schemas-microsoft-com:office:office" xmlns:r="http://schemas.openxmlformats.org/officeDocument/2006/relationships" xmlns:m="http://schemas.openxmlformats.org/officeDocument/2006/math" xmlns:v="urn:schemas-microsoft-com:vml" xmlns:wp="http://schemas.openxmlformats.org/drawingml/2006/wordprocessingDrawing" xmlns:w10="urn:schemas-microsoft-com:office:word" xmlns:w="http://schemas.openxmlformats.org/wordprocessingml/2006/main" xmlns:wne="http://schemas.microsoft.com/office/word/2006/wordml">
   <w:p>
     <w:pPr>
       <w:pStyle w:val="Pieddepage"/>
@@ -10281,7 +10263,7 @@
 </file>
 
 <file path=word/footnotes.xml><?xml version="1.0" encoding="utf-8"?>
-<w:footnotes xmlns:wpc="http://schemas.microsoft.com/office/word/2010/wordprocessingCanvas" xmlns:mc="http://schemas.openxmlformats.org/markup-compatibility/2006" xmlns:o="urn:schemas-microsoft-com:office:office" xmlns:r="http://schemas.openxmlformats.org/officeDocument/2006/relationships" xmlns:m="http://schemas.openxmlformats.org/officeDocument/2006/math" xmlns:v="urn:schemas-microsoft-com:vml" xmlns:wp14="http://schemas.microsoft.com/office/word/2010/wordprocessingDrawing" xmlns:wp="http://schemas.openxmlformats.org/drawingml/2006/wordprocessingDrawing" xmlns:w10="urn:schemas-microsoft-com:office:word" xmlns:w="http://schemas.openxmlformats.org/wordprocessingml/2006/main" xmlns:w14="http://schemas.microsoft.com/office/word/2010/wordml" xmlns:w15="http://schemas.microsoft.com/office/word/2012/wordml" xmlns:wpg="http://schemas.microsoft.com/office/word/2010/wordprocessingGroup" xmlns:wpi="http://schemas.microsoft.com/office/word/2010/wordprocessingInk" xmlns:wne="http://schemas.microsoft.com/office/word/2006/wordml" xmlns:wps="http://schemas.microsoft.com/office/word/2010/wordprocessingShape" mc:Ignorable="w14 w15 wp14">
+<w:footnotes xmlns:ve="http://schemas.openxmlformats.org/markup-compatibility/2006" xmlns:o="urn:schemas-microsoft-com:office:office" xmlns:r="http://schemas.openxmlformats.org/officeDocument/2006/relationships" xmlns:m="http://schemas.openxmlformats.org/officeDocument/2006/math" xmlns:v="urn:schemas-microsoft-com:vml" xmlns:wp="http://schemas.openxmlformats.org/drawingml/2006/wordprocessingDrawing" xmlns:w10="urn:schemas-microsoft-com:office:word" xmlns:w="http://schemas.openxmlformats.org/wordprocessingml/2006/main" xmlns:wne="http://schemas.microsoft.com/office/word/2006/wordml">
   <w:footnote w:type="separator" w:id="-1">
     <w:p>
       <w:r>
@@ -10300,7 +10282,7 @@
 </file>
 
 <file path=word/header1.xml><?xml version="1.0" encoding="utf-8"?>
-<w:hdr xmlns:wpc="http://schemas.microsoft.com/office/word/2010/wordprocessingCanvas" xmlns:mc="http://schemas.openxmlformats.org/markup-compatibility/2006" xmlns:o="urn:schemas-microsoft-com:office:office" xmlns:r="http://schemas.openxmlformats.org/officeDocument/2006/relationships" xmlns:m="http://schemas.openxmlformats.org/officeDocument/2006/math" xmlns:v="urn:schemas-microsoft-com:vml" xmlns:wp14="http://schemas.microsoft.com/office/word/2010/wordprocessingDrawing" xmlns:wp="http://schemas.openxmlformats.org/drawingml/2006/wordprocessingDrawing" xmlns:w10="urn:schemas-microsoft-com:office:word" xmlns:w="http://schemas.openxmlformats.org/wordprocessingml/2006/main" xmlns:w14="http://schemas.microsoft.com/office/word/2010/wordml" xmlns:w15="http://schemas.microsoft.com/office/word/2012/wordml" xmlns:wpg="http://schemas.microsoft.com/office/word/2010/wordprocessingGroup" xmlns:wpi="http://schemas.microsoft.com/office/word/2010/wordprocessingInk" xmlns:wne="http://schemas.microsoft.com/office/word/2006/wordml" xmlns:wps="http://schemas.microsoft.com/office/word/2010/wordprocessingShape" mc:Ignorable="w14 w15 wp14">
+<w:hdr xmlns:ve="http://schemas.openxmlformats.org/markup-compatibility/2006" xmlns:o="urn:schemas-microsoft-com:office:office" xmlns:r="http://schemas.openxmlformats.org/officeDocument/2006/relationships" xmlns:m="http://schemas.openxmlformats.org/officeDocument/2006/math" xmlns:v="urn:schemas-microsoft-com:vml" xmlns:wp="http://schemas.openxmlformats.org/drawingml/2006/wordprocessingDrawing" xmlns:w10="urn:schemas-microsoft-com:office:word" xmlns:w="http://schemas.openxmlformats.org/wordprocessingml/2006/main" xmlns:wne="http://schemas.microsoft.com/office/word/2006/wordml">
   <w:p>
     <w:pPr>
       <w:rPr>
@@ -10334,7 +10316,6 @@
       <w:dataBinding w:prefixMappings="xmlns:ns0='http://schemas.openxmlformats.org/officeDocument/2006/extended-properties' " w:xpath="/ns0:Properties[1]/ns0:Company[1]" w:storeItemID="{6668398D-A668-4E3E-A5EB-62B293D839F1}"/>
       <w:text/>
     </w:sdtPr>
-    <w:sdtEndPr/>
     <w:sdtContent>
       <w:p>
         <w:pPr>
@@ -10357,7 +10338,17 @@
             <w:szCs w:val="36"/>
             <w:lang w:val="fr-CA"/>
           </w:rPr>
-          <w:t>You Pi Dou Inc.</w:t>
+          <w:t>Laval Virtual</w:t>
+        </w:r>
+        <w:r>
+          <w:rPr>
+            <w:rFonts w:ascii="Arial" w:hAnsi="Arial" w:cs="Arial"/>
+            <w:b/>
+            <w:sz w:val="36"/>
+            <w:szCs w:val="36"/>
+            <w:lang w:val="fr-CA"/>
+          </w:rPr>
+          <w:t xml:space="preserve"> </w:t>
         </w:r>
       </w:p>
     </w:sdtContent>
@@ -10382,7 +10373,7 @@
 </file>
 
 <file path=word/header2.xml><?xml version="1.0" encoding="utf-8"?>
-<w:hdr xmlns:wpc="http://schemas.microsoft.com/office/word/2010/wordprocessingCanvas" xmlns:mc="http://schemas.openxmlformats.org/markup-compatibility/2006" xmlns:o="urn:schemas-microsoft-com:office:office" xmlns:r="http://schemas.openxmlformats.org/officeDocument/2006/relationships" xmlns:m="http://schemas.openxmlformats.org/officeDocument/2006/math" xmlns:v="urn:schemas-microsoft-com:vml" xmlns:wp14="http://schemas.microsoft.com/office/word/2010/wordprocessingDrawing" xmlns:wp="http://schemas.openxmlformats.org/drawingml/2006/wordprocessingDrawing" xmlns:w10="urn:schemas-microsoft-com:office:word" xmlns:w="http://schemas.openxmlformats.org/wordprocessingml/2006/main" xmlns:w14="http://schemas.microsoft.com/office/word/2010/wordml" xmlns:w15="http://schemas.microsoft.com/office/word/2012/wordml" xmlns:wpg="http://schemas.microsoft.com/office/word/2010/wordprocessingGroup" xmlns:wpi="http://schemas.microsoft.com/office/word/2010/wordprocessingInk" xmlns:wne="http://schemas.microsoft.com/office/word/2006/wordml" xmlns:wps="http://schemas.microsoft.com/office/word/2010/wordprocessingShape" mc:Ignorable="w14 w15 wp14">
+<w:hdr xmlns:ve="http://schemas.openxmlformats.org/markup-compatibility/2006" xmlns:o="urn:schemas-microsoft-com:office:office" xmlns:r="http://schemas.openxmlformats.org/officeDocument/2006/relationships" xmlns:m="http://schemas.openxmlformats.org/officeDocument/2006/math" xmlns:v="urn:schemas-microsoft-com:vml" xmlns:wp="http://schemas.openxmlformats.org/drawingml/2006/wordprocessingDrawing" xmlns:w10="urn:schemas-microsoft-com:office:word" xmlns:w="http://schemas.openxmlformats.org/wordprocessingml/2006/main" xmlns:wne="http://schemas.microsoft.com/office/word/2006/wordml">
   <w:tbl>
     <w:tblPr>
       <w:tblW w:w="0" w:type="auto"/>
@@ -10395,7 +10386,7 @@
         <w:insideV w:val="single" w:sz="6" w:space="0" w:color="auto"/>
       </w:tblBorders>
       <w:tblLayout w:type="fixed"/>
-      <w:tblLook w:val="0000" w:firstRow="0" w:lastRow="0" w:firstColumn="0" w:lastColumn="0" w:noHBand="0" w:noVBand="0"/>
+      <w:tblLook w:val="0000"/>
     </w:tblPr>
     <w:tblGrid>
       <w:gridCol w:w="6379"/>
@@ -10409,7 +10400,6 @@
           <w:dataBinding w:prefixMappings="xmlns:ns0='http://purl.org/dc/elements/1.1/' xmlns:ns1='http://schemas.openxmlformats.org/package/2006/metadata/core-properties' " w:xpath="/ns1:coreProperties[1]/ns0:subject[1]" w:storeItemID="{6C3C8BC8-F283-45AE-878A-BAB7291924A1}"/>
           <w:text/>
         </w:sdtPr>
-        <w:sdtEndPr/>
         <w:sdtContent>
           <w:tc>
             <w:tcPr>
@@ -10455,7 +10445,6 @@
               <w:dataBinding w:prefixMappings="xmlns:ns0='http://purl.org/dc/elements/1.1/' xmlns:ns1='http://schemas.openxmlformats.org/package/2006/metadata/core-properties' " w:xpath="/ns1:coreProperties[1]/ns1:contentStatus[1]" w:storeItemID="{6C3C8BC8-F283-45AE-878A-BAB7291924A1}"/>
               <w:text/>
             </w:sdtPr>
-            <w:sdtEndPr/>
             <w:sdtContent>
               <w:r>
                 <w:rPr>
@@ -10485,7 +10474,6 @@
           <w:dataBinding w:prefixMappings="xmlns:ns0='http://purl.org/dc/elements/1.1/' xmlns:ns1='http://schemas.openxmlformats.org/package/2006/metadata/core-properties' " w:xpath="/ns1:coreProperties[1]/ns0:title[1]" w:storeItemID="{6C3C8BC8-F283-45AE-878A-BAB7291924A1}"/>
           <w:text/>
         </w:sdtPr>
-        <w:sdtEndPr/>
         <w:sdtContent>
           <w:tc>
             <w:tcPr>
@@ -10547,7 +10535,7 @@
               <w:noProof/>
               <w:lang w:val="fr-CA"/>
             </w:rPr>
-            <w:t>2014-01-27</w:t>
+            <w:t>2014-01-28</w:t>
           </w:r>
           <w:r>
             <w:rPr>
@@ -10571,7 +10559,7 @@
 </file>
 
 <file path=word/header3.xml><?xml version="1.0" encoding="utf-8"?>
-<w:hdr xmlns:wpc="http://schemas.microsoft.com/office/word/2010/wordprocessingCanvas" xmlns:mc="http://schemas.openxmlformats.org/markup-compatibility/2006" xmlns:o="urn:schemas-microsoft-com:office:office" xmlns:r="http://schemas.openxmlformats.org/officeDocument/2006/relationships" xmlns:m="http://schemas.openxmlformats.org/officeDocument/2006/math" xmlns:v="urn:schemas-microsoft-com:vml" xmlns:wp14="http://schemas.microsoft.com/office/word/2010/wordprocessingDrawing" xmlns:wp="http://schemas.openxmlformats.org/drawingml/2006/wordprocessingDrawing" xmlns:w10="urn:schemas-microsoft-com:office:word" xmlns:w="http://schemas.openxmlformats.org/wordprocessingml/2006/main" xmlns:w14="http://schemas.microsoft.com/office/word/2010/wordml" xmlns:w15="http://schemas.microsoft.com/office/word/2012/wordml" xmlns:wpg="http://schemas.microsoft.com/office/word/2010/wordprocessingGroup" xmlns:wpi="http://schemas.microsoft.com/office/word/2010/wordprocessingInk" xmlns:wne="http://schemas.microsoft.com/office/word/2006/wordml" xmlns:wps="http://schemas.microsoft.com/office/word/2010/wordprocessingShape" mc:Ignorable="w14 w15 wp14">
+<w:hdr xmlns:ve="http://schemas.openxmlformats.org/markup-compatibility/2006" xmlns:o="urn:schemas-microsoft-com:office:office" xmlns:r="http://schemas.openxmlformats.org/officeDocument/2006/relationships" xmlns:m="http://schemas.openxmlformats.org/officeDocument/2006/math" xmlns:v="urn:schemas-microsoft-com:vml" xmlns:wp="http://schemas.openxmlformats.org/drawingml/2006/wordprocessingDrawing" xmlns:w10="urn:schemas-microsoft-com:office:word" xmlns:w="http://schemas.openxmlformats.org/wordprocessingml/2006/main" xmlns:wne="http://schemas.microsoft.com/office/word/2006/wordml">
   <w:p>
     <w:pPr>
       <w:pStyle w:val="En-tte"/>
@@ -10581,7 +10569,7 @@
 </file>
 
 <file path=word/numbering.xml><?xml version="1.0" encoding="utf-8"?>
-<w:numbering xmlns:wpc="http://schemas.microsoft.com/office/word/2010/wordprocessingCanvas" xmlns:mc="http://schemas.openxmlformats.org/markup-compatibility/2006" xmlns:o="urn:schemas-microsoft-com:office:office" xmlns:r="http://schemas.openxmlformats.org/officeDocument/2006/relationships" xmlns:m="http://schemas.openxmlformats.org/officeDocument/2006/math" xmlns:v="urn:schemas-microsoft-com:vml" xmlns:wp14="http://schemas.microsoft.com/office/word/2010/wordprocessingDrawing" xmlns:wp="http://schemas.openxmlformats.org/drawingml/2006/wordprocessingDrawing" xmlns:w10="urn:schemas-microsoft-com:office:word" xmlns:w="http://schemas.openxmlformats.org/wordprocessingml/2006/main" xmlns:w14="http://schemas.microsoft.com/office/word/2010/wordml" xmlns:w15="http://schemas.microsoft.com/office/word/2012/wordml" xmlns:wpg="http://schemas.microsoft.com/office/word/2010/wordprocessingGroup" xmlns:wpi="http://schemas.microsoft.com/office/word/2010/wordprocessingInk" xmlns:wne="http://schemas.microsoft.com/office/word/2006/wordml" xmlns:wps="http://schemas.microsoft.com/office/word/2010/wordprocessingShape" mc:Ignorable="w14 w15 wp14">
+<w:numbering xmlns:ve="http://schemas.openxmlformats.org/markup-compatibility/2006" xmlns:o="urn:schemas-microsoft-com:office:office" xmlns:r="http://schemas.openxmlformats.org/officeDocument/2006/relationships" xmlns:m="http://schemas.openxmlformats.org/officeDocument/2006/math" xmlns:v="urn:schemas-microsoft-com:vml" xmlns:wp="http://schemas.openxmlformats.org/drawingml/2006/wordprocessingDrawing" xmlns:w10="urn:schemas-microsoft-com:office:word" xmlns:w="http://schemas.openxmlformats.org/wordprocessingml/2006/main" xmlns:wne="http://schemas.microsoft.com/office/word/2006/wordml">
   <w:abstractNum w:abstractNumId="0">
     <w:nsid w:val="FFFFFFFB"/>
     <w:multiLevelType w:val="multilevel"/>
@@ -11173,7 +11161,7 @@
 </file>
 
 <file path=word/styles.xml><?xml version="1.0" encoding="utf-8"?>
-<w:styles xmlns:mc="http://schemas.openxmlformats.org/markup-compatibility/2006" xmlns:r="http://schemas.openxmlformats.org/officeDocument/2006/relationships" xmlns:w="http://schemas.openxmlformats.org/wordprocessingml/2006/main" xmlns:w14="http://schemas.microsoft.com/office/word/2010/wordml" xmlns:w15="http://schemas.microsoft.com/office/word/2012/wordml" mc:Ignorable="w14 w15">
+<w:styles xmlns:r="http://schemas.openxmlformats.org/officeDocument/2006/relationships" xmlns:w="http://schemas.openxmlformats.org/wordprocessingml/2006/main">
   <w:docDefaults>
     <w:rPrDefault>
       <w:rPr>
@@ -11183,378 +11171,145 @@
     </w:rPrDefault>
     <w:pPrDefault/>
   </w:docDefaults>
-  <w:latentStyles w:defLockedState="0" w:defUIPriority="99" w:defSemiHidden="0" w:defUnhideWhenUsed="0" w:defQFormat="0" w:count="371">
-    <w:lsdException w:name="Normal" w:uiPriority="0" w:qFormat="1"/>
-    <w:lsdException w:name="heading 1" w:uiPriority="0" w:qFormat="1"/>
-    <w:lsdException w:name="heading 2" w:uiPriority="0" w:qFormat="1"/>
-    <w:lsdException w:name="heading 3" w:uiPriority="0" w:qFormat="1"/>
-    <w:lsdException w:name="heading 4" w:uiPriority="0" w:qFormat="1"/>
-    <w:lsdException w:name="heading 5" w:uiPriority="0" w:qFormat="1"/>
-    <w:lsdException w:name="heading 6" w:uiPriority="0" w:qFormat="1"/>
-    <w:lsdException w:name="heading 7" w:uiPriority="0" w:qFormat="1"/>
-    <w:lsdException w:name="heading 8" w:uiPriority="0" w:qFormat="1"/>
-    <w:lsdException w:name="heading 9" w:uiPriority="0" w:qFormat="1"/>
-    <w:lsdException w:name="index 1" w:semiHidden="1" w:unhideWhenUsed="1"/>
-    <w:lsdException w:name="index 2" w:semiHidden="1" w:unhideWhenUsed="1"/>
-    <w:lsdException w:name="index 3" w:semiHidden="1" w:unhideWhenUsed="1"/>
-    <w:lsdException w:name="index 4" w:semiHidden="1" w:unhideWhenUsed="1"/>
-    <w:lsdException w:name="index 5" w:semiHidden="1" w:unhideWhenUsed="1"/>
-    <w:lsdException w:name="index 6" w:semiHidden="1" w:unhideWhenUsed="1"/>
-    <w:lsdException w:name="index 7" w:semiHidden="1" w:unhideWhenUsed="1"/>
-    <w:lsdException w:name="index 8" w:semiHidden="1" w:unhideWhenUsed="1"/>
-    <w:lsdException w:name="index 9" w:semiHidden="1" w:unhideWhenUsed="1"/>
-    <w:lsdException w:name="toc 1" w:semiHidden="1" w:uiPriority="39" w:unhideWhenUsed="1"/>
-    <w:lsdException w:name="toc 2" w:semiHidden="1" w:uiPriority="39" w:unhideWhenUsed="1"/>
-    <w:lsdException w:name="toc 3" w:semiHidden="1" w:uiPriority="39" w:unhideWhenUsed="1"/>
-    <w:lsdException w:name="toc 4" w:semiHidden="1" w:uiPriority="39" w:unhideWhenUsed="1"/>
-    <w:lsdException w:name="toc 5" w:semiHidden="1" w:uiPriority="39" w:unhideWhenUsed="1"/>
-    <w:lsdException w:name="toc 6" w:semiHidden="1" w:uiPriority="39" w:unhideWhenUsed="1"/>
-    <w:lsdException w:name="toc 7" w:semiHidden="1" w:uiPriority="39" w:unhideWhenUsed="1"/>
-    <w:lsdException w:name="toc 8" w:semiHidden="1" w:uiPriority="39" w:unhideWhenUsed="1"/>
-    <w:lsdException w:name="toc 9" w:semiHidden="1" w:uiPriority="39" w:unhideWhenUsed="1"/>
-    <w:lsdException w:name="Normal Indent" w:semiHidden="1" w:unhideWhenUsed="1"/>
-    <w:lsdException w:name="footnote text" w:semiHidden="1" w:unhideWhenUsed="1"/>
-    <w:lsdException w:name="annotation text" w:semiHidden="1" w:unhideWhenUsed="1"/>
-    <w:lsdException w:name="header" w:semiHidden="1" w:unhideWhenUsed="1"/>
-    <w:lsdException w:name="footer" w:semiHidden="1" w:uiPriority="0" w:unhideWhenUsed="1"/>
-    <w:lsdException w:name="index heading" w:semiHidden="1" w:unhideWhenUsed="1"/>
-    <w:lsdException w:name="caption" w:semiHidden="1" w:uiPriority="35" w:unhideWhenUsed="1" w:qFormat="1"/>
-    <w:lsdException w:name="table of figures" w:semiHidden="1" w:unhideWhenUsed="1"/>
-    <w:lsdException w:name="envelope address" w:semiHidden="1" w:unhideWhenUsed="1"/>
-    <w:lsdException w:name="envelope return" w:semiHidden="1" w:unhideWhenUsed="1"/>
-    <w:lsdException w:name="footnote reference" w:semiHidden="1" w:unhideWhenUsed="1"/>
-    <w:lsdException w:name="annotation reference" w:semiHidden="1" w:unhideWhenUsed="1"/>
-    <w:lsdException w:name="line number" w:semiHidden="1" w:unhideWhenUsed="1"/>
-    <w:lsdException w:name="page number" w:semiHidden="1" w:unhideWhenUsed="1"/>
-    <w:lsdException w:name="endnote reference" w:semiHidden="1" w:unhideWhenUsed="1"/>
-    <w:lsdException w:name="endnote text" w:semiHidden="1" w:unhideWhenUsed="1"/>
-    <w:lsdException w:name="table of authorities" w:semiHidden="1" w:unhideWhenUsed="1"/>
-    <w:lsdException w:name="macro" w:semiHidden="1" w:unhideWhenUsed="1"/>
-    <w:lsdException w:name="toa heading" w:semiHidden="1" w:unhideWhenUsed="1"/>
-    <w:lsdException w:name="List" w:semiHidden="1" w:unhideWhenUsed="1"/>
-    <w:lsdException w:name="List Bullet" w:semiHidden="1" w:unhideWhenUsed="1"/>
-    <w:lsdException w:name="List Number" w:semiHidden="1" w:unhideWhenUsed="1"/>
-    <w:lsdException w:name="List 2" w:semiHidden="1" w:unhideWhenUsed="1"/>
-    <w:lsdException w:name="List 3" w:semiHidden="1" w:unhideWhenUsed="1"/>
-    <w:lsdException w:name="List 4" w:semiHidden="1" w:unhideWhenUsed="1"/>
-    <w:lsdException w:name="List 5" w:semiHidden="1" w:unhideWhenUsed="1"/>
-    <w:lsdException w:name="List Bullet 2" w:semiHidden="1" w:unhideWhenUsed="1"/>
-    <w:lsdException w:name="List Bullet 3" w:semiHidden="1" w:unhideWhenUsed="1"/>
-    <w:lsdException w:name="List Bullet 4" w:semiHidden="1" w:unhideWhenUsed="1"/>
-    <w:lsdException w:name="List Bullet 5" w:semiHidden="1" w:unhideWhenUsed="1"/>
-    <w:lsdException w:name="List Number 2" w:semiHidden="1" w:unhideWhenUsed="1"/>
-    <w:lsdException w:name="List Number 3" w:semiHidden="1" w:unhideWhenUsed="1"/>
-    <w:lsdException w:name="List Number 4" w:semiHidden="1" w:unhideWhenUsed="1"/>
-    <w:lsdException w:name="List Number 5" w:semiHidden="1" w:unhideWhenUsed="1"/>
-    <w:lsdException w:name="Title" w:uiPriority="10" w:qFormat="1"/>
-    <w:lsdException w:name="Closing" w:semiHidden="1" w:unhideWhenUsed="1"/>
-    <w:lsdException w:name="Signature" w:semiHidden="1" w:unhideWhenUsed="1"/>
-    <w:lsdException w:name="Default Paragraph Font" w:semiHidden="1" w:uiPriority="1" w:unhideWhenUsed="1"/>
-    <w:lsdException w:name="Body Text" w:semiHidden="1" w:unhideWhenUsed="1"/>
-    <w:lsdException w:name="Body Text Indent" w:semiHidden="1" w:unhideWhenUsed="1"/>
-    <w:lsdException w:name="List Continue" w:semiHidden="1" w:unhideWhenUsed="1"/>
-    <w:lsdException w:name="List Continue 2" w:semiHidden="1" w:unhideWhenUsed="1"/>
-    <w:lsdException w:name="List Continue 3" w:semiHidden="1" w:unhideWhenUsed="1"/>
-    <w:lsdException w:name="List Continue 4" w:semiHidden="1" w:unhideWhenUsed="1"/>
-    <w:lsdException w:name="List Continue 5" w:semiHidden="1" w:unhideWhenUsed="1"/>
-    <w:lsdException w:name="Message Header" w:semiHidden="1" w:unhideWhenUsed="1"/>
-    <w:lsdException w:name="Subtitle" w:uiPriority="11" w:qFormat="1"/>
-    <w:lsdException w:name="Salutation" w:semiHidden="1" w:unhideWhenUsed="1"/>
-    <w:lsdException w:name="Date" w:semiHidden="1" w:unhideWhenUsed="1"/>
-    <w:lsdException w:name="Body Text First Indent" w:semiHidden="1" w:unhideWhenUsed="1"/>
-    <w:lsdException w:name="Body Text First Indent 2" w:semiHidden="1" w:unhideWhenUsed="1"/>
-    <w:lsdException w:name="Note Heading" w:semiHidden="1" w:unhideWhenUsed="1"/>
-    <w:lsdException w:name="Body Text 2" w:semiHidden="1" w:unhideWhenUsed="1"/>
-    <w:lsdException w:name="Body Text 3" w:semiHidden="1" w:unhideWhenUsed="1"/>
-    <w:lsdException w:name="Body Text Indent 2" w:semiHidden="1" w:unhideWhenUsed="1"/>
-    <w:lsdException w:name="Body Text Indent 3" w:semiHidden="1" w:unhideWhenUsed="1"/>
-    <w:lsdException w:name="Block Text" w:semiHidden="1" w:unhideWhenUsed="1"/>
-    <w:lsdException w:name="Hyperlink" w:semiHidden="1" w:unhideWhenUsed="1"/>
-    <w:lsdException w:name="FollowedHyperlink" w:semiHidden="1" w:unhideWhenUsed="1"/>
-    <w:lsdException w:name="Strong" w:uiPriority="22" w:qFormat="1"/>
-    <w:lsdException w:name="Emphasis" w:uiPriority="20" w:qFormat="1"/>
-    <w:lsdException w:name="Document Map" w:semiHidden="1" w:unhideWhenUsed="1"/>
-    <w:lsdException w:name="Plain Text" w:semiHidden="1" w:unhideWhenUsed="1"/>
-    <w:lsdException w:name="E-mail Signature" w:semiHidden="1" w:unhideWhenUsed="1"/>
-    <w:lsdException w:name="HTML Top of Form" w:semiHidden="1" w:unhideWhenUsed="1"/>
-    <w:lsdException w:name="HTML Bottom of Form" w:semiHidden="1" w:unhideWhenUsed="1"/>
-    <w:lsdException w:name="Normal (Web)" w:semiHidden="1" w:unhideWhenUsed="1"/>
-    <w:lsdException w:name="HTML Acronym" w:semiHidden="1" w:unhideWhenUsed="1"/>
-    <w:lsdException w:name="HTML Address" w:semiHidden="1" w:unhideWhenUsed="1"/>
-    <w:lsdException w:name="HTML Cite" w:semiHidden="1" w:unhideWhenUsed="1"/>
-    <w:lsdException w:name="HTML Code" w:semiHidden="1" w:unhideWhenUsed="1"/>
-    <w:lsdException w:name="HTML Definition" w:semiHidden="1" w:unhideWhenUsed="1"/>
-    <w:lsdException w:name="HTML Keyboard" w:semiHidden="1" w:unhideWhenUsed="1"/>
-    <w:lsdException w:name="HTML Preformatted" w:semiHidden="1" w:unhideWhenUsed="1"/>
-    <w:lsdException w:name="HTML Sample" w:semiHidden="1" w:unhideWhenUsed="1"/>
-    <w:lsdException w:name="HTML Typewriter" w:semiHidden="1" w:unhideWhenUsed="1"/>
-    <w:lsdException w:name="HTML Variable" w:semiHidden="1" w:unhideWhenUsed="1"/>
-    <w:lsdException w:name="Normal Table" w:semiHidden="1" w:unhideWhenUsed="1"/>
-    <w:lsdException w:name="annotation subject" w:semiHidden="1" w:unhideWhenUsed="1"/>
-    <w:lsdException w:name="No List" w:semiHidden="1" w:unhideWhenUsed="1"/>
-    <w:lsdException w:name="Outline List 1" w:semiHidden="1" w:unhideWhenUsed="1"/>
-    <w:lsdException w:name="Outline List 2" w:semiHidden="1" w:unhideWhenUsed="1"/>
-    <w:lsdException w:name="Outline List 3" w:semiHidden="1" w:unhideWhenUsed="1"/>
-    <w:lsdException w:name="Table Simple 1" w:semiHidden="1" w:unhideWhenUsed="1"/>
-    <w:lsdException w:name="Table Simple 2" w:semiHidden="1" w:unhideWhenUsed="1"/>
-    <w:lsdException w:name="Table Simple 3" w:semiHidden="1" w:unhideWhenUsed="1"/>
-    <w:lsdException w:name="Table Classic 1" w:semiHidden="1" w:unhideWhenUsed="1"/>
-    <w:lsdException w:name="Table Classic 2" w:semiHidden="1" w:unhideWhenUsed="1"/>
-    <w:lsdException w:name="Table Classic 3" w:semiHidden="1" w:unhideWhenUsed="1"/>
-    <w:lsdException w:name="Table Classic 4" w:semiHidden="1" w:unhideWhenUsed="1"/>
-    <w:lsdException w:name="Table Colorful 1" w:semiHidden="1" w:unhideWhenUsed="1"/>
-    <w:lsdException w:name="Table Colorful 2" w:semiHidden="1" w:unhideWhenUsed="1"/>
-    <w:lsdException w:name="Table Colorful 3" w:semiHidden="1" w:unhideWhenUsed="1"/>
-    <w:lsdException w:name="Table Columns 1" w:semiHidden="1" w:unhideWhenUsed="1"/>
-    <w:lsdException w:name="Table Columns 2" w:semiHidden="1" w:unhideWhenUsed="1"/>
-    <w:lsdException w:name="Table Columns 3" w:semiHidden="1" w:unhideWhenUsed="1"/>
-    <w:lsdException w:name="Table Columns 4" w:semiHidden="1" w:unhideWhenUsed="1"/>
-    <w:lsdException w:name="Table Columns 5" w:semiHidden="1" w:unhideWhenUsed="1"/>
-    <w:lsdException w:name="Table Grid 1" w:semiHidden="1" w:unhideWhenUsed="1"/>
-    <w:lsdException w:name="Table Grid 2" w:semiHidden="1" w:unhideWhenUsed="1"/>
-    <w:lsdException w:name="Table Grid 3" w:semiHidden="1" w:unhideWhenUsed="1"/>
-    <w:lsdException w:name="Table Grid 4" w:semiHidden="1" w:unhideWhenUsed="1"/>
-    <w:lsdException w:name="Table Grid 5" w:semiHidden="1" w:unhideWhenUsed="1"/>
-    <w:lsdException w:name="Table Grid 6" w:semiHidden="1" w:unhideWhenUsed="1"/>
-    <w:lsdException w:name="Table Grid 7" w:semiHidden="1" w:unhideWhenUsed="1"/>
-    <w:lsdException w:name="Table Grid 8" w:semiHidden="1" w:unhideWhenUsed="1"/>
-    <w:lsdException w:name="Table List 1" w:semiHidden="1" w:unhideWhenUsed="1"/>
-    <w:lsdException w:name="Table List 2" w:semiHidden="1" w:unhideWhenUsed="1"/>
-    <w:lsdException w:name="Table List 3" w:semiHidden="1" w:unhideWhenUsed="1"/>
-    <w:lsdException w:name="Table List 4" w:semiHidden="1" w:unhideWhenUsed="1"/>
-    <w:lsdException w:name="Table List 5" w:semiHidden="1" w:unhideWhenUsed="1"/>
-    <w:lsdException w:name="Table List 6" w:semiHidden="1" w:unhideWhenUsed="1"/>
-    <w:lsdException w:name="Table List 7" w:semiHidden="1" w:unhideWhenUsed="1"/>
-    <w:lsdException w:name="Table List 8" w:semiHidden="1" w:unhideWhenUsed="1"/>
-    <w:lsdException w:name="Table 3D effects 1" w:semiHidden="1" w:unhideWhenUsed="1"/>
-    <w:lsdException w:name="Table 3D effects 2" w:semiHidden="1" w:unhideWhenUsed="1"/>
-    <w:lsdException w:name="Table 3D effects 3" w:semiHidden="1" w:unhideWhenUsed="1"/>
-    <w:lsdException w:name="Table Contemporary" w:semiHidden="1" w:unhideWhenUsed="1"/>
-    <w:lsdException w:name="Table Elegant" w:semiHidden="1" w:unhideWhenUsed="1"/>
-    <w:lsdException w:name="Table Professional" w:semiHidden="1" w:unhideWhenUsed="1"/>
-    <w:lsdException w:name="Table Subtle 1" w:semiHidden="1" w:unhideWhenUsed="1"/>
-    <w:lsdException w:name="Table Subtle 2" w:semiHidden="1" w:unhideWhenUsed="1"/>
-    <w:lsdException w:name="Table Web 1" w:semiHidden="1" w:unhideWhenUsed="1"/>
-    <w:lsdException w:name="Table Web 2" w:semiHidden="1" w:unhideWhenUsed="1"/>
-    <w:lsdException w:name="Table Web 3" w:semiHidden="1" w:unhideWhenUsed="1"/>
-    <w:lsdException w:name="Balloon Text" w:semiHidden="1" w:unhideWhenUsed="1"/>
-    <w:lsdException w:name="Table Grid" w:uiPriority="59"/>
-    <w:lsdException w:name="Table Theme" w:semiHidden="1" w:unhideWhenUsed="1"/>
-    <w:lsdException w:name="Placeholder Text" w:semiHidden="1"/>
-    <w:lsdException w:name="No Spacing" w:uiPriority="1" w:qFormat="1"/>
-    <w:lsdException w:name="Light Shading" w:uiPriority="60"/>
-    <w:lsdException w:name="Light List" w:uiPriority="61"/>
-    <w:lsdException w:name="Light Grid" w:uiPriority="62"/>
-    <w:lsdException w:name="Medium Shading 1" w:uiPriority="63"/>
-    <w:lsdException w:name="Medium Shading 2" w:uiPriority="64"/>
-    <w:lsdException w:name="Medium List 1" w:uiPriority="65"/>
-    <w:lsdException w:name="Medium List 2" w:uiPriority="66"/>
-    <w:lsdException w:name="Medium Grid 1" w:uiPriority="67"/>
-    <w:lsdException w:name="Medium Grid 2" w:uiPriority="68"/>
-    <w:lsdException w:name="Medium Grid 3" w:uiPriority="69"/>
-    <w:lsdException w:name="Dark List" w:uiPriority="70"/>
-    <w:lsdException w:name="Colorful Shading" w:uiPriority="71"/>
-    <w:lsdException w:name="Colorful List" w:uiPriority="72"/>
-    <w:lsdException w:name="Colorful Grid" w:uiPriority="73"/>
-    <w:lsdException w:name="Light Shading Accent 1" w:uiPriority="60"/>
-    <w:lsdException w:name="Light List Accent 1" w:uiPriority="61"/>
-    <w:lsdException w:name="Light Grid Accent 1" w:uiPriority="62"/>
-    <w:lsdException w:name="Medium Shading 1 Accent 1" w:uiPriority="63"/>
-    <w:lsdException w:name="Medium Shading 2 Accent 1" w:uiPriority="64"/>
-    <w:lsdException w:name="Medium List 1 Accent 1" w:uiPriority="65"/>
-    <w:lsdException w:name="Revision" w:semiHidden="1"/>
-    <w:lsdException w:name="List Paragraph" w:uiPriority="34" w:qFormat="1"/>
-    <w:lsdException w:name="Quote" w:uiPriority="29" w:qFormat="1"/>
-    <w:lsdException w:name="Intense Quote" w:uiPriority="30" w:qFormat="1"/>
-    <w:lsdException w:name="Medium List 2 Accent 1" w:uiPriority="66"/>
-    <w:lsdException w:name="Medium Grid 1 Accent 1" w:uiPriority="67"/>
-    <w:lsdException w:name="Medium Grid 2 Accent 1" w:uiPriority="68"/>
-    <w:lsdException w:name="Medium Grid 3 Accent 1" w:uiPriority="69"/>
-    <w:lsdException w:name="Dark List Accent 1" w:uiPriority="70"/>
-    <w:lsdException w:name="Colorful Shading Accent 1" w:uiPriority="71"/>
-    <w:lsdException w:name="Colorful List Accent 1" w:uiPriority="72"/>
-    <w:lsdException w:name="Colorful Grid Accent 1" w:uiPriority="73"/>
-    <w:lsdException w:name="Light Shading Accent 2" w:uiPriority="60"/>
-    <w:lsdException w:name="Light List Accent 2" w:uiPriority="61"/>
-    <w:lsdException w:name="Light Grid Accent 2" w:uiPriority="62"/>
-    <w:lsdException w:name="Medium Shading 1 Accent 2" w:uiPriority="63"/>
-    <w:lsdException w:name="Medium Shading 2 Accent 2" w:uiPriority="64"/>
-    <w:lsdException w:name="Medium List 1 Accent 2" w:uiPriority="65"/>
-    <w:lsdException w:name="Medium List 2 Accent 2" w:uiPriority="66"/>
-    <w:lsdException w:name="Medium Grid 1 Accent 2" w:uiPriority="67"/>
-    <w:lsdException w:name="Medium Grid 2 Accent 2" w:uiPriority="68"/>
-    <w:lsdException w:name="Medium Grid 3 Accent 2" w:uiPriority="69"/>
-    <w:lsdException w:name="Dark List Accent 2" w:uiPriority="70"/>
-    <w:lsdException w:name="Colorful Shading Accent 2" w:uiPriority="71"/>
-    <w:lsdException w:name="Colorful List Accent 2" w:uiPriority="72"/>
-    <w:lsdException w:name="Colorful Grid Accent 2" w:uiPriority="73"/>
-    <w:lsdException w:name="Light Shading Accent 3" w:uiPriority="60"/>
-    <w:lsdException w:name="Light List Accent 3" w:uiPriority="61"/>
-    <w:lsdException w:name="Light Grid Accent 3" w:uiPriority="62"/>
-    <w:lsdException w:name="Medium Shading 1 Accent 3" w:uiPriority="63"/>
-    <w:lsdException w:name="Medium Shading 2 Accent 3" w:uiPriority="64"/>
-    <w:lsdException w:name="Medium List 1 Accent 3" w:uiPriority="65"/>
-    <w:lsdException w:name="Medium List 2 Accent 3" w:uiPriority="66"/>
-    <w:lsdException w:name="Medium Grid 1 Accent 3" w:uiPriority="67"/>
-    <w:lsdException w:name="Medium Grid 2 Accent 3" w:uiPriority="68"/>
-    <w:lsdException w:name="Medium Grid 3 Accent 3" w:uiPriority="69"/>
-    <w:lsdException w:name="Dark List Accent 3" w:uiPriority="70"/>
-    <w:lsdException w:name="Colorful Shading Accent 3" w:uiPriority="71"/>
-    <w:lsdException w:name="Colorful List Accent 3" w:uiPriority="72"/>
-    <w:lsdException w:name="Colorful Grid Accent 3" w:uiPriority="73"/>
-    <w:lsdException w:name="Light Shading Accent 4" w:uiPriority="60"/>
-    <w:lsdException w:name="Light List Accent 4" w:uiPriority="61"/>
-    <w:lsdException w:name="Light Grid Accent 4" w:uiPriority="62"/>
-    <w:lsdException w:name="Medium Shading 1 Accent 4" w:uiPriority="63"/>
-    <w:lsdException w:name="Medium Shading 2 Accent 4" w:uiPriority="64"/>
-    <w:lsdException w:name="Medium List 1 Accent 4" w:uiPriority="65"/>
-    <w:lsdException w:name="Medium List 2 Accent 4" w:uiPriority="66"/>
-    <w:lsdException w:name="Medium Grid 1 Accent 4" w:uiPriority="67"/>
-    <w:lsdException w:name="Medium Grid 2 Accent 4" w:uiPriority="68"/>
-    <w:lsdException w:name="Medium Grid 3 Accent 4" w:uiPriority="69"/>
-    <w:lsdException w:name="Dark List Accent 4" w:uiPriority="70"/>
-    <w:lsdException w:name="Colorful Shading Accent 4" w:uiPriority="71"/>
-    <w:lsdException w:name="Colorful List Accent 4" w:uiPriority="72"/>
-    <w:lsdException w:name="Colorful Grid Accent 4" w:uiPriority="73"/>
-    <w:lsdException w:name="Light Shading Accent 5" w:uiPriority="60"/>
-    <w:lsdException w:name="Light List Accent 5" w:uiPriority="61"/>
-    <w:lsdException w:name="Light Grid Accent 5" w:uiPriority="62"/>
-    <w:lsdException w:name="Medium Shading 1 Accent 5" w:uiPriority="63"/>
-    <w:lsdException w:name="Medium Shading 2 Accent 5" w:uiPriority="64"/>
-    <w:lsdException w:name="Medium List 1 Accent 5" w:uiPriority="65"/>
-    <w:lsdException w:name="Medium List 2 Accent 5" w:uiPriority="66"/>
-    <w:lsdException w:name="Medium Grid 1 Accent 5" w:uiPriority="67"/>
-    <w:lsdException w:name="Medium Grid 2 Accent 5" w:uiPriority="68"/>
-    <w:lsdException w:name="Medium Grid 3 Accent 5" w:uiPriority="69"/>
-    <w:lsdException w:name="Dark List Accent 5" w:uiPriority="70"/>
-    <w:lsdException w:name="Colorful Shading Accent 5" w:uiPriority="71"/>
-    <w:lsdException w:name="Colorful List Accent 5" w:uiPriority="72"/>
-    <w:lsdException w:name="Colorful Grid Accent 5" w:uiPriority="73"/>
-    <w:lsdException w:name="Light Shading Accent 6" w:uiPriority="60"/>
-    <w:lsdException w:name="Light List Accent 6" w:uiPriority="61"/>
-    <w:lsdException w:name="Light Grid Accent 6" w:uiPriority="62"/>
-    <w:lsdException w:name="Medium Shading 1 Accent 6" w:uiPriority="63"/>
-    <w:lsdException w:name="Medium Shading 2 Accent 6" w:uiPriority="64"/>
-    <w:lsdException w:name="Medium List 1 Accent 6" w:uiPriority="65"/>
-    <w:lsdException w:name="Medium List 2 Accent 6" w:uiPriority="66"/>
-    <w:lsdException w:name="Medium Grid 1 Accent 6" w:uiPriority="67"/>
-    <w:lsdException w:name="Medium Grid 2 Accent 6" w:uiPriority="68"/>
-    <w:lsdException w:name="Medium Grid 3 Accent 6" w:uiPriority="69"/>
-    <w:lsdException w:name="Dark List Accent 6" w:uiPriority="70"/>
-    <w:lsdException w:name="Colorful Shading Accent 6" w:uiPriority="71"/>
-    <w:lsdException w:name="Colorful List Accent 6" w:uiPriority="72"/>
-    <w:lsdException w:name="Colorful Grid Accent 6" w:uiPriority="73"/>
-    <w:lsdException w:name="Subtle Emphasis" w:uiPriority="19" w:qFormat="1"/>
-    <w:lsdException w:name="Intense Emphasis" w:uiPriority="21" w:qFormat="1"/>
-    <w:lsdException w:name="Subtle Reference" w:uiPriority="31" w:qFormat="1"/>
-    <w:lsdException w:name="Intense Reference" w:uiPriority="32" w:qFormat="1"/>
-    <w:lsdException w:name="Book Title" w:uiPriority="33" w:qFormat="1"/>
-    <w:lsdException w:name="Bibliography" w:semiHidden="1" w:uiPriority="37" w:unhideWhenUsed="1"/>
-    <w:lsdException w:name="TOC Heading" w:semiHidden="1" w:uiPriority="39" w:unhideWhenUsed="1" w:qFormat="1"/>
-    <w:lsdException w:name="Plain Table 1" w:uiPriority="41"/>
-    <w:lsdException w:name="Plain Table 2" w:uiPriority="42"/>
-    <w:lsdException w:name="Plain Table 3" w:uiPriority="43"/>
-    <w:lsdException w:name="Plain Table 4" w:uiPriority="44"/>
-    <w:lsdException w:name="Plain Table 5" w:uiPriority="45"/>
-    <w:lsdException w:name="Grid Table Light" w:uiPriority="40"/>
-    <w:lsdException w:name="Grid Table 1 Light" w:uiPriority="46"/>
-    <w:lsdException w:name="Grid Table 2" w:uiPriority="47"/>
-    <w:lsdException w:name="Grid Table 3" w:uiPriority="48"/>
-    <w:lsdException w:name="Grid Table 4" w:uiPriority="49"/>
-    <w:lsdException w:name="Grid Table 5 Dark" w:uiPriority="50"/>
-    <w:lsdException w:name="Grid Table 6 Colorful" w:uiPriority="51"/>
-    <w:lsdException w:name="Grid Table 7 Colorful" w:uiPriority="52"/>
-    <w:lsdException w:name="Grid Table 1 Light Accent 1" w:uiPriority="46"/>
-    <w:lsdException w:name="Grid Table 2 Accent 1" w:uiPriority="47"/>
-    <w:lsdException w:name="Grid Table 3 Accent 1" w:uiPriority="48"/>
-    <w:lsdException w:name="Grid Table 4 Accent 1" w:uiPriority="49"/>
-    <w:lsdException w:name="Grid Table 5 Dark Accent 1" w:uiPriority="50"/>
-    <w:lsdException w:name="Grid Table 6 Colorful Accent 1" w:uiPriority="51"/>
-    <w:lsdException w:name="Grid Table 7 Colorful Accent 1" w:uiPriority="52"/>
-    <w:lsdException w:name="Grid Table 1 Light Accent 2" w:uiPriority="46"/>
-    <w:lsdException w:name="Grid Table 2 Accent 2" w:uiPriority="47"/>
-    <w:lsdException w:name="Grid Table 3 Accent 2" w:uiPriority="48"/>
-    <w:lsdException w:name="Grid Table 4 Accent 2" w:uiPriority="49"/>
-    <w:lsdException w:name="Grid Table 5 Dark Accent 2" w:uiPriority="50"/>
-    <w:lsdException w:name="Grid Table 6 Colorful Accent 2" w:uiPriority="51"/>
-    <w:lsdException w:name="Grid Table 7 Colorful Accent 2" w:uiPriority="52"/>
-    <w:lsdException w:name="Grid Table 1 Light Accent 3" w:uiPriority="46"/>
-    <w:lsdException w:name="Grid Table 2 Accent 3" w:uiPriority="47"/>
-    <w:lsdException w:name="Grid Table 3 Accent 3" w:uiPriority="48"/>
-    <w:lsdException w:name="Grid Table 4 Accent 3" w:uiPriority="49"/>
-    <w:lsdException w:name="Grid Table 5 Dark Accent 3" w:uiPriority="50"/>
-    <w:lsdException w:name="Grid Table 6 Colorful Accent 3" w:uiPriority="51"/>
-    <w:lsdException w:name="Grid Table 7 Colorful Accent 3" w:uiPriority="52"/>
-    <w:lsdException w:name="Grid Table 1 Light Accent 4" w:uiPriority="46"/>
-    <w:lsdException w:name="Grid Table 2 Accent 4" w:uiPriority="47"/>
-    <w:lsdException w:name="Grid Table 3 Accent 4" w:uiPriority="48"/>
-    <w:lsdException w:name="Grid Table 4 Accent 4" w:uiPriority="49"/>
-    <w:lsdException w:name="Grid Table 5 Dark Accent 4" w:uiPriority="50"/>
-    <w:lsdException w:name="Grid Table 6 Colorful Accent 4" w:uiPriority="51"/>
-    <w:lsdException w:name="Grid Table 7 Colorful Accent 4" w:uiPriority="52"/>
-    <w:lsdException w:name="Grid Table 1 Light Accent 5" w:uiPriority="46"/>
-    <w:lsdException w:name="Grid Table 2 Accent 5" w:uiPriority="47"/>
-    <w:lsdException w:name="Grid Table 3 Accent 5" w:uiPriority="48"/>
-    <w:lsdException w:name="Grid Table 4 Accent 5" w:uiPriority="49"/>
-    <w:lsdException w:name="Grid Table 5 Dark Accent 5" w:uiPriority="50"/>
-    <w:lsdException w:name="Grid Table 6 Colorful Accent 5" w:uiPriority="51"/>
-    <w:lsdException w:name="Grid Table 7 Colorful Accent 5" w:uiPriority="52"/>
-    <w:lsdException w:name="Grid Table 1 Light Accent 6" w:uiPriority="46"/>
-    <w:lsdException w:name="Grid Table 2 Accent 6" w:uiPriority="47"/>
-    <w:lsdException w:name="Grid Table 3 Accent 6" w:uiPriority="48"/>
-    <w:lsdException w:name="Grid Table 4 Accent 6" w:uiPriority="49"/>
-    <w:lsdException w:name="Grid Table 5 Dark Accent 6" w:uiPriority="50"/>
-    <w:lsdException w:name="Grid Table 6 Colorful Accent 6" w:uiPriority="51"/>
-    <w:lsdException w:name="Grid Table 7 Colorful Accent 6" w:uiPriority="52"/>
-    <w:lsdException w:name="List Table 1 Light" w:uiPriority="46"/>
-    <w:lsdException w:name="List Table 2" w:uiPriority="47"/>
-    <w:lsdException w:name="List Table 3" w:uiPriority="48"/>
-    <w:lsdException w:name="List Table 4" w:uiPriority="49"/>
-    <w:lsdException w:name="List Table 5 Dark" w:uiPriority="50"/>
-    <w:lsdException w:name="List Table 6 Colorful" w:uiPriority="51"/>
-    <w:lsdException w:name="List Table 7 Colorful" w:uiPriority="52"/>
-    <w:lsdException w:name="List Table 1 Light Accent 1" w:uiPriority="46"/>
-    <w:lsdException w:name="List Table 2 Accent 1" w:uiPriority="47"/>
-    <w:lsdException w:name="List Table 3 Accent 1" w:uiPriority="48"/>
-    <w:lsdException w:name="List Table 4 Accent 1" w:uiPriority="49"/>
-    <w:lsdException w:name="List Table 5 Dark Accent 1" w:uiPriority="50"/>
-    <w:lsdException w:name="List Table 6 Colorful Accent 1" w:uiPriority="51"/>
-    <w:lsdException w:name="List Table 7 Colorful Accent 1" w:uiPriority="52"/>
-    <w:lsdException w:name="List Table 1 Light Accent 2" w:uiPriority="46"/>
-    <w:lsdException w:name="List Table 2 Accent 2" w:uiPriority="47"/>
-    <w:lsdException w:name="List Table 3 Accent 2" w:uiPriority="48"/>
-    <w:lsdException w:name="List Table 4 Accent 2" w:uiPriority="49"/>
-    <w:lsdException w:name="List Table 5 Dark Accent 2" w:uiPriority="50"/>
-    <w:lsdException w:name="List Table 6 Colorful Accent 2" w:uiPriority="51"/>
-    <w:lsdException w:name="List Table 7 Colorful Accent 2" w:uiPriority="52"/>
-    <w:lsdException w:name="List Table 1 Light Accent 3" w:uiPriority="46"/>
-    <w:lsdException w:name="List Table 2 Accent 3" w:uiPriority="47"/>
-    <w:lsdException w:name="List Table 3 Accent 3" w:uiPriority="48"/>
-    <w:lsdException w:name="List Table 4 Accent 3" w:uiPriority="49"/>
-    <w:lsdException w:name="List Table 5 Dark Accent 3" w:uiPriority="50"/>
-    <w:lsdException w:name="List Table 6 Colorful Accent 3" w:uiPriority="51"/>
-    <w:lsdException w:name="List Table 7 Colorful Accent 3" w:uiPriority="52"/>
-    <w:lsdException w:name="List Table 1 Light Accent 4" w:uiPriority="46"/>
-    <w:lsdException w:name="List Table 2 Accent 4" w:uiPriority="47"/>
-    <w:lsdException w:name="List Table 3 Accent 4" w:uiPriority="48"/>
-    <w:lsdException w:name="List Table 4 Accent 4" w:uiPriority="49"/>
-    <w:lsdException w:name="List Table 5 Dark Accent 4" w:uiPriority="50"/>
-    <w:lsdException w:name="List Table 6 Colorful Accent 4" w:uiPriority="51"/>
-    <w:lsdException w:name="List Table 7 Colorful Accent 4" w:uiPriority="52"/>
-    <w:lsdException w:name="List Table 1 Light Accent 5" w:uiPriority="46"/>
-    <w:lsdException w:name="List Table 2 Accent 5" w:uiPriority="47"/>
-    <w:lsdException w:name="List Table 3 Accent 5" w:uiPriority="48"/>
-    <w:lsdException w:name="List Table 4 Accent 5" w:uiPriority="49"/>
-    <w:lsdException w:name="List Table 5 Dark Accent 5" w:uiPriority="50"/>
-    <w:lsdException w:name="List Table 6 Colorful Accent 5" w:uiPriority="51"/>
-    <w:lsdException w:name="List Table 7 Colorful Accent 5" w:uiPriority="52"/>
-    <w:lsdException w:name="List Table 1 Light Accent 6" w:uiPriority="46"/>
-    <w:lsdException w:name="List Table 2 Accent 6" w:uiPriority="47"/>
-    <w:lsdException w:name="List Table 3 Accent 6" w:uiPriority="48"/>
-    <w:lsdException w:name="List Table 4 Accent 6" w:uiPriority="49"/>
-    <w:lsdException w:name="List Table 5 Dark Accent 6" w:uiPriority="50"/>
-    <w:lsdException w:name="List Table 6 Colorful Accent 6" w:uiPriority="51"/>
-    <w:lsdException w:name="List Table 7 Colorful Accent 6" w:uiPriority="52"/>
+  <w:latentStyles w:defLockedState="0" w:defUIPriority="99" w:defSemiHidden="1" w:defUnhideWhenUsed="1" w:defQFormat="0" w:count="267">
+    <w:lsdException w:name="Normal" w:semiHidden="0" w:uiPriority="0" w:unhideWhenUsed="0" w:qFormat="1"/>
+    <w:lsdException w:name="heading 1" w:semiHidden="0" w:uiPriority="0" w:unhideWhenUsed="0" w:qFormat="1"/>
+    <w:lsdException w:name="heading 2" w:semiHidden="0" w:uiPriority="0" w:unhideWhenUsed="0" w:qFormat="1"/>
+    <w:lsdException w:name="heading 3" w:semiHidden="0" w:uiPriority="0" w:unhideWhenUsed="0" w:qFormat="1"/>
+    <w:lsdException w:name="heading 4" w:semiHidden="0" w:uiPriority="0" w:unhideWhenUsed="0" w:qFormat="1"/>
+    <w:lsdException w:name="heading 5" w:semiHidden="0" w:uiPriority="0" w:unhideWhenUsed="0" w:qFormat="1"/>
+    <w:lsdException w:name="heading 6" w:semiHidden="0" w:uiPriority="0" w:unhideWhenUsed="0" w:qFormat="1"/>
+    <w:lsdException w:name="heading 7" w:semiHidden="0" w:uiPriority="0" w:unhideWhenUsed="0" w:qFormat="1"/>
+    <w:lsdException w:name="heading 8" w:semiHidden="0" w:uiPriority="0" w:unhideWhenUsed="0" w:qFormat="1"/>
+    <w:lsdException w:name="heading 9" w:semiHidden="0" w:uiPriority="0" w:unhideWhenUsed="0" w:qFormat="1"/>
+    <w:lsdException w:name="toc 1" w:uiPriority="39"/>
+    <w:lsdException w:name="toc 2" w:uiPriority="39"/>
+    <w:lsdException w:name="toc 3" w:uiPriority="39"/>
+    <w:lsdException w:name="toc 4" w:uiPriority="39"/>
+    <w:lsdException w:name="toc 5" w:uiPriority="39"/>
+    <w:lsdException w:name="toc 6" w:uiPriority="39"/>
+    <w:lsdException w:name="toc 7" w:uiPriority="39"/>
+    <w:lsdException w:name="toc 8" w:uiPriority="39"/>
+    <w:lsdException w:name="toc 9" w:uiPriority="39"/>
+    <w:lsdException w:name="footer" w:uiPriority="0"/>
+    <w:lsdException w:name="caption" w:uiPriority="35" w:qFormat="1"/>
+    <w:lsdException w:name="Title" w:semiHidden="0" w:uiPriority="10" w:unhideWhenUsed="0" w:qFormat="1"/>
+    <w:lsdException w:name="Default Paragraph Font" w:uiPriority="1"/>
+    <w:lsdException w:name="Subtitle" w:semiHidden="0" w:uiPriority="11" w:unhideWhenUsed="0" w:qFormat="1"/>
+    <w:lsdException w:name="Strong" w:semiHidden="0" w:uiPriority="22" w:unhideWhenUsed="0" w:qFormat="1"/>
+    <w:lsdException w:name="Emphasis" w:semiHidden="0" w:uiPriority="20" w:unhideWhenUsed="0" w:qFormat="1"/>
+    <w:lsdException w:name="Table Grid" w:semiHidden="0" w:uiPriority="59" w:unhideWhenUsed="0"/>
+    <w:lsdException w:name="Placeholder Text" w:unhideWhenUsed="0"/>
+    <w:lsdException w:name="No Spacing" w:semiHidden="0" w:uiPriority="1" w:unhideWhenUsed="0" w:qFormat="1"/>
+    <w:lsdException w:name="Light Shading" w:semiHidden="0" w:uiPriority="60" w:unhideWhenUsed="0"/>
+    <w:lsdException w:name="Light List" w:semiHidden="0" w:uiPriority="61" w:unhideWhenUsed="0"/>
+    <w:lsdException w:name="Light Grid" w:semiHidden="0" w:uiPriority="62" w:unhideWhenUsed="0"/>
+    <w:lsdException w:name="Medium Shading 1" w:semiHidden="0" w:uiPriority="63" w:unhideWhenUsed="0"/>
+    <w:lsdException w:name="Medium Shading 2" w:semiHidden="0" w:uiPriority="64" w:unhideWhenUsed="0"/>
+    <w:lsdException w:name="Medium List 1" w:semiHidden="0" w:uiPriority="65" w:unhideWhenUsed="0"/>
+    <w:lsdException w:name="Medium List 2" w:semiHidden="0" w:uiPriority="66" w:unhideWhenUsed="0"/>
+    <w:lsdException w:name="Medium Grid 1" w:semiHidden="0" w:uiPriority="67" w:unhideWhenUsed="0"/>
+    <w:lsdException w:name="Medium Grid 2" w:semiHidden="0" w:uiPriority="68" w:unhideWhenUsed="0"/>
+    <w:lsdException w:name="Medium Grid 3" w:semiHidden="0" w:uiPriority="69" w:unhideWhenUsed="0"/>
+    <w:lsdException w:name="Dark List" w:semiHidden="0" w:uiPriority="70" w:unhideWhenUsed="0"/>
+    <w:lsdException w:name="Colorful Shading" w:semiHidden="0" w:uiPriority="71" w:unhideWhenUsed="0"/>
+    <w:lsdException w:name="Colorful List" w:semiHidden="0" w:uiPriority="72" w:unhideWhenUsed="0"/>
+    <w:lsdException w:name="Colorful Grid" w:semiHidden="0" w:uiPriority="73" w:unhideWhenUsed="0"/>
+    <w:lsdException w:name="Light Shading Accent 1" w:semiHidden="0" w:uiPriority="60" w:unhideWhenUsed="0"/>
+    <w:lsdException w:name="Light List Accent 1" w:semiHidden="0" w:uiPriority="61" w:unhideWhenUsed="0"/>
+    <w:lsdException w:name="Light Grid Accent 1" w:semiHidden="0" w:uiPriority="62" w:unhideWhenUsed="0"/>
+    <w:lsdException w:name="Medium Shading 1 Accent 1" w:semiHidden="0" w:uiPriority="63" w:unhideWhenUsed="0"/>
+    <w:lsdException w:name="Medium Shading 2 Accent 1" w:semiHidden="0" w:uiPriority="64" w:unhideWhenUsed="0"/>
+    <w:lsdException w:name="Medium List 1 Accent 1" w:semiHidden="0" w:uiPriority="65" w:unhideWhenUsed="0"/>
+    <w:lsdException w:name="Revision" w:unhideWhenUsed="0"/>
+    <w:lsdException w:name="List Paragraph" w:semiHidden="0" w:uiPriority="34" w:unhideWhenUsed="0" w:qFormat="1"/>
+    <w:lsdException w:name="Quote" w:semiHidden="0" w:uiPriority="29" w:unhideWhenUsed="0" w:qFormat="1"/>
+    <w:lsdException w:name="Intense Quote" w:semiHidden="0" w:uiPriority="30" w:unhideWhenUsed="0" w:qFormat="1"/>
+    <w:lsdException w:name="Medium List 2 Accent 1" w:semiHidden="0" w:uiPriority="66" w:unhideWhenUsed="0"/>
+    <w:lsdException w:name="Medium Grid 1 Accent 1" w:semiHidden="0" w:uiPriority="67" w:unhideWhenUsed="0"/>
+    <w:lsdException w:name="Medium Grid 2 Accent 1" w:semiHidden="0" w:uiPriority="68" w:unhideWhenUsed="0"/>
+    <w:lsdException w:name="Medium Grid 3 Accent 1" w:semiHidden="0" w:uiPriority="69" w:unhideWhenUsed="0"/>
+    <w:lsdException w:name="Dark List Accent 1" w:semiHidden="0" w:uiPriority="70" w:unhideWhenUsed="0"/>
+    <w:lsdException w:name="Colorful Shading Accent 1" w:semiHidden="0" w:uiPriority="71" w:unhideWhenUsed="0"/>
+    <w:lsdException w:name="Colorful List Accent 1" w:semiHidden="0" w:uiPriority="72" w:unhideWhenUsed="0"/>
+    <w:lsdException w:name="Colorful Grid Accent 1" w:semiHidden="0" w:uiPriority="73" w:unhideWhenUsed="0"/>
+    <w:lsdException w:name="Light Shading Accent 2" w:semiHidden="0" w:uiPriority="60" w:unhideWhenUsed="0"/>
+    <w:lsdException w:name="Light List Accent 2" w:semiHidden="0" w:uiPriority="61" w:unhideWhenUsed="0"/>
+    <w:lsdException w:name="Light Grid Accent 2" w:semiHidden="0" w:uiPriority="62" w:unhideWhenUsed="0"/>
+    <w:lsdException w:name="Medium Shading 1 Accent 2" w:semiHidden="0" w:uiPriority="63" w:unhideWhenUsed="0"/>
+    <w:lsdException w:name="Medium Shading 2 Accent 2" w:semiHidden="0" w:uiPriority="64" w:unhideWhenUsed="0"/>
+    <w:lsdException w:name="Medium List 1 Accent 2" w:semiHidden="0" w:uiPriority="65" w:unhideWhenUsed="0"/>
+    <w:lsdException w:name="Medium List 2 Accent 2" w:semiHidden="0" w:uiPriority="66" w:unhideWhenUsed="0"/>
+    <w:lsdException w:name="Medium Grid 1 Accent 2" w:semiHidden="0" w:uiPriority="67" w:unhideWhenUsed="0"/>
+    <w:lsdException w:name="Medium Grid 2 Accent 2" w:semiHidden="0" w:uiPriority="68" w:unhideWhenUsed="0"/>
+    <w:lsdException w:name="Medium Grid 3 Accent 2" w:semiHidden="0" w:uiPriority="69" w:unhideWhenUsed="0"/>
+    <w:lsdException w:name="Dark List Accent 2" w:semiHidden="0" w:uiPriority="70" w:unhideWhenUsed="0"/>
+    <w:lsdException w:name="Colorful Shading Accent 2" w:semiHidden="0" w:uiPriority="71" w:unhideWhenUsed="0"/>
+    <w:lsdException w:name="Colorful List Accent 2" w:semiHidden="0" w:uiPriority="72" w:unhideWhenUsed="0"/>
+    <w:lsdException w:name="Colorful Grid Accent 2" w:semiHidden="0" w:uiPriority="73" w:unhideWhenUsed="0"/>
+    <w:lsdException w:name="Light Shading Accent 3" w:semiHidden="0" w:uiPriority="60" w:unhideWhenUsed="0"/>
+    <w:lsdException w:name="Light List Accent 3" w:semiHidden="0" w:uiPriority="61" w:unhideWhenUsed="0"/>
+    <w:lsdException w:name="Light Grid Accent 3" w:semiHidden="0" w:uiPriority="62" w:unhideWhenUsed="0"/>
+    <w:lsdException w:name="Medium Shading 1 Accent 3" w:semiHidden="0" w:uiPriority="63" w:unhideWhenUsed="0"/>
+    <w:lsdException w:name="Medium Shading 2 Accent 3" w:semiHidden="0" w:uiPriority="64" w:unhideWhenUsed="0"/>
+    <w:lsdException w:name="Medium List 1 Accent 3" w:semiHidden="0" w:uiPriority="65" w:unhideWhenUsed="0"/>
+    <w:lsdException w:name="Medium List 2 Accent 3" w:semiHidden="0" w:uiPriority="66" w:unhideWhenUsed="0"/>
+    <w:lsdException w:name="Medium Grid 1 Accent 3" w:semiHidden="0" w:uiPriority="67" w:unhideWhenUsed="0"/>
+    <w:lsdException w:name="Medium Grid 2 Accent 3" w:semiHidden="0" w:uiPriority="68" w:unhideWhenUsed="0"/>
+    <w:lsdException w:name="Medium Grid 3 Accent 3" w:semiHidden="0" w:uiPriority="69" w:unhideWhenUsed="0"/>
+    <w:lsdException w:name="Dark List Accent 3" w:semiHidden="0" w:uiPriority="70" w:unhideWhenUsed="0"/>
+    <w:lsdException w:name="Colorful Shading Accent 3" w:semiHidden="0" w:uiPriority="71" w:unhideWhenUsed="0"/>
+    <w:lsdException w:name="Colorful List Accent 3" w:semiHidden="0" w:uiPriority="72" w:unhideWhenUsed="0"/>
+    <w:lsdException w:name="Colorful Grid Accent 3" w:semiHidden="0" w:uiPriority="73" w:unhideWhenUsed="0"/>
+    <w:lsdException w:name="Light Shading Accent 4" w:semiHidden="0" w:uiPriority="60" w:unhideWhenUsed="0"/>
+    <w:lsdException w:name="Light List Accent 4" w:semiHidden="0" w:uiPriority="61" w:unhideWhenUsed="0"/>
+    <w:lsdException w:name="Light Grid Accent 4" w:semiHidden="0" w:uiPriority="62" w:unhideWhenUsed="0"/>
+    <w:lsdException w:name="Medium Shading 1 Accent 4" w:semiHidden="0" w:uiPriority="63" w:unhideWhenUsed="0"/>
+    <w:lsdException w:name="Medium Shading 2 Accent 4" w:semiHidden="0" w:uiPriority="64" w:unhideWhenUsed="0"/>
+    <w:lsdException w:name="Medium List 1 Accent 4" w:semiHidden="0" w:uiPriority="65" w:unhideWhenUsed="0"/>
+    <w:lsdException w:name="Medium List 2 Accent 4" w:semiHidden="0" w:uiPriority="66" w:unhideWhenUsed="0"/>
+    <w:lsdException w:name="Medium Grid 1 Accent 4" w:semiHidden="0" w:uiPriority="67" w:unhideWhenUsed="0"/>
+    <w:lsdException w:name="Medium Grid 2 Accent 4" w:semiHidden="0" w:uiPriority="68" w:unhideWhenUsed="0"/>
+    <w:lsdException w:name="Medium Grid 3 Accent 4" w:semiHidden="0" w:uiPriority="69" w:unhideWhenUsed="0"/>
+    <w:lsdException w:name="Dark List Accent 4" w:semiHidden="0" w:uiPriority="70" w:unhideWhenUsed="0"/>
+    <w:lsdException w:name="Colorful Shading Accent 4" w:semiHidden="0" w:uiPriority="71" w:unhideWhenUsed="0"/>
+    <w:lsdException w:name="Colorful List Accent 4" w:semiHidden="0" w:uiPriority="72" w:unhideWhenUsed="0"/>
+    <w:lsdException w:name="Colorful Grid Accent 4" w:semiHidden="0" w:uiPriority="73" w:unhideWhenUsed="0"/>
+    <w:lsdException w:name="Light Shading Accent 5" w:semiHidden="0" w:uiPriority="60" w:unhideWhenUsed="0"/>
+    <w:lsdException w:name="Light List Accent 5" w:semiHidden="0" w:uiPriority="61" w:unhideWhenUsed="0"/>
+    <w:lsdException w:name="Light Grid Accent 5" w:semiHidden="0" w:uiPriority="62" w:unhideWhenUsed="0"/>
+    <w:lsdException w:name="Medium Shading 1 Accent 5" w:semiHidden="0" w:uiPriority="63" w:unhideWhenUsed="0"/>
+    <w:lsdException w:name="Medium Shading 2 Accent 5" w:semiHidden="0" w:uiPriority="64" w:unhideWhenUsed="0"/>
+    <w:lsdException w:name="Medium List 1 Accent 5" w:semiHidden="0" w:uiPriority="65" w:unhideWhenUsed="0"/>
+    <w:lsdException w:name="Medium List 2 Accent 5" w:semiHidden="0" w:uiPriority="66" w:unhideWhenUsed="0"/>
+    <w:lsdException w:name="Medium Grid 1 Accent 5" w:semiHidden="0" w:uiPriority="67" w:unhideWhenUsed="0"/>
+    <w:lsdException w:name="Medium Grid 2 Accent 5" w:semiHidden="0" w:uiPriority="68" w:unhideWhenUsed="0"/>
+    <w:lsdException w:name="Medium Grid 3 Accent 5" w:semiHidden="0" w:uiPriority="69" w:unhideWhenUsed="0"/>
+    <w:lsdException w:name="Dark List Accent 5" w:semiHidden="0" w:uiPriority="70" w:unhideWhenUsed="0"/>
+    <w:lsdException w:name="Colorful Shading Accent 5" w:semiHidden="0" w:uiPriority="71" w:unhideWhenUsed="0"/>
+    <w:lsdException w:name="Colorful List Accent 5" w:semiHidden="0" w:uiPriority="72" w:unhideWhenUsed="0"/>
+    <w:lsdException w:name="Colorful Grid Accent 5" w:semiHidden="0" w:uiPriority="73" w:unhideWhenUsed="0"/>
+    <w:lsdException w:name="Light Shading Accent 6" w:semiHidden="0" w:uiPriority="60" w:unhideWhenUsed="0"/>
+    <w:lsdException w:name="Light List Accent 6" w:semiHidden="0" w:uiPriority="61" w:unhideWhenUsed="0"/>
+    <w:lsdException w:name="Light Grid Accent 6" w:semiHidden="0" w:uiPriority="62" w:unhideWhenUsed="0"/>
+    <w:lsdException w:name="Medium Shading 1 Accent 6" w:semiHidden="0" w:uiPriority="63" w:unhideWhenUsed="0"/>
+    <w:lsdException w:name="Medium Shading 2 Accent 6" w:semiHidden="0" w:uiPriority="64" w:unhideWhenUsed="0"/>
+    <w:lsdException w:name="Medium List 1 Accent 6" w:semiHidden="0" w:uiPriority="65" w:unhideWhenUsed="0"/>
+    <w:lsdException w:name="Medium List 2 Accent 6" w:semiHidden="0" w:uiPriority="66" w:unhideWhenUsed="0"/>
+    <w:lsdException w:name="Medium Grid 1 Accent 6" w:semiHidden="0" w:uiPriority="67" w:unhideWhenUsed="0"/>
+    <w:lsdException w:name="Medium Grid 2 Accent 6" w:semiHidden="0" w:uiPriority="68" w:unhideWhenUsed="0"/>
+    <w:lsdException w:name="Medium Grid 3 Accent 6" w:semiHidden="0" w:uiPriority="69" w:unhideWhenUsed="0"/>
+    <w:lsdException w:name="Dark List Accent 6" w:semiHidden="0" w:uiPriority="70" w:unhideWhenUsed="0"/>
+    <w:lsdException w:name="Colorful Shading Accent 6" w:semiHidden="0" w:uiPriority="71" w:unhideWhenUsed="0"/>
+    <w:lsdException w:name="Colorful List Accent 6" w:semiHidden="0" w:uiPriority="72" w:unhideWhenUsed="0"/>
+    <w:lsdException w:name="Colorful Grid Accent 6" w:semiHidden="0" w:uiPriority="73" w:unhideWhenUsed="0"/>
+    <w:lsdException w:name="Subtle Emphasis" w:semiHidden="0" w:uiPriority="19" w:unhideWhenUsed="0" w:qFormat="1"/>
+    <w:lsdException w:name="Intense Emphasis" w:semiHidden="0" w:uiPriority="21" w:unhideWhenUsed="0" w:qFormat="1"/>
+    <w:lsdException w:name="Subtle Reference" w:semiHidden="0" w:uiPriority="31" w:unhideWhenUsed="0" w:qFormat="1"/>
+    <w:lsdException w:name="Intense Reference" w:semiHidden="0" w:uiPriority="32" w:unhideWhenUsed="0" w:qFormat="1"/>
+    <w:lsdException w:name="Book Title" w:semiHidden="0" w:uiPriority="33" w:unhideWhenUsed="0" w:qFormat="1"/>
+    <w:lsdException w:name="Bibliography" w:uiPriority="37"/>
+    <w:lsdException w:name="TOC Heading" w:uiPriority="39" w:qFormat="1"/>
   </w:latentStyles>
   <w:style w:type="paragraph" w:default="1" w:styleId="Normal">
     <w:name w:val="Normal"/>
@@ -11742,6 +11497,7 @@
     <w:uiPriority w:val="99"/>
     <w:semiHidden/>
     <w:unhideWhenUsed/>
+    <w:qFormat/>
     <w:tblPr>
       <w:tblInd w:w="0" w:type="dxa"/>
       <w:tblCellMar>
@@ -12199,7 +11955,7 @@
 </file>
 
 <file path=word/glossary/document.xml><?xml version="1.0" encoding="utf-8"?>
-<w:glossaryDocument xmlns:wpc="http://schemas.microsoft.com/office/word/2010/wordprocessingCanvas" xmlns:mc="http://schemas.openxmlformats.org/markup-compatibility/2006" xmlns:o="urn:schemas-microsoft-com:office:office" xmlns:r="http://schemas.openxmlformats.org/officeDocument/2006/relationships" xmlns:m="http://schemas.openxmlformats.org/officeDocument/2006/math" xmlns:v="urn:schemas-microsoft-com:vml" xmlns:wp14="http://schemas.microsoft.com/office/word/2010/wordprocessingDrawing" xmlns:wp="http://schemas.openxmlformats.org/drawingml/2006/wordprocessingDrawing" xmlns:w10="urn:schemas-microsoft-com:office:word" xmlns:w="http://schemas.openxmlformats.org/wordprocessingml/2006/main" xmlns:w14="http://schemas.microsoft.com/office/word/2010/wordml" xmlns:w15="http://schemas.microsoft.com/office/word/2012/wordml" xmlns:wpg="http://schemas.microsoft.com/office/word/2010/wordprocessingGroup" xmlns:wpi="http://schemas.microsoft.com/office/word/2010/wordprocessingInk" xmlns:wne="http://schemas.microsoft.com/office/word/2006/wordml" xmlns:wps="http://schemas.microsoft.com/office/word/2010/wordprocessingShape" mc:Ignorable="w14 w15 wp14">
+<w:glossaryDocument xmlns:ve="http://schemas.openxmlformats.org/markup-compatibility/2006" xmlns:o="urn:schemas-microsoft-com:office:office" xmlns:r="http://schemas.openxmlformats.org/officeDocument/2006/relationships" xmlns:m="http://schemas.openxmlformats.org/officeDocument/2006/math" xmlns:v="urn:schemas-microsoft-com:vml" xmlns:wp="http://schemas.openxmlformats.org/drawingml/2006/wordprocessingDrawing" xmlns:w10="urn:schemas-microsoft-com:office:word" xmlns:w="http://schemas.openxmlformats.org/wordprocessingml/2006/main" xmlns:wne="http://schemas.microsoft.com/office/word/2006/wordml">
   <w:docParts>
     <w:docPart>
       <w:docPartPr>
@@ -12336,7 +12092,7 @@
 </file>
 
 <file path=word/glossary/fontTable.xml><?xml version="1.0" encoding="utf-8"?>
-<w:fonts xmlns:mc="http://schemas.openxmlformats.org/markup-compatibility/2006" xmlns:r="http://schemas.openxmlformats.org/officeDocument/2006/relationships" xmlns:w="http://schemas.openxmlformats.org/wordprocessingml/2006/main" xmlns:w14="http://schemas.microsoft.com/office/word/2010/wordml" xmlns:w15="http://schemas.microsoft.com/office/word/2012/wordml" mc:Ignorable="w14 w15">
+<w:fonts xmlns:r="http://schemas.openxmlformats.org/officeDocument/2006/relationships" xmlns:w="http://schemas.openxmlformats.org/wordprocessingml/2006/main">
   <w:font w:name="Symbol">
     <w:panose1 w:val="05050102010706020507"/>
     <w:charset w:val="02"/>
@@ -12376,11 +12132,12 @@
     <w:panose1 w:val="020B0604030504040204"/>
     <w:charset w:val="00"/>
     <w:family w:val="swiss"/>
+    <w:notTrueType/>
     <w:pitch w:val="variable"/>
-    <w:sig w:usb0="E1002EFF" w:usb1="C000605B" w:usb2="00000029" w:usb3="00000000" w:csb0="000101FF" w:csb1="00000000"/>
+    <w:sig w:usb0="00000003" w:usb1="00000000" w:usb2="00000000" w:usb3="00000000" w:csb0="00000001" w:csb1="00000000"/>
   </w:font>
   <w:font w:name="Helvetica">
-    <w:panose1 w:val="020B0604020202020204"/>
+    <w:panose1 w:val="020B0504020202020204"/>
     <w:charset w:val="00"/>
     <w:family w:val="swiss"/>
     <w:notTrueType/>
@@ -12408,25 +12165,17 @@
     <w:pitch w:val="variable"/>
     <w:sig w:usb0="E00002FF" w:usb1="400004FF" w:usb2="00000000" w:usb3="00000000" w:csb0="0000019F" w:csb1="00000000"/>
   </w:font>
-  <w:font w:name="Calibri Light">
-    <w:panose1 w:val="020F0302020204030204"/>
-    <w:charset w:val="00"/>
-    <w:family w:val="swiss"/>
-    <w:pitch w:val="variable"/>
-    <w:sig w:usb0="A00002EF" w:usb1="4000207B" w:usb2="00000000" w:usb3="00000000" w:csb0="0000019F" w:csb1="00000000"/>
-  </w:font>
 </w:fonts>
 </file>
 
 <file path=word/glossary/settings.xml><?xml version="1.0" encoding="utf-8"?>
-<w:settings xmlns:mc="http://schemas.openxmlformats.org/markup-compatibility/2006" xmlns:o="urn:schemas-microsoft-com:office:office" xmlns:r="http://schemas.openxmlformats.org/officeDocument/2006/relationships" xmlns:m="http://schemas.openxmlformats.org/officeDocument/2006/math" xmlns:v="urn:schemas-microsoft-com:vml" xmlns:w10="urn:schemas-microsoft-com:office:word" xmlns:w="http://schemas.openxmlformats.org/wordprocessingml/2006/main" xmlns:w14="http://schemas.microsoft.com/office/word/2010/wordml" xmlns:w15="http://schemas.microsoft.com/office/word/2012/wordml" xmlns:sl="http://schemas.openxmlformats.org/schemaLibrary/2006/main" mc:Ignorable="w14 w15">
+<w:settings xmlns:o="urn:schemas-microsoft-com:office:office" xmlns:r="http://schemas.openxmlformats.org/officeDocument/2006/relationships" xmlns:m="http://schemas.openxmlformats.org/officeDocument/2006/math" xmlns:v="urn:schemas-microsoft-com:vml" xmlns:w10="urn:schemas-microsoft-com:office:word" xmlns:w="http://schemas.openxmlformats.org/wordprocessingml/2006/main" xmlns:sl="http://schemas.openxmlformats.org/schemaLibrary/2006/main">
   <w:view w:val="normal"/>
   <w:defaultTabStop w:val="720"/>
   <w:hyphenationZone w:val="425"/>
   <w:characterSpacingControl w:val="doNotCompress"/>
   <w:compat>
     <w:useFELayout/>
-    <w:compatSetting w:name="compatibilityMode" w:uri="http://schemas.microsoft.com/office/word" w:val="12"/>
   </w:compat>
   <w:rsids>
     <w:rsidRoot w:val="003D2AAA"/>
@@ -12439,6 +12188,7 @@
     <w:rsid w:val="007549D3"/>
     <w:rsid w:val="007D4656"/>
     <w:rsid w:val="007F3A9F"/>
+    <w:rsid w:val="009C6EFC"/>
     <w:rsid w:val="009F0598"/>
     <w:rsid w:val="00D33662"/>
     <w:rsid w:val="00DA02FE"/>
@@ -12451,7 +12201,7 @@
     <m:mathFont m:val="Cambria Math"/>
     <m:brkBin m:val="before"/>
     <m:brkBinSub m:val="--"/>
-    <m:smallFrac m:val="0"/>
+    <m:smallFrac m:val="off"/>
     <m:dispDef/>
     <m:lMargin m:val="0"/>
     <m:rMargin m:val="0"/>
@@ -12460,15 +12210,15 @@
     <m:intLim m:val="subSup"/>
     <m:naryLim m:val="undOvr"/>
   </m:mathPr>
-  <w:themeFontLang w:val="en-CA"/>
+  <w:themeFontLang w:val="fr-CA"/>
   <w:clrSchemeMapping w:bg1="light1" w:t1="dark1" w:bg2="light2" w:t2="dark2" w:accent1="accent1" w:accent2="accent2" w:accent3="accent3" w:accent4="accent4" w:accent5="accent5" w:accent6="accent6" w:hyperlink="hyperlink" w:followedHyperlink="followedHyperlink"/>
-  <w:decimalSymbol w:val="."/>
-  <w:listSeparator w:val=","/>
+  <w:decimalSymbol w:val=","/>
+  <w:listSeparator w:val=";"/>
 </w:settings>
 </file>
 
 <file path=word/glossary/styles.xml><?xml version="1.0" encoding="utf-8"?>
-<w:styles xmlns:mc="http://schemas.openxmlformats.org/markup-compatibility/2006" xmlns:r="http://schemas.openxmlformats.org/officeDocument/2006/relationships" xmlns:w="http://schemas.openxmlformats.org/wordprocessingml/2006/main" xmlns:w14="http://schemas.microsoft.com/office/word/2010/wordml" xmlns:w15="http://schemas.microsoft.com/office/word/2012/wordml" mc:Ignorable="w14 w15">
+<w:styles xmlns:r="http://schemas.openxmlformats.org/officeDocument/2006/relationships" xmlns:w="http://schemas.openxmlformats.org/wordprocessingml/2006/main">
   <w:docDefaults>
     <w:rPrDefault>
       <w:rPr>
@@ -12484,378 +12234,144 @@
       </w:pPr>
     </w:pPrDefault>
   </w:docDefaults>
-  <w:latentStyles w:defLockedState="0" w:defUIPriority="99" w:defSemiHidden="0" w:defUnhideWhenUsed="0" w:defQFormat="0" w:count="371">
-    <w:lsdException w:name="Normal" w:uiPriority="0" w:qFormat="1"/>
-    <w:lsdException w:name="heading 1" w:uiPriority="9" w:qFormat="1"/>
-    <w:lsdException w:name="heading 2" w:semiHidden="1" w:uiPriority="9" w:unhideWhenUsed="1" w:qFormat="1"/>
-    <w:lsdException w:name="heading 3" w:semiHidden="1" w:uiPriority="9" w:unhideWhenUsed="1" w:qFormat="1"/>
-    <w:lsdException w:name="heading 4" w:semiHidden="1" w:uiPriority="9" w:unhideWhenUsed="1" w:qFormat="1"/>
-    <w:lsdException w:name="heading 5" w:semiHidden="1" w:uiPriority="9" w:unhideWhenUsed="1" w:qFormat="1"/>
-    <w:lsdException w:name="heading 6" w:semiHidden="1" w:uiPriority="9" w:unhideWhenUsed="1" w:qFormat="1"/>
-    <w:lsdException w:name="heading 7" w:semiHidden="1" w:uiPriority="9" w:unhideWhenUsed="1" w:qFormat="1"/>
-    <w:lsdException w:name="heading 8" w:semiHidden="1" w:uiPriority="9" w:unhideWhenUsed="1" w:qFormat="1"/>
-    <w:lsdException w:name="heading 9" w:semiHidden="1" w:uiPriority="9" w:unhideWhenUsed="1" w:qFormat="1"/>
-    <w:lsdException w:name="index 1" w:semiHidden="1" w:unhideWhenUsed="1"/>
-    <w:lsdException w:name="index 2" w:semiHidden="1" w:unhideWhenUsed="1"/>
-    <w:lsdException w:name="index 3" w:semiHidden="1" w:unhideWhenUsed="1"/>
-    <w:lsdException w:name="index 4" w:semiHidden="1" w:unhideWhenUsed="1"/>
-    <w:lsdException w:name="index 5" w:semiHidden="1" w:unhideWhenUsed="1"/>
-    <w:lsdException w:name="index 6" w:semiHidden="1" w:unhideWhenUsed="1"/>
-    <w:lsdException w:name="index 7" w:semiHidden="1" w:unhideWhenUsed="1"/>
-    <w:lsdException w:name="index 8" w:semiHidden="1" w:unhideWhenUsed="1"/>
-    <w:lsdException w:name="index 9" w:semiHidden="1" w:unhideWhenUsed="1"/>
-    <w:lsdException w:name="toc 1" w:semiHidden="1" w:uiPriority="39" w:unhideWhenUsed="1"/>
-    <w:lsdException w:name="toc 2" w:semiHidden="1" w:uiPriority="39" w:unhideWhenUsed="1"/>
-    <w:lsdException w:name="toc 3" w:semiHidden="1" w:uiPriority="39" w:unhideWhenUsed="1"/>
-    <w:lsdException w:name="toc 4" w:semiHidden="1" w:uiPriority="39" w:unhideWhenUsed="1"/>
-    <w:lsdException w:name="toc 5" w:semiHidden="1" w:uiPriority="39" w:unhideWhenUsed="1"/>
-    <w:lsdException w:name="toc 6" w:semiHidden="1" w:uiPriority="39" w:unhideWhenUsed="1"/>
-    <w:lsdException w:name="toc 7" w:semiHidden="1" w:uiPriority="39" w:unhideWhenUsed="1"/>
-    <w:lsdException w:name="toc 8" w:semiHidden="1" w:uiPriority="39" w:unhideWhenUsed="1"/>
-    <w:lsdException w:name="toc 9" w:semiHidden="1" w:uiPriority="39" w:unhideWhenUsed="1"/>
-    <w:lsdException w:name="Normal Indent" w:semiHidden="1" w:unhideWhenUsed="1"/>
-    <w:lsdException w:name="footnote text" w:semiHidden="1" w:unhideWhenUsed="1"/>
-    <w:lsdException w:name="annotation text" w:semiHidden="1" w:unhideWhenUsed="1"/>
-    <w:lsdException w:name="header" w:semiHidden="1" w:unhideWhenUsed="1"/>
-    <w:lsdException w:name="footer" w:semiHidden="1" w:unhideWhenUsed="1"/>
-    <w:lsdException w:name="index heading" w:semiHidden="1" w:unhideWhenUsed="1"/>
-    <w:lsdException w:name="caption" w:semiHidden="1" w:uiPriority="35" w:unhideWhenUsed="1" w:qFormat="1"/>
-    <w:lsdException w:name="table of figures" w:semiHidden="1" w:unhideWhenUsed="1"/>
-    <w:lsdException w:name="envelope address" w:semiHidden="1" w:unhideWhenUsed="1"/>
-    <w:lsdException w:name="envelope return" w:semiHidden="1" w:unhideWhenUsed="1"/>
-    <w:lsdException w:name="footnote reference" w:semiHidden="1" w:unhideWhenUsed="1"/>
-    <w:lsdException w:name="annotation reference" w:semiHidden="1" w:unhideWhenUsed="1"/>
-    <w:lsdException w:name="line number" w:semiHidden="1" w:unhideWhenUsed="1"/>
-    <w:lsdException w:name="page number" w:semiHidden="1" w:unhideWhenUsed="1"/>
-    <w:lsdException w:name="endnote reference" w:semiHidden="1" w:unhideWhenUsed="1"/>
-    <w:lsdException w:name="endnote text" w:semiHidden="1" w:unhideWhenUsed="1"/>
-    <w:lsdException w:name="table of authorities" w:semiHidden="1" w:unhideWhenUsed="1"/>
-    <w:lsdException w:name="macro" w:semiHidden="1" w:unhideWhenUsed="1"/>
-    <w:lsdException w:name="toa heading" w:semiHidden="1" w:unhideWhenUsed="1"/>
-    <w:lsdException w:name="List" w:semiHidden="1" w:unhideWhenUsed="1"/>
-    <w:lsdException w:name="List Bullet" w:semiHidden="1" w:unhideWhenUsed="1"/>
-    <w:lsdException w:name="List Number" w:semiHidden="1" w:unhideWhenUsed="1"/>
-    <w:lsdException w:name="List 2" w:semiHidden="1" w:unhideWhenUsed="1"/>
-    <w:lsdException w:name="List 3" w:semiHidden="1" w:unhideWhenUsed="1"/>
-    <w:lsdException w:name="List 4" w:semiHidden="1" w:unhideWhenUsed="1"/>
-    <w:lsdException w:name="List 5" w:semiHidden="1" w:unhideWhenUsed="1"/>
-    <w:lsdException w:name="List Bullet 2" w:semiHidden="1" w:unhideWhenUsed="1"/>
-    <w:lsdException w:name="List Bullet 3" w:semiHidden="1" w:unhideWhenUsed="1"/>
-    <w:lsdException w:name="List Bullet 4" w:semiHidden="1" w:unhideWhenUsed="1"/>
-    <w:lsdException w:name="List Bullet 5" w:semiHidden="1" w:unhideWhenUsed="1"/>
-    <w:lsdException w:name="List Number 2" w:semiHidden="1" w:unhideWhenUsed="1"/>
-    <w:lsdException w:name="List Number 3" w:semiHidden="1" w:unhideWhenUsed="1"/>
-    <w:lsdException w:name="List Number 4" w:semiHidden="1" w:unhideWhenUsed="1"/>
-    <w:lsdException w:name="List Number 5" w:semiHidden="1" w:unhideWhenUsed="1"/>
-    <w:lsdException w:name="Title" w:uiPriority="10" w:qFormat="1"/>
-    <w:lsdException w:name="Closing" w:semiHidden="1" w:unhideWhenUsed="1"/>
-    <w:lsdException w:name="Signature" w:semiHidden="1" w:unhideWhenUsed="1"/>
-    <w:lsdException w:name="Default Paragraph Font" w:semiHidden="1" w:uiPriority="1" w:unhideWhenUsed="1"/>
-    <w:lsdException w:name="Body Text" w:semiHidden="1" w:unhideWhenUsed="1"/>
-    <w:lsdException w:name="Body Text Indent" w:semiHidden="1" w:unhideWhenUsed="1"/>
-    <w:lsdException w:name="List Continue" w:semiHidden="1" w:unhideWhenUsed="1"/>
-    <w:lsdException w:name="List Continue 2" w:semiHidden="1" w:unhideWhenUsed="1"/>
-    <w:lsdException w:name="List Continue 3" w:semiHidden="1" w:unhideWhenUsed="1"/>
-    <w:lsdException w:name="List Continue 4" w:semiHidden="1" w:unhideWhenUsed="1"/>
-    <w:lsdException w:name="List Continue 5" w:semiHidden="1" w:unhideWhenUsed="1"/>
-    <w:lsdException w:name="Message Header" w:semiHidden="1" w:unhideWhenUsed="1"/>
-    <w:lsdException w:name="Subtitle" w:uiPriority="11" w:qFormat="1"/>
-    <w:lsdException w:name="Salutation" w:semiHidden="1" w:unhideWhenUsed="1"/>
-    <w:lsdException w:name="Date" w:semiHidden="1" w:unhideWhenUsed="1"/>
-    <w:lsdException w:name="Body Text First Indent" w:semiHidden="1" w:unhideWhenUsed="1"/>
-    <w:lsdException w:name="Body Text First Indent 2" w:semiHidden="1" w:unhideWhenUsed="1"/>
-    <w:lsdException w:name="Note Heading" w:semiHidden="1" w:unhideWhenUsed="1"/>
-    <w:lsdException w:name="Body Text 2" w:semiHidden="1" w:unhideWhenUsed="1"/>
-    <w:lsdException w:name="Body Text 3" w:semiHidden="1" w:unhideWhenUsed="1"/>
-    <w:lsdException w:name="Body Text Indent 2" w:semiHidden="1" w:unhideWhenUsed="1"/>
-    <w:lsdException w:name="Body Text Indent 3" w:semiHidden="1" w:unhideWhenUsed="1"/>
-    <w:lsdException w:name="Block Text" w:semiHidden="1" w:unhideWhenUsed="1"/>
-    <w:lsdException w:name="Hyperlink" w:semiHidden="1" w:unhideWhenUsed="1"/>
-    <w:lsdException w:name="FollowedHyperlink" w:semiHidden="1" w:unhideWhenUsed="1"/>
-    <w:lsdException w:name="Strong" w:uiPriority="22" w:qFormat="1"/>
-    <w:lsdException w:name="Emphasis" w:uiPriority="20" w:qFormat="1"/>
-    <w:lsdException w:name="Document Map" w:semiHidden="1" w:unhideWhenUsed="1"/>
-    <w:lsdException w:name="Plain Text" w:semiHidden="1" w:unhideWhenUsed="1"/>
-    <w:lsdException w:name="E-mail Signature" w:semiHidden="1" w:unhideWhenUsed="1"/>
-    <w:lsdException w:name="HTML Top of Form" w:semiHidden="1" w:unhideWhenUsed="1"/>
-    <w:lsdException w:name="HTML Bottom of Form" w:semiHidden="1" w:unhideWhenUsed="1"/>
-    <w:lsdException w:name="Normal (Web)" w:semiHidden="1" w:unhideWhenUsed="1"/>
-    <w:lsdException w:name="HTML Acronym" w:semiHidden="1" w:unhideWhenUsed="1"/>
-    <w:lsdException w:name="HTML Address" w:semiHidden="1" w:unhideWhenUsed="1"/>
-    <w:lsdException w:name="HTML Cite" w:semiHidden="1" w:unhideWhenUsed="1"/>
-    <w:lsdException w:name="HTML Code" w:semiHidden="1" w:unhideWhenUsed="1"/>
-    <w:lsdException w:name="HTML Definition" w:semiHidden="1" w:unhideWhenUsed="1"/>
-    <w:lsdException w:name="HTML Keyboard" w:semiHidden="1" w:unhideWhenUsed="1"/>
-    <w:lsdException w:name="HTML Preformatted" w:semiHidden="1" w:unhideWhenUsed="1"/>
-    <w:lsdException w:name="HTML Sample" w:semiHidden="1" w:unhideWhenUsed="1"/>
-    <w:lsdException w:name="HTML Typewriter" w:semiHidden="1" w:unhideWhenUsed="1"/>
-    <w:lsdException w:name="HTML Variable" w:semiHidden="1" w:unhideWhenUsed="1"/>
-    <w:lsdException w:name="Normal Table" w:semiHidden="1" w:unhideWhenUsed="1"/>
-    <w:lsdException w:name="annotation subject" w:semiHidden="1" w:unhideWhenUsed="1"/>
-    <w:lsdException w:name="No List" w:semiHidden="1" w:unhideWhenUsed="1"/>
-    <w:lsdException w:name="Outline List 1" w:semiHidden="1" w:unhideWhenUsed="1"/>
-    <w:lsdException w:name="Outline List 2" w:semiHidden="1" w:unhideWhenUsed="1"/>
-    <w:lsdException w:name="Outline List 3" w:semiHidden="1" w:unhideWhenUsed="1"/>
-    <w:lsdException w:name="Table Simple 1" w:semiHidden="1" w:unhideWhenUsed="1"/>
-    <w:lsdException w:name="Table Simple 2" w:semiHidden="1" w:unhideWhenUsed="1"/>
-    <w:lsdException w:name="Table Simple 3" w:semiHidden="1" w:unhideWhenUsed="1"/>
-    <w:lsdException w:name="Table Classic 1" w:semiHidden="1" w:unhideWhenUsed="1"/>
-    <w:lsdException w:name="Table Classic 2" w:semiHidden="1" w:unhideWhenUsed="1"/>
-    <w:lsdException w:name="Table Classic 3" w:semiHidden="1" w:unhideWhenUsed="1"/>
-    <w:lsdException w:name="Table Classic 4" w:semiHidden="1" w:unhideWhenUsed="1"/>
-    <w:lsdException w:name="Table Colorful 1" w:semiHidden="1" w:unhideWhenUsed="1"/>
-    <w:lsdException w:name="Table Colorful 2" w:semiHidden="1" w:unhideWhenUsed="1"/>
-    <w:lsdException w:name="Table Colorful 3" w:semiHidden="1" w:unhideWhenUsed="1"/>
-    <w:lsdException w:name="Table Columns 1" w:semiHidden="1" w:unhideWhenUsed="1"/>
-    <w:lsdException w:name="Table Columns 2" w:semiHidden="1" w:unhideWhenUsed="1"/>
-    <w:lsdException w:name="Table Columns 3" w:semiHidden="1" w:unhideWhenUsed="1"/>
-    <w:lsdException w:name="Table Columns 4" w:semiHidden="1" w:unhideWhenUsed="1"/>
-    <w:lsdException w:name="Table Columns 5" w:semiHidden="1" w:unhideWhenUsed="1"/>
-    <w:lsdException w:name="Table Grid 1" w:semiHidden="1" w:unhideWhenUsed="1"/>
-    <w:lsdException w:name="Table Grid 2" w:semiHidden="1" w:unhideWhenUsed="1"/>
-    <w:lsdException w:name="Table Grid 3" w:semiHidden="1" w:unhideWhenUsed="1"/>
-    <w:lsdException w:name="Table Grid 4" w:semiHidden="1" w:unhideWhenUsed="1"/>
-    <w:lsdException w:name="Table Grid 5" w:semiHidden="1" w:unhideWhenUsed="1"/>
-    <w:lsdException w:name="Table Grid 6" w:semiHidden="1" w:unhideWhenUsed="1"/>
-    <w:lsdException w:name="Table Grid 7" w:semiHidden="1" w:unhideWhenUsed="1"/>
-    <w:lsdException w:name="Table Grid 8" w:semiHidden="1" w:unhideWhenUsed="1"/>
-    <w:lsdException w:name="Table List 1" w:semiHidden="1" w:unhideWhenUsed="1"/>
-    <w:lsdException w:name="Table List 2" w:semiHidden="1" w:unhideWhenUsed="1"/>
-    <w:lsdException w:name="Table List 3" w:semiHidden="1" w:unhideWhenUsed="1"/>
-    <w:lsdException w:name="Table List 4" w:semiHidden="1" w:unhideWhenUsed="1"/>
-    <w:lsdException w:name="Table List 5" w:semiHidden="1" w:unhideWhenUsed="1"/>
-    <w:lsdException w:name="Table List 6" w:semiHidden="1" w:unhideWhenUsed="1"/>
-    <w:lsdException w:name="Table List 7" w:semiHidden="1" w:unhideWhenUsed="1"/>
-    <w:lsdException w:name="Table List 8" w:semiHidden="1" w:unhideWhenUsed="1"/>
-    <w:lsdException w:name="Table 3D effects 1" w:semiHidden="1" w:unhideWhenUsed="1"/>
-    <w:lsdException w:name="Table 3D effects 2" w:semiHidden="1" w:unhideWhenUsed="1"/>
-    <w:lsdException w:name="Table 3D effects 3" w:semiHidden="1" w:unhideWhenUsed="1"/>
-    <w:lsdException w:name="Table Contemporary" w:semiHidden="1" w:unhideWhenUsed="1"/>
-    <w:lsdException w:name="Table Elegant" w:semiHidden="1" w:unhideWhenUsed="1"/>
-    <w:lsdException w:name="Table Professional" w:semiHidden="1" w:unhideWhenUsed="1"/>
-    <w:lsdException w:name="Table Subtle 1" w:semiHidden="1" w:unhideWhenUsed="1"/>
-    <w:lsdException w:name="Table Subtle 2" w:semiHidden="1" w:unhideWhenUsed="1"/>
-    <w:lsdException w:name="Table Web 1" w:semiHidden="1" w:unhideWhenUsed="1"/>
-    <w:lsdException w:name="Table Web 2" w:semiHidden="1" w:unhideWhenUsed="1"/>
-    <w:lsdException w:name="Table Web 3" w:semiHidden="1" w:unhideWhenUsed="1"/>
-    <w:lsdException w:name="Balloon Text" w:semiHidden="1" w:unhideWhenUsed="1"/>
-    <w:lsdException w:name="Table Grid" w:uiPriority="59"/>
-    <w:lsdException w:name="Table Theme" w:semiHidden="1" w:unhideWhenUsed="1"/>
-    <w:lsdException w:name="Placeholder Text" w:semiHidden="1"/>
-    <w:lsdException w:name="No Spacing" w:uiPriority="1" w:qFormat="1"/>
-    <w:lsdException w:name="Light Shading" w:uiPriority="60"/>
-    <w:lsdException w:name="Light List" w:uiPriority="61"/>
-    <w:lsdException w:name="Light Grid" w:uiPriority="62"/>
-    <w:lsdException w:name="Medium Shading 1" w:uiPriority="63"/>
-    <w:lsdException w:name="Medium Shading 2" w:uiPriority="64"/>
-    <w:lsdException w:name="Medium List 1" w:uiPriority="65"/>
-    <w:lsdException w:name="Medium List 2" w:uiPriority="66"/>
-    <w:lsdException w:name="Medium Grid 1" w:uiPriority="67"/>
-    <w:lsdException w:name="Medium Grid 2" w:uiPriority="68"/>
-    <w:lsdException w:name="Medium Grid 3" w:uiPriority="69"/>
-    <w:lsdException w:name="Dark List" w:uiPriority="70"/>
-    <w:lsdException w:name="Colorful Shading" w:uiPriority="71"/>
-    <w:lsdException w:name="Colorful List" w:uiPriority="72"/>
-    <w:lsdException w:name="Colorful Grid" w:uiPriority="73"/>
-    <w:lsdException w:name="Light Shading Accent 1" w:uiPriority="60"/>
-    <w:lsdException w:name="Light List Accent 1" w:uiPriority="61"/>
-    <w:lsdException w:name="Light Grid Accent 1" w:uiPriority="62"/>
-    <w:lsdException w:name="Medium Shading 1 Accent 1" w:uiPriority="63"/>
-    <w:lsdException w:name="Medium Shading 2 Accent 1" w:uiPriority="64"/>
-    <w:lsdException w:name="Medium List 1 Accent 1" w:uiPriority="65"/>
-    <w:lsdException w:name="Revision" w:semiHidden="1"/>
-    <w:lsdException w:name="List Paragraph" w:uiPriority="34" w:qFormat="1"/>
-    <w:lsdException w:name="Quote" w:uiPriority="29" w:qFormat="1"/>
-    <w:lsdException w:name="Intense Quote" w:uiPriority="30" w:qFormat="1"/>
-    <w:lsdException w:name="Medium List 2 Accent 1" w:uiPriority="66"/>
-    <w:lsdException w:name="Medium Grid 1 Accent 1" w:uiPriority="67"/>
-    <w:lsdException w:name="Medium Grid 2 Accent 1" w:uiPriority="68"/>
-    <w:lsdException w:name="Medium Grid 3 Accent 1" w:uiPriority="69"/>
-    <w:lsdException w:name="Dark List Accent 1" w:uiPriority="70"/>
-    <w:lsdException w:name="Colorful Shading Accent 1" w:uiPriority="71"/>
-    <w:lsdException w:name="Colorful List Accent 1" w:uiPriority="72"/>
-    <w:lsdException w:name="Colorful Grid Accent 1" w:uiPriority="73"/>
-    <w:lsdException w:name="Light Shading Accent 2" w:uiPriority="60"/>
-    <w:lsdException w:name="Light List Accent 2" w:uiPriority="61"/>
-    <w:lsdException w:name="Light Grid Accent 2" w:uiPriority="62"/>
-    <w:lsdException w:name="Medium Shading 1 Accent 2" w:uiPriority="63"/>
-    <w:lsdException w:name="Medium Shading 2 Accent 2" w:uiPriority="64"/>
-    <w:lsdException w:name="Medium List 1 Accent 2" w:uiPriority="65"/>
-    <w:lsdException w:name="Medium List 2 Accent 2" w:uiPriority="66"/>
-    <w:lsdException w:name="Medium Grid 1 Accent 2" w:uiPriority="67"/>
-    <w:lsdException w:name="Medium Grid 2 Accent 2" w:uiPriority="68"/>
-    <w:lsdException w:name="Medium Grid 3 Accent 2" w:uiPriority="69"/>
-    <w:lsdException w:name="Dark List Accent 2" w:uiPriority="70"/>
-    <w:lsdException w:name="Colorful Shading Accent 2" w:uiPriority="71"/>
-    <w:lsdException w:name="Colorful List Accent 2" w:uiPriority="72"/>
-    <w:lsdException w:name="Colorful Grid Accent 2" w:uiPriority="73"/>
-    <w:lsdException w:name="Light Shading Accent 3" w:uiPriority="60"/>
-    <w:lsdException w:name="Light List Accent 3" w:uiPriority="61"/>
-    <w:lsdException w:name="Light Grid Accent 3" w:uiPriority="62"/>
-    <w:lsdException w:name="Medium Shading 1 Accent 3" w:uiPriority="63"/>
-    <w:lsdException w:name="Medium Shading 2 Accent 3" w:uiPriority="64"/>
-    <w:lsdException w:name="Medium List 1 Accent 3" w:uiPriority="65"/>
-    <w:lsdException w:name="Medium List 2 Accent 3" w:uiPriority="66"/>
-    <w:lsdException w:name="Medium Grid 1 Accent 3" w:uiPriority="67"/>
-    <w:lsdException w:name="Medium Grid 2 Accent 3" w:uiPriority="68"/>
-    <w:lsdException w:name="Medium Grid 3 Accent 3" w:uiPriority="69"/>
-    <w:lsdException w:name="Dark List Accent 3" w:uiPriority="70"/>
-    <w:lsdException w:name="Colorful Shading Accent 3" w:uiPriority="71"/>
-    <w:lsdException w:name="Colorful List Accent 3" w:uiPriority="72"/>
-    <w:lsdException w:name="Colorful Grid Accent 3" w:uiPriority="73"/>
-    <w:lsdException w:name="Light Shading Accent 4" w:uiPriority="60"/>
-    <w:lsdException w:name="Light List Accent 4" w:uiPriority="61"/>
-    <w:lsdException w:name="Light Grid Accent 4" w:uiPriority="62"/>
-    <w:lsdException w:name="Medium Shading 1 Accent 4" w:uiPriority="63"/>
-    <w:lsdException w:name="Medium Shading 2 Accent 4" w:uiPriority="64"/>
-    <w:lsdException w:name="Medium List 1 Accent 4" w:uiPriority="65"/>
-    <w:lsdException w:name="Medium List 2 Accent 4" w:uiPriority="66"/>
-    <w:lsdException w:name="Medium Grid 1 Accent 4" w:uiPriority="67"/>
-    <w:lsdException w:name="Medium Grid 2 Accent 4" w:uiPriority="68"/>
-    <w:lsdException w:name="Medium Grid 3 Accent 4" w:uiPriority="69"/>
-    <w:lsdException w:name="Dark List Accent 4" w:uiPriority="70"/>
-    <w:lsdException w:name="Colorful Shading Accent 4" w:uiPriority="71"/>
-    <w:lsdException w:name="Colorful List Accent 4" w:uiPriority="72"/>
-    <w:lsdException w:name="Colorful Grid Accent 4" w:uiPriority="73"/>
-    <w:lsdException w:name="Light Shading Accent 5" w:uiPriority="60"/>
-    <w:lsdException w:name="Light List Accent 5" w:uiPriority="61"/>
-    <w:lsdException w:name="Light Grid Accent 5" w:uiPriority="62"/>
-    <w:lsdException w:name="Medium Shading 1 Accent 5" w:uiPriority="63"/>
-    <w:lsdException w:name="Medium Shading 2 Accent 5" w:uiPriority="64"/>
-    <w:lsdException w:name="Medium List 1 Accent 5" w:uiPriority="65"/>
-    <w:lsdException w:name="Medium List 2 Accent 5" w:uiPriority="66"/>
-    <w:lsdException w:name="Medium Grid 1 Accent 5" w:uiPriority="67"/>
-    <w:lsdException w:name="Medium Grid 2 Accent 5" w:uiPriority="68"/>
-    <w:lsdException w:name="Medium Grid 3 Accent 5" w:uiPriority="69"/>
-    <w:lsdException w:name="Dark List Accent 5" w:uiPriority="70"/>
-    <w:lsdException w:name="Colorful Shading Accent 5" w:uiPriority="71"/>
-    <w:lsdException w:name="Colorful List Accent 5" w:uiPriority="72"/>
-    <w:lsdException w:name="Colorful Grid Accent 5" w:uiPriority="73"/>
-    <w:lsdException w:name="Light Shading Accent 6" w:uiPriority="60"/>
-    <w:lsdException w:name="Light List Accent 6" w:uiPriority="61"/>
-    <w:lsdException w:name="Light Grid Accent 6" w:uiPriority="62"/>
-    <w:lsdException w:name="Medium Shading 1 Accent 6" w:uiPriority="63"/>
-    <w:lsdException w:name="Medium Shading 2 Accent 6" w:uiPriority="64"/>
-    <w:lsdException w:name="Medium List 1 Accent 6" w:uiPriority="65"/>
-    <w:lsdException w:name="Medium List 2 Accent 6" w:uiPriority="66"/>
-    <w:lsdException w:name="Medium Grid 1 Accent 6" w:uiPriority="67"/>
-    <w:lsdException w:name="Medium Grid 2 Accent 6" w:uiPriority="68"/>
-    <w:lsdException w:name="Medium Grid 3 Accent 6" w:uiPriority="69"/>
-    <w:lsdException w:name="Dark List Accent 6" w:uiPriority="70"/>
-    <w:lsdException w:name="Colorful Shading Accent 6" w:uiPriority="71"/>
-    <w:lsdException w:name="Colorful List Accent 6" w:uiPriority="72"/>
-    <w:lsdException w:name="Colorful Grid Accent 6" w:uiPriority="73"/>
-    <w:lsdException w:name="Subtle Emphasis" w:uiPriority="19" w:qFormat="1"/>
-    <w:lsdException w:name="Intense Emphasis" w:uiPriority="21" w:qFormat="1"/>
-    <w:lsdException w:name="Subtle Reference" w:uiPriority="31" w:qFormat="1"/>
-    <w:lsdException w:name="Intense Reference" w:uiPriority="32" w:qFormat="1"/>
-    <w:lsdException w:name="Book Title" w:uiPriority="33" w:qFormat="1"/>
-    <w:lsdException w:name="Bibliography" w:semiHidden="1" w:uiPriority="37" w:unhideWhenUsed="1"/>
-    <w:lsdException w:name="TOC Heading" w:semiHidden="1" w:uiPriority="39" w:unhideWhenUsed="1" w:qFormat="1"/>
-    <w:lsdException w:name="Plain Table 1" w:uiPriority="41"/>
-    <w:lsdException w:name="Plain Table 2" w:uiPriority="42"/>
-    <w:lsdException w:name="Plain Table 3" w:uiPriority="43"/>
-    <w:lsdException w:name="Plain Table 4" w:uiPriority="44"/>
-    <w:lsdException w:name="Plain Table 5" w:uiPriority="45"/>
-    <w:lsdException w:name="Grid Table Light" w:uiPriority="40"/>
-    <w:lsdException w:name="Grid Table 1 Light" w:uiPriority="46"/>
-    <w:lsdException w:name="Grid Table 2" w:uiPriority="47"/>
-    <w:lsdException w:name="Grid Table 3" w:uiPriority="48"/>
-    <w:lsdException w:name="Grid Table 4" w:uiPriority="49"/>
-    <w:lsdException w:name="Grid Table 5 Dark" w:uiPriority="50"/>
-    <w:lsdException w:name="Grid Table 6 Colorful" w:uiPriority="51"/>
-    <w:lsdException w:name="Grid Table 7 Colorful" w:uiPriority="52"/>
-    <w:lsdException w:name="Grid Table 1 Light Accent 1" w:uiPriority="46"/>
-    <w:lsdException w:name="Grid Table 2 Accent 1" w:uiPriority="47"/>
-    <w:lsdException w:name="Grid Table 3 Accent 1" w:uiPriority="48"/>
-    <w:lsdException w:name="Grid Table 4 Accent 1" w:uiPriority="49"/>
-    <w:lsdException w:name="Grid Table 5 Dark Accent 1" w:uiPriority="50"/>
-    <w:lsdException w:name="Grid Table 6 Colorful Accent 1" w:uiPriority="51"/>
-    <w:lsdException w:name="Grid Table 7 Colorful Accent 1" w:uiPriority="52"/>
-    <w:lsdException w:name="Grid Table 1 Light Accent 2" w:uiPriority="46"/>
-    <w:lsdException w:name="Grid Table 2 Accent 2" w:uiPriority="47"/>
-    <w:lsdException w:name="Grid Table 3 Accent 2" w:uiPriority="48"/>
-    <w:lsdException w:name="Grid Table 4 Accent 2" w:uiPriority="49"/>
-    <w:lsdException w:name="Grid Table 5 Dark Accent 2" w:uiPriority="50"/>
-    <w:lsdException w:name="Grid Table 6 Colorful Accent 2" w:uiPriority="51"/>
-    <w:lsdException w:name="Grid Table 7 Colorful Accent 2" w:uiPriority="52"/>
-    <w:lsdException w:name="Grid Table 1 Light Accent 3" w:uiPriority="46"/>
-    <w:lsdException w:name="Grid Table 2 Accent 3" w:uiPriority="47"/>
-    <w:lsdException w:name="Grid Table 3 Accent 3" w:uiPriority="48"/>
-    <w:lsdException w:name="Grid Table 4 Accent 3" w:uiPriority="49"/>
-    <w:lsdException w:name="Grid Table 5 Dark Accent 3" w:uiPriority="50"/>
-    <w:lsdException w:name="Grid Table 6 Colorful Accent 3" w:uiPriority="51"/>
-    <w:lsdException w:name="Grid Table 7 Colorful Accent 3" w:uiPriority="52"/>
-    <w:lsdException w:name="Grid Table 1 Light Accent 4" w:uiPriority="46"/>
-    <w:lsdException w:name="Grid Table 2 Accent 4" w:uiPriority="47"/>
-    <w:lsdException w:name="Grid Table 3 Accent 4" w:uiPriority="48"/>
-    <w:lsdException w:name="Grid Table 4 Accent 4" w:uiPriority="49"/>
-    <w:lsdException w:name="Grid Table 5 Dark Accent 4" w:uiPriority="50"/>
-    <w:lsdException w:name="Grid Table 6 Colorful Accent 4" w:uiPriority="51"/>
-    <w:lsdException w:name="Grid Table 7 Colorful Accent 4" w:uiPriority="52"/>
-    <w:lsdException w:name="Grid Table 1 Light Accent 5" w:uiPriority="46"/>
-    <w:lsdException w:name="Grid Table 2 Accent 5" w:uiPriority="47"/>
-    <w:lsdException w:name="Grid Table 3 Accent 5" w:uiPriority="48"/>
-    <w:lsdException w:name="Grid Table 4 Accent 5" w:uiPriority="49"/>
-    <w:lsdException w:name="Grid Table 5 Dark Accent 5" w:uiPriority="50"/>
-    <w:lsdException w:name="Grid Table 6 Colorful Accent 5" w:uiPriority="51"/>
-    <w:lsdException w:name="Grid Table 7 Colorful Accent 5" w:uiPriority="52"/>
-    <w:lsdException w:name="Grid Table 1 Light Accent 6" w:uiPriority="46"/>
-    <w:lsdException w:name="Grid Table 2 Accent 6" w:uiPriority="47"/>
-    <w:lsdException w:name="Grid Table 3 Accent 6" w:uiPriority="48"/>
-    <w:lsdException w:name="Grid Table 4 Accent 6" w:uiPriority="49"/>
-    <w:lsdException w:name="Grid Table 5 Dark Accent 6" w:uiPriority="50"/>
-    <w:lsdException w:name="Grid Table 6 Colorful Accent 6" w:uiPriority="51"/>
-    <w:lsdException w:name="Grid Table 7 Colorful Accent 6" w:uiPriority="52"/>
-    <w:lsdException w:name="List Table 1 Light" w:uiPriority="46"/>
-    <w:lsdException w:name="List Table 2" w:uiPriority="47"/>
-    <w:lsdException w:name="List Table 3" w:uiPriority="48"/>
-    <w:lsdException w:name="List Table 4" w:uiPriority="49"/>
-    <w:lsdException w:name="List Table 5 Dark" w:uiPriority="50"/>
-    <w:lsdException w:name="List Table 6 Colorful" w:uiPriority="51"/>
-    <w:lsdException w:name="List Table 7 Colorful" w:uiPriority="52"/>
-    <w:lsdException w:name="List Table 1 Light Accent 1" w:uiPriority="46"/>
-    <w:lsdException w:name="List Table 2 Accent 1" w:uiPriority="47"/>
-    <w:lsdException w:name="List Table 3 Accent 1" w:uiPriority="48"/>
-    <w:lsdException w:name="List Table 4 Accent 1" w:uiPriority="49"/>
-    <w:lsdException w:name="List Table 5 Dark Accent 1" w:uiPriority="50"/>
-    <w:lsdException w:name="List Table 6 Colorful Accent 1" w:uiPriority="51"/>
-    <w:lsdException w:name="List Table 7 Colorful Accent 1" w:uiPriority="52"/>
-    <w:lsdException w:name="List Table 1 Light Accent 2" w:uiPriority="46"/>
-    <w:lsdException w:name="List Table 2 Accent 2" w:uiPriority="47"/>
-    <w:lsdException w:name="List Table 3 Accent 2" w:uiPriority="48"/>
-    <w:lsdException w:name="List Table 4 Accent 2" w:uiPriority="49"/>
-    <w:lsdException w:name="List Table 5 Dark Accent 2" w:uiPriority="50"/>
-    <w:lsdException w:name="List Table 6 Colorful Accent 2" w:uiPriority="51"/>
-    <w:lsdException w:name="List Table 7 Colorful Accent 2" w:uiPriority="52"/>
-    <w:lsdException w:name="List Table 1 Light Accent 3" w:uiPriority="46"/>
-    <w:lsdException w:name="List Table 2 Accent 3" w:uiPriority="47"/>
-    <w:lsdException w:name="List Table 3 Accent 3" w:uiPriority="48"/>
-    <w:lsdException w:name="List Table 4 Accent 3" w:uiPriority="49"/>
-    <w:lsdException w:name="List Table 5 Dark Accent 3" w:uiPriority="50"/>
-    <w:lsdException w:name="List Table 6 Colorful Accent 3" w:uiPriority="51"/>
-    <w:lsdException w:name="List Table 7 Colorful Accent 3" w:uiPriority="52"/>
-    <w:lsdException w:name="List Table 1 Light Accent 4" w:uiPriority="46"/>
-    <w:lsdException w:name="List Table 2 Accent 4" w:uiPriority="47"/>
-    <w:lsdException w:name="List Table 3 Accent 4" w:uiPriority="48"/>
-    <w:lsdException w:name="List Table 4 Accent 4" w:uiPriority="49"/>
-    <w:lsdException w:name="List Table 5 Dark Accent 4" w:uiPriority="50"/>
-    <w:lsdException w:name="List Table 6 Colorful Accent 4" w:uiPriority="51"/>
-    <w:lsdException w:name="List Table 7 Colorful Accent 4" w:uiPriority="52"/>
-    <w:lsdException w:name="List Table 1 Light Accent 5" w:uiPriority="46"/>
-    <w:lsdException w:name="List Table 2 Accent 5" w:uiPriority="47"/>
-    <w:lsdException w:name="List Table 3 Accent 5" w:uiPriority="48"/>
-    <w:lsdException w:name="List Table 4 Accent 5" w:uiPriority="49"/>
-    <w:lsdException w:name="List Table 5 Dark Accent 5" w:uiPriority="50"/>
-    <w:lsdException w:name="List Table 6 Colorful Accent 5" w:uiPriority="51"/>
-    <w:lsdException w:name="List Table 7 Colorful Accent 5" w:uiPriority="52"/>
-    <w:lsdException w:name="List Table 1 Light Accent 6" w:uiPriority="46"/>
-    <w:lsdException w:name="List Table 2 Accent 6" w:uiPriority="47"/>
-    <w:lsdException w:name="List Table 3 Accent 6" w:uiPriority="48"/>
-    <w:lsdException w:name="List Table 4 Accent 6" w:uiPriority="49"/>
-    <w:lsdException w:name="List Table 5 Dark Accent 6" w:uiPriority="50"/>
-    <w:lsdException w:name="List Table 6 Colorful Accent 6" w:uiPriority="51"/>
-    <w:lsdException w:name="List Table 7 Colorful Accent 6" w:uiPriority="52"/>
+  <w:latentStyles w:defLockedState="0" w:defUIPriority="99" w:defSemiHidden="1" w:defUnhideWhenUsed="1" w:defQFormat="0" w:count="267">
+    <w:lsdException w:name="Normal" w:semiHidden="0" w:uiPriority="0" w:unhideWhenUsed="0" w:qFormat="1"/>
+    <w:lsdException w:name="heading 1" w:semiHidden="0" w:uiPriority="9" w:unhideWhenUsed="0" w:qFormat="1"/>
+    <w:lsdException w:name="heading 2" w:uiPriority="9" w:qFormat="1"/>
+    <w:lsdException w:name="heading 3" w:uiPriority="9" w:qFormat="1"/>
+    <w:lsdException w:name="heading 4" w:uiPriority="9" w:qFormat="1"/>
+    <w:lsdException w:name="heading 5" w:uiPriority="9" w:qFormat="1"/>
+    <w:lsdException w:name="heading 6" w:uiPriority="9" w:qFormat="1"/>
+    <w:lsdException w:name="heading 7" w:uiPriority="9" w:qFormat="1"/>
+    <w:lsdException w:name="heading 8" w:uiPriority="9" w:qFormat="1"/>
+    <w:lsdException w:name="heading 9" w:uiPriority="9" w:qFormat="1"/>
+    <w:lsdException w:name="toc 1" w:uiPriority="39"/>
+    <w:lsdException w:name="toc 2" w:uiPriority="39"/>
+    <w:lsdException w:name="toc 3" w:uiPriority="39"/>
+    <w:lsdException w:name="toc 4" w:uiPriority="39"/>
+    <w:lsdException w:name="toc 5" w:uiPriority="39"/>
+    <w:lsdException w:name="toc 6" w:uiPriority="39"/>
+    <w:lsdException w:name="toc 7" w:uiPriority="39"/>
+    <w:lsdException w:name="toc 8" w:uiPriority="39"/>
+    <w:lsdException w:name="toc 9" w:uiPriority="39"/>
+    <w:lsdException w:name="caption" w:uiPriority="35" w:qFormat="1"/>
+    <w:lsdException w:name="Title" w:semiHidden="0" w:uiPriority="10" w:unhideWhenUsed="0" w:qFormat="1"/>
+    <w:lsdException w:name="Default Paragraph Font" w:uiPriority="1"/>
+    <w:lsdException w:name="Subtitle" w:semiHidden="0" w:uiPriority="11" w:unhideWhenUsed="0" w:qFormat="1"/>
+    <w:lsdException w:name="Strong" w:semiHidden="0" w:uiPriority="22" w:unhideWhenUsed="0" w:qFormat="1"/>
+    <w:lsdException w:name="Emphasis" w:semiHidden="0" w:uiPriority="20" w:unhideWhenUsed="0" w:qFormat="1"/>
+    <w:lsdException w:name="Table Grid" w:semiHidden="0" w:uiPriority="59" w:unhideWhenUsed="0"/>
+    <w:lsdException w:name="Placeholder Text" w:unhideWhenUsed="0"/>
+    <w:lsdException w:name="No Spacing" w:semiHidden="0" w:uiPriority="1" w:unhideWhenUsed="0" w:qFormat="1"/>
+    <w:lsdException w:name="Light Shading" w:semiHidden="0" w:uiPriority="60" w:unhideWhenUsed="0"/>
+    <w:lsdException w:name="Light List" w:semiHidden="0" w:uiPriority="61" w:unhideWhenUsed="0"/>
+    <w:lsdException w:name="Light Grid" w:semiHidden="0" w:uiPriority="62" w:unhideWhenUsed="0"/>
+    <w:lsdException w:name="Medium Shading 1" w:semiHidden="0" w:uiPriority="63" w:unhideWhenUsed="0"/>
+    <w:lsdException w:name="Medium Shading 2" w:semiHidden="0" w:uiPriority="64" w:unhideWhenUsed="0"/>
+    <w:lsdException w:name="Medium List 1" w:semiHidden="0" w:uiPriority="65" w:unhideWhenUsed="0"/>
+    <w:lsdException w:name="Medium List 2" w:semiHidden="0" w:uiPriority="66" w:unhideWhenUsed="0"/>
+    <w:lsdException w:name="Medium Grid 1" w:semiHidden="0" w:uiPriority="67" w:unhideWhenUsed="0"/>
+    <w:lsdException w:name="Medium Grid 2" w:semiHidden="0" w:uiPriority="68" w:unhideWhenUsed="0"/>
+    <w:lsdException w:name="Medium Grid 3" w:semiHidden="0" w:uiPriority="69" w:unhideWhenUsed="0"/>
+    <w:lsdException w:name="Dark List" w:semiHidden="0" w:uiPriority="70" w:unhideWhenUsed="0"/>
+    <w:lsdException w:name="Colorful Shading" w:semiHidden="0" w:uiPriority="71" w:unhideWhenUsed="0"/>
+    <w:lsdException w:name="Colorful List" w:semiHidden="0" w:uiPriority="72" w:unhideWhenUsed="0"/>
+    <w:lsdException w:name="Colorful Grid" w:semiHidden="0" w:uiPriority="73" w:unhideWhenUsed="0"/>
+    <w:lsdException w:name="Light Shading Accent 1" w:semiHidden="0" w:uiPriority="60" w:unhideWhenUsed="0"/>
+    <w:lsdException w:name="Light List Accent 1" w:semiHidden="0" w:uiPriority="61" w:unhideWhenUsed="0"/>
+    <w:lsdException w:name="Light Grid Accent 1" w:semiHidden="0" w:uiPriority="62" w:unhideWhenUsed="0"/>
+    <w:lsdException w:name="Medium Shading 1 Accent 1" w:semiHidden="0" w:uiPriority="63" w:unhideWhenUsed="0"/>
+    <w:lsdException w:name="Medium Shading 2 Accent 1" w:semiHidden="0" w:uiPriority="64" w:unhideWhenUsed="0"/>
+    <w:lsdException w:name="Medium List 1 Accent 1" w:semiHidden="0" w:uiPriority="65" w:unhideWhenUsed="0"/>
+    <w:lsdException w:name="Revision" w:unhideWhenUsed="0"/>
+    <w:lsdException w:name="List Paragraph" w:semiHidden="0" w:uiPriority="34" w:unhideWhenUsed="0" w:qFormat="1"/>
+    <w:lsdException w:name="Quote" w:semiHidden="0" w:uiPriority="29" w:unhideWhenUsed="0" w:qFormat="1"/>
+    <w:lsdException w:name="Intense Quote" w:semiHidden="0" w:uiPriority="30" w:unhideWhenUsed="0" w:qFormat="1"/>
+    <w:lsdException w:name="Medium List 2 Accent 1" w:semiHidden="0" w:uiPriority="66" w:unhideWhenUsed="0"/>
+    <w:lsdException w:name="Medium Grid 1 Accent 1" w:semiHidden="0" w:uiPriority="67" w:unhideWhenUsed="0"/>
+    <w:lsdException w:name="Medium Grid 2 Accent 1" w:semiHidden="0" w:uiPriority="68" w:unhideWhenUsed="0"/>
+    <w:lsdException w:name="Medium Grid 3 Accent 1" w:semiHidden="0" w:uiPriority="69" w:unhideWhenUsed="0"/>
+    <w:lsdException w:name="Dark List Accent 1" w:semiHidden="0" w:uiPriority="70" w:unhideWhenUsed="0"/>
+    <w:lsdException w:name="Colorful Shading Accent 1" w:semiHidden="0" w:uiPriority="71" w:unhideWhenUsed="0"/>
+    <w:lsdException w:name="Colorful List Accent 1" w:semiHidden="0" w:uiPriority="72" w:unhideWhenUsed="0"/>
+    <w:lsdException w:name="Colorful Grid Accent 1" w:semiHidden="0" w:uiPriority="73" w:unhideWhenUsed="0"/>
+    <w:lsdException w:name="Light Shading Accent 2" w:semiHidden="0" w:uiPriority="60" w:unhideWhenUsed="0"/>
+    <w:lsdException w:name="Light List Accent 2" w:semiHidden="0" w:uiPriority="61" w:unhideWhenUsed="0"/>
+    <w:lsdException w:name="Light Grid Accent 2" w:semiHidden="0" w:uiPriority="62" w:unhideWhenUsed="0"/>
+    <w:lsdException w:name="Medium Shading 1 Accent 2" w:semiHidden="0" w:uiPriority="63" w:unhideWhenUsed="0"/>
+    <w:lsdException w:name="Medium Shading 2 Accent 2" w:semiHidden="0" w:uiPriority="64" w:unhideWhenUsed="0"/>
+    <w:lsdException w:name="Medium List 1 Accent 2" w:semiHidden="0" w:uiPriority="65" w:unhideWhenUsed="0"/>
+    <w:lsdException w:name="Medium List 2 Accent 2" w:semiHidden="0" w:uiPriority="66" w:unhideWhenUsed="0"/>
+    <w:lsdException w:name="Medium Grid 1 Accent 2" w:semiHidden="0" w:uiPriority="67" w:unhideWhenUsed="0"/>
+    <w:lsdException w:name="Medium Grid 2 Accent 2" w:semiHidden="0" w:uiPriority="68" w:unhideWhenUsed="0"/>
+    <w:lsdException w:name="Medium Grid 3 Accent 2" w:semiHidden="0" w:uiPriority="69" w:unhideWhenUsed="0"/>
+    <w:lsdException w:name="Dark List Accent 2" w:semiHidden="0" w:uiPriority="70" w:unhideWhenUsed="0"/>
+    <w:lsdException w:name="Colorful Shading Accent 2" w:semiHidden="0" w:uiPriority="71" w:unhideWhenUsed="0"/>
+    <w:lsdException w:name="Colorful List Accent 2" w:semiHidden="0" w:uiPriority="72" w:unhideWhenUsed="0"/>
+    <w:lsdException w:name="Colorful Grid Accent 2" w:semiHidden="0" w:uiPriority="73" w:unhideWhenUsed="0"/>
+    <w:lsdException w:name="Light Shading Accent 3" w:semiHidden="0" w:uiPriority="60" w:unhideWhenUsed="0"/>
+    <w:lsdException w:name="Light List Accent 3" w:semiHidden="0" w:uiPriority="61" w:unhideWhenUsed="0"/>
+    <w:lsdException w:name="Light Grid Accent 3" w:semiHidden="0" w:uiPriority="62" w:unhideWhenUsed="0"/>
+    <w:lsdException w:name="Medium Shading 1 Accent 3" w:semiHidden="0" w:uiPriority="63" w:unhideWhenUsed="0"/>
+    <w:lsdException w:name="Medium Shading 2 Accent 3" w:semiHidden="0" w:uiPriority="64" w:unhideWhenUsed="0"/>
+    <w:lsdException w:name="Medium List 1 Accent 3" w:semiHidden="0" w:uiPriority="65" w:unhideWhenUsed="0"/>
+    <w:lsdException w:name="Medium List 2 Accent 3" w:semiHidden="0" w:uiPriority="66" w:unhideWhenUsed="0"/>
+    <w:lsdException w:name="Medium Grid 1 Accent 3" w:semiHidden="0" w:uiPriority="67" w:unhideWhenUsed="0"/>
+    <w:lsdException w:name="Medium Grid 2 Accent 3" w:semiHidden="0" w:uiPriority="68" w:unhideWhenUsed="0"/>
+    <w:lsdException w:name="Medium Grid 3 Accent 3" w:semiHidden="0" w:uiPriority="69" w:unhideWhenUsed="0"/>
+    <w:lsdException w:name="Dark List Accent 3" w:semiHidden="0" w:uiPriority="70" w:unhideWhenUsed="0"/>
+    <w:lsdException w:name="Colorful Shading Accent 3" w:semiHidden="0" w:uiPriority="71" w:unhideWhenUsed="0"/>
+    <w:lsdException w:name="Colorful List Accent 3" w:semiHidden="0" w:uiPriority="72" w:unhideWhenUsed="0"/>
+    <w:lsdException w:name="Colorful Grid Accent 3" w:semiHidden="0" w:uiPriority="73" w:unhideWhenUsed="0"/>
+    <w:lsdException w:name="Light Shading Accent 4" w:semiHidden="0" w:uiPriority="60" w:unhideWhenUsed="0"/>
+    <w:lsdException w:name="Light List Accent 4" w:semiHidden="0" w:uiPriority="61" w:unhideWhenUsed="0"/>
+    <w:lsdException w:name="Light Grid Accent 4" w:semiHidden="0" w:uiPriority="62" w:unhideWhenUsed="0"/>
+    <w:lsdException w:name="Medium Shading 1 Accent 4" w:semiHidden="0" w:uiPriority="63" w:unhideWhenUsed="0"/>
+    <w:lsdException w:name="Medium Shading 2 Accent 4" w:semiHidden="0" w:uiPriority="64" w:unhideWhenUsed="0"/>
+    <w:lsdException w:name="Medium List 1 Accent 4" w:semiHidden="0" w:uiPriority="65" w:unhideWhenUsed="0"/>
+    <w:lsdException w:name="Medium List 2 Accent 4" w:semiHidden="0" w:uiPriority="66" w:unhideWhenUsed="0"/>
+    <w:lsdException w:name="Medium Grid 1 Accent 4" w:semiHidden="0" w:uiPriority="67" w:unhideWhenUsed="0"/>
+    <w:lsdException w:name="Medium Grid 2 Accent 4" w:semiHidden="0" w:uiPriority="68" w:unhideWhenUsed="0"/>
+    <w:lsdException w:name="Medium Grid 3 Accent 4" w:semiHidden="0" w:uiPriority="69" w:unhideWhenUsed="0"/>
+    <w:lsdException w:name="Dark List Accent 4" w:semiHidden="0" w:uiPriority="70" w:unhideWhenUsed="0"/>
+    <w:lsdException w:name="Colorful Shading Accent 4" w:semiHidden="0" w:uiPriority="71" w:unhideWhenUsed="0"/>
+    <w:lsdException w:name="Colorful List Accent 4" w:semiHidden="0" w:uiPriority="72" w:unhideWhenUsed="0"/>
+    <w:lsdException w:name="Colorful Grid Accent 4" w:semiHidden="0" w:uiPriority="73" w:unhideWhenUsed="0"/>
+    <w:lsdException w:name="Light Shading Accent 5" w:semiHidden="0" w:uiPriority="60" w:unhideWhenUsed="0"/>
+    <w:lsdException w:name="Light List Accent 5" w:semiHidden="0" w:uiPriority="61" w:unhideWhenUsed="0"/>
+    <w:lsdException w:name="Light Grid Accent 5" w:semiHidden="0" w:uiPriority="62" w:unhideWhenUsed="0"/>
+    <w:lsdException w:name="Medium Shading 1 Accent 5" w:semiHidden="0" w:uiPriority="63" w:unhideWhenUsed="0"/>
+    <w:lsdException w:name="Medium Shading 2 Accent 5" w:semiHidden="0" w:uiPriority="64" w:unhideWhenUsed="0"/>
+    <w:lsdException w:name="Medium List 1 Accent 5" w:semiHidden="0" w:uiPriority="65" w:unhideWhenUsed="0"/>
+    <w:lsdException w:name="Medium List 2 Accent 5" w:semiHidden="0" w:uiPriority="66" w:unhideWhenUsed="0"/>
+    <w:lsdException w:name="Medium Grid 1 Accent 5" w:semiHidden="0" w:uiPriority="67" w:unhideWhenUsed="0"/>
+    <w:lsdException w:name="Medium Grid 2 Accent 5" w:semiHidden="0" w:uiPriority="68" w:unhideWhenUsed="0"/>
+    <w:lsdException w:name="Medium Grid 3 Accent 5" w:semiHidden="0" w:uiPriority="69" w:unhideWhenUsed="0"/>
+    <w:lsdException w:name="Dark List Accent 5" w:semiHidden="0" w:uiPriority="70" w:unhideWhenUsed="0"/>
+    <w:lsdException w:name="Colorful Shading Accent 5" w:semiHidden="0" w:uiPriority="71" w:unhideWhenUsed="0"/>
+    <w:lsdException w:name="Colorful List Accent 5" w:semiHidden="0" w:uiPriority="72" w:unhideWhenUsed="0"/>
+    <w:lsdException w:name="Colorful Grid Accent 5" w:semiHidden="0" w:uiPriority="73" w:unhideWhenUsed="0"/>
+    <w:lsdException w:name="Light Shading Accent 6" w:semiHidden="0" w:uiPriority="60" w:unhideWhenUsed="0"/>
+    <w:lsdException w:name="Light List Accent 6" w:semiHidden="0" w:uiPriority="61" w:unhideWhenUsed="0"/>
+    <w:lsdException w:name="Light Grid Accent 6" w:semiHidden="0" w:uiPriority="62" w:unhideWhenUsed="0"/>
+    <w:lsdException w:name="Medium Shading 1 Accent 6" w:semiHidden="0" w:uiPriority="63" w:unhideWhenUsed="0"/>
+    <w:lsdException w:name="Medium Shading 2 Accent 6" w:semiHidden="0" w:uiPriority="64" w:unhideWhenUsed="0"/>
+    <w:lsdException w:name="Medium List 1 Accent 6" w:semiHidden="0" w:uiPriority="65" w:unhideWhenUsed="0"/>
+    <w:lsdException w:name="Medium List 2 Accent 6" w:semiHidden="0" w:uiPriority="66" w:unhideWhenUsed="0"/>
+    <w:lsdException w:name="Medium Grid 1 Accent 6" w:semiHidden="0" w:uiPriority="67" w:unhideWhenUsed="0"/>
+    <w:lsdException w:name="Medium Grid 2 Accent 6" w:semiHidden="0" w:uiPriority="68" w:unhideWhenUsed="0"/>
+    <w:lsdException w:name="Medium Grid 3 Accent 6" w:semiHidden="0" w:uiPriority="69" w:unhideWhenUsed="0"/>
+    <w:lsdException w:name="Dark List Accent 6" w:semiHidden="0" w:uiPriority="70" w:unhideWhenUsed="0"/>
+    <w:lsdException w:name="Colorful Shading Accent 6" w:semiHidden="0" w:uiPriority="71" w:unhideWhenUsed="0"/>
+    <w:lsdException w:name="Colorful List Accent 6" w:semiHidden="0" w:uiPriority="72" w:unhideWhenUsed="0"/>
+    <w:lsdException w:name="Colorful Grid Accent 6" w:semiHidden="0" w:uiPriority="73" w:unhideWhenUsed="0"/>
+    <w:lsdException w:name="Subtle Emphasis" w:semiHidden="0" w:uiPriority="19" w:unhideWhenUsed="0" w:qFormat="1"/>
+    <w:lsdException w:name="Intense Emphasis" w:semiHidden="0" w:uiPriority="21" w:unhideWhenUsed="0" w:qFormat="1"/>
+    <w:lsdException w:name="Subtle Reference" w:semiHidden="0" w:uiPriority="31" w:unhideWhenUsed="0" w:qFormat="1"/>
+    <w:lsdException w:name="Intense Reference" w:semiHidden="0" w:uiPriority="32" w:unhideWhenUsed="0" w:qFormat="1"/>
+    <w:lsdException w:name="Book Title" w:semiHidden="0" w:uiPriority="33" w:unhideWhenUsed="0" w:qFormat="1"/>
+    <w:lsdException w:name="Bibliography" w:uiPriority="37"/>
+    <w:lsdException w:name="TOC Heading" w:uiPriority="39" w:qFormat="1"/>
   </w:latentStyles>
   <w:style w:type="paragraph" w:default="1" w:styleId="Normal">
     <w:name w:val="Normal"/>
@@ -12878,6 +12394,7 @@
     <w:uiPriority w:val="99"/>
     <w:semiHidden/>
     <w:unhideWhenUsed/>
+    <w:qFormat/>
     <w:tblPr>
       <w:tblInd w:w="0" w:type="dxa"/>
       <w:tblCellMar>
@@ -12908,7 +12425,7 @@
 </file>
 
 <file path=word/glossary/webSettings.xml><?xml version="1.0" encoding="utf-8"?>
-<w:webSettings xmlns:mc="http://schemas.openxmlformats.org/markup-compatibility/2006" xmlns:r="http://schemas.openxmlformats.org/officeDocument/2006/relationships" xmlns:w="http://schemas.openxmlformats.org/wordprocessingml/2006/main" xmlns:w14="http://schemas.microsoft.com/office/word/2010/wordml" xmlns:w15="http://schemas.microsoft.com/office/word/2012/wordml" mc:Ignorable="w14 w15">
+<w:webSettings xmlns:r="http://schemas.openxmlformats.org/officeDocument/2006/relationships" xmlns:w="http://schemas.openxmlformats.org/wordprocessingml/2006/main">
   <w:optimizeForBrowser/>
 </w:webSettings>
 </file>
@@ -13201,7 +12718,7 @@
 </file>
 
 <file path=customXml/itemProps1.xml><?xml version="1.0" encoding="utf-8"?>
-<ds:datastoreItem xmlns:ds="http://schemas.openxmlformats.org/officeDocument/2006/customXml" ds:itemID="{5F4EB63A-B4F7-481C-BB98-4836546B7279}">
+<ds:datastoreItem xmlns:ds="http://schemas.openxmlformats.org/officeDocument/2006/customXml" ds:itemID="{AE98ED35-DA92-4F82-8780-0D4DB396ED27}">
   <ds:schemaRefs>
     <ds:schemaRef ds:uri="http://schemas.openxmlformats.org/officeDocument/2006/bibliography"/>
   </ds:schemaRefs>

</xml_diff>

<commit_message>
Révision du SRS et plan de test
</commit_message>
<xml_diff>
--- a/Documentations/SRS.docx
+++ b/Documentations/SRS.docx
@@ -1,6 +1,6 @@
 
 <file path=word/document.xml><?xml version="1.0" encoding="utf-8"?>
-<w:document xmlns:wpc="http://schemas.microsoft.com/office/word/2010/wordprocessingCanvas" xmlns:mc="http://schemas.openxmlformats.org/markup-compatibility/2006" xmlns:o="urn:schemas-microsoft-com:office:office" xmlns:r="http://schemas.openxmlformats.org/officeDocument/2006/relationships" xmlns:m="http://schemas.openxmlformats.org/officeDocument/2006/math" xmlns:v="urn:schemas-microsoft-com:vml" xmlns:wp14="http://schemas.microsoft.com/office/word/2010/wordprocessingDrawing" xmlns:wp="http://schemas.openxmlformats.org/drawingml/2006/wordprocessingDrawing" xmlns:w10="urn:schemas-microsoft-com:office:word" xmlns:w="http://schemas.openxmlformats.org/wordprocessingml/2006/main" xmlns:w14="http://schemas.microsoft.com/office/word/2010/wordml" xmlns:w15="http://schemas.microsoft.com/office/word/2012/wordml" xmlns:wpg="http://schemas.microsoft.com/office/word/2010/wordprocessingGroup" xmlns:wpi="http://schemas.microsoft.com/office/word/2010/wordprocessingInk" xmlns:wne="http://schemas.microsoft.com/office/word/2006/wordml" xmlns:wps="http://schemas.microsoft.com/office/word/2010/wordprocessingShape" mc:Ignorable="w14 w15 wp14">
+<w:document xmlns:wpc="http://schemas.microsoft.com/office/word/2010/wordprocessingCanvas" xmlns:mc="http://schemas.openxmlformats.org/markup-compatibility/2006" xmlns:o="urn:schemas-microsoft-com:office:office" xmlns:r="http://schemas.openxmlformats.org/officeDocument/2006/relationships" xmlns:m="http://schemas.openxmlformats.org/officeDocument/2006/math" xmlns:v="urn:schemas-microsoft-com:vml" xmlns:wp14="http://schemas.microsoft.com/office/word/2010/wordprocessingDrawing" xmlns:wp="http://schemas.openxmlformats.org/drawingml/2006/wordprocessingDrawing" xmlns:w10="urn:schemas-microsoft-com:office:word" xmlns:w="http://schemas.openxmlformats.org/wordprocessingml/2006/main" xmlns:w14="http://schemas.microsoft.com/office/word/2010/wordml" xmlns:wpg="http://schemas.microsoft.com/office/word/2010/wordprocessingGroup" xmlns:wpi="http://schemas.microsoft.com/office/word/2010/wordprocessingInk" xmlns:wne="http://schemas.microsoft.com/office/word/2006/wordml" xmlns:wps="http://schemas.microsoft.com/office/word/2010/wordprocessingShape" mc:Ignorable="w14 wp14">
   <w:body>
     <w:p>
       <w:pPr>
@@ -81,7 +81,6 @@
         <w:dataBinding w:prefixMappings="xmlns:ns0='http://purl.org/dc/elements/1.1/' xmlns:ns1='http://schemas.openxmlformats.org/package/2006/metadata/core-properties' " w:xpath="/ns1:coreProperties[1]/ns0:subject[1]" w:storeItemID="{6C3C8BC8-F283-45AE-878A-BAB7291924A1}"/>
         <w:text/>
       </w:sdtPr>
-      <w:sdtEndPr/>
       <w:sdtContent>
         <w:p>
           <w:pPr>
@@ -113,7 +112,6 @@
         <w:dataBinding w:prefixMappings="xmlns:ns0='http://purl.org/dc/elements/1.1/' xmlns:ns1='http://schemas.openxmlformats.org/package/2006/metadata/core-properties' " w:xpath="/ns1:coreProperties[1]/ns0:title[1]" w:storeItemID="{6C3C8BC8-F283-45AE-878A-BAB7291924A1}"/>
         <w:text/>
       </w:sdtPr>
-      <w:sdtEndPr/>
       <w:sdtContent>
         <w:p>
           <w:pPr>
@@ -171,7 +169,6 @@
           <w:dataBinding w:prefixMappings="xmlns:ns0='http://purl.org/dc/elements/1.1/' xmlns:ns1='http://schemas.openxmlformats.org/package/2006/metadata/core-properties' " w:xpath="/ns1:coreProperties[1]/ns1:contentStatus[1]" w:storeItemID="{6C3C8BC8-F283-45AE-878A-BAB7291924A1}"/>
           <w:text/>
         </w:sdtPr>
-        <w:sdtEndPr/>
         <w:sdtContent>
           <w:r>
             <w:rPr>
@@ -264,8 +261,8 @@
           <w:lang w:val="fr-CA"/>
         </w:rPr>
         <w:sectPr>
-          <w:headerReference w:type="default" r:id="rId8"/>
-          <w:footerReference w:type="even" r:id="rId9"/>
+          <w:headerReference w:type="default" r:id="rId9"/>
+          <w:footerReference w:type="even" r:id="rId10"/>
           <w:pgSz w:w="12240" w:h="15840" w:code="1"/>
           <w:pgMar w:top="1440" w:right="1440" w:bottom="1440" w:left="1440" w:header="720" w:footer="720" w:gutter="0"/>
           <w:cols w:space="720"/>
@@ -679,6 +676,12 @@
                 <w:lang w:val="fr-CA"/>
               </w:rPr>
             </w:pPr>
+            <w:r>
+              <w:rPr>
+                <w:lang w:val="fr-CA"/>
+              </w:rPr>
+              <w:t>2014-02-12</w:t>
+            </w:r>
           </w:p>
         </w:tc>
         <w:tc>
@@ -693,6 +696,12 @@
                 <w:lang w:val="fr-CA"/>
               </w:rPr>
             </w:pPr>
+            <w:r>
+              <w:rPr>
+                <w:lang w:val="fr-CA"/>
+              </w:rPr>
+              <w:t>1.3</w:t>
+            </w:r>
           </w:p>
         </w:tc>
         <w:tc>
@@ -706,6 +715,12 @@
                 <w:lang w:val="fr-CA"/>
               </w:rPr>
             </w:pPr>
+            <w:r>
+              <w:rPr>
+                <w:lang w:val="fr-CA"/>
+              </w:rPr>
+              <w:t>Révision des requis</w:t>
+            </w:r>
           </w:p>
         </w:tc>
         <w:tc>
@@ -720,6 +735,14 @@
                 <w:lang w:val="fr-CA"/>
               </w:rPr>
             </w:pPr>
+            <w:r>
+              <w:rPr>
+                <w:lang w:val="fr-CA"/>
+              </w:rPr>
+              <w:t>Alexandre Vanier</w:t>
+            </w:r>
+            <w:bookmarkStart w:id="0" w:name="_GoBack"/>
+            <w:bookmarkEnd w:id="0"/>
           </w:p>
         </w:tc>
       </w:tr>
@@ -6085,7 +6108,6 @@
           <w:dataBinding w:prefixMappings="xmlns:ns0='http://purl.org/dc/elements/1.1/' xmlns:ns1='http://schemas.openxmlformats.org/package/2006/metadata/core-properties' " w:xpath="/ns1:coreProperties[1]/ns0:title[1]" w:storeItemID="{6C3C8BC8-F283-45AE-878A-BAB7291924A1}"/>
           <w:text/>
         </w:sdtPr>
-        <w:sdtEndPr/>
         <w:sdtContent>
           <w:r>
             <w:rPr>
@@ -6116,14 +6138,14 @@
           <w:lang w:val="fr-CA"/>
         </w:rPr>
       </w:pPr>
-      <w:bookmarkStart w:id="0" w:name="_Toc378700618"/>
+      <w:bookmarkStart w:id="1" w:name="_Toc378700618"/>
       <w:r>
         <w:rPr>
           <w:lang w:val="fr-CA"/>
         </w:rPr>
         <w:t>Introduction</w:t>
       </w:r>
-      <w:bookmarkEnd w:id="0"/>
+      <w:bookmarkEnd w:id="1"/>
     </w:p>
     <w:p>
       <w:pPr>
@@ -6132,14 +6154,14 @@
           <w:lang w:val="fr-CA"/>
         </w:rPr>
       </w:pPr>
-      <w:bookmarkStart w:id="1" w:name="_Toc378700619"/>
+      <w:bookmarkStart w:id="2" w:name="_Toc378700619"/>
       <w:r>
         <w:rPr>
           <w:lang w:val="fr-CA"/>
         </w:rPr>
         <w:t>But</w:t>
       </w:r>
-      <w:bookmarkEnd w:id="1"/>
+      <w:bookmarkEnd w:id="2"/>
     </w:p>
     <w:p>
       <w:pPr>
@@ -6216,7 +6238,7 @@
           <w:lang w:val="fr-CA"/>
         </w:rPr>
       </w:pPr>
-      <w:bookmarkStart w:id="2" w:name="_Toc378700620"/>
+      <w:bookmarkStart w:id="3" w:name="_Toc378700620"/>
       <w:r>
         <w:rPr>
           <w:lang w:val="fr-CA"/>
@@ -6229,7 +6251,7 @@
         </w:rPr>
         <w:t>réviations</w:t>
       </w:r>
-      <w:bookmarkEnd w:id="2"/>
+      <w:bookmarkEnd w:id="3"/>
     </w:p>
     <w:p>
       <w:pPr>
@@ -6246,7 +6268,7 @@
           <w:lang w:val="fr-CA"/>
         </w:rPr>
       </w:pPr>
-      <w:bookmarkStart w:id="3" w:name="_Toc378700621"/>
+      <w:bookmarkStart w:id="4" w:name="_Toc378700621"/>
       <w:r>
         <w:rPr>
           <w:lang w:val="fr-CA"/>
@@ -6259,7 +6281,7 @@
         </w:rPr>
         <w:t xml:space="preserve"> du document</w:t>
       </w:r>
-      <w:bookmarkEnd w:id="3"/>
+      <w:bookmarkEnd w:id="4"/>
     </w:p>
     <w:p>
       <w:pPr>
@@ -6303,14 +6325,14 @@
           <w:lang w:val="fr-CA"/>
         </w:rPr>
       </w:pPr>
-      <w:bookmarkStart w:id="4" w:name="_Toc378700622"/>
+      <w:bookmarkStart w:id="5" w:name="_Toc378700622"/>
       <w:r>
         <w:rPr>
           <w:lang w:val="fr-CA"/>
         </w:rPr>
         <w:t>Description globale</w:t>
       </w:r>
-      <w:bookmarkEnd w:id="4"/>
+      <w:bookmarkEnd w:id="5"/>
     </w:p>
     <w:p>
       <w:pPr>
@@ -6324,15 +6346,7 @@
         <w:rPr>
           <w:lang w:val="fr-CA"/>
         </w:rPr>
-        <w:t>Air Instruments est un logiciel à but récréatif permettant à l’utilisateur de jouer de la musique sans avoir besoin d’instruments physiques. Le logiciel détecte les mouvemen</w:t>
-      </w:r>
-      <w:bookmarkStart w:id="5" w:name="_GoBack"/>
-      <w:bookmarkEnd w:id="5"/>
-      <w:r>
-        <w:rPr>
-          <w:lang w:val="fr-CA"/>
-        </w:rPr>
-        <w:t>ts faits par l’utilisateur à l’aide d</w:t>
+        <w:t>Air Instruments est un logiciel à but récréatif permettant à l’utilisateur de jouer de la musique sans avoir besoin d’instruments physiques. Le logiciel détecte les mouvements faits par l’utilisateur à l’aide d</w:t>
       </w:r>
       <w:r>
         <w:rPr>
@@ -6632,13 +6646,27 @@
         <w:rPr>
           <w:lang w:val="fr-CA"/>
         </w:rPr>
-        <w:t xml:space="preserve"> sur une toile. Il est aussi possible que des écrans supplémentaires soient utilisés pour séparer l’interface du joueur de ce qui est vu par les spectateurs.</w:t>
-      </w:r>
-      <w:r>
-        <w:rPr>
-          <w:lang w:val="fr-CA"/>
-        </w:rPr>
-        <w:t xml:space="preserve"> Enfin, il faudra </w:t>
+        <w:t xml:space="preserve"> sur une toile. </w:t>
+      </w:r>
+      <w:r>
+        <w:rPr>
+          <w:strike/>
+          <w:lang w:val="fr-CA"/>
+        </w:rPr>
+        <w:t>Il est aussi possible que des écrans supplémentaires soient utilisés pour séparer l’interface du joueur de ce qui est vu par les spectateurs.</w:t>
+      </w:r>
+      <w:r>
+        <w:rPr>
+          <w:strike/>
+          <w:lang w:val="fr-CA"/>
+        </w:rPr>
+        <w:t xml:space="preserve"> </w:t>
+      </w:r>
+      <w:r>
+        <w:rPr>
+          <w:lang w:val="fr-CA"/>
+        </w:rPr>
+        <w:t xml:space="preserve">Enfin, il faudra </w:t>
       </w:r>
       <w:r>
         <w:rPr>
@@ -6690,21 +6718,7 @@
         <w:rPr>
           <w:lang w:val="fr-CA"/>
         </w:rPr>
-        <w:t xml:space="preserve">Le moteur </w:t>
-      </w:r>
-      <w:proofErr w:type="spellStart"/>
-      <w:r>
-        <w:rPr>
-          <w:lang w:val="fr-CA"/>
-        </w:rPr>
-        <w:t>Unity</w:t>
-      </w:r>
-      <w:proofErr w:type="spellEnd"/>
-      <w:r>
-        <w:rPr>
-          <w:lang w:val="fr-CA"/>
-        </w:rPr>
-        <w:t xml:space="preserve"> sera utilisé pour la partie qui sera affichée à l’écran (les modèles 3D et leur logique d’affichage). </w:t>
+        <w:t xml:space="preserve">Le moteur Unity sera utilisé pour la partie qui sera affichée à l’écran (les modèles 3D et leur logique d’affichage). </w:t>
       </w:r>
       <w:r>
         <w:rPr>
@@ -6734,35 +6748,7 @@
         <w:rPr>
           <w:lang w:val="fr-CA"/>
         </w:rPr>
-        <w:t xml:space="preserve">Nous utiliserons aussi les librairies </w:t>
-      </w:r>
-      <w:proofErr w:type="spellStart"/>
-      <w:r>
-        <w:rPr>
-          <w:lang w:val="fr-CA"/>
-        </w:rPr>
-        <w:t>OpenCV</w:t>
-      </w:r>
-      <w:proofErr w:type="spellEnd"/>
-      <w:r>
-        <w:rPr>
-          <w:lang w:val="fr-CA"/>
-        </w:rPr>
-        <w:t xml:space="preserve"> et </w:t>
-      </w:r>
-      <w:proofErr w:type="spellStart"/>
-      <w:r>
-        <w:rPr>
-          <w:lang w:val="fr-CA"/>
-        </w:rPr>
-        <w:t>OpenCL</w:t>
-      </w:r>
-      <w:proofErr w:type="spellEnd"/>
-      <w:r>
-        <w:rPr>
-          <w:lang w:val="fr-CA"/>
-        </w:rPr>
-        <w:t xml:space="preserve"> afin de fai</w:t>
+        <w:t>Nous utiliserons aussi les librairies OpenCV et OpenCL afin de fai</w:t>
       </w:r>
       <w:r>
         <w:rPr>
@@ -6873,7 +6859,14 @@
         <w:rPr>
           <w:lang w:val="fr-CA"/>
         </w:rPr>
-        <w:t>. Si nous décidons d’avoir une vue distincte pour les joueurs et pour les spectateurs, la scène des spectateurs sera projetée à l’aide d’un projecteur multimédia et la scène «première personne» des joueurs sera affichée sur un écran d’ordinateur portable.</w:t>
+        <w:t xml:space="preserve">. </w:t>
+      </w:r>
+      <w:r>
+        <w:rPr>
+          <w:strike/>
+          <w:lang w:val="fr-CA"/>
+        </w:rPr>
+        <w:t>Si nous décidons d’avoir une vue distincte pour les joueurs et pour les spectateurs, la scène des spectateurs sera projetée à l’aide d’un projecteur multimédia et la scène «première personne» des joueurs sera affichée sur un écran d’ordinateur portable.</w:t>
       </w:r>
     </w:p>
     <w:p>
@@ -7355,35 +7348,7 @@
         <w:rPr>
           <w:lang w:val="fr-CA"/>
         </w:rPr>
-        <w:t xml:space="preserve">Un mode néophyte sera disponible. Dans ce mode, l’utilisateur sera assisté par le logiciel dans la pratique de l’instrument choisi. Pour un piano, par exemple, les notes à jouer pourraient être mis en surbrillance à l’avance ou alors on pourrait fournir l’enchainement de notes à suivre dans une sorte de « tableau » à la </w:t>
-      </w:r>
-      <w:proofErr w:type="spellStart"/>
-      <w:r>
-        <w:rPr>
-          <w:lang w:val="fr-CA"/>
-        </w:rPr>
-        <w:t>Guitar</w:t>
-      </w:r>
-      <w:proofErr w:type="spellEnd"/>
-      <w:r>
-        <w:rPr>
-          <w:lang w:val="fr-CA"/>
-        </w:rPr>
-        <w:t xml:space="preserve"> </w:t>
-      </w:r>
-      <w:proofErr w:type="spellStart"/>
-      <w:r>
-        <w:rPr>
-          <w:lang w:val="fr-CA"/>
-        </w:rPr>
-        <w:t>Hero</w:t>
-      </w:r>
-      <w:proofErr w:type="spellEnd"/>
-      <w:r>
-        <w:rPr>
-          <w:lang w:val="fr-CA"/>
-        </w:rPr>
-        <w:t>/Rock Band.</w:t>
+        <w:t>Un mode néophyte sera disponible. Dans ce mode, l’utilisateur sera assisté par le logiciel dans la pratique de l’instrument choisi. Pour un piano, par exemple, les notes à jouer pourraient être mis en surbrillance à l’avance ou alors on pourrait fournir l’enchainement de notes à suivre dans une sorte de « tableau » à la Guitar Hero/Rock Band.</w:t>
       </w:r>
     </w:p>
     <w:p>
@@ -7881,21 +7846,7 @@
         <w:rPr>
           <w:lang w:val="fr-CA"/>
         </w:rPr>
-        <w:t>La caméra (</w:t>
-      </w:r>
-      <w:proofErr w:type="spellStart"/>
-      <w:r>
-        <w:rPr>
-          <w:lang w:val="fr-CA"/>
-        </w:rPr>
-        <w:t>Unity</w:t>
-      </w:r>
-      <w:proofErr w:type="spellEnd"/>
-      <w:r>
-        <w:rPr>
-          <w:lang w:val="fr-CA"/>
-        </w:rPr>
-        <w:t>) devra être placée de façon à ce que le joueur puisse bien voir la hauteur de ses mains par rapport au piano afin de faciliter l’utilisation de celui-ci.</w:t>
+        <w:t>La caméra (Unity) devra être placée de façon à ce que le joueur puisse bien voir la hauteur de ses mains par rapport au piano afin de faciliter l’utilisation de celui-ci.</w:t>
       </w:r>
       <w:r>
         <w:rPr>
@@ -8585,7 +8536,7 @@
           <w:b/>
           <w:lang w:val="fr-CA"/>
         </w:rPr>
-        <w:t>Souhaitable</w:t>
+        <w:t>Essentiel</w:t>
       </w:r>
     </w:p>
     <w:p>
@@ -8679,7 +8630,7 @@
           <w:b/>
           <w:lang w:val="fr-CA"/>
         </w:rPr>
-        <w:t>Souhaitable</w:t>
+        <w:t>Essentiel</w:t>
       </w:r>
     </w:p>
     <w:p>
@@ -8743,7 +8694,7 @@
           <w:b/>
           <w:lang w:val="fr-CA"/>
         </w:rPr>
-        <w:t>Souhaitable</w:t>
+        <w:t>Essentiel</w:t>
       </w:r>
     </w:p>
     <w:p>
@@ -8887,6 +8838,7 @@
       <w:pPr>
         <w:pStyle w:val="Titre2"/>
         <w:rPr>
+          <w:strike/>
           <w:lang w:val="fr-CA"/>
         </w:rPr>
       </w:pPr>
@@ -8894,12 +8846,14 @@
       <w:bookmarkStart w:id="44" w:name="_Toc378700659"/>
       <w:r>
         <w:rPr>
+          <w:strike/>
           <w:lang w:val="fr-CA"/>
         </w:rPr>
         <w:t>Affichage</w:t>
       </w:r>
       <w:r>
         <w:rPr>
+          <w:strike/>
           <w:lang w:val="fr-CA"/>
         </w:rPr>
         <w:t xml:space="preserve"> des instruments de chaque joueur sur un même écran</w:t>
@@ -8912,11 +8866,13 @@
         <w:pStyle w:val="Corpsdetexte"/>
         <w:ind w:left="0"/>
         <w:rPr>
-          <w:lang w:val="fr-CA"/>
-        </w:rPr>
-      </w:pPr>
-      <w:r>
-        <w:rPr>
+          <w:strike/>
+          <w:lang w:val="fr-CA"/>
+        </w:rPr>
+      </w:pPr>
+      <w:r>
+        <w:rPr>
+          <w:strike/>
           <w:lang w:val="fr-CA"/>
         </w:rPr>
         <w:t xml:space="preserve">Les vues à la première et à la troisième personne devront être combinées dans une même image. Cette image sera projetée sur un mur en face des utilisateurs. </w:t>
@@ -8928,12 +8884,14 @@
         <w:ind w:left="0"/>
         <w:rPr>
           <w:b/>
+          <w:strike/>
           <w:lang w:val="fr-CA"/>
         </w:rPr>
       </w:pPr>
       <w:r>
         <w:rPr>
           <w:b/>
+          <w:strike/>
           <w:lang w:val="fr-CA"/>
         </w:rPr>
         <w:t>Essentielle</w:t>
@@ -8953,79 +8911,85 @@
       <w:pPr>
         <w:pStyle w:val="Titre2"/>
         <w:rPr>
+          <w:strike/>
           <w:lang w:val="fr-CA"/>
         </w:rPr>
       </w:pPr>
       <w:bookmarkStart w:id="45" w:name="_Toc378700660"/>
       <w:r>
         <w:rPr>
-          <w:lang w:val="fr-CA"/>
-        </w:rPr>
-        <w:t>Affichage</w:t>
-      </w:r>
-      <w:r>
-        <w:rPr>
-          <w:lang w:val="fr-CA"/>
-        </w:rPr>
-        <w:t xml:space="preserve"> </w:t>
-      </w:r>
-      <w:r>
-        <w:rPr>
-          <w:lang w:val="fr-CA"/>
-        </w:rPr>
-        <w:t>évolué</w:t>
+          <w:strike/>
+          <w:lang w:val="fr-CA"/>
+        </w:rPr>
+        <w:t>Affichage évolué</w:t>
       </w:r>
       <w:bookmarkEnd w:id="45"/>
     </w:p>
     <w:p>
       <w:pPr>
         <w:rPr>
-          <w:lang w:val="fr-CA"/>
-        </w:rPr>
-      </w:pPr>
-      <w:r>
-        <w:rPr>
+          <w:strike/>
+          <w:lang w:val="fr-CA"/>
+        </w:rPr>
+      </w:pPr>
+      <w:r>
+        <w:rPr>
+          <w:strike/>
           <w:lang w:val="fr-CA"/>
         </w:rPr>
         <w:t xml:space="preserve">Cette exigence pourrait remplacer l’exigence </w:t>
       </w:r>
       <w:r>
         <w:rPr>
+          <w:strike/>
           <w:lang w:val="fr-CA"/>
         </w:rPr>
         <w:fldChar w:fldCharType="begin"/>
       </w:r>
       <w:r>
         <w:rPr>
+          <w:strike/>
           <w:lang w:val="fr-CA"/>
         </w:rPr>
         <w:instrText xml:space="preserve"> REF _Ref378700081 \r \h </w:instrText>
       </w:r>
       <w:r>
         <w:rPr>
-          <w:lang w:val="fr-CA"/>
-        </w:rPr>
-      </w:r>
-      <w:r>
-        <w:rPr>
+          <w:strike/>
+          <w:lang w:val="fr-CA"/>
+        </w:rPr>
+      </w:r>
+      <w:r>
+        <w:rPr>
+          <w:strike/>
+          <w:lang w:val="fr-CA"/>
+        </w:rPr>
+        <w:instrText xml:space="preserve"> \* MERGEFORMAT </w:instrText>
+      </w:r>
+      <w:r>
+        <w:rPr>
+          <w:strike/>
           <w:lang w:val="fr-CA"/>
         </w:rPr>
         <w:fldChar w:fldCharType="separate"/>
       </w:r>
       <w:r>
         <w:rPr>
+          <w:strike/>
           <w:lang w:val="fr-CA"/>
         </w:rPr>
         <w:t>3.9</w:t>
       </w:r>
       <w:r>
         <w:rPr>
+          <w:strike/>
           <w:lang w:val="fr-CA"/>
         </w:rPr>
         <w:fldChar w:fldCharType="end"/>
       </w:r>
       <w:r>
         <w:rPr>
+          <w:strike/>
           <w:lang w:val="fr-CA"/>
         </w:rPr>
         <w:t>.</w:t>
@@ -9034,6 +8998,7 @@
     <w:p>
       <w:pPr>
         <w:rPr>
+          <w:strike/>
           <w:lang w:val="fr-CA"/>
         </w:rPr>
       </w:pPr>
@@ -9043,11 +9008,13 @@
         <w:pStyle w:val="Corpsdetexte"/>
         <w:ind w:left="0"/>
         <w:rPr>
-          <w:lang w:val="fr-CA"/>
-        </w:rPr>
-      </w:pPr>
-      <w:r>
-        <w:rPr>
+          <w:strike/>
+          <w:lang w:val="fr-CA"/>
+        </w:rPr>
+      </w:pPr>
+      <w:r>
+        <w:rPr>
+          <w:strike/>
           <w:lang w:val="fr-CA"/>
         </w:rPr>
         <w:t>Dans cette configuration, il y a 3 écrans. D’abord, un ordinateur portable est placé devant chaque joueur afin d’afficher la vue à la première ou à la troisième personne destinée à l’aider à se positionner sur son instrument. Une troisième vue est projetée sur un mur derrière les utilisateurs. Elle montre l’image des joueurs sur lesquels les instruments ont été superposés. Des effets de lumière sont ajoutés afin de donner l’impression que les joueurs sont sur une scène.</w:t>
@@ -9059,12 +9026,14 @@
         <w:ind w:left="0"/>
         <w:rPr>
           <w:b/>
+          <w:strike/>
           <w:lang w:val="fr-CA"/>
         </w:rPr>
       </w:pPr>
       <w:r>
         <w:rPr>
           <w:b/>
+          <w:strike/>
           <w:lang w:val="fr-CA"/>
         </w:rPr>
         <w:t>Optionnel</w:t>
@@ -9120,13 +9089,57 @@
         <w:rPr>
           <w:lang w:val="fr-CA"/>
         </w:rPr>
-        <w:t>sera de 2.</w:t>
-      </w:r>
-      <w:r>
-        <w:rPr>
-          <w:lang w:val="fr-CA"/>
-        </w:rPr>
-        <w:t xml:space="preserve"> Chaque joueur pourra choisir l’instrument de son choix, mais il pourra y avoir au maximum un piano à la fois.</w:t>
+        <w:t xml:space="preserve">sera de </w:t>
+      </w:r>
+      <w:r>
+        <w:rPr>
+          <w:strike/>
+          <w:lang w:val="fr-CA"/>
+        </w:rPr>
+        <w:t>2</w:t>
+      </w:r>
+      <w:r>
+        <w:rPr>
+          <w:lang w:val="fr-CA"/>
+        </w:rPr>
+        <w:t xml:space="preserve"> 1</w:t>
+      </w:r>
+      <w:r>
+        <w:rPr>
+          <w:lang w:val="fr-CA"/>
+        </w:rPr>
+        <w:t>.</w:t>
+      </w:r>
+      <w:r>
+        <w:rPr>
+          <w:lang w:val="fr-CA"/>
+        </w:rPr>
+        <w:t xml:space="preserve"> </w:t>
+      </w:r>
+      <w:r>
+        <w:rPr>
+          <w:lang w:val="fr-CA"/>
+        </w:rPr>
+        <w:t>Le</w:t>
+      </w:r>
+      <w:r>
+        <w:rPr>
+          <w:lang w:val="fr-CA"/>
+        </w:rPr>
+        <w:t xml:space="preserve"> joueur pourra choisir l’instrument de son choix</w:t>
+      </w:r>
+      <w:r>
+        <w:rPr>
+          <w:lang w:val="fr-CA"/>
+        </w:rPr>
+        <w:t xml:space="preserve">. </w:t>
+      </w:r>
+      <w:r>
+        <w:rPr>
+          <w:strike/>
+          <w:lang w:val="fr-CA"/>
+        </w:rPr>
+        <w:t>, mais il pourra y avoir au maximum un piano à la fois.</w:t>
       </w:r>
     </w:p>
     <w:p>
@@ -9605,21 +9618,7 @@
         <w:rPr>
           <w:lang w:val="fr-CA"/>
         </w:rPr>
-        <w:t xml:space="preserve">ra être facilement réparable et </w:t>
-      </w:r>
-      <w:proofErr w:type="spellStart"/>
-      <w:r>
-        <w:rPr>
-          <w:lang w:val="fr-CA"/>
-        </w:rPr>
-        <w:t>calibrable</w:t>
-      </w:r>
-      <w:proofErr w:type="spellEnd"/>
-      <w:r>
-        <w:rPr>
-          <w:lang w:val="fr-CA"/>
-        </w:rPr>
-        <w:t>. Ainsi, le temps pour redémarrer le logiciel sera d’au maximum 5 minutes. Le temps pour installer tous les capteurs et les calibrer sera d’au maximum 20 minutes.</w:t>
+        <w:t>ra être facilement réparable et calibrable. Ainsi, le temps pour redémarrer le logiciel sera d’au maximum 5 minutes. Le temps pour installer tous les capteurs et les calibrer sera d’au maximum 20 minutes.</w:t>
       </w:r>
     </w:p>
     <w:p>
@@ -9699,35 +9698,7 @@
         <w:rPr>
           <w:lang w:val="fr-CA"/>
         </w:rPr>
-        <w:t xml:space="preserve">Processeur : Intel </w:t>
-      </w:r>
-      <w:proofErr w:type="spellStart"/>
-      <w:r>
-        <w:rPr>
-          <w:lang w:val="fr-CA"/>
-        </w:rPr>
-        <w:t>Core</w:t>
-      </w:r>
-      <w:proofErr w:type="spellEnd"/>
-      <w:r>
-        <w:rPr>
-          <w:lang w:val="fr-CA"/>
-        </w:rPr>
-        <w:t xml:space="preserve"> i7 – 4 </w:t>
-      </w:r>
-      <w:proofErr w:type="spellStart"/>
-      <w:r>
-        <w:rPr>
-          <w:lang w:val="fr-CA"/>
-        </w:rPr>
-        <w:t>coeurs</w:t>
-      </w:r>
-      <w:proofErr w:type="spellEnd"/>
-      <w:r>
-        <w:rPr>
-          <w:lang w:val="fr-CA"/>
-        </w:rPr>
-        <w:t xml:space="preserve"> @ 2.70 GHz</w:t>
+        <w:t>Processeur : Intel Core i7 – 4 coeurs @ 2.70 GHz</w:t>
       </w:r>
     </w:p>
     <w:p>
@@ -9763,35 +9734,7 @@
         <w:rPr>
           <w:lang w:val="fr-CA"/>
         </w:rPr>
-        <w:t xml:space="preserve">Carte graphique : NVIDIA </w:t>
-      </w:r>
-      <w:proofErr w:type="spellStart"/>
-      <w:r>
-        <w:rPr>
-          <w:lang w:val="fr-CA"/>
-        </w:rPr>
-        <w:t>Quadro</w:t>
-      </w:r>
-      <w:proofErr w:type="spellEnd"/>
-      <w:r>
-        <w:rPr>
-          <w:lang w:val="fr-CA"/>
-        </w:rPr>
-        <w:t xml:space="preserve"> K1000M et Intel HD </w:t>
-      </w:r>
-      <w:proofErr w:type="spellStart"/>
-      <w:r>
-        <w:rPr>
-          <w:lang w:val="fr-CA"/>
-        </w:rPr>
-        <w:t>Graphics</w:t>
-      </w:r>
-      <w:proofErr w:type="spellEnd"/>
-      <w:r>
-        <w:rPr>
-          <w:lang w:val="fr-CA"/>
-        </w:rPr>
-        <w:t xml:space="preserve"> 4000</w:t>
+        <w:t>Carte graphique : NVIDIA Quadro K1000M et Intel HD Graphics 4000</w:t>
       </w:r>
     </w:p>
     <w:p>
@@ -9950,7 +9893,7 @@
         </w:rPr>
         <w:t>(</w:t>
       </w:r>
-      <w:hyperlink r:id="rId10" w:history="1">
+      <w:hyperlink r:id="rId11" w:history="1">
         <w:r>
           <w:rPr>
             <w:rStyle w:val="Lienhypertexte"/>
@@ -10076,16 +10019,8 @@
         <w:rPr>
           <w:lang w:val="fr-CA"/>
         </w:rPr>
-        <w:t xml:space="preserve"> pour tous les scripts </w:t>
-      </w:r>
-      <w:proofErr w:type="spellStart"/>
-      <w:r>
-        <w:rPr>
-          <w:lang w:val="fr-CA"/>
-        </w:rPr>
-        <w:t>Unity</w:t>
-      </w:r>
-      <w:proofErr w:type="spellEnd"/>
+        <w:t xml:space="preserve"> pour tous les scripts Unity</w:t>
+      </w:r>
       <w:r>
         <w:rPr>
           <w:lang w:val="fr-CA"/>
@@ -10136,21 +10071,7 @@
         <w:rPr>
           <w:lang w:val="fr-CA"/>
         </w:rPr>
-        <w:t xml:space="preserve">Le moteur 3D </w:t>
-      </w:r>
-      <w:proofErr w:type="spellStart"/>
-      <w:r>
-        <w:rPr>
-          <w:lang w:val="fr-CA"/>
-        </w:rPr>
-        <w:t>Unity</w:t>
-      </w:r>
-      <w:proofErr w:type="spellEnd"/>
-      <w:r>
-        <w:rPr>
-          <w:lang w:val="fr-CA"/>
-        </w:rPr>
-        <w:t xml:space="preserve"> sera utilisé</w:t>
+        <w:t>Le moteur 3D Unity sera utilisé</w:t>
       </w:r>
       <w:r>
         <w:rPr>
@@ -10162,35 +10083,7 @@
         <w:rPr>
           <w:lang w:val="fr-CA"/>
         </w:rPr>
-        <w:t xml:space="preserve">Les libraires </w:t>
-      </w:r>
-      <w:proofErr w:type="spellStart"/>
-      <w:r>
-        <w:rPr>
-          <w:lang w:val="fr-CA"/>
-        </w:rPr>
-        <w:t>OpenCV</w:t>
-      </w:r>
-      <w:proofErr w:type="spellEnd"/>
-      <w:r>
-        <w:rPr>
-          <w:lang w:val="fr-CA"/>
-        </w:rPr>
-        <w:t xml:space="preserve"> et </w:t>
-      </w:r>
-      <w:proofErr w:type="spellStart"/>
-      <w:r>
-        <w:rPr>
-          <w:lang w:val="fr-CA"/>
-        </w:rPr>
-        <w:t>OpenCL</w:t>
-      </w:r>
-      <w:proofErr w:type="spellEnd"/>
-      <w:r>
-        <w:rPr>
-          <w:lang w:val="fr-CA"/>
-        </w:rPr>
-        <w:t xml:space="preserve"> seront aussi utilisées pour le traitement d’images et le</w:t>
+        <w:t>Les libraires OpenCV et OpenCL seront aussi utilisées pour le traitement d’images et le</w:t>
       </w:r>
       <w:r>
         <w:rPr>
@@ -10300,7 +10193,13 @@
         <w:rPr>
           <w:lang w:val="fr-CA"/>
         </w:rPr>
-        <w:t xml:space="preserve">s Kinect ainsi qu’un projecteur auprès de l’école. Il faudra aussi se procurer 2 trépieds pour supporter les Kinect ainsi que quelques matériaux de constructions pour construire une protection pour les capteurs. </w:t>
+        <w:t>s Kinect ainsi qu’un projecteur auprès de l’école. Il faudra aussi se procurer 2 trépieds pour supporter les Kinect ainsi que quelques matériaux de constructions pour construire un</w:t>
+      </w:r>
+      <w:r>
+        <w:rPr>
+          <w:lang w:val="fr-CA"/>
+        </w:rPr>
+        <w:t>e protection pour les capteurs.</w:t>
       </w:r>
     </w:p>
     <w:bookmarkEnd w:id="67"/>
@@ -10508,23 +10407,7 @@
                 <w:i/>
                 <w:lang w:val="fr-CA"/>
               </w:rPr>
-              <w:t xml:space="preserve">Software </w:t>
-            </w:r>
-            <w:proofErr w:type="spellStart"/>
-            <w:r>
-              <w:rPr>
-                <w:i/>
-                <w:lang w:val="fr-CA"/>
-              </w:rPr>
-              <w:t>Development</w:t>
-            </w:r>
-            <w:proofErr w:type="spellEnd"/>
-            <w:r>
-              <w:rPr>
-                <w:i/>
-                <w:lang w:val="fr-CA"/>
-              </w:rPr>
-              <w:t xml:space="preserve"> Kit</w:t>
+              <w:t>Software Development Kit</w:t>
             </w:r>
           </w:p>
         </w:tc>
@@ -10572,23 +10455,7 @@
                 <w:i/>
                 <w:lang w:val="fr-CA"/>
               </w:rPr>
-              <w:t xml:space="preserve">First </w:t>
-            </w:r>
-            <w:proofErr w:type="spellStart"/>
-            <w:r>
-              <w:rPr>
-                <w:i/>
-                <w:lang w:val="fr-CA"/>
-              </w:rPr>
-              <w:t>person</w:t>
-            </w:r>
-            <w:proofErr w:type="spellEnd"/>
-            <w:r>
-              <w:rPr>
-                <w:i/>
-                <w:lang w:val="fr-CA"/>
-              </w:rPr>
-              <w:t xml:space="preserve"> shooter</w:t>
+              <w:t>First person shooter</w:t>
             </w:r>
             <w:r>
               <w:rPr>
@@ -10811,10 +10678,10 @@
       </w:pPr>
     </w:p>
     <w:sectPr>
-      <w:headerReference w:type="default" r:id="rId11"/>
-      <w:footerReference w:type="default" r:id="rId12"/>
-      <w:headerReference w:type="first" r:id="rId13"/>
-      <w:footerReference w:type="first" r:id="rId14"/>
+      <w:headerReference w:type="default" r:id="rId12"/>
+      <w:footerReference w:type="default" r:id="rId13"/>
+      <w:headerReference w:type="first" r:id="rId14"/>
+      <w:footerReference w:type="first" r:id="rId15"/>
       <w:pgSz w:w="12240" w:h="15840" w:code="1"/>
       <w:pgMar w:top="1440" w:right="1440" w:bottom="1440" w:left="1440" w:header="720" w:footer="720" w:gutter="0"/>
       <w:cols w:space="720"/>
@@ -10824,7 +10691,7 @@
 </file>
 
 <file path=word/endnotes.xml><?xml version="1.0" encoding="utf-8"?>
-<w:endnotes xmlns:wpc="http://schemas.microsoft.com/office/word/2010/wordprocessingCanvas" xmlns:mc="http://schemas.openxmlformats.org/markup-compatibility/2006" xmlns:o="urn:schemas-microsoft-com:office:office" xmlns:r="http://schemas.openxmlformats.org/officeDocument/2006/relationships" xmlns:m="http://schemas.openxmlformats.org/officeDocument/2006/math" xmlns:v="urn:schemas-microsoft-com:vml" xmlns:wp14="http://schemas.microsoft.com/office/word/2010/wordprocessingDrawing" xmlns:wp="http://schemas.openxmlformats.org/drawingml/2006/wordprocessingDrawing" xmlns:w10="urn:schemas-microsoft-com:office:word" xmlns:w="http://schemas.openxmlformats.org/wordprocessingml/2006/main" xmlns:w14="http://schemas.microsoft.com/office/word/2010/wordml" xmlns:w15="http://schemas.microsoft.com/office/word/2012/wordml" xmlns:wpg="http://schemas.microsoft.com/office/word/2010/wordprocessingGroup" xmlns:wpi="http://schemas.microsoft.com/office/word/2010/wordprocessingInk" xmlns:wne="http://schemas.microsoft.com/office/word/2006/wordml" xmlns:wps="http://schemas.microsoft.com/office/word/2010/wordprocessingShape" mc:Ignorable="w14 w15 wp14">
+<w:endnotes xmlns:wpc="http://schemas.microsoft.com/office/word/2010/wordprocessingCanvas" xmlns:mc="http://schemas.openxmlformats.org/markup-compatibility/2006" xmlns:o="urn:schemas-microsoft-com:office:office" xmlns:r="http://schemas.openxmlformats.org/officeDocument/2006/relationships" xmlns:m="http://schemas.openxmlformats.org/officeDocument/2006/math" xmlns:v="urn:schemas-microsoft-com:vml" xmlns:wp14="http://schemas.microsoft.com/office/word/2010/wordprocessingDrawing" xmlns:wp="http://schemas.openxmlformats.org/drawingml/2006/wordprocessingDrawing" xmlns:w10="urn:schemas-microsoft-com:office:word" xmlns:w="http://schemas.openxmlformats.org/wordprocessingml/2006/main" xmlns:w14="http://schemas.microsoft.com/office/word/2010/wordml" xmlns:wpg="http://schemas.microsoft.com/office/word/2010/wordprocessingGroup" xmlns:wpi="http://schemas.microsoft.com/office/word/2010/wordprocessingInk" xmlns:wne="http://schemas.microsoft.com/office/word/2006/wordml" xmlns:wps="http://schemas.microsoft.com/office/word/2010/wordprocessingShape" mc:Ignorable="w14 wp14">
   <w:endnote w:type="separator" w:id="-1">
     <w:p>
       <w:r>
@@ -10843,7 +10710,7 @@
 </file>
 
 <file path=word/footer1.xml><?xml version="1.0" encoding="utf-8"?>
-<w:ftr xmlns:wpc="http://schemas.microsoft.com/office/word/2010/wordprocessingCanvas" xmlns:mc="http://schemas.openxmlformats.org/markup-compatibility/2006" xmlns:o="urn:schemas-microsoft-com:office:office" xmlns:r="http://schemas.openxmlformats.org/officeDocument/2006/relationships" xmlns:m="http://schemas.openxmlformats.org/officeDocument/2006/math" xmlns:v="urn:schemas-microsoft-com:vml" xmlns:wp14="http://schemas.microsoft.com/office/word/2010/wordprocessingDrawing" xmlns:wp="http://schemas.openxmlformats.org/drawingml/2006/wordprocessingDrawing" xmlns:w10="urn:schemas-microsoft-com:office:word" xmlns:w="http://schemas.openxmlformats.org/wordprocessingml/2006/main" xmlns:w14="http://schemas.microsoft.com/office/word/2010/wordml" xmlns:w15="http://schemas.microsoft.com/office/word/2012/wordml" xmlns:wpg="http://schemas.microsoft.com/office/word/2010/wordprocessingGroup" xmlns:wpi="http://schemas.microsoft.com/office/word/2010/wordprocessingInk" xmlns:wne="http://schemas.microsoft.com/office/word/2006/wordml" xmlns:wps="http://schemas.microsoft.com/office/word/2010/wordprocessingShape" mc:Ignorable="w14 w15 wp14">
+<w:ftr xmlns:wpc="http://schemas.microsoft.com/office/word/2010/wordprocessingCanvas" xmlns:mc="http://schemas.openxmlformats.org/markup-compatibility/2006" xmlns:o="urn:schemas-microsoft-com:office:office" xmlns:r="http://schemas.openxmlformats.org/officeDocument/2006/relationships" xmlns:m="http://schemas.openxmlformats.org/officeDocument/2006/math" xmlns:v="urn:schemas-microsoft-com:vml" xmlns:wp14="http://schemas.microsoft.com/office/word/2010/wordprocessingDrawing" xmlns:wp="http://schemas.openxmlformats.org/drawingml/2006/wordprocessingDrawing" xmlns:w10="urn:schemas-microsoft-com:office:word" xmlns:w="http://schemas.openxmlformats.org/wordprocessingml/2006/main" xmlns:w14="http://schemas.microsoft.com/office/word/2010/wordml" xmlns:wpg="http://schemas.microsoft.com/office/word/2010/wordprocessingGroup" xmlns:wpi="http://schemas.microsoft.com/office/word/2010/wordprocessingInk" xmlns:wne="http://schemas.microsoft.com/office/word/2006/wordml" xmlns:wps="http://schemas.microsoft.com/office/word/2010/wordprocessingShape" mc:Ignorable="w14 wp14">
   <w:p>
     <w:pPr>
       <w:pStyle w:val="Pieddepage"/>
@@ -10881,7 +10748,7 @@
 </file>
 
 <file path=word/footer2.xml><?xml version="1.0" encoding="utf-8"?>
-<w:ftr xmlns:wpc="http://schemas.microsoft.com/office/word/2010/wordprocessingCanvas" xmlns:mc="http://schemas.openxmlformats.org/markup-compatibility/2006" xmlns:o="urn:schemas-microsoft-com:office:office" xmlns:r="http://schemas.openxmlformats.org/officeDocument/2006/relationships" xmlns:m="http://schemas.openxmlformats.org/officeDocument/2006/math" xmlns:v="urn:schemas-microsoft-com:vml" xmlns:wp14="http://schemas.microsoft.com/office/word/2010/wordprocessingDrawing" xmlns:wp="http://schemas.openxmlformats.org/drawingml/2006/wordprocessingDrawing" xmlns:w10="urn:schemas-microsoft-com:office:word" xmlns:w="http://schemas.openxmlformats.org/wordprocessingml/2006/main" xmlns:w14="http://schemas.microsoft.com/office/word/2010/wordml" xmlns:w15="http://schemas.microsoft.com/office/word/2012/wordml" xmlns:wpg="http://schemas.microsoft.com/office/word/2010/wordprocessingGroup" xmlns:wpi="http://schemas.microsoft.com/office/word/2010/wordprocessingInk" xmlns:wne="http://schemas.microsoft.com/office/word/2006/wordml" xmlns:wps="http://schemas.microsoft.com/office/word/2010/wordprocessingShape" mc:Ignorable="w14 w15 wp14">
+<w:ftr xmlns:wpc="http://schemas.microsoft.com/office/word/2010/wordprocessingCanvas" xmlns:mc="http://schemas.openxmlformats.org/markup-compatibility/2006" xmlns:o="urn:schemas-microsoft-com:office:office" xmlns:r="http://schemas.openxmlformats.org/officeDocument/2006/relationships" xmlns:m="http://schemas.openxmlformats.org/officeDocument/2006/math" xmlns:v="urn:schemas-microsoft-com:vml" xmlns:wp14="http://schemas.microsoft.com/office/word/2010/wordprocessingDrawing" xmlns:wp="http://schemas.openxmlformats.org/drawingml/2006/wordprocessingDrawing" xmlns:w10="urn:schemas-microsoft-com:office:word" xmlns:w="http://schemas.openxmlformats.org/wordprocessingml/2006/main" xmlns:w14="http://schemas.microsoft.com/office/word/2010/wordml" xmlns:wpg="http://schemas.microsoft.com/office/word/2010/wordprocessingGroup" xmlns:wpi="http://schemas.microsoft.com/office/word/2010/wordprocessingInk" xmlns:wne="http://schemas.microsoft.com/office/word/2006/wordml" xmlns:wps="http://schemas.microsoft.com/office/word/2010/wordprocessingShape" mc:Ignorable="w14 wp14">
   <w:tbl>
     <w:tblPr>
       <w:tblW w:w="0" w:type="auto"/>
@@ -10951,22 +10818,13 @@
               <w:dataBinding w:prefixMappings="xmlns:ns0='http://schemas.openxmlformats.org/officeDocument/2006/extended-properties' " w:xpath="/ns0:Properties[1]/ns0:Company[1]" w:storeItemID="{6668398D-A668-4E3E-A5EB-62B293D839F1}"/>
               <w:text/>
             </w:sdtPr>
-            <w:sdtEndPr/>
             <w:sdtContent>
               <w:r>
                 <w:rPr>
                   <w:lang w:val="fr-CA"/>
                 </w:rPr>
-                <w:t xml:space="preserve">Laval </w:t>
+                <w:t xml:space="preserve">Laval Virtual </w:t>
               </w:r>
-              <w:proofErr w:type="gramStart"/>
-              <w:r>
-                <w:rPr>
-                  <w:lang w:val="fr-CA"/>
-                </w:rPr>
-                <w:t xml:space="preserve">Virtual </w:t>
-              </w:r>
-              <w:proofErr w:type="gramEnd"/>
             </w:sdtContent>
           </w:sdt>
           <w:r>
@@ -11035,7 +10893,7 @@
               <w:rStyle w:val="Numrodepage"/>
               <w:noProof/>
             </w:rPr>
-            <w:t>13</w:t>
+            <w:t>2</w:t>
           </w:r>
           <w:r>
             <w:rPr>
@@ -11093,7 +10951,7 @@
 </file>
 
 <file path=word/footer3.xml><?xml version="1.0" encoding="utf-8"?>
-<w:ftr xmlns:wpc="http://schemas.microsoft.com/office/word/2010/wordprocessingCanvas" xmlns:mc="http://schemas.openxmlformats.org/markup-compatibility/2006" xmlns:o="urn:schemas-microsoft-com:office:office" xmlns:r="http://schemas.openxmlformats.org/officeDocument/2006/relationships" xmlns:m="http://schemas.openxmlformats.org/officeDocument/2006/math" xmlns:v="urn:schemas-microsoft-com:vml" xmlns:wp14="http://schemas.microsoft.com/office/word/2010/wordprocessingDrawing" xmlns:wp="http://schemas.openxmlformats.org/drawingml/2006/wordprocessingDrawing" xmlns:w10="urn:schemas-microsoft-com:office:word" xmlns:w="http://schemas.openxmlformats.org/wordprocessingml/2006/main" xmlns:w14="http://schemas.microsoft.com/office/word/2010/wordml" xmlns:w15="http://schemas.microsoft.com/office/word/2012/wordml" xmlns:wpg="http://schemas.microsoft.com/office/word/2010/wordprocessingGroup" xmlns:wpi="http://schemas.microsoft.com/office/word/2010/wordprocessingInk" xmlns:wne="http://schemas.microsoft.com/office/word/2006/wordml" xmlns:wps="http://schemas.microsoft.com/office/word/2010/wordprocessingShape" mc:Ignorable="w14 w15 wp14">
+<w:ftr xmlns:wpc="http://schemas.microsoft.com/office/word/2010/wordprocessingCanvas" xmlns:mc="http://schemas.openxmlformats.org/markup-compatibility/2006" xmlns:o="urn:schemas-microsoft-com:office:office" xmlns:r="http://schemas.openxmlformats.org/officeDocument/2006/relationships" xmlns:m="http://schemas.openxmlformats.org/officeDocument/2006/math" xmlns:v="urn:schemas-microsoft-com:vml" xmlns:wp14="http://schemas.microsoft.com/office/word/2010/wordprocessingDrawing" xmlns:wp="http://schemas.openxmlformats.org/drawingml/2006/wordprocessingDrawing" xmlns:w10="urn:schemas-microsoft-com:office:word" xmlns:w="http://schemas.openxmlformats.org/wordprocessingml/2006/main" xmlns:w14="http://schemas.microsoft.com/office/word/2010/wordml" xmlns:wpg="http://schemas.microsoft.com/office/word/2010/wordprocessingGroup" xmlns:wpi="http://schemas.microsoft.com/office/word/2010/wordprocessingInk" xmlns:wne="http://schemas.microsoft.com/office/word/2006/wordml" xmlns:wps="http://schemas.microsoft.com/office/word/2010/wordprocessingShape" mc:Ignorable="w14 wp14">
   <w:p>
     <w:pPr>
       <w:pStyle w:val="Pieddepage"/>
@@ -11103,7 +10961,7 @@
 </file>
 
 <file path=word/footnotes.xml><?xml version="1.0" encoding="utf-8"?>
-<w:footnotes xmlns:wpc="http://schemas.microsoft.com/office/word/2010/wordprocessingCanvas" xmlns:mc="http://schemas.openxmlformats.org/markup-compatibility/2006" xmlns:o="urn:schemas-microsoft-com:office:office" xmlns:r="http://schemas.openxmlformats.org/officeDocument/2006/relationships" xmlns:m="http://schemas.openxmlformats.org/officeDocument/2006/math" xmlns:v="urn:schemas-microsoft-com:vml" xmlns:wp14="http://schemas.microsoft.com/office/word/2010/wordprocessingDrawing" xmlns:wp="http://schemas.openxmlformats.org/drawingml/2006/wordprocessingDrawing" xmlns:w10="urn:schemas-microsoft-com:office:word" xmlns:w="http://schemas.openxmlformats.org/wordprocessingml/2006/main" xmlns:w14="http://schemas.microsoft.com/office/word/2010/wordml" xmlns:w15="http://schemas.microsoft.com/office/word/2012/wordml" xmlns:wpg="http://schemas.microsoft.com/office/word/2010/wordprocessingGroup" xmlns:wpi="http://schemas.microsoft.com/office/word/2010/wordprocessingInk" xmlns:wne="http://schemas.microsoft.com/office/word/2006/wordml" xmlns:wps="http://schemas.microsoft.com/office/word/2010/wordprocessingShape" mc:Ignorable="w14 w15 wp14">
+<w:footnotes xmlns:wpc="http://schemas.microsoft.com/office/word/2010/wordprocessingCanvas" xmlns:mc="http://schemas.openxmlformats.org/markup-compatibility/2006" xmlns:o="urn:schemas-microsoft-com:office:office" xmlns:r="http://schemas.openxmlformats.org/officeDocument/2006/relationships" xmlns:m="http://schemas.openxmlformats.org/officeDocument/2006/math" xmlns:v="urn:schemas-microsoft-com:vml" xmlns:wp14="http://schemas.microsoft.com/office/word/2010/wordprocessingDrawing" xmlns:wp="http://schemas.openxmlformats.org/drawingml/2006/wordprocessingDrawing" xmlns:w10="urn:schemas-microsoft-com:office:word" xmlns:w="http://schemas.openxmlformats.org/wordprocessingml/2006/main" xmlns:w14="http://schemas.microsoft.com/office/word/2010/wordml" xmlns:wpg="http://schemas.microsoft.com/office/word/2010/wordprocessingGroup" xmlns:wpi="http://schemas.microsoft.com/office/word/2010/wordprocessingInk" xmlns:wne="http://schemas.microsoft.com/office/word/2006/wordml" xmlns:wps="http://schemas.microsoft.com/office/word/2010/wordprocessingShape" mc:Ignorable="w14 wp14">
   <w:footnote w:type="separator" w:id="-1">
     <w:p>
       <w:r>
@@ -11122,7 +10980,7 @@
 </file>
 
 <file path=word/header1.xml><?xml version="1.0" encoding="utf-8"?>
-<w:hdr xmlns:wpc="http://schemas.microsoft.com/office/word/2010/wordprocessingCanvas" xmlns:mc="http://schemas.openxmlformats.org/markup-compatibility/2006" xmlns:o="urn:schemas-microsoft-com:office:office" xmlns:r="http://schemas.openxmlformats.org/officeDocument/2006/relationships" xmlns:m="http://schemas.openxmlformats.org/officeDocument/2006/math" xmlns:v="urn:schemas-microsoft-com:vml" xmlns:wp14="http://schemas.microsoft.com/office/word/2010/wordprocessingDrawing" xmlns:wp="http://schemas.openxmlformats.org/drawingml/2006/wordprocessingDrawing" xmlns:w10="urn:schemas-microsoft-com:office:word" xmlns:w="http://schemas.openxmlformats.org/wordprocessingml/2006/main" xmlns:w14="http://schemas.microsoft.com/office/word/2010/wordml" xmlns:w15="http://schemas.microsoft.com/office/word/2012/wordml" xmlns:wpg="http://schemas.microsoft.com/office/word/2010/wordprocessingGroup" xmlns:wpi="http://schemas.microsoft.com/office/word/2010/wordprocessingInk" xmlns:wne="http://schemas.microsoft.com/office/word/2006/wordml" xmlns:wps="http://schemas.microsoft.com/office/word/2010/wordprocessingShape" mc:Ignorable="w14 w15 wp14">
+<w:hdr xmlns:wpc="http://schemas.microsoft.com/office/word/2010/wordprocessingCanvas" xmlns:mc="http://schemas.openxmlformats.org/markup-compatibility/2006" xmlns:o="urn:schemas-microsoft-com:office:office" xmlns:r="http://schemas.openxmlformats.org/officeDocument/2006/relationships" xmlns:m="http://schemas.openxmlformats.org/officeDocument/2006/math" xmlns:v="urn:schemas-microsoft-com:vml" xmlns:wp14="http://schemas.microsoft.com/office/word/2010/wordprocessingDrawing" xmlns:wp="http://schemas.openxmlformats.org/drawingml/2006/wordprocessingDrawing" xmlns:w10="urn:schemas-microsoft-com:office:word" xmlns:w="http://schemas.openxmlformats.org/wordprocessingml/2006/main" xmlns:w14="http://schemas.microsoft.com/office/word/2010/wordml" xmlns:wpg="http://schemas.microsoft.com/office/word/2010/wordprocessingGroup" xmlns:wpi="http://schemas.microsoft.com/office/word/2010/wordprocessingInk" xmlns:wne="http://schemas.microsoft.com/office/word/2006/wordml" xmlns:wps="http://schemas.microsoft.com/office/word/2010/wordprocessingShape" mc:Ignorable="w14 wp14">
   <w:p>
     <w:pPr>
       <w:rPr>
@@ -11156,7 +11014,6 @@
       <w:dataBinding w:prefixMappings="xmlns:ns0='http://schemas.openxmlformats.org/officeDocument/2006/extended-properties' " w:xpath="/ns0:Properties[1]/ns0:Company[1]" w:storeItemID="{6668398D-A668-4E3E-A5EB-62B293D839F1}"/>
       <w:text/>
     </w:sdtPr>
-    <w:sdtEndPr/>
     <w:sdtContent>
       <w:p>
         <w:pPr>
@@ -11179,17 +11036,7 @@
             <w:szCs w:val="36"/>
             <w:lang w:val="fr-CA"/>
           </w:rPr>
-          <w:t>Laval Virtual</w:t>
-        </w:r>
-        <w:r>
-          <w:rPr>
-            <w:rFonts w:ascii="Arial" w:hAnsi="Arial" w:cs="Arial"/>
-            <w:b/>
-            <w:sz w:val="36"/>
-            <w:szCs w:val="36"/>
-            <w:lang w:val="fr-CA"/>
-          </w:rPr>
-          <w:t xml:space="preserve"> </w:t>
+          <w:t xml:space="preserve">Laval Virtual </w:t>
         </w:r>
       </w:p>
     </w:sdtContent>
@@ -11214,7 +11061,7 @@
 </file>
 
 <file path=word/header2.xml><?xml version="1.0" encoding="utf-8"?>
-<w:hdr xmlns:wpc="http://schemas.microsoft.com/office/word/2010/wordprocessingCanvas" xmlns:mc="http://schemas.openxmlformats.org/markup-compatibility/2006" xmlns:o="urn:schemas-microsoft-com:office:office" xmlns:r="http://schemas.openxmlformats.org/officeDocument/2006/relationships" xmlns:m="http://schemas.openxmlformats.org/officeDocument/2006/math" xmlns:v="urn:schemas-microsoft-com:vml" xmlns:wp14="http://schemas.microsoft.com/office/word/2010/wordprocessingDrawing" xmlns:wp="http://schemas.openxmlformats.org/drawingml/2006/wordprocessingDrawing" xmlns:w10="urn:schemas-microsoft-com:office:word" xmlns:w="http://schemas.openxmlformats.org/wordprocessingml/2006/main" xmlns:w14="http://schemas.microsoft.com/office/word/2010/wordml" xmlns:w15="http://schemas.microsoft.com/office/word/2012/wordml" xmlns:wpg="http://schemas.microsoft.com/office/word/2010/wordprocessingGroup" xmlns:wpi="http://schemas.microsoft.com/office/word/2010/wordprocessingInk" xmlns:wne="http://schemas.microsoft.com/office/word/2006/wordml" xmlns:wps="http://schemas.microsoft.com/office/word/2010/wordprocessingShape" mc:Ignorable="w14 w15 wp14">
+<w:hdr xmlns:wpc="http://schemas.microsoft.com/office/word/2010/wordprocessingCanvas" xmlns:mc="http://schemas.openxmlformats.org/markup-compatibility/2006" xmlns:o="urn:schemas-microsoft-com:office:office" xmlns:r="http://schemas.openxmlformats.org/officeDocument/2006/relationships" xmlns:m="http://schemas.openxmlformats.org/officeDocument/2006/math" xmlns:v="urn:schemas-microsoft-com:vml" xmlns:wp14="http://schemas.microsoft.com/office/word/2010/wordprocessingDrawing" xmlns:wp="http://schemas.openxmlformats.org/drawingml/2006/wordprocessingDrawing" xmlns:w10="urn:schemas-microsoft-com:office:word" xmlns:w="http://schemas.openxmlformats.org/wordprocessingml/2006/main" xmlns:w14="http://schemas.microsoft.com/office/word/2010/wordml" xmlns:wpg="http://schemas.microsoft.com/office/word/2010/wordprocessingGroup" xmlns:wpi="http://schemas.microsoft.com/office/word/2010/wordprocessingInk" xmlns:wne="http://schemas.microsoft.com/office/word/2006/wordml" xmlns:wps="http://schemas.microsoft.com/office/word/2010/wordprocessingShape" mc:Ignorable="w14 wp14">
   <w:tbl>
     <w:tblPr>
       <w:tblW w:w="0" w:type="auto"/>
@@ -11241,7 +11088,6 @@
           <w:dataBinding w:prefixMappings="xmlns:ns0='http://purl.org/dc/elements/1.1/' xmlns:ns1='http://schemas.openxmlformats.org/package/2006/metadata/core-properties' " w:xpath="/ns1:coreProperties[1]/ns0:subject[1]" w:storeItemID="{6C3C8BC8-F283-45AE-878A-BAB7291924A1}"/>
           <w:text/>
         </w:sdtPr>
-        <w:sdtEndPr/>
         <w:sdtContent>
           <w:tc>
             <w:tcPr>
@@ -11287,7 +11133,6 @@
               <w:dataBinding w:prefixMappings="xmlns:ns0='http://purl.org/dc/elements/1.1/' xmlns:ns1='http://schemas.openxmlformats.org/package/2006/metadata/core-properties' " w:xpath="/ns1:coreProperties[1]/ns1:contentStatus[1]" w:storeItemID="{6C3C8BC8-F283-45AE-878A-BAB7291924A1}"/>
               <w:text/>
             </w:sdtPr>
-            <w:sdtEndPr/>
             <w:sdtContent>
               <w:r>
                 <w:rPr>
@@ -11317,7 +11162,6 @@
           <w:dataBinding w:prefixMappings="xmlns:ns0='http://purl.org/dc/elements/1.1/' xmlns:ns1='http://schemas.openxmlformats.org/package/2006/metadata/core-properties' " w:xpath="/ns1:coreProperties[1]/ns0:title[1]" w:storeItemID="{6C3C8BC8-F283-45AE-878A-BAB7291924A1}"/>
           <w:text/>
         </w:sdtPr>
-        <w:sdtEndPr/>
         <w:sdtContent>
           <w:tc>
             <w:tcPr>
@@ -11379,7 +11223,7 @@
               <w:noProof/>
               <w:lang w:val="fr-CA"/>
             </w:rPr>
-            <w:t>2014-01-28</w:t>
+            <w:t>2014-02-12</w:t>
           </w:r>
           <w:r>
             <w:rPr>
@@ -11403,7 +11247,7 @@
 </file>
 
 <file path=word/header3.xml><?xml version="1.0" encoding="utf-8"?>
-<w:hdr xmlns:wpc="http://schemas.microsoft.com/office/word/2010/wordprocessingCanvas" xmlns:mc="http://schemas.openxmlformats.org/markup-compatibility/2006" xmlns:o="urn:schemas-microsoft-com:office:office" xmlns:r="http://schemas.openxmlformats.org/officeDocument/2006/relationships" xmlns:m="http://schemas.openxmlformats.org/officeDocument/2006/math" xmlns:v="urn:schemas-microsoft-com:vml" xmlns:wp14="http://schemas.microsoft.com/office/word/2010/wordprocessingDrawing" xmlns:wp="http://schemas.openxmlformats.org/drawingml/2006/wordprocessingDrawing" xmlns:w10="urn:schemas-microsoft-com:office:word" xmlns:w="http://schemas.openxmlformats.org/wordprocessingml/2006/main" xmlns:w14="http://schemas.microsoft.com/office/word/2010/wordml" xmlns:w15="http://schemas.microsoft.com/office/word/2012/wordml" xmlns:wpg="http://schemas.microsoft.com/office/word/2010/wordprocessingGroup" xmlns:wpi="http://schemas.microsoft.com/office/word/2010/wordprocessingInk" xmlns:wne="http://schemas.microsoft.com/office/word/2006/wordml" xmlns:wps="http://schemas.microsoft.com/office/word/2010/wordprocessingShape" mc:Ignorable="w14 w15 wp14">
+<w:hdr xmlns:wpc="http://schemas.microsoft.com/office/word/2010/wordprocessingCanvas" xmlns:mc="http://schemas.openxmlformats.org/markup-compatibility/2006" xmlns:o="urn:schemas-microsoft-com:office:office" xmlns:r="http://schemas.openxmlformats.org/officeDocument/2006/relationships" xmlns:m="http://schemas.openxmlformats.org/officeDocument/2006/math" xmlns:v="urn:schemas-microsoft-com:vml" xmlns:wp14="http://schemas.microsoft.com/office/word/2010/wordprocessingDrawing" xmlns:wp="http://schemas.openxmlformats.org/drawingml/2006/wordprocessingDrawing" xmlns:w10="urn:schemas-microsoft-com:office:word" xmlns:w="http://schemas.openxmlformats.org/wordprocessingml/2006/main" xmlns:w14="http://schemas.microsoft.com/office/word/2010/wordml" xmlns:wpg="http://schemas.microsoft.com/office/word/2010/wordprocessingGroup" xmlns:wpi="http://schemas.microsoft.com/office/word/2010/wordprocessingInk" xmlns:wne="http://schemas.microsoft.com/office/word/2006/wordml" xmlns:wps="http://schemas.microsoft.com/office/word/2010/wordprocessingShape" mc:Ignorable="w14 wp14">
   <w:p>
     <w:pPr>
       <w:pStyle w:val="En-tte"/>
@@ -11413,7 +11257,7 @@
 </file>
 
 <file path=word/numbering.xml><?xml version="1.0" encoding="utf-8"?>
-<w:numbering xmlns:wpc="http://schemas.microsoft.com/office/word/2010/wordprocessingCanvas" xmlns:mc="http://schemas.openxmlformats.org/markup-compatibility/2006" xmlns:o="urn:schemas-microsoft-com:office:office" xmlns:r="http://schemas.openxmlformats.org/officeDocument/2006/relationships" xmlns:m="http://schemas.openxmlformats.org/officeDocument/2006/math" xmlns:v="urn:schemas-microsoft-com:vml" xmlns:wp14="http://schemas.microsoft.com/office/word/2010/wordprocessingDrawing" xmlns:wp="http://schemas.openxmlformats.org/drawingml/2006/wordprocessingDrawing" xmlns:w10="urn:schemas-microsoft-com:office:word" xmlns:w="http://schemas.openxmlformats.org/wordprocessingml/2006/main" xmlns:w14="http://schemas.microsoft.com/office/word/2010/wordml" xmlns:w15="http://schemas.microsoft.com/office/word/2012/wordml" xmlns:wpg="http://schemas.microsoft.com/office/word/2010/wordprocessingGroup" xmlns:wpi="http://schemas.microsoft.com/office/word/2010/wordprocessingInk" xmlns:wne="http://schemas.microsoft.com/office/word/2006/wordml" xmlns:wps="http://schemas.microsoft.com/office/word/2010/wordprocessingShape" mc:Ignorable="w14 w15 wp14">
+<w:numbering xmlns:wpc="http://schemas.microsoft.com/office/word/2010/wordprocessingCanvas" xmlns:mc="http://schemas.openxmlformats.org/markup-compatibility/2006" xmlns:o="urn:schemas-microsoft-com:office:office" xmlns:r="http://schemas.openxmlformats.org/officeDocument/2006/relationships" xmlns:m="http://schemas.openxmlformats.org/officeDocument/2006/math" xmlns:v="urn:schemas-microsoft-com:vml" xmlns:wp14="http://schemas.microsoft.com/office/word/2010/wordprocessingDrawing" xmlns:wp="http://schemas.openxmlformats.org/drawingml/2006/wordprocessingDrawing" xmlns:w10="urn:schemas-microsoft-com:office:word" xmlns:w="http://schemas.openxmlformats.org/wordprocessingml/2006/main" xmlns:w14="http://schemas.microsoft.com/office/word/2010/wordml" xmlns:wpg="http://schemas.microsoft.com/office/word/2010/wordprocessingGroup" xmlns:wpi="http://schemas.microsoft.com/office/word/2010/wordprocessingInk" xmlns:wne="http://schemas.microsoft.com/office/word/2006/wordml" xmlns:wps="http://schemas.microsoft.com/office/word/2010/wordprocessingShape" mc:Ignorable="w14 wp14">
   <w:abstractNum w:abstractNumId="0">
     <w:nsid w:val="FFFFFFFB"/>
     <w:multiLevelType w:val="multilevel"/>
@@ -12121,7 +11965,7 @@
 </file>
 
 <file path=word/styles.xml><?xml version="1.0" encoding="utf-8"?>
-<w:styles xmlns:mc="http://schemas.openxmlformats.org/markup-compatibility/2006" xmlns:r="http://schemas.openxmlformats.org/officeDocument/2006/relationships" xmlns:w="http://schemas.openxmlformats.org/wordprocessingml/2006/main" xmlns:w14="http://schemas.microsoft.com/office/word/2010/wordml" xmlns:w15="http://schemas.microsoft.com/office/word/2012/wordml" mc:Ignorable="w14 w15">
+<w:styles xmlns:mc="http://schemas.openxmlformats.org/markup-compatibility/2006" xmlns:r="http://schemas.openxmlformats.org/officeDocument/2006/relationships" xmlns:w="http://schemas.openxmlformats.org/wordprocessingml/2006/main" xmlns:w14="http://schemas.microsoft.com/office/word/2010/wordml" mc:Ignorable="w14">
   <w:docDefaults>
     <w:rPrDefault>
       <w:rPr>
@@ -12131,378 +11975,145 @@
     </w:rPrDefault>
     <w:pPrDefault/>
   </w:docDefaults>
-  <w:latentStyles w:defLockedState="0" w:defUIPriority="99" w:defSemiHidden="0" w:defUnhideWhenUsed="0" w:defQFormat="0" w:count="371">
-    <w:lsdException w:name="Normal" w:uiPriority="0" w:qFormat="1"/>
-    <w:lsdException w:name="heading 1" w:uiPriority="0" w:qFormat="1"/>
-    <w:lsdException w:name="heading 2" w:uiPriority="0" w:qFormat="1"/>
-    <w:lsdException w:name="heading 3" w:uiPriority="0" w:qFormat="1"/>
-    <w:lsdException w:name="heading 4" w:uiPriority="0" w:qFormat="1"/>
-    <w:lsdException w:name="heading 5" w:uiPriority="0" w:qFormat="1"/>
-    <w:lsdException w:name="heading 6" w:uiPriority="0" w:qFormat="1"/>
-    <w:lsdException w:name="heading 7" w:uiPriority="0" w:qFormat="1"/>
-    <w:lsdException w:name="heading 8" w:uiPriority="0" w:qFormat="1"/>
-    <w:lsdException w:name="heading 9" w:uiPriority="0" w:qFormat="1"/>
-    <w:lsdException w:name="index 1" w:semiHidden="1" w:unhideWhenUsed="1"/>
-    <w:lsdException w:name="index 2" w:semiHidden="1" w:unhideWhenUsed="1"/>
-    <w:lsdException w:name="index 3" w:semiHidden="1" w:unhideWhenUsed="1"/>
-    <w:lsdException w:name="index 4" w:semiHidden="1" w:unhideWhenUsed="1"/>
-    <w:lsdException w:name="index 5" w:semiHidden="1" w:unhideWhenUsed="1"/>
-    <w:lsdException w:name="index 6" w:semiHidden="1" w:unhideWhenUsed="1"/>
-    <w:lsdException w:name="index 7" w:semiHidden="1" w:unhideWhenUsed="1"/>
-    <w:lsdException w:name="index 8" w:semiHidden="1" w:unhideWhenUsed="1"/>
-    <w:lsdException w:name="index 9" w:semiHidden="1" w:unhideWhenUsed="1"/>
-    <w:lsdException w:name="toc 1" w:semiHidden="1" w:uiPriority="39" w:unhideWhenUsed="1"/>
-    <w:lsdException w:name="toc 2" w:semiHidden="1" w:uiPriority="39" w:unhideWhenUsed="1"/>
-    <w:lsdException w:name="toc 3" w:semiHidden="1" w:uiPriority="39" w:unhideWhenUsed="1"/>
-    <w:lsdException w:name="toc 4" w:semiHidden="1" w:uiPriority="39" w:unhideWhenUsed="1"/>
-    <w:lsdException w:name="toc 5" w:semiHidden="1" w:uiPriority="39" w:unhideWhenUsed="1"/>
-    <w:lsdException w:name="toc 6" w:semiHidden="1" w:uiPriority="39" w:unhideWhenUsed="1"/>
-    <w:lsdException w:name="toc 7" w:semiHidden="1" w:uiPriority="39" w:unhideWhenUsed="1"/>
-    <w:lsdException w:name="toc 8" w:semiHidden="1" w:uiPriority="39" w:unhideWhenUsed="1"/>
-    <w:lsdException w:name="toc 9" w:semiHidden="1" w:uiPriority="39" w:unhideWhenUsed="1"/>
-    <w:lsdException w:name="Normal Indent" w:semiHidden="1" w:unhideWhenUsed="1"/>
-    <w:lsdException w:name="footnote text" w:semiHidden="1" w:unhideWhenUsed="1"/>
-    <w:lsdException w:name="annotation text" w:semiHidden="1" w:unhideWhenUsed="1"/>
-    <w:lsdException w:name="header" w:semiHidden="1" w:unhideWhenUsed="1"/>
-    <w:lsdException w:name="footer" w:semiHidden="1" w:uiPriority="0" w:unhideWhenUsed="1"/>
-    <w:lsdException w:name="index heading" w:semiHidden="1" w:unhideWhenUsed="1"/>
-    <w:lsdException w:name="caption" w:semiHidden="1" w:uiPriority="35" w:unhideWhenUsed="1" w:qFormat="1"/>
-    <w:lsdException w:name="table of figures" w:semiHidden="1" w:unhideWhenUsed="1"/>
-    <w:lsdException w:name="envelope address" w:semiHidden="1" w:unhideWhenUsed="1"/>
-    <w:lsdException w:name="envelope return" w:semiHidden="1" w:unhideWhenUsed="1"/>
-    <w:lsdException w:name="footnote reference" w:semiHidden="1" w:unhideWhenUsed="1"/>
-    <w:lsdException w:name="annotation reference" w:semiHidden="1" w:unhideWhenUsed="1"/>
-    <w:lsdException w:name="line number" w:semiHidden="1" w:unhideWhenUsed="1"/>
-    <w:lsdException w:name="page number" w:semiHidden="1" w:unhideWhenUsed="1"/>
-    <w:lsdException w:name="endnote reference" w:semiHidden="1" w:unhideWhenUsed="1"/>
-    <w:lsdException w:name="endnote text" w:semiHidden="1" w:unhideWhenUsed="1"/>
-    <w:lsdException w:name="table of authorities" w:semiHidden="1" w:unhideWhenUsed="1"/>
-    <w:lsdException w:name="macro" w:semiHidden="1" w:unhideWhenUsed="1"/>
-    <w:lsdException w:name="toa heading" w:semiHidden="1" w:unhideWhenUsed="1"/>
-    <w:lsdException w:name="List" w:semiHidden="1" w:unhideWhenUsed="1"/>
-    <w:lsdException w:name="List Bullet" w:semiHidden="1" w:unhideWhenUsed="1"/>
-    <w:lsdException w:name="List Number" w:semiHidden="1" w:unhideWhenUsed="1"/>
-    <w:lsdException w:name="List 2" w:semiHidden="1" w:unhideWhenUsed="1"/>
-    <w:lsdException w:name="List 3" w:semiHidden="1" w:unhideWhenUsed="1"/>
-    <w:lsdException w:name="List 4" w:semiHidden="1" w:unhideWhenUsed="1"/>
-    <w:lsdException w:name="List 5" w:semiHidden="1" w:unhideWhenUsed="1"/>
-    <w:lsdException w:name="List Bullet 2" w:semiHidden="1" w:unhideWhenUsed="1"/>
-    <w:lsdException w:name="List Bullet 3" w:semiHidden="1" w:unhideWhenUsed="1"/>
-    <w:lsdException w:name="List Bullet 4" w:semiHidden="1" w:unhideWhenUsed="1"/>
-    <w:lsdException w:name="List Bullet 5" w:semiHidden="1" w:unhideWhenUsed="1"/>
-    <w:lsdException w:name="List Number 2" w:semiHidden="1" w:unhideWhenUsed="1"/>
-    <w:lsdException w:name="List Number 3" w:semiHidden="1" w:unhideWhenUsed="1"/>
-    <w:lsdException w:name="List Number 4" w:semiHidden="1" w:unhideWhenUsed="1"/>
-    <w:lsdException w:name="List Number 5" w:semiHidden="1" w:unhideWhenUsed="1"/>
-    <w:lsdException w:name="Title" w:uiPriority="10" w:qFormat="1"/>
-    <w:lsdException w:name="Closing" w:semiHidden="1" w:unhideWhenUsed="1"/>
-    <w:lsdException w:name="Signature" w:semiHidden="1" w:unhideWhenUsed="1"/>
-    <w:lsdException w:name="Default Paragraph Font" w:semiHidden="1" w:uiPriority="1" w:unhideWhenUsed="1"/>
-    <w:lsdException w:name="Body Text" w:semiHidden="1" w:unhideWhenUsed="1"/>
-    <w:lsdException w:name="Body Text Indent" w:semiHidden="1" w:unhideWhenUsed="1"/>
-    <w:lsdException w:name="List Continue" w:semiHidden="1" w:unhideWhenUsed="1"/>
-    <w:lsdException w:name="List Continue 2" w:semiHidden="1" w:unhideWhenUsed="1"/>
-    <w:lsdException w:name="List Continue 3" w:semiHidden="1" w:unhideWhenUsed="1"/>
-    <w:lsdException w:name="List Continue 4" w:semiHidden="1" w:unhideWhenUsed="1"/>
-    <w:lsdException w:name="List Continue 5" w:semiHidden="1" w:unhideWhenUsed="1"/>
-    <w:lsdException w:name="Message Header" w:semiHidden="1" w:unhideWhenUsed="1"/>
-    <w:lsdException w:name="Subtitle" w:uiPriority="11" w:qFormat="1"/>
-    <w:lsdException w:name="Salutation" w:semiHidden="1" w:unhideWhenUsed="1"/>
-    <w:lsdException w:name="Date" w:semiHidden="1" w:unhideWhenUsed="1"/>
-    <w:lsdException w:name="Body Text First Indent" w:semiHidden="1" w:unhideWhenUsed="1"/>
-    <w:lsdException w:name="Body Text First Indent 2" w:semiHidden="1" w:unhideWhenUsed="1"/>
-    <w:lsdException w:name="Note Heading" w:semiHidden="1" w:unhideWhenUsed="1"/>
-    <w:lsdException w:name="Body Text 2" w:semiHidden="1" w:unhideWhenUsed="1"/>
-    <w:lsdException w:name="Body Text 3" w:semiHidden="1" w:unhideWhenUsed="1"/>
-    <w:lsdException w:name="Body Text Indent 2" w:semiHidden="1" w:unhideWhenUsed="1"/>
-    <w:lsdException w:name="Body Text Indent 3" w:semiHidden="1" w:unhideWhenUsed="1"/>
-    <w:lsdException w:name="Block Text" w:semiHidden="1" w:unhideWhenUsed="1"/>
-    <w:lsdException w:name="Hyperlink" w:semiHidden="1" w:unhideWhenUsed="1"/>
-    <w:lsdException w:name="FollowedHyperlink" w:semiHidden="1" w:unhideWhenUsed="1"/>
-    <w:lsdException w:name="Strong" w:uiPriority="22" w:qFormat="1"/>
-    <w:lsdException w:name="Emphasis" w:uiPriority="20" w:qFormat="1"/>
-    <w:lsdException w:name="Document Map" w:semiHidden="1" w:unhideWhenUsed="1"/>
-    <w:lsdException w:name="Plain Text" w:semiHidden="1" w:unhideWhenUsed="1"/>
-    <w:lsdException w:name="E-mail Signature" w:semiHidden="1" w:unhideWhenUsed="1"/>
-    <w:lsdException w:name="HTML Top of Form" w:semiHidden="1" w:unhideWhenUsed="1"/>
-    <w:lsdException w:name="HTML Bottom of Form" w:semiHidden="1" w:unhideWhenUsed="1"/>
-    <w:lsdException w:name="Normal (Web)" w:semiHidden="1" w:unhideWhenUsed="1"/>
-    <w:lsdException w:name="HTML Acronym" w:semiHidden="1" w:unhideWhenUsed="1"/>
-    <w:lsdException w:name="HTML Address" w:semiHidden="1" w:unhideWhenUsed="1"/>
-    <w:lsdException w:name="HTML Cite" w:semiHidden="1" w:unhideWhenUsed="1"/>
-    <w:lsdException w:name="HTML Code" w:semiHidden="1" w:unhideWhenUsed="1"/>
-    <w:lsdException w:name="HTML Definition" w:semiHidden="1" w:unhideWhenUsed="1"/>
-    <w:lsdException w:name="HTML Keyboard" w:semiHidden="1" w:unhideWhenUsed="1"/>
-    <w:lsdException w:name="HTML Preformatted" w:semiHidden="1" w:unhideWhenUsed="1"/>
-    <w:lsdException w:name="HTML Sample" w:semiHidden="1" w:unhideWhenUsed="1"/>
-    <w:lsdException w:name="HTML Typewriter" w:semiHidden="1" w:unhideWhenUsed="1"/>
-    <w:lsdException w:name="HTML Variable" w:semiHidden="1" w:unhideWhenUsed="1"/>
-    <w:lsdException w:name="Normal Table" w:semiHidden="1" w:unhideWhenUsed="1"/>
-    <w:lsdException w:name="annotation subject" w:semiHidden="1" w:unhideWhenUsed="1"/>
-    <w:lsdException w:name="No List" w:semiHidden="1" w:unhideWhenUsed="1"/>
-    <w:lsdException w:name="Outline List 1" w:semiHidden="1" w:unhideWhenUsed="1"/>
-    <w:lsdException w:name="Outline List 2" w:semiHidden="1" w:unhideWhenUsed="1"/>
-    <w:lsdException w:name="Outline List 3" w:semiHidden="1" w:unhideWhenUsed="1"/>
-    <w:lsdException w:name="Table Simple 1" w:semiHidden="1" w:unhideWhenUsed="1"/>
-    <w:lsdException w:name="Table Simple 2" w:semiHidden="1" w:unhideWhenUsed="1"/>
-    <w:lsdException w:name="Table Simple 3" w:semiHidden="1" w:unhideWhenUsed="1"/>
-    <w:lsdException w:name="Table Classic 1" w:semiHidden="1" w:unhideWhenUsed="1"/>
-    <w:lsdException w:name="Table Classic 2" w:semiHidden="1" w:unhideWhenUsed="1"/>
-    <w:lsdException w:name="Table Classic 3" w:semiHidden="1" w:unhideWhenUsed="1"/>
-    <w:lsdException w:name="Table Classic 4" w:semiHidden="1" w:unhideWhenUsed="1"/>
-    <w:lsdException w:name="Table Colorful 1" w:semiHidden="1" w:unhideWhenUsed="1"/>
-    <w:lsdException w:name="Table Colorful 2" w:semiHidden="1" w:unhideWhenUsed="1"/>
-    <w:lsdException w:name="Table Colorful 3" w:semiHidden="1" w:unhideWhenUsed="1"/>
-    <w:lsdException w:name="Table Columns 1" w:semiHidden="1" w:unhideWhenUsed="1"/>
-    <w:lsdException w:name="Table Columns 2" w:semiHidden="1" w:unhideWhenUsed="1"/>
-    <w:lsdException w:name="Table Columns 3" w:semiHidden="1" w:unhideWhenUsed="1"/>
-    <w:lsdException w:name="Table Columns 4" w:semiHidden="1" w:unhideWhenUsed="1"/>
-    <w:lsdException w:name="Table Columns 5" w:semiHidden="1" w:unhideWhenUsed="1"/>
-    <w:lsdException w:name="Table Grid 1" w:semiHidden="1" w:unhideWhenUsed="1"/>
-    <w:lsdException w:name="Table Grid 2" w:semiHidden="1" w:unhideWhenUsed="1"/>
-    <w:lsdException w:name="Table Grid 3" w:semiHidden="1" w:unhideWhenUsed="1"/>
-    <w:lsdException w:name="Table Grid 4" w:semiHidden="1" w:unhideWhenUsed="1"/>
-    <w:lsdException w:name="Table Grid 5" w:semiHidden="1" w:unhideWhenUsed="1"/>
-    <w:lsdException w:name="Table Grid 6" w:semiHidden="1" w:unhideWhenUsed="1"/>
-    <w:lsdException w:name="Table Grid 7" w:semiHidden="1" w:unhideWhenUsed="1"/>
-    <w:lsdException w:name="Table Grid 8" w:semiHidden="1" w:unhideWhenUsed="1"/>
-    <w:lsdException w:name="Table List 1" w:semiHidden="1" w:unhideWhenUsed="1"/>
-    <w:lsdException w:name="Table List 2" w:semiHidden="1" w:unhideWhenUsed="1"/>
-    <w:lsdException w:name="Table List 3" w:semiHidden="1" w:unhideWhenUsed="1"/>
-    <w:lsdException w:name="Table List 4" w:semiHidden="1" w:unhideWhenUsed="1"/>
-    <w:lsdException w:name="Table List 5" w:semiHidden="1" w:unhideWhenUsed="1"/>
-    <w:lsdException w:name="Table List 6" w:semiHidden="1" w:unhideWhenUsed="1"/>
-    <w:lsdException w:name="Table List 7" w:semiHidden="1" w:unhideWhenUsed="1"/>
-    <w:lsdException w:name="Table List 8" w:semiHidden="1" w:unhideWhenUsed="1"/>
-    <w:lsdException w:name="Table 3D effects 1" w:semiHidden="1" w:unhideWhenUsed="1"/>
-    <w:lsdException w:name="Table 3D effects 2" w:semiHidden="1" w:unhideWhenUsed="1"/>
-    <w:lsdException w:name="Table 3D effects 3" w:semiHidden="1" w:unhideWhenUsed="1"/>
-    <w:lsdException w:name="Table Contemporary" w:semiHidden="1" w:unhideWhenUsed="1"/>
-    <w:lsdException w:name="Table Elegant" w:semiHidden="1" w:unhideWhenUsed="1"/>
-    <w:lsdException w:name="Table Professional" w:semiHidden="1" w:unhideWhenUsed="1"/>
-    <w:lsdException w:name="Table Subtle 1" w:semiHidden="1" w:unhideWhenUsed="1"/>
-    <w:lsdException w:name="Table Subtle 2" w:semiHidden="1" w:unhideWhenUsed="1"/>
-    <w:lsdException w:name="Table Web 1" w:semiHidden="1" w:unhideWhenUsed="1"/>
-    <w:lsdException w:name="Table Web 2" w:semiHidden="1" w:unhideWhenUsed="1"/>
-    <w:lsdException w:name="Table Web 3" w:semiHidden="1" w:unhideWhenUsed="1"/>
-    <w:lsdException w:name="Balloon Text" w:semiHidden="1" w:unhideWhenUsed="1"/>
-    <w:lsdException w:name="Table Grid" w:uiPriority="59"/>
-    <w:lsdException w:name="Table Theme" w:semiHidden="1" w:unhideWhenUsed="1"/>
-    <w:lsdException w:name="Placeholder Text" w:semiHidden="1"/>
-    <w:lsdException w:name="No Spacing" w:uiPriority="1" w:qFormat="1"/>
-    <w:lsdException w:name="Light Shading" w:uiPriority="60"/>
-    <w:lsdException w:name="Light List" w:uiPriority="61"/>
-    <w:lsdException w:name="Light Grid" w:uiPriority="62"/>
-    <w:lsdException w:name="Medium Shading 1" w:uiPriority="63"/>
-    <w:lsdException w:name="Medium Shading 2" w:uiPriority="64"/>
-    <w:lsdException w:name="Medium List 1" w:uiPriority="65"/>
-    <w:lsdException w:name="Medium List 2" w:uiPriority="66"/>
-    <w:lsdException w:name="Medium Grid 1" w:uiPriority="67"/>
-    <w:lsdException w:name="Medium Grid 2" w:uiPriority="68"/>
-    <w:lsdException w:name="Medium Grid 3" w:uiPriority="69"/>
-    <w:lsdException w:name="Dark List" w:uiPriority="70"/>
-    <w:lsdException w:name="Colorful Shading" w:uiPriority="71"/>
-    <w:lsdException w:name="Colorful List" w:uiPriority="72"/>
-    <w:lsdException w:name="Colorful Grid" w:uiPriority="73"/>
-    <w:lsdException w:name="Light Shading Accent 1" w:uiPriority="60"/>
-    <w:lsdException w:name="Light List Accent 1" w:uiPriority="61"/>
-    <w:lsdException w:name="Light Grid Accent 1" w:uiPriority="62"/>
-    <w:lsdException w:name="Medium Shading 1 Accent 1" w:uiPriority="63"/>
-    <w:lsdException w:name="Medium Shading 2 Accent 1" w:uiPriority="64"/>
-    <w:lsdException w:name="Medium List 1 Accent 1" w:uiPriority="65"/>
-    <w:lsdException w:name="Revision" w:semiHidden="1"/>
-    <w:lsdException w:name="List Paragraph" w:uiPriority="34" w:qFormat="1"/>
-    <w:lsdException w:name="Quote" w:uiPriority="29" w:qFormat="1"/>
-    <w:lsdException w:name="Intense Quote" w:uiPriority="30" w:qFormat="1"/>
-    <w:lsdException w:name="Medium List 2 Accent 1" w:uiPriority="66"/>
-    <w:lsdException w:name="Medium Grid 1 Accent 1" w:uiPriority="67"/>
-    <w:lsdException w:name="Medium Grid 2 Accent 1" w:uiPriority="68"/>
-    <w:lsdException w:name="Medium Grid 3 Accent 1" w:uiPriority="69"/>
-    <w:lsdException w:name="Dark List Accent 1" w:uiPriority="70"/>
-    <w:lsdException w:name="Colorful Shading Accent 1" w:uiPriority="71"/>
-    <w:lsdException w:name="Colorful List Accent 1" w:uiPriority="72"/>
-    <w:lsdException w:name="Colorful Grid Accent 1" w:uiPriority="73"/>
-    <w:lsdException w:name="Light Shading Accent 2" w:uiPriority="60"/>
-    <w:lsdException w:name="Light List Accent 2" w:uiPriority="61"/>
-    <w:lsdException w:name="Light Grid Accent 2" w:uiPriority="62"/>
-    <w:lsdException w:name="Medium Shading 1 Accent 2" w:uiPriority="63"/>
-    <w:lsdException w:name="Medium Shading 2 Accent 2" w:uiPriority="64"/>
-    <w:lsdException w:name="Medium List 1 Accent 2" w:uiPriority="65"/>
-    <w:lsdException w:name="Medium List 2 Accent 2" w:uiPriority="66"/>
-    <w:lsdException w:name="Medium Grid 1 Accent 2" w:uiPriority="67"/>
-    <w:lsdException w:name="Medium Grid 2 Accent 2" w:uiPriority="68"/>
-    <w:lsdException w:name="Medium Grid 3 Accent 2" w:uiPriority="69"/>
-    <w:lsdException w:name="Dark List Accent 2" w:uiPriority="70"/>
-    <w:lsdException w:name="Colorful Shading Accent 2" w:uiPriority="71"/>
-    <w:lsdException w:name="Colorful List Accent 2" w:uiPriority="72"/>
-    <w:lsdException w:name="Colorful Grid Accent 2" w:uiPriority="73"/>
-    <w:lsdException w:name="Light Shading Accent 3" w:uiPriority="60"/>
-    <w:lsdException w:name="Light List Accent 3" w:uiPriority="61"/>
-    <w:lsdException w:name="Light Grid Accent 3" w:uiPriority="62"/>
-    <w:lsdException w:name="Medium Shading 1 Accent 3" w:uiPriority="63"/>
-    <w:lsdException w:name="Medium Shading 2 Accent 3" w:uiPriority="64"/>
-    <w:lsdException w:name="Medium List 1 Accent 3" w:uiPriority="65"/>
-    <w:lsdException w:name="Medium List 2 Accent 3" w:uiPriority="66"/>
-    <w:lsdException w:name="Medium Grid 1 Accent 3" w:uiPriority="67"/>
-    <w:lsdException w:name="Medium Grid 2 Accent 3" w:uiPriority="68"/>
-    <w:lsdException w:name="Medium Grid 3 Accent 3" w:uiPriority="69"/>
-    <w:lsdException w:name="Dark List Accent 3" w:uiPriority="70"/>
-    <w:lsdException w:name="Colorful Shading Accent 3" w:uiPriority="71"/>
-    <w:lsdException w:name="Colorful List Accent 3" w:uiPriority="72"/>
-    <w:lsdException w:name="Colorful Grid Accent 3" w:uiPriority="73"/>
-    <w:lsdException w:name="Light Shading Accent 4" w:uiPriority="60"/>
-    <w:lsdException w:name="Light List Accent 4" w:uiPriority="61"/>
-    <w:lsdException w:name="Light Grid Accent 4" w:uiPriority="62"/>
-    <w:lsdException w:name="Medium Shading 1 Accent 4" w:uiPriority="63"/>
-    <w:lsdException w:name="Medium Shading 2 Accent 4" w:uiPriority="64"/>
-    <w:lsdException w:name="Medium List 1 Accent 4" w:uiPriority="65"/>
-    <w:lsdException w:name="Medium List 2 Accent 4" w:uiPriority="66"/>
-    <w:lsdException w:name="Medium Grid 1 Accent 4" w:uiPriority="67"/>
-    <w:lsdException w:name="Medium Grid 2 Accent 4" w:uiPriority="68"/>
-    <w:lsdException w:name="Medium Grid 3 Accent 4" w:uiPriority="69"/>
-    <w:lsdException w:name="Dark List Accent 4" w:uiPriority="70"/>
-    <w:lsdException w:name="Colorful Shading Accent 4" w:uiPriority="71"/>
-    <w:lsdException w:name="Colorful List Accent 4" w:uiPriority="72"/>
-    <w:lsdException w:name="Colorful Grid Accent 4" w:uiPriority="73"/>
-    <w:lsdException w:name="Light Shading Accent 5" w:uiPriority="60"/>
-    <w:lsdException w:name="Light List Accent 5" w:uiPriority="61"/>
-    <w:lsdException w:name="Light Grid Accent 5" w:uiPriority="62"/>
-    <w:lsdException w:name="Medium Shading 1 Accent 5" w:uiPriority="63"/>
-    <w:lsdException w:name="Medium Shading 2 Accent 5" w:uiPriority="64"/>
-    <w:lsdException w:name="Medium List 1 Accent 5" w:uiPriority="65"/>
-    <w:lsdException w:name="Medium List 2 Accent 5" w:uiPriority="66"/>
-    <w:lsdException w:name="Medium Grid 1 Accent 5" w:uiPriority="67"/>
-    <w:lsdException w:name="Medium Grid 2 Accent 5" w:uiPriority="68"/>
-    <w:lsdException w:name="Medium Grid 3 Accent 5" w:uiPriority="69"/>
-    <w:lsdException w:name="Dark List Accent 5" w:uiPriority="70"/>
-    <w:lsdException w:name="Colorful Shading Accent 5" w:uiPriority="71"/>
-    <w:lsdException w:name="Colorful List Accent 5" w:uiPriority="72"/>
-    <w:lsdException w:name="Colorful Grid Accent 5" w:uiPriority="73"/>
-    <w:lsdException w:name="Light Shading Accent 6" w:uiPriority="60"/>
-    <w:lsdException w:name="Light List Accent 6" w:uiPriority="61"/>
-    <w:lsdException w:name="Light Grid Accent 6" w:uiPriority="62"/>
-    <w:lsdException w:name="Medium Shading 1 Accent 6" w:uiPriority="63"/>
-    <w:lsdException w:name="Medium Shading 2 Accent 6" w:uiPriority="64"/>
-    <w:lsdException w:name="Medium List 1 Accent 6" w:uiPriority="65"/>
-    <w:lsdException w:name="Medium List 2 Accent 6" w:uiPriority="66"/>
-    <w:lsdException w:name="Medium Grid 1 Accent 6" w:uiPriority="67"/>
-    <w:lsdException w:name="Medium Grid 2 Accent 6" w:uiPriority="68"/>
-    <w:lsdException w:name="Medium Grid 3 Accent 6" w:uiPriority="69"/>
-    <w:lsdException w:name="Dark List Accent 6" w:uiPriority="70"/>
-    <w:lsdException w:name="Colorful Shading Accent 6" w:uiPriority="71"/>
-    <w:lsdException w:name="Colorful List Accent 6" w:uiPriority="72"/>
-    <w:lsdException w:name="Colorful Grid Accent 6" w:uiPriority="73"/>
-    <w:lsdException w:name="Subtle Emphasis" w:uiPriority="19" w:qFormat="1"/>
-    <w:lsdException w:name="Intense Emphasis" w:uiPriority="21" w:qFormat="1"/>
-    <w:lsdException w:name="Subtle Reference" w:uiPriority="31" w:qFormat="1"/>
-    <w:lsdException w:name="Intense Reference" w:uiPriority="32" w:qFormat="1"/>
-    <w:lsdException w:name="Book Title" w:uiPriority="33" w:qFormat="1"/>
-    <w:lsdException w:name="Bibliography" w:semiHidden="1" w:uiPriority="37" w:unhideWhenUsed="1"/>
-    <w:lsdException w:name="TOC Heading" w:semiHidden="1" w:uiPriority="39" w:unhideWhenUsed="1" w:qFormat="1"/>
-    <w:lsdException w:name="Plain Table 1" w:uiPriority="41"/>
-    <w:lsdException w:name="Plain Table 2" w:uiPriority="42"/>
-    <w:lsdException w:name="Plain Table 3" w:uiPriority="43"/>
-    <w:lsdException w:name="Plain Table 4" w:uiPriority="44"/>
-    <w:lsdException w:name="Plain Table 5" w:uiPriority="45"/>
-    <w:lsdException w:name="Grid Table Light" w:uiPriority="40"/>
-    <w:lsdException w:name="Grid Table 1 Light" w:uiPriority="46"/>
-    <w:lsdException w:name="Grid Table 2" w:uiPriority="47"/>
-    <w:lsdException w:name="Grid Table 3" w:uiPriority="48"/>
-    <w:lsdException w:name="Grid Table 4" w:uiPriority="49"/>
-    <w:lsdException w:name="Grid Table 5 Dark" w:uiPriority="50"/>
-    <w:lsdException w:name="Grid Table 6 Colorful" w:uiPriority="51"/>
-    <w:lsdException w:name="Grid Table 7 Colorful" w:uiPriority="52"/>
-    <w:lsdException w:name="Grid Table 1 Light Accent 1" w:uiPriority="46"/>
-    <w:lsdException w:name="Grid Table 2 Accent 1" w:uiPriority="47"/>
-    <w:lsdException w:name="Grid Table 3 Accent 1" w:uiPriority="48"/>
-    <w:lsdException w:name="Grid Table 4 Accent 1" w:uiPriority="49"/>
-    <w:lsdException w:name="Grid Table 5 Dark Accent 1" w:uiPriority="50"/>
-    <w:lsdException w:name="Grid Table 6 Colorful Accent 1" w:uiPriority="51"/>
-    <w:lsdException w:name="Grid Table 7 Colorful Accent 1" w:uiPriority="52"/>
-    <w:lsdException w:name="Grid Table 1 Light Accent 2" w:uiPriority="46"/>
-    <w:lsdException w:name="Grid Table 2 Accent 2" w:uiPriority="47"/>
-    <w:lsdException w:name="Grid Table 3 Accent 2" w:uiPriority="48"/>
-    <w:lsdException w:name="Grid Table 4 Accent 2" w:uiPriority="49"/>
-    <w:lsdException w:name="Grid Table 5 Dark Accent 2" w:uiPriority="50"/>
-    <w:lsdException w:name="Grid Table 6 Colorful Accent 2" w:uiPriority="51"/>
-    <w:lsdException w:name="Grid Table 7 Colorful Accent 2" w:uiPriority="52"/>
-    <w:lsdException w:name="Grid Table 1 Light Accent 3" w:uiPriority="46"/>
-    <w:lsdException w:name="Grid Table 2 Accent 3" w:uiPriority="47"/>
-    <w:lsdException w:name="Grid Table 3 Accent 3" w:uiPriority="48"/>
-    <w:lsdException w:name="Grid Table 4 Accent 3" w:uiPriority="49"/>
-    <w:lsdException w:name="Grid Table 5 Dark Accent 3" w:uiPriority="50"/>
-    <w:lsdException w:name="Grid Table 6 Colorful Accent 3" w:uiPriority="51"/>
-    <w:lsdException w:name="Grid Table 7 Colorful Accent 3" w:uiPriority="52"/>
-    <w:lsdException w:name="Grid Table 1 Light Accent 4" w:uiPriority="46"/>
-    <w:lsdException w:name="Grid Table 2 Accent 4" w:uiPriority="47"/>
-    <w:lsdException w:name="Grid Table 3 Accent 4" w:uiPriority="48"/>
-    <w:lsdException w:name="Grid Table 4 Accent 4" w:uiPriority="49"/>
-    <w:lsdException w:name="Grid Table 5 Dark Accent 4" w:uiPriority="50"/>
-    <w:lsdException w:name="Grid Table 6 Colorful Accent 4" w:uiPriority="51"/>
-    <w:lsdException w:name="Grid Table 7 Colorful Accent 4" w:uiPriority="52"/>
-    <w:lsdException w:name="Grid Table 1 Light Accent 5" w:uiPriority="46"/>
-    <w:lsdException w:name="Grid Table 2 Accent 5" w:uiPriority="47"/>
-    <w:lsdException w:name="Grid Table 3 Accent 5" w:uiPriority="48"/>
-    <w:lsdException w:name="Grid Table 4 Accent 5" w:uiPriority="49"/>
-    <w:lsdException w:name="Grid Table 5 Dark Accent 5" w:uiPriority="50"/>
-    <w:lsdException w:name="Grid Table 6 Colorful Accent 5" w:uiPriority="51"/>
-    <w:lsdException w:name="Grid Table 7 Colorful Accent 5" w:uiPriority="52"/>
-    <w:lsdException w:name="Grid Table 1 Light Accent 6" w:uiPriority="46"/>
-    <w:lsdException w:name="Grid Table 2 Accent 6" w:uiPriority="47"/>
-    <w:lsdException w:name="Grid Table 3 Accent 6" w:uiPriority="48"/>
-    <w:lsdException w:name="Grid Table 4 Accent 6" w:uiPriority="49"/>
-    <w:lsdException w:name="Grid Table 5 Dark Accent 6" w:uiPriority="50"/>
-    <w:lsdException w:name="Grid Table 6 Colorful Accent 6" w:uiPriority="51"/>
-    <w:lsdException w:name="Grid Table 7 Colorful Accent 6" w:uiPriority="52"/>
-    <w:lsdException w:name="List Table 1 Light" w:uiPriority="46"/>
-    <w:lsdException w:name="List Table 2" w:uiPriority="47"/>
-    <w:lsdException w:name="List Table 3" w:uiPriority="48"/>
-    <w:lsdException w:name="List Table 4" w:uiPriority="49"/>
-    <w:lsdException w:name="List Table 5 Dark" w:uiPriority="50"/>
-    <w:lsdException w:name="List Table 6 Colorful" w:uiPriority="51"/>
-    <w:lsdException w:name="List Table 7 Colorful" w:uiPriority="52"/>
-    <w:lsdException w:name="List Table 1 Light Accent 1" w:uiPriority="46"/>
-    <w:lsdException w:name="List Table 2 Accent 1" w:uiPriority="47"/>
-    <w:lsdException w:name="List Table 3 Accent 1" w:uiPriority="48"/>
-    <w:lsdException w:name="List Table 4 Accent 1" w:uiPriority="49"/>
-    <w:lsdException w:name="List Table 5 Dark Accent 1" w:uiPriority="50"/>
-    <w:lsdException w:name="List Table 6 Colorful Accent 1" w:uiPriority="51"/>
-    <w:lsdException w:name="List Table 7 Colorful Accent 1" w:uiPriority="52"/>
-    <w:lsdException w:name="List Table 1 Light Accent 2" w:uiPriority="46"/>
-    <w:lsdException w:name="List Table 2 Accent 2" w:uiPriority="47"/>
-    <w:lsdException w:name="List Table 3 Accent 2" w:uiPriority="48"/>
-    <w:lsdException w:name="List Table 4 Accent 2" w:uiPriority="49"/>
-    <w:lsdException w:name="List Table 5 Dark Accent 2" w:uiPriority="50"/>
-    <w:lsdException w:name="List Table 6 Colorful Accent 2" w:uiPriority="51"/>
-    <w:lsdException w:name="List Table 7 Colorful Accent 2" w:uiPriority="52"/>
-    <w:lsdException w:name="List Table 1 Light Accent 3" w:uiPriority="46"/>
-    <w:lsdException w:name="List Table 2 Accent 3" w:uiPriority="47"/>
-    <w:lsdException w:name="List Table 3 Accent 3" w:uiPriority="48"/>
-    <w:lsdException w:name="List Table 4 Accent 3" w:uiPriority="49"/>
-    <w:lsdException w:name="List Table 5 Dark Accent 3" w:uiPriority="50"/>
-    <w:lsdException w:name="List Table 6 Colorful Accent 3" w:uiPriority="51"/>
-    <w:lsdException w:name="List Table 7 Colorful Accent 3" w:uiPriority="52"/>
-    <w:lsdException w:name="List Table 1 Light Accent 4" w:uiPriority="46"/>
-    <w:lsdException w:name="List Table 2 Accent 4" w:uiPriority="47"/>
-    <w:lsdException w:name="List Table 3 Accent 4" w:uiPriority="48"/>
-    <w:lsdException w:name="List Table 4 Accent 4" w:uiPriority="49"/>
-    <w:lsdException w:name="List Table 5 Dark Accent 4" w:uiPriority="50"/>
-    <w:lsdException w:name="List Table 6 Colorful Accent 4" w:uiPriority="51"/>
-    <w:lsdException w:name="List Table 7 Colorful Accent 4" w:uiPriority="52"/>
-    <w:lsdException w:name="List Table 1 Light Accent 5" w:uiPriority="46"/>
-    <w:lsdException w:name="List Table 2 Accent 5" w:uiPriority="47"/>
-    <w:lsdException w:name="List Table 3 Accent 5" w:uiPriority="48"/>
-    <w:lsdException w:name="List Table 4 Accent 5" w:uiPriority="49"/>
-    <w:lsdException w:name="List Table 5 Dark Accent 5" w:uiPriority="50"/>
-    <w:lsdException w:name="List Table 6 Colorful Accent 5" w:uiPriority="51"/>
-    <w:lsdException w:name="List Table 7 Colorful Accent 5" w:uiPriority="52"/>
-    <w:lsdException w:name="List Table 1 Light Accent 6" w:uiPriority="46"/>
-    <w:lsdException w:name="List Table 2 Accent 6" w:uiPriority="47"/>
-    <w:lsdException w:name="List Table 3 Accent 6" w:uiPriority="48"/>
-    <w:lsdException w:name="List Table 4 Accent 6" w:uiPriority="49"/>
-    <w:lsdException w:name="List Table 5 Dark Accent 6" w:uiPriority="50"/>
-    <w:lsdException w:name="List Table 6 Colorful Accent 6" w:uiPriority="51"/>
-    <w:lsdException w:name="List Table 7 Colorful Accent 6" w:uiPriority="52"/>
+  <w:latentStyles w:defLockedState="0" w:defUIPriority="99" w:defSemiHidden="1" w:defUnhideWhenUsed="1" w:defQFormat="0" w:count="267">
+    <w:lsdException w:name="Normal" w:semiHidden="0" w:uiPriority="0" w:unhideWhenUsed="0" w:qFormat="1"/>
+    <w:lsdException w:name="heading 1" w:semiHidden="0" w:uiPriority="0" w:unhideWhenUsed="0" w:qFormat="1"/>
+    <w:lsdException w:name="heading 2" w:semiHidden="0" w:uiPriority="0" w:unhideWhenUsed="0" w:qFormat="1"/>
+    <w:lsdException w:name="heading 3" w:semiHidden="0" w:uiPriority="0" w:unhideWhenUsed="0" w:qFormat="1"/>
+    <w:lsdException w:name="heading 4" w:semiHidden="0" w:uiPriority="0" w:unhideWhenUsed="0" w:qFormat="1"/>
+    <w:lsdException w:name="heading 5" w:semiHidden="0" w:uiPriority="0" w:unhideWhenUsed="0" w:qFormat="1"/>
+    <w:lsdException w:name="heading 6" w:semiHidden="0" w:uiPriority="0" w:unhideWhenUsed="0" w:qFormat="1"/>
+    <w:lsdException w:name="heading 7" w:semiHidden="0" w:uiPriority="0" w:unhideWhenUsed="0" w:qFormat="1"/>
+    <w:lsdException w:name="heading 8" w:semiHidden="0" w:uiPriority="0" w:unhideWhenUsed="0" w:qFormat="1"/>
+    <w:lsdException w:name="heading 9" w:semiHidden="0" w:uiPriority="0" w:unhideWhenUsed="0" w:qFormat="1"/>
+    <w:lsdException w:name="toc 1" w:uiPriority="39"/>
+    <w:lsdException w:name="toc 2" w:uiPriority="39"/>
+    <w:lsdException w:name="toc 3" w:uiPriority="39"/>
+    <w:lsdException w:name="toc 4" w:uiPriority="39"/>
+    <w:lsdException w:name="toc 5" w:uiPriority="39"/>
+    <w:lsdException w:name="toc 6" w:uiPriority="39"/>
+    <w:lsdException w:name="toc 7" w:uiPriority="39"/>
+    <w:lsdException w:name="toc 8" w:uiPriority="39"/>
+    <w:lsdException w:name="toc 9" w:uiPriority="39"/>
+    <w:lsdException w:name="footer" w:uiPriority="0"/>
+    <w:lsdException w:name="caption" w:uiPriority="35" w:qFormat="1"/>
+    <w:lsdException w:name="Title" w:semiHidden="0" w:uiPriority="10" w:unhideWhenUsed="0" w:qFormat="1"/>
+    <w:lsdException w:name="Default Paragraph Font" w:uiPriority="1"/>
+    <w:lsdException w:name="Subtitle" w:semiHidden="0" w:uiPriority="11" w:unhideWhenUsed="0" w:qFormat="1"/>
+    <w:lsdException w:name="Strong" w:semiHidden="0" w:uiPriority="22" w:unhideWhenUsed="0" w:qFormat="1"/>
+    <w:lsdException w:name="Emphasis" w:semiHidden="0" w:uiPriority="20" w:unhideWhenUsed="0" w:qFormat="1"/>
+    <w:lsdException w:name="Table Grid" w:semiHidden="0" w:uiPriority="59" w:unhideWhenUsed="0"/>
+    <w:lsdException w:name="Placeholder Text" w:unhideWhenUsed="0"/>
+    <w:lsdException w:name="No Spacing" w:semiHidden="0" w:uiPriority="1" w:unhideWhenUsed="0" w:qFormat="1"/>
+    <w:lsdException w:name="Light Shading" w:semiHidden="0" w:uiPriority="60" w:unhideWhenUsed="0"/>
+    <w:lsdException w:name="Light List" w:semiHidden="0" w:uiPriority="61" w:unhideWhenUsed="0"/>
+    <w:lsdException w:name="Light Grid" w:semiHidden="0" w:uiPriority="62" w:unhideWhenUsed="0"/>
+    <w:lsdException w:name="Medium Shading 1" w:semiHidden="0" w:uiPriority="63" w:unhideWhenUsed="0"/>
+    <w:lsdException w:name="Medium Shading 2" w:semiHidden="0" w:uiPriority="64" w:unhideWhenUsed="0"/>
+    <w:lsdException w:name="Medium List 1" w:semiHidden="0" w:uiPriority="65" w:unhideWhenUsed="0"/>
+    <w:lsdException w:name="Medium List 2" w:semiHidden="0" w:uiPriority="66" w:unhideWhenUsed="0"/>
+    <w:lsdException w:name="Medium Grid 1" w:semiHidden="0" w:uiPriority="67" w:unhideWhenUsed="0"/>
+    <w:lsdException w:name="Medium Grid 2" w:semiHidden="0" w:uiPriority="68" w:unhideWhenUsed="0"/>
+    <w:lsdException w:name="Medium Grid 3" w:semiHidden="0" w:uiPriority="69" w:unhideWhenUsed="0"/>
+    <w:lsdException w:name="Dark List" w:semiHidden="0" w:uiPriority="70" w:unhideWhenUsed="0"/>
+    <w:lsdException w:name="Colorful Shading" w:semiHidden="0" w:uiPriority="71" w:unhideWhenUsed="0"/>
+    <w:lsdException w:name="Colorful List" w:semiHidden="0" w:uiPriority="72" w:unhideWhenUsed="0"/>
+    <w:lsdException w:name="Colorful Grid" w:semiHidden="0" w:uiPriority="73" w:unhideWhenUsed="0"/>
+    <w:lsdException w:name="Light Shading Accent 1" w:semiHidden="0" w:uiPriority="60" w:unhideWhenUsed="0"/>
+    <w:lsdException w:name="Light List Accent 1" w:semiHidden="0" w:uiPriority="61" w:unhideWhenUsed="0"/>
+    <w:lsdException w:name="Light Grid Accent 1" w:semiHidden="0" w:uiPriority="62" w:unhideWhenUsed="0"/>
+    <w:lsdException w:name="Medium Shading 1 Accent 1" w:semiHidden="0" w:uiPriority="63" w:unhideWhenUsed="0"/>
+    <w:lsdException w:name="Medium Shading 2 Accent 1" w:semiHidden="0" w:uiPriority="64" w:unhideWhenUsed="0"/>
+    <w:lsdException w:name="Medium List 1 Accent 1" w:semiHidden="0" w:uiPriority="65" w:unhideWhenUsed="0"/>
+    <w:lsdException w:name="Revision" w:unhideWhenUsed="0"/>
+    <w:lsdException w:name="List Paragraph" w:semiHidden="0" w:uiPriority="34" w:unhideWhenUsed="0" w:qFormat="1"/>
+    <w:lsdException w:name="Quote" w:semiHidden="0" w:uiPriority="29" w:unhideWhenUsed="0" w:qFormat="1"/>
+    <w:lsdException w:name="Intense Quote" w:semiHidden="0" w:uiPriority="30" w:unhideWhenUsed="0" w:qFormat="1"/>
+    <w:lsdException w:name="Medium List 2 Accent 1" w:semiHidden="0" w:uiPriority="66" w:unhideWhenUsed="0"/>
+    <w:lsdException w:name="Medium Grid 1 Accent 1" w:semiHidden="0" w:uiPriority="67" w:unhideWhenUsed="0"/>
+    <w:lsdException w:name="Medium Grid 2 Accent 1" w:semiHidden="0" w:uiPriority="68" w:unhideWhenUsed="0"/>
+    <w:lsdException w:name="Medium Grid 3 Accent 1" w:semiHidden="0" w:uiPriority="69" w:unhideWhenUsed="0"/>
+    <w:lsdException w:name="Dark List Accent 1" w:semiHidden="0" w:uiPriority="70" w:unhideWhenUsed="0"/>
+    <w:lsdException w:name="Colorful Shading Accent 1" w:semiHidden="0" w:uiPriority="71" w:unhideWhenUsed="0"/>
+    <w:lsdException w:name="Colorful List Accent 1" w:semiHidden="0" w:uiPriority="72" w:unhideWhenUsed="0"/>
+    <w:lsdException w:name="Colorful Grid Accent 1" w:semiHidden="0" w:uiPriority="73" w:unhideWhenUsed="0"/>
+    <w:lsdException w:name="Light Shading Accent 2" w:semiHidden="0" w:uiPriority="60" w:unhideWhenUsed="0"/>
+    <w:lsdException w:name="Light List Accent 2" w:semiHidden="0" w:uiPriority="61" w:unhideWhenUsed="0"/>
+    <w:lsdException w:name="Light Grid Accent 2" w:semiHidden="0" w:uiPriority="62" w:unhideWhenUsed="0"/>
+    <w:lsdException w:name="Medium Shading 1 Accent 2" w:semiHidden="0" w:uiPriority="63" w:unhideWhenUsed="0"/>
+    <w:lsdException w:name="Medium Shading 2 Accent 2" w:semiHidden="0" w:uiPriority="64" w:unhideWhenUsed="0"/>
+    <w:lsdException w:name="Medium List 1 Accent 2" w:semiHidden="0" w:uiPriority="65" w:unhideWhenUsed="0"/>
+    <w:lsdException w:name="Medium List 2 Accent 2" w:semiHidden="0" w:uiPriority="66" w:unhideWhenUsed="0"/>
+    <w:lsdException w:name="Medium Grid 1 Accent 2" w:semiHidden="0" w:uiPriority="67" w:unhideWhenUsed="0"/>
+    <w:lsdException w:name="Medium Grid 2 Accent 2" w:semiHidden="0" w:uiPriority="68" w:unhideWhenUsed="0"/>
+    <w:lsdException w:name="Medium Grid 3 Accent 2" w:semiHidden="0" w:uiPriority="69" w:unhideWhenUsed="0"/>
+    <w:lsdException w:name="Dark List Accent 2" w:semiHidden="0" w:uiPriority="70" w:unhideWhenUsed="0"/>
+    <w:lsdException w:name="Colorful Shading Accent 2" w:semiHidden="0" w:uiPriority="71" w:unhideWhenUsed="0"/>
+    <w:lsdException w:name="Colorful List Accent 2" w:semiHidden="0" w:uiPriority="72" w:unhideWhenUsed="0"/>
+    <w:lsdException w:name="Colorful Grid Accent 2" w:semiHidden="0" w:uiPriority="73" w:unhideWhenUsed="0"/>
+    <w:lsdException w:name="Light Shading Accent 3" w:semiHidden="0" w:uiPriority="60" w:unhideWhenUsed="0"/>
+    <w:lsdException w:name="Light List Accent 3" w:semiHidden="0" w:uiPriority="61" w:unhideWhenUsed="0"/>
+    <w:lsdException w:name="Light Grid Accent 3" w:semiHidden="0" w:uiPriority="62" w:unhideWhenUsed="0"/>
+    <w:lsdException w:name="Medium Shading 1 Accent 3" w:semiHidden="0" w:uiPriority="63" w:unhideWhenUsed="0"/>
+    <w:lsdException w:name="Medium Shading 2 Accent 3" w:semiHidden="0" w:uiPriority="64" w:unhideWhenUsed="0"/>
+    <w:lsdException w:name="Medium List 1 Accent 3" w:semiHidden="0" w:uiPriority="65" w:unhideWhenUsed="0"/>
+    <w:lsdException w:name="Medium List 2 Accent 3" w:semiHidden="0" w:uiPriority="66" w:unhideWhenUsed="0"/>
+    <w:lsdException w:name="Medium Grid 1 Accent 3" w:semiHidden="0" w:uiPriority="67" w:unhideWhenUsed="0"/>
+    <w:lsdException w:name="Medium Grid 2 Accent 3" w:semiHidden="0" w:uiPriority="68" w:unhideWhenUsed="0"/>
+    <w:lsdException w:name="Medium Grid 3 Accent 3" w:semiHidden="0" w:uiPriority="69" w:unhideWhenUsed="0"/>
+    <w:lsdException w:name="Dark List Accent 3" w:semiHidden="0" w:uiPriority="70" w:unhideWhenUsed="0"/>
+    <w:lsdException w:name="Colorful Shading Accent 3" w:semiHidden="0" w:uiPriority="71" w:unhideWhenUsed="0"/>
+    <w:lsdException w:name="Colorful List Accent 3" w:semiHidden="0" w:uiPriority="72" w:unhideWhenUsed="0"/>
+    <w:lsdException w:name="Colorful Grid Accent 3" w:semiHidden="0" w:uiPriority="73" w:unhideWhenUsed="0"/>
+    <w:lsdException w:name="Light Shading Accent 4" w:semiHidden="0" w:uiPriority="60" w:unhideWhenUsed="0"/>
+    <w:lsdException w:name="Light List Accent 4" w:semiHidden="0" w:uiPriority="61" w:unhideWhenUsed="0"/>
+    <w:lsdException w:name="Light Grid Accent 4" w:semiHidden="0" w:uiPriority="62" w:unhideWhenUsed="0"/>
+    <w:lsdException w:name="Medium Shading 1 Accent 4" w:semiHidden="0" w:uiPriority="63" w:unhideWhenUsed="0"/>
+    <w:lsdException w:name="Medium Shading 2 Accent 4" w:semiHidden="0" w:uiPriority="64" w:unhideWhenUsed="0"/>
+    <w:lsdException w:name="Medium List 1 Accent 4" w:semiHidden="0" w:uiPriority="65" w:unhideWhenUsed="0"/>
+    <w:lsdException w:name="Medium List 2 Accent 4" w:semiHidden="0" w:uiPriority="66" w:unhideWhenUsed="0"/>
+    <w:lsdException w:name="Medium Grid 1 Accent 4" w:semiHidden="0" w:uiPriority="67" w:unhideWhenUsed="0"/>
+    <w:lsdException w:name="Medium Grid 2 Accent 4" w:semiHidden="0" w:uiPriority="68" w:unhideWhenUsed="0"/>
+    <w:lsdException w:name="Medium Grid 3 Accent 4" w:semiHidden="0" w:uiPriority="69" w:unhideWhenUsed="0"/>
+    <w:lsdException w:name="Dark List Accent 4" w:semiHidden="0" w:uiPriority="70" w:unhideWhenUsed="0"/>
+    <w:lsdException w:name="Colorful Shading Accent 4" w:semiHidden="0" w:uiPriority="71" w:unhideWhenUsed="0"/>
+    <w:lsdException w:name="Colorful List Accent 4" w:semiHidden="0" w:uiPriority="72" w:unhideWhenUsed="0"/>
+    <w:lsdException w:name="Colorful Grid Accent 4" w:semiHidden="0" w:uiPriority="73" w:unhideWhenUsed="0"/>
+    <w:lsdException w:name="Light Shading Accent 5" w:semiHidden="0" w:uiPriority="60" w:unhideWhenUsed="0"/>
+    <w:lsdException w:name="Light List Accent 5" w:semiHidden="0" w:uiPriority="61" w:unhideWhenUsed="0"/>
+    <w:lsdException w:name="Light Grid Accent 5" w:semiHidden="0" w:uiPriority="62" w:unhideWhenUsed="0"/>
+    <w:lsdException w:name="Medium Shading 1 Accent 5" w:semiHidden="0" w:uiPriority="63" w:unhideWhenUsed="0"/>
+    <w:lsdException w:name="Medium Shading 2 Accent 5" w:semiHidden="0" w:uiPriority="64" w:unhideWhenUsed="0"/>
+    <w:lsdException w:name="Medium List 1 Accent 5" w:semiHidden="0" w:uiPriority="65" w:unhideWhenUsed="0"/>
+    <w:lsdException w:name="Medium List 2 Accent 5" w:semiHidden="0" w:uiPriority="66" w:unhideWhenUsed="0"/>
+    <w:lsdException w:name="Medium Grid 1 Accent 5" w:semiHidden="0" w:uiPriority="67" w:unhideWhenUsed="0"/>
+    <w:lsdException w:name="Medium Grid 2 Accent 5" w:semiHidden="0" w:uiPriority="68" w:unhideWhenUsed="0"/>
+    <w:lsdException w:name="Medium Grid 3 Accent 5" w:semiHidden="0" w:uiPriority="69" w:unhideWhenUsed="0"/>
+    <w:lsdException w:name="Dark List Accent 5" w:semiHidden="0" w:uiPriority="70" w:unhideWhenUsed="0"/>
+    <w:lsdException w:name="Colorful Shading Accent 5" w:semiHidden="0" w:uiPriority="71" w:unhideWhenUsed="0"/>
+    <w:lsdException w:name="Colorful List Accent 5" w:semiHidden="0" w:uiPriority="72" w:unhideWhenUsed="0"/>
+    <w:lsdException w:name="Colorful Grid Accent 5" w:semiHidden="0" w:uiPriority="73" w:unhideWhenUsed="0"/>
+    <w:lsdException w:name="Light Shading Accent 6" w:semiHidden="0" w:uiPriority="60" w:unhideWhenUsed="0"/>
+    <w:lsdException w:name="Light List Accent 6" w:semiHidden="0" w:uiPriority="61" w:unhideWhenUsed="0"/>
+    <w:lsdException w:name="Light Grid Accent 6" w:semiHidden="0" w:uiPriority="62" w:unhideWhenUsed="0"/>
+    <w:lsdException w:name="Medium Shading 1 Accent 6" w:semiHidden="0" w:uiPriority="63" w:unhideWhenUsed="0"/>
+    <w:lsdException w:name="Medium Shading 2 Accent 6" w:semiHidden="0" w:uiPriority="64" w:unhideWhenUsed="0"/>
+    <w:lsdException w:name="Medium List 1 Accent 6" w:semiHidden="0" w:uiPriority="65" w:unhideWhenUsed="0"/>
+    <w:lsdException w:name="Medium List 2 Accent 6" w:semiHidden="0" w:uiPriority="66" w:unhideWhenUsed="0"/>
+    <w:lsdException w:name="Medium Grid 1 Accent 6" w:semiHidden="0" w:uiPriority="67" w:unhideWhenUsed="0"/>
+    <w:lsdException w:name="Medium Grid 2 Accent 6" w:semiHidden="0" w:uiPriority="68" w:unhideWhenUsed="0"/>
+    <w:lsdException w:name="Medium Grid 3 Accent 6" w:semiHidden="0" w:uiPriority="69" w:unhideWhenUsed="0"/>
+    <w:lsdException w:name="Dark List Accent 6" w:semiHidden="0" w:uiPriority="70" w:unhideWhenUsed="0"/>
+    <w:lsdException w:name="Colorful Shading Accent 6" w:semiHidden="0" w:uiPriority="71" w:unhideWhenUsed="0"/>
+    <w:lsdException w:name="Colorful List Accent 6" w:semiHidden="0" w:uiPriority="72" w:unhideWhenUsed="0"/>
+    <w:lsdException w:name="Colorful Grid Accent 6" w:semiHidden="0" w:uiPriority="73" w:unhideWhenUsed="0"/>
+    <w:lsdException w:name="Subtle Emphasis" w:semiHidden="0" w:uiPriority="19" w:unhideWhenUsed="0" w:qFormat="1"/>
+    <w:lsdException w:name="Intense Emphasis" w:semiHidden="0" w:uiPriority="21" w:unhideWhenUsed="0" w:qFormat="1"/>
+    <w:lsdException w:name="Subtle Reference" w:semiHidden="0" w:uiPriority="31" w:unhideWhenUsed="0" w:qFormat="1"/>
+    <w:lsdException w:name="Intense Reference" w:semiHidden="0" w:uiPriority="32" w:unhideWhenUsed="0" w:qFormat="1"/>
+    <w:lsdException w:name="Book Title" w:semiHidden="0" w:uiPriority="33" w:unhideWhenUsed="0" w:qFormat="1"/>
+    <w:lsdException w:name="Bibliography" w:uiPriority="37"/>
+    <w:lsdException w:name="TOC Heading" w:uiPriority="39" w:qFormat="1"/>
   </w:latentStyles>
   <w:style w:type="paragraph" w:default="1" w:styleId="Normal">
     <w:name w:val="Normal"/>
@@ -13146,8 +12757,198 @@
 </w:styles>
 </file>
 
+<file path=word/stylesWithEffects.xml><?xml version="1.0" encoding="utf-8"?>
+<w:styles xmlns:wpc="http://schemas.microsoft.com/office/word/2010/wordprocessingCanvas" xmlns:mc="http://schemas.openxmlformats.org/markup-compatibility/2006" xmlns:o="urn:schemas-microsoft-com:office:office" xmlns:r="http://schemas.openxmlformats.org/officeDocument/2006/relationships" xmlns:m="http://schemas.openxmlformats.org/officeDocument/2006/math" xmlns:v="urn:schemas-microsoft-com:vml" xmlns:wp14="http://schemas.microsoft.com/office/word/2010/wordprocessingDrawing" xmlns:wp="http://schemas.openxmlformats.org/drawingml/2006/wordprocessingDrawing" xmlns:w10="urn:schemas-microsoft-com:office:word" xmlns:w="http://schemas.openxmlformats.org/wordprocessingml/2006/main" xmlns:w14="http://schemas.microsoft.com/office/word/2010/wordml" xmlns:wpg="http://schemas.microsoft.com/office/word/2010/wordprocessingGroup" xmlns:wpi="http://schemas.microsoft.com/office/word/2010/wordprocessingInk" xmlns:wne="http://schemas.microsoft.com/office/word/2006/wordml" xmlns:wps="http://schemas.microsoft.com/office/word/2010/wordprocessingShape" mc:Ignorable="w14 wp14">
+  <w:docDefaults>
+    <w:rPrDefault>
+      <w:rPr>
+        <w:rFonts w:asciiTheme="minorHAnsi" w:eastAsiaTheme="minorEastAsia" w:hAnsiTheme="minorHAnsi" w:cstheme="minorBidi"/>
+        <w:sz w:val="22"/>
+        <w:szCs w:val="22"/>
+        <w:lang w:val="fr-CA" w:eastAsia="fr-CA" w:bidi="ar-SA"/>
+      </w:rPr>
+    </w:rPrDefault>
+    <w:pPrDefault>
+      <w:pPr>
+        <w:spacing w:after="200" w:line="276" w:lineRule="auto"/>
+      </w:pPr>
+    </w:pPrDefault>
+  </w:docDefaults>
+  <w:latentStyles w:defLockedState="0" w:defUIPriority="99" w:defSemiHidden="1" w:defUnhideWhenUsed="1" w:defQFormat="0" w:count="267">
+    <w:lsdException w:name="Normal" w:semiHidden="0" w:uiPriority="0" w:unhideWhenUsed="0" w:qFormat="1"/>
+    <w:lsdException w:name="heading 1" w:semiHidden="0" w:uiPriority="9" w:unhideWhenUsed="0" w:qFormat="1"/>
+    <w:lsdException w:name="heading 2" w:uiPriority="9" w:qFormat="1"/>
+    <w:lsdException w:name="heading 3" w:uiPriority="9" w:qFormat="1"/>
+    <w:lsdException w:name="heading 4" w:uiPriority="9" w:qFormat="1"/>
+    <w:lsdException w:name="heading 5" w:uiPriority="9" w:qFormat="1"/>
+    <w:lsdException w:name="heading 6" w:uiPriority="9" w:qFormat="1"/>
+    <w:lsdException w:name="heading 7" w:uiPriority="9" w:qFormat="1"/>
+    <w:lsdException w:name="heading 8" w:uiPriority="9" w:qFormat="1"/>
+    <w:lsdException w:name="heading 9" w:uiPriority="9" w:qFormat="1"/>
+    <w:lsdException w:name="toc 1" w:uiPriority="39"/>
+    <w:lsdException w:name="toc 2" w:uiPriority="39"/>
+    <w:lsdException w:name="toc 3" w:uiPriority="39"/>
+    <w:lsdException w:name="toc 4" w:uiPriority="39"/>
+    <w:lsdException w:name="toc 5" w:uiPriority="39"/>
+    <w:lsdException w:name="toc 6" w:uiPriority="39"/>
+    <w:lsdException w:name="toc 7" w:uiPriority="39"/>
+    <w:lsdException w:name="toc 8" w:uiPriority="39"/>
+    <w:lsdException w:name="toc 9" w:uiPriority="39"/>
+    <w:lsdException w:name="caption" w:uiPriority="35" w:qFormat="1"/>
+    <w:lsdException w:name="Title" w:semiHidden="0" w:uiPriority="10" w:unhideWhenUsed="0" w:qFormat="1"/>
+    <w:lsdException w:name="Default Paragraph Font" w:uiPriority="1"/>
+    <w:lsdException w:name="Subtitle" w:semiHidden="0" w:uiPriority="11" w:unhideWhenUsed="0" w:qFormat="1"/>
+    <w:lsdException w:name="Strong" w:semiHidden="0" w:uiPriority="22" w:unhideWhenUsed="0" w:qFormat="1"/>
+    <w:lsdException w:name="Emphasis" w:semiHidden="0" w:uiPriority="20" w:unhideWhenUsed="0" w:qFormat="1"/>
+    <w:lsdException w:name="Table Grid" w:semiHidden="0" w:uiPriority="59" w:unhideWhenUsed="0"/>
+    <w:lsdException w:name="Placeholder Text" w:unhideWhenUsed="0"/>
+    <w:lsdException w:name="No Spacing" w:semiHidden="0" w:uiPriority="1" w:unhideWhenUsed="0" w:qFormat="1"/>
+    <w:lsdException w:name="Light Shading" w:semiHidden="0" w:uiPriority="60" w:unhideWhenUsed="0"/>
+    <w:lsdException w:name="Light List" w:semiHidden="0" w:uiPriority="61" w:unhideWhenUsed="0"/>
+    <w:lsdException w:name="Light Grid" w:semiHidden="0" w:uiPriority="62" w:unhideWhenUsed="0"/>
+    <w:lsdException w:name="Medium Shading 1" w:semiHidden="0" w:uiPriority="63" w:unhideWhenUsed="0"/>
+    <w:lsdException w:name="Medium Shading 2" w:semiHidden="0" w:uiPriority="64" w:unhideWhenUsed="0"/>
+    <w:lsdException w:name="Medium List 1" w:semiHidden="0" w:uiPriority="65" w:unhideWhenUsed="0"/>
+    <w:lsdException w:name="Medium List 2" w:semiHidden="0" w:uiPriority="66" w:unhideWhenUsed="0"/>
+    <w:lsdException w:name="Medium Grid 1" w:semiHidden="0" w:uiPriority="67" w:unhideWhenUsed="0"/>
+    <w:lsdException w:name="Medium Grid 2" w:semiHidden="0" w:uiPriority="68" w:unhideWhenUsed="0"/>
+    <w:lsdException w:name="Medium Grid 3" w:semiHidden="0" w:uiPriority="69" w:unhideWhenUsed="0"/>
+    <w:lsdException w:name="Dark List" w:semiHidden="0" w:uiPriority="70" w:unhideWhenUsed="0"/>
+    <w:lsdException w:name="Colorful Shading" w:semiHidden="0" w:uiPriority="71" w:unhideWhenUsed="0"/>
+    <w:lsdException w:name="Colorful List" w:semiHidden="0" w:uiPriority="72" w:unhideWhenUsed="0"/>
+    <w:lsdException w:name="Colorful Grid" w:semiHidden="0" w:uiPriority="73" w:unhideWhenUsed="0"/>
+    <w:lsdException w:name="Light Shading Accent 1" w:semiHidden="0" w:uiPriority="60" w:unhideWhenUsed="0"/>
+    <w:lsdException w:name="Light List Accent 1" w:semiHidden="0" w:uiPriority="61" w:unhideWhenUsed="0"/>
+    <w:lsdException w:name="Light Grid Accent 1" w:semiHidden="0" w:uiPriority="62" w:unhideWhenUsed="0"/>
+    <w:lsdException w:name="Medium Shading 1 Accent 1" w:semiHidden="0" w:uiPriority="63" w:unhideWhenUsed="0"/>
+    <w:lsdException w:name="Medium Shading 2 Accent 1" w:semiHidden="0" w:uiPriority="64" w:unhideWhenUsed="0"/>
+    <w:lsdException w:name="Medium List 1 Accent 1" w:semiHidden="0" w:uiPriority="65" w:unhideWhenUsed="0"/>
+    <w:lsdException w:name="Revision" w:unhideWhenUsed="0"/>
+    <w:lsdException w:name="List Paragraph" w:semiHidden="0" w:uiPriority="34" w:unhideWhenUsed="0" w:qFormat="1"/>
+    <w:lsdException w:name="Quote" w:semiHidden="0" w:uiPriority="29" w:unhideWhenUsed="0" w:qFormat="1"/>
+    <w:lsdException w:name="Intense Quote" w:semiHidden="0" w:uiPriority="30" w:unhideWhenUsed="0" w:qFormat="1"/>
+    <w:lsdException w:name="Medium List 2 Accent 1" w:semiHidden="0" w:uiPriority="66" w:unhideWhenUsed="0"/>
+    <w:lsdException w:name="Medium Grid 1 Accent 1" w:semiHidden="0" w:uiPriority="67" w:unhideWhenUsed="0"/>
+    <w:lsdException w:name="Medium Grid 2 Accent 1" w:semiHidden="0" w:uiPriority="68" w:unhideWhenUsed="0"/>
+    <w:lsdException w:name="Medium Grid 3 Accent 1" w:semiHidden="0" w:uiPriority="69" w:unhideWhenUsed="0"/>
+    <w:lsdException w:name="Dark List Accent 1" w:semiHidden="0" w:uiPriority="70" w:unhideWhenUsed="0"/>
+    <w:lsdException w:name="Colorful Shading Accent 1" w:semiHidden="0" w:uiPriority="71" w:unhideWhenUsed="0"/>
+    <w:lsdException w:name="Colorful List Accent 1" w:semiHidden="0" w:uiPriority="72" w:unhideWhenUsed="0"/>
+    <w:lsdException w:name="Colorful Grid Accent 1" w:semiHidden="0" w:uiPriority="73" w:unhideWhenUsed="0"/>
+    <w:lsdException w:name="Light Shading Accent 2" w:semiHidden="0" w:uiPriority="60" w:unhideWhenUsed="0"/>
+    <w:lsdException w:name="Light List Accent 2" w:semiHidden="0" w:uiPriority="61" w:unhideWhenUsed="0"/>
+    <w:lsdException w:name="Light Grid Accent 2" w:semiHidden="0" w:uiPriority="62" w:unhideWhenUsed="0"/>
+    <w:lsdException w:name="Medium Shading 1 Accent 2" w:semiHidden="0" w:uiPriority="63" w:unhideWhenUsed="0"/>
+    <w:lsdException w:name="Medium Shading 2 Accent 2" w:semiHidden="0" w:uiPriority="64" w:unhideWhenUsed="0"/>
+    <w:lsdException w:name="Medium List 1 Accent 2" w:semiHidden="0" w:uiPriority="65" w:unhideWhenUsed="0"/>
+    <w:lsdException w:name="Medium List 2 Accent 2" w:semiHidden="0" w:uiPriority="66" w:unhideWhenUsed="0"/>
+    <w:lsdException w:name="Medium Grid 1 Accent 2" w:semiHidden="0" w:uiPriority="67" w:unhideWhenUsed="0"/>
+    <w:lsdException w:name="Medium Grid 2 Accent 2" w:semiHidden="0" w:uiPriority="68" w:unhideWhenUsed="0"/>
+    <w:lsdException w:name="Medium Grid 3 Accent 2" w:semiHidden="0" w:uiPriority="69" w:unhideWhenUsed="0"/>
+    <w:lsdException w:name="Dark List Accent 2" w:semiHidden="0" w:uiPriority="70" w:unhideWhenUsed="0"/>
+    <w:lsdException w:name="Colorful Shading Accent 2" w:semiHidden="0" w:uiPriority="71" w:unhideWhenUsed="0"/>
+    <w:lsdException w:name="Colorful List Accent 2" w:semiHidden="0" w:uiPriority="72" w:unhideWhenUsed="0"/>
+    <w:lsdException w:name="Colorful Grid Accent 2" w:semiHidden="0" w:uiPriority="73" w:unhideWhenUsed="0"/>
+    <w:lsdException w:name="Light Shading Accent 3" w:semiHidden="0" w:uiPriority="60" w:unhideWhenUsed="0"/>
+    <w:lsdException w:name="Light List Accent 3" w:semiHidden="0" w:uiPriority="61" w:unhideWhenUsed="0"/>
+    <w:lsdException w:name="Light Grid Accent 3" w:semiHidden="0" w:uiPriority="62" w:unhideWhenUsed="0"/>
+    <w:lsdException w:name="Medium Shading 1 Accent 3" w:semiHidden="0" w:uiPriority="63" w:unhideWhenUsed="0"/>
+    <w:lsdException w:name="Medium Shading 2 Accent 3" w:semiHidden="0" w:uiPriority="64" w:unhideWhenUsed="0"/>
+    <w:lsdException w:name="Medium List 1 Accent 3" w:semiHidden="0" w:uiPriority="65" w:unhideWhenUsed="0"/>
+    <w:lsdException w:name="Medium List 2 Accent 3" w:semiHidden="0" w:uiPriority="66" w:unhideWhenUsed="0"/>
+    <w:lsdException w:name="Medium Grid 1 Accent 3" w:semiHidden="0" w:uiPriority="67" w:unhideWhenUsed="0"/>
+    <w:lsdException w:name="Medium Grid 2 Accent 3" w:semiHidden="0" w:uiPriority="68" w:unhideWhenUsed="0"/>
+    <w:lsdException w:name="Medium Grid 3 Accent 3" w:semiHidden="0" w:uiPriority="69" w:unhideWhenUsed="0"/>
+    <w:lsdException w:name="Dark List Accent 3" w:semiHidden="0" w:uiPriority="70" w:unhideWhenUsed="0"/>
+    <w:lsdException w:name="Colorful Shading Accent 3" w:semiHidden="0" w:uiPriority="71" w:unhideWhenUsed="0"/>
+    <w:lsdException w:name="Colorful List Accent 3" w:semiHidden="0" w:uiPriority="72" w:unhideWhenUsed="0"/>
+    <w:lsdException w:name="Colorful Grid Accent 3" w:semiHidden="0" w:uiPriority="73" w:unhideWhenUsed="0"/>
+    <w:lsdException w:name="Light Shading Accent 4" w:semiHidden="0" w:uiPriority="60" w:unhideWhenUsed="0"/>
+    <w:lsdException w:name="Light List Accent 4" w:semiHidden="0" w:uiPriority="61" w:unhideWhenUsed="0"/>
+    <w:lsdException w:name="Light Grid Accent 4" w:semiHidden="0" w:uiPriority="62" w:unhideWhenUsed="0"/>
+    <w:lsdException w:name="Medium Shading 1 Accent 4" w:semiHidden="0" w:uiPriority="63" w:unhideWhenUsed="0"/>
+    <w:lsdException w:name="Medium Shading 2 Accent 4" w:semiHidden="0" w:uiPriority="64" w:unhideWhenUsed="0"/>
+    <w:lsdException w:name="Medium List 1 Accent 4" w:semiHidden="0" w:uiPriority="65" w:unhideWhenUsed="0"/>
+    <w:lsdException w:name="Medium List 2 Accent 4" w:semiHidden="0" w:uiPriority="66" w:unhideWhenUsed="0"/>
+    <w:lsdException w:name="Medium Grid 1 Accent 4" w:semiHidden="0" w:uiPriority="67" w:unhideWhenUsed="0"/>
+    <w:lsdException w:name="Medium Grid 2 Accent 4" w:semiHidden="0" w:uiPriority="68" w:unhideWhenUsed="0"/>
+    <w:lsdException w:name="Medium Grid 3 Accent 4" w:semiHidden="0" w:uiPriority="69" w:unhideWhenUsed="0"/>
+    <w:lsdException w:name="Dark List Accent 4" w:semiHidden="0" w:uiPriority="70" w:unhideWhenUsed="0"/>
+    <w:lsdException w:name="Colorful Shading Accent 4" w:semiHidden="0" w:uiPriority="71" w:unhideWhenUsed="0"/>
+    <w:lsdException w:name="Colorful List Accent 4" w:semiHidden="0" w:uiPriority="72" w:unhideWhenUsed="0"/>
+    <w:lsdException w:name="Colorful Grid Accent 4" w:semiHidden="0" w:uiPriority="73" w:unhideWhenUsed="0"/>
+    <w:lsdException w:name="Light Shading Accent 5" w:semiHidden="0" w:uiPriority="60" w:unhideWhenUsed="0"/>
+    <w:lsdException w:name="Light List Accent 5" w:semiHidden="0" w:uiPriority="61" w:unhideWhenUsed="0"/>
+    <w:lsdException w:name="Light Grid Accent 5" w:semiHidden="0" w:uiPriority="62" w:unhideWhenUsed="0"/>
+    <w:lsdException w:name="Medium Shading 1 Accent 5" w:semiHidden="0" w:uiPriority="63" w:unhideWhenUsed="0"/>
+    <w:lsdException w:name="Medium Shading 2 Accent 5" w:semiHidden="0" w:uiPriority="64" w:unhideWhenUsed="0"/>
+    <w:lsdException w:name="Medium List 1 Accent 5" w:semiHidden="0" w:uiPriority="65" w:unhideWhenUsed="0"/>
+    <w:lsdException w:name="Medium List 2 Accent 5" w:semiHidden="0" w:uiPriority="66" w:unhideWhenUsed="0"/>
+    <w:lsdException w:name="Medium Grid 1 Accent 5" w:semiHidden="0" w:uiPriority="67" w:unhideWhenUsed="0"/>
+    <w:lsdException w:name="Medium Grid 2 Accent 5" w:semiHidden="0" w:uiPriority="68" w:unhideWhenUsed="0"/>
+    <w:lsdException w:name="Medium Grid 3 Accent 5" w:semiHidden="0" w:uiPriority="69" w:unhideWhenUsed="0"/>
+    <w:lsdException w:name="Dark List Accent 5" w:semiHidden="0" w:uiPriority="70" w:unhideWhenUsed="0"/>
+    <w:lsdException w:name="Colorful Shading Accent 5" w:semiHidden="0" w:uiPriority="71" w:unhideWhenUsed="0"/>
+    <w:lsdException w:name="Colorful List Accent 5" w:semiHidden="0" w:uiPriority="72" w:unhideWhenUsed="0"/>
+    <w:lsdException w:name="Colorful Grid Accent 5" w:semiHidden="0" w:uiPriority="73" w:unhideWhenUsed="0"/>
+    <w:lsdException w:name="Light Shading Accent 6" w:semiHidden="0" w:uiPriority="60" w:unhideWhenUsed="0"/>
+    <w:lsdException w:name="Light List Accent 6" w:semiHidden="0" w:uiPriority="61" w:unhideWhenUsed="0"/>
+    <w:lsdException w:name="Light Grid Accent 6" w:semiHidden="0" w:uiPriority="62" w:unhideWhenUsed="0"/>
+    <w:lsdException w:name="Medium Shading 1 Accent 6" w:semiHidden="0" w:uiPriority="63" w:unhideWhenUsed="0"/>
+    <w:lsdException w:name="Medium Shading 2 Accent 6" w:semiHidden="0" w:uiPriority="64" w:unhideWhenUsed="0"/>
+    <w:lsdException w:name="Medium List 1 Accent 6" w:semiHidden="0" w:uiPriority="65" w:unhideWhenUsed="0"/>
+    <w:lsdException w:name="Medium List 2 Accent 6" w:semiHidden="0" w:uiPriority="66" w:unhideWhenUsed="0"/>
+    <w:lsdException w:name="Medium Grid 1 Accent 6" w:semiHidden="0" w:uiPriority="67" w:unhideWhenUsed="0"/>
+    <w:lsdException w:name="Medium Grid 2 Accent 6" w:semiHidden="0" w:uiPriority="68" w:unhideWhenUsed="0"/>
+    <w:lsdException w:name="Medium Grid 3 Accent 6" w:semiHidden="0" w:uiPriority="69" w:unhideWhenUsed="0"/>
+    <w:lsdException w:name="Dark List Accent 6" w:semiHidden="0" w:uiPriority="70" w:unhideWhenUsed="0"/>
+    <w:lsdException w:name="Colorful Shading Accent 6" w:semiHidden="0" w:uiPriority="71" w:unhideWhenUsed="0"/>
+    <w:lsdException w:name="Colorful List Accent 6" w:semiHidden="0" w:uiPriority="72" w:unhideWhenUsed="0"/>
+    <w:lsdException w:name="Colorful Grid Accent 6" w:semiHidden="0" w:uiPriority="73" w:unhideWhenUsed="0"/>
+    <w:lsdException w:name="Subtle Emphasis" w:semiHidden="0" w:uiPriority="19" w:unhideWhenUsed="0" w:qFormat="1"/>
+    <w:lsdException w:name="Intense Emphasis" w:semiHidden="0" w:uiPriority="21" w:unhideWhenUsed="0" w:qFormat="1"/>
+    <w:lsdException w:name="Subtle Reference" w:semiHidden="0" w:uiPriority="31" w:unhideWhenUsed="0" w:qFormat="1"/>
+    <w:lsdException w:name="Intense Reference" w:semiHidden="0" w:uiPriority="32" w:unhideWhenUsed="0" w:qFormat="1"/>
+    <w:lsdException w:name="Book Title" w:semiHidden="0" w:uiPriority="33" w:unhideWhenUsed="0" w:qFormat="1"/>
+    <w:lsdException w:name="Bibliography" w:uiPriority="37"/>
+    <w:lsdException w:name="TOC Heading" w:uiPriority="39" w:qFormat="1"/>
+  </w:latentStyles>
+  <w:style w:type="paragraph" w:default="1" w:styleId="Normal">
+    <w:name w:val="Normal"/>
+    <w:qFormat/>
+  </w:style>
+  <w:style w:type="character" w:default="1" w:styleId="Policepardfaut">
+    <w:name w:val="Default Paragraph Font"/>
+    <w:uiPriority w:val="1"/>
+    <w:semiHidden/>
+    <w:unhideWhenUsed/>
+  </w:style>
+  <w:style w:type="table" w:default="1" w:styleId="TableauNormal">
+    <w:name w:val="Normal Table"/>
+    <w:uiPriority w:val="99"/>
+    <w:semiHidden/>
+    <w:unhideWhenUsed/>
+    <w:tblPr>
+      <w:tblInd w:w="0" w:type="dxa"/>
+      <w:tblCellMar>
+        <w:top w:w="0" w:type="dxa"/>
+        <w:left w:w="108" w:type="dxa"/>
+        <w:bottom w:w="0" w:type="dxa"/>
+        <w:right w:w="108" w:type="dxa"/>
+      </w:tblCellMar>
+    </w:tblPr>
+  </w:style>
+  <w:style w:type="numbering" w:default="1" w:styleId="Aucuneliste">
+    <w:name w:val="No List"/>
+    <w:uiPriority w:val="99"/>
+    <w:semiHidden/>
+    <w:unhideWhenUsed/>
+  </w:style>
+</w:styles>
+</file>
+
 <file path=word/glossary/document.xml><?xml version="1.0" encoding="utf-8"?>
-<w:glossaryDocument xmlns:wpc="http://schemas.microsoft.com/office/word/2010/wordprocessingCanvas" xmlns:mc="http://schemas.openxmlformats.org/markup-compatibility/2006" xmlns:o="urn:schemas-microsoft-com:office:office" xmlns:r="http://schemas.openxmlformats.org/officeDocument/2006/relationships" xmlns:m="http://schemas.openxmlformats.org/officeDocument/2006/math" xmlns:v="urn:schemas-microsoft-com:vml" xmlns:wp14="http://schemas.microsoft.com/office/word/2010/wordprocessingDrawing" xmlns:wp="http://schemas.openxmlformats.org/drawingml/2006/wordprocessingDrawing" xmlns:w10="urn:schemas-microsoft-com:office:word" xmlns:w="http://schemas.openxmlformats.org/wordprocessingml/2006/main" xmlns:w14="http://schemas.microsoft.com/office/word/2010/wordml" xmlns:w15="http://schemas.microsoft.com/office/word/2012/wordml" xmlns:wpg="http://schemas.microsoft.com/office/word/2010/wordprocessingGroup" xmlns:wpi="http://schemas.microsoft.com/office/word/2010/wordprocessingInk" xmlns:wne="http://schemas.microsoft.com/office/word/2006/wordml" xmlns:wps="http://schemas.microsoft.com/office/word/2010/wordprocessingShape" mc:Ignorable="w14 w15 wp14">
+<w:glossaryDocument xmlns:wpc="http://schemas.microsoft.com/office/word/2010/wordprocessingCanvas" xmlns:mc="http://schemas.openxmlformats.org/markup-compatibility/2006" xmlns:o="urn:schemas-microsoft-com:office:office" xmlns:r="http://schemas.openxmlformats.org/officeDocument/2006/relationships" xmlns:m="http://schemas.openxmlformats.org/officeDocument/2006/math" xmlns:v="urn:schemas-microsoft-com:vml" xmlns:wp14="http://schemas.microsoft.com/office/word/2010/wordprocessingDrawing" xmlns:wp="http://schemas.openxmlformats.org/drawingml/2006/wordprocessingDrawing" xmlns:w10="urn:schemas-microsoft-com:office:word" xmlns:w="http://schemas.openxmlformats.org/wordprocessingml/2006/main" xmlns:w14="http://schemas.microsoft.com/office/word/2010/wordml" xmlns:wpg="http://schemas.microsoft.com/office/word/2010/wordprocessingGroup" xmlns:wpi="http://schemas.microsoft.com/office/word/2010/wordprocessingInk" xmlns:wne="http://schemas.microsoft.com/office/word/2006/wordml" xmlns:wps="http://schemas.microsoft.com/office/word/2010/wordprocessingShape" mc:Ignorable="w14 wp14">
   <w:docParts>
     <w:docPart>
       <w:docPartPr>
@@ -13284,7 +13085,7 @@
 </file>
 
 <file path=word/glossary/fontTable.xml><?xml version="1.0" encoding="utf-8"?>
-<w:fonts xmlns:mc="http://schemas.openxmlformats.org/markup-compatibility/2006" xmlns:r="http://schemas.openxmlformats.org/officeDocument/2006/relationships" xmlns:w="http://schemas.openxmlformats.org/wordprocessingml/2006/main" xmlns:w14="http://schemas.microsoft.com/office/word/2010/wordml" xmlns:w15="http://schemas.microsoft.com/office/word/2012/wordml" mc:Ignorable="w14 w15">
+<w:fonts xmlns:mc="http://schemas.openxmlformats.org/markup-compatibility/2006" xmlns:r="http://schemas.openxmlformats.org/officeDocument/2006/relationships" xmlns:w="http://schemas.openxmlformats.org/wordprocessingml/2006/main" xmlns:w14="http://schemas.microsoft.com/office/word/2010/wordml" mc:Ignorable="w14">
   <w:font w:name="Symbol">
     <w:panose1 w:val="05050102010706020507"/>
     <w:charset w:val="02"/>
@@ -13297,7 +13098,7 @@
     <w:charset w:val="00"/>
     <w:family w:val="roman"/>
     <w:pitch w:val="variable"/>
-    <w:sig w:usb0="E0002EFF" w:usb1="C0007843" w:usb2="00000009" w:usb3="00000000" w:csb0="000001FF" w:csb1="00000000"/>
+    <w:sig w:usb0="E0002AFF" w:usb1="C0007841" w:usb2="00000009" w:usb3="00000000" w:csb0="000001FF" w:csb1="00000000"/>
   </w:font>
   <w:font w:name="Courier New">
     <w:panose1 w:val="02070309020205020404"/>
@@ -13324,17 +13125,15 @@
     <w:panose1 w:val="020B0604030504040204"/>
     <w:charset w:val="00"/>
     <w:family w:val="swiss"/>
-    <w:notTrueType/>
     <w:pitch w:val="variable"/>
-    <w:sig w:usb0="00000003" w:usb1="00000000" w:usb2="00000000" w:usb3="00000000" w:csb0="00000001" w:csb1="00000000"/>
+    <w:sig w:usb0="E1002EFF" w:usb1="C000605B" w:usb2="00000029" w:usb3="00000000" w:csb0="000101FF" w:csb1="00000000"/>
   </w:font>
   <w:font w:name="Helvetica">
     <w:panose1 w:val="020B0604020202020204"/>
     <w:charset w:val="00"/>
     <w:family w:val="swiss"/>
-    <w:notTrueType/>
     <w:pitch w:val="variable"/>
-    <w:sig w:usb0="00000003" w:usb1="00000000" w:usb2="00000000" w:usb3="00000000" w:csb0="00000001" w:csb1="00000000"/>
+    <w:sig w:usb0="E0002AFF" w:usb1="C0007843" w:usb2="00000009" w:usb3="00000000" w:csb0="000001FF" w:csb1="00000000"/>
   </w:font>
   <w:font w:name="Book Antiqua">
     <w:panose1 w:val="02040602050305030304"/>
@@ -13357,18 +13156,11 @@
     <w:pitch w:val="variable"/>
     <w:sig w:usb0="E00002FF" w:usb1="400004FF" w:usb2="00000000" w:usb3="00000000" w:csb0="0000019F" w:csb1="00000000"/>
   </w:font>
-  <w:font w:name="Calibri Light">
-    <w:panose1 w:val="020F0302020204030204"/>
-    <w:charset w:val="00"/>
-    <w:family w:val="swiss"/>
-    <w:pitch w:val="variable"/>
-    <w:sig w:usb0="A00002EF" w:usb1="4000207B" w:usb2="00000000" w:usb3="00000000" w:csb0="0000019F" w:csb1="00000000"/>
-  </w:font>
 </w:fonts>
 </file>
 
 <file path=word/glossary/settings.xml><?xml version="1.0" encoding="utf-8"?>
-<w:settings xmlns:mc="http://schemas.openxmlformats.org/markup-compatibility/2006" xmlns:o="urn:schemas-microsoft-com:office:office" xmlns:r="http://schemas.openxmlformats.org/officeDocument/2006/relationships" xmlns:m="http://schemas.openxmlformats.org/officeDocument/2006/math" xmlns:v="urn:schemas-microsoft-com:vml" xmlns:w10="urn:schemas-microsoft-com:office:word" xmlns:w="http://schemas.openxmlformats.org/wordprocessingml/2006/main" xmlns:w14="http://schemas.microsoft.com/office/word/2010/wordml" xmlns:w15="http://schemas.microsoft.com/office/word/2012/wordml" xmlns:sl="http://schemas.openxmlformats.org/schemaLibrary/2006/main" mc:Ignorable="w14 w15">
+<w:settings xmlns:mc="http://schemas.openxmlformats.org/markup-compatibility/2006" xmlns:o="urn:schemas-microsoft-com:office:office" xmlns:r="http://schemas.openxmlformats.org/officeDocument/2006/relationships" xmlns:m="http://schemas.openxmlformats.org/officeDocument/2006/math" xmlns:v="urn:schemas-microsoft-com:vml" xmlns:w10="urn:schemas-microsoft-com:office:word" xmlns:w="http://schemas.openxmlformats.org/wordprocessingml/2006/main" xmlns:w14="http://schemas.microsoft.com/office/word/2010/wordml" xmlns:sl="http://schemas.openxmlformats.org/schemaLibrary/2006/main" mc:Ignorable="w14">
   <w:view w:val="normal"/>
   <w:defaultTabStop w:val="720"/>
   <w:hyphenationZone w:val="425"/>
@@ -13384,6 +13176,7 @@
     <w:rsid w:val="0026787D"/>
     <w:rsid w:val="00290B71"/>
     <w:rsid w:val="003D2AAA"/>
+    <w:rsid w:val="004C3A2E"/>
     <w:rsid w:val="004D68AA"/>
     <w:rsid w:val="0056181B"/>
     <w:rsid w:val="007549D3"/>
@@ -13413,13 +13206,13 @@
   </m:mathPr>
   <w:themeFontLang w:val="fr-CA"/>
   <w:clrSchemeMapping w:bg1="light1" w:t1="dark1" w:bg2="light2" w:t2="dark2" w:accent1="accent1" w:accent2="accent2" w:accent3="accent3" w:accent4="accent4" w:accent5="accent5" w:accent6="accent6" w:hyperlink="hyperlink" w:followedHyperlink="followedHyperlink"/>
-  <w:decimalSymbol w:val="."/>
-  <w:listSeparator w:val=","/>
+  <w:decimalSymbol w:val=","/>
+  <w:listSeparator w:val=";"/>
 </w:settings>
 </file>
 
 <file path=word/glossary/styles.xml><?xml version="1.0" encoding="utf-8"?>
-<w:styles xmlns:mc="http://schemas.openxmlformats.org/markup-compatibility/2006" xmlns:r="http://schemas.openxmlformats.org/officeDocument/2006/relationships" xmlns:w="http://schemas.openxmlformats.org/wordprocessingml/2006/main" xmlns:w14="http://schemas.microsoft.com/office/word/2010/wordml" xmlns:w15="http://schemas.microsoft.com/office/word/2012/wordml" mc:Ignorable="w14 w15">
+<w:styles xmlns:mc="http://schemas.openxmlformats.org/markup-compatibility/2006" xmlns:r="http://schemas.openxmlformats.org/officeDocument/2006/relationships" xmlns:w="http://schemas.openxmlformats.org/wordprocessingml/2006/main" xmlns:w14="http://schemas.microsoft.com/office/word/2010/wordml" mc:Ignorable="w14">
   <w:docDefaults>
     <w:rPrDefault>
       <w:rPr>
@@ -13435,378 +13228,144 @@
       </w:pPr>
     </w:pPrDefault>
   </w:docDefaults>
-  <w:latentStyles w:defLockedState="0" w:defUIPriority="99" w:defSemiHidden="0" w:defUnhideWhenUsed="0" w:defQFormat="0" w:count="371">
-    <w:lsdException w:name="Normal" w:uiPriority="0" w:qFormat="1"/>
-    <w:lsdException w:name="heading 1" w:uiPriority="9" w:qFormat="1"/>
-    <w:lsdException w:name="heading 2" w:semiHidden="1" w:uiPriority="9" w:unhideWhenUsed="1" w:qFormat="1"/>
-    <w:lsdException w:name="heading 3" w:semiHidden="1" w:uiPriority="9" w:unhideWhenUsed="1" w:qFormat="1"/>
-    <w:lsdException w:name="heading 4" w:semiHidden="1" w:uiPriority="9" w:unhideWhenUsed="1" w:qFormat="1"/>
-    <w:lsdException w:name="heading 5" w:semiHidden="1" w:uiPriority="9" w:unhideWhenUsed="1" w:qFormat="1"/>
-    <w:lsdException w:name="heading 6" w:semiHidden="1" w:uiPriority="9" w:unhideWhenUsed="1" w:qFormat="1"/>
-    <w:lsdException w:name="heading 7" w:semiHidden="1" w:uiPriority="9" w:unhideWhenUsed="1" w:qFormat="1"/>
-    <w:lsdException w:name="heading 8" w:semiHidden="1" w:uiPriority="9" w:unhideWhenUsed="1" w:qFormat="1"/>
-    <w:lsdException w:name="heading 9" w:semiHidden="1" w:uiPriority="9" w:unhideWhenUsed="1" w:qFormat="1"/>
-    <w:lsdException w:name="index 1" w:semiHidden="1" w:unhideWhenUsed="1"/>
-    <w:lsdException w:name="index 2" w:semiHidden="1" w:unhideWhenUsed="1"/>
-    <w:lsdException w:name="index 3" w:semiHidden="1" w:unhideWhenUsed="1"/>
-    <w:lsdException w:name="index 4" w:semiHidden="1" w:unhideWhenUsed="1"/>
-    <w:lsdException w:name="index 5" w:semiHidden="1" w:unhideWhenUsed="1"/>
-    <w:lsdException w:name="index 6" w:semiHidden="1" w:unhideWhenUsed="1"/>
-    <w:lsdException w:name="index 7" w:semiHidden="1" w:unhideWhenUsed="1"/>
-    <w:lsdException w:name="index 8" w:semiHidden="1" w:unhideWhenUsed="1"/>
-    <w:lsdException w:name="index 9" w:semiHidden="1" w:unhideWhenUsed="1"/>
-    <w:lsdException w:name="toc 1" w:semiHidden="1" w:uiPriority="39" w:unhideWhenUsed="1"/>
-    <w:lsdException w:name="toc 2" w:semiHidden="1" w:uiPriority="39" w:unhideWhenUsed="1"/>
-    <w:lsdException w:name="toc 3" w:semiHidden="1" w:uiPriority="39" w:unhideWhenUsed="1"/>
-    <w:lsdException w:name="toc 4" w:semiHidden="1" w:uiPriority="39" w:unhideWhenUsed="1"/>
-    <w:lsdException w:name="toc 5" w:semiHidden="1" w:uiPriority="39" w:unhideWhenUsed="1"/>
-    <w:lsdException w:name="toc 6" w:semiHidden="1" w:uiPriority="39" w:unhideWhenUsed="1"/>
-    <w:lsdException w:name="toc 7" w:semiHidden="1" w:uiPriority="39" w:unhideWhenUsed="1"/>
-    <w:lsdException w:name="toc 8" w:semiHidden="1" w:uiPriority="39" w:unhideWhenUsed="1"/>
-    <w:lsdException w:name="toc 9" w:semiHidden="1" w:uiPriority="39" w:unhideWhenUsed="1"/>
-    <w:lsdException w:name="Normal Indent" w:semiHidden="1" w:unhideWhenUsed="1"/>
-    <w:lsdException w:name="footnote text" w:semiHidden="1" w:unhideWhenUsed="1"/>
-    <w:lsdException w:name="annotation text" w:semiHidden="1" w:unhideWhenUsed="1"/>
-    <w:lsdException w:name="header" w:semiHidden="1" w:unhideWhenUsed="1"/>
-    <w:lsdException w:name="footer" w:semiHidden="1" w:unhideWhenUsed="1"/>
-    <w:lsdException w:name="index heading" w:semiHidden="1" w:unhideWhenUsed="1"/>
-    <w:lsdException w:name="caption" w:semiHidden="1" w:uiPriority="35" w:unhideWhenUsed="1" w:qFormat="1"/>
-    <w:lsdException w:name="table of figures" w:semiHidden="1" w:unhideWhenUsed="1"/>
-    <w:lsdException w:name="envelope address" w:semiHidden="1" w:unhideWhenUsed="1"/>
-    <w:lsdException w:name="envelope return" w:semiHidden="1" w:unhideWhenUsed="1"/>
-    <w:lsdException w:name="footnote reference" w:semiHidden="1" w:unhideWhenUsed="1"/>
-    <w:lsdException w:name="annotation reference" w:semiHidden="1" w:unhideWhenUsed="1"/>
-    <w:lsdException w:name="line number" w:semiHidden="1" w:unhideWhenUsed="1"/>
-    <w:lsdException w:name="page number" w:semiHidden="1" w:unhideWhenUsed="1"/>
-    <w:lsdException w:name="endnote reference" w:semiHidden="1" w:unhideWhenUsed="1"/>
-    <w:lsdException w:name="endnote text" w:semiHidden="1" w:unhideWhenUsed="1"/>
-    <w:lsdException w:name="table of authorities" w:semiHidden="1" w:unhideWhenUsed="1"/>
-    <w:lsdException w:name="macro" w:semiHidden="1" w:unhideWhenUsed="1"/>
-    <w:lsdException w:name="toa heading" w:semiHidden="1" w:unhideWhenUsed="1"/>
-    <w:lsdException w:name="List" w:semiHidden="1" w:unhideWhenUsed="1"/>
-    <w:lsdException w:name="List Bullet" w:semiHidden="1" w:unhideWhenUsed="1"/>
-    <w:lsdException w:name="List Number" w:semiHidden="1" w:unhideWhenUsed="1"/>
-    <w:lsdException w:name="List 2" w:semiHidden="1" w:unhideWhenUsed="1"/>
-    <w:lsdException w:name="List 3" w:semiHidden="1" w:unhideWhenUsed="1"/>
-    <w:lsdException w:name="List 4" w:semiHidden="1" w:unhideWhenUsed="1"/>
-    <w:lsdException w:name="List 5" w:semiHidden="1" w:unhideWhenUsed="1"/>
-    <w:lsdException w:name="List Bullet 2" w:semiHidden="1" w:unhideWhenUsed="1"/>
-    <w:lsdException w:name="List Bullet 3" w:semiHidden="1" w:unhideWhenUsed="1"/>
-    <w:lsdException w:name="List Bullet 4" w:semiHidden="1" w:unhideWhenUsed="1"/>
-    <w:lsdException w:name="List Bullet 5" w:semiHidden="1" w:unhideWhenUsed="1"/>
-    <w:lsdException w:name="List Number 2" w:semiHidden="1" w:unhideWhenUsed="1"/>
-    <w:lsdException w:name="List Number 3" w:semiHidden="1" w:unhideWhenUsed="1"/>
-    <w:lsdException w:name="List Number 4" w:semiHidden="1" w:unhideWhenUsed="1"/>
-    <w:lsdException w:name="List Number 5" w:semiHidden="1" w:unhideWhenUsed="1"/>
-    <w:lsdException w:name="Title" w:uiPriority="10" w:qFormat="1"/>
-    <w:lsdException w:name="Closing" w:semiHidden="1" w:unhideWhenUsed="1"/>
-    <w:lsdException w:name="Signature" w:semiHidden="1" w:unhideWhenUsed="1"/>
-    <w:lsdException w:name="Default Paragraph Font" w:semiHidden="1" w:uiPriority="1" w:unhideWhenUsed="1"/>
-    <w:lsdException w:name="Body Text" w:semiHidden="1" w:unhideWhenUsed="1"/>
-    <w:lsdException w:name="Body Text Indent" w:semiHidden="1" w:unhideWhenUsed="1"/>
-    <w:lsdException w:name="List Continue" w:semiHidden="1" w:unhideWhenUsed="1"/>
-    <w:lsdException w:name="List Continue 2" w:semiHidden="1" w:unhideWhenUsed="1"/>
-    <w:lsdException w:name="List Continue 3" w:semiHidden="1" w:unhideWhenUsed="1"/>
-    <w:lsdException w:name="List Continue 4" w:semiHidden="1" w:unhideWhenUsed="1"/>
-    <w:lsdException w:name="List Continue 5" w:semiHidden="1" w:unhideWhenUsed="1"/>
-    <w:lsdException w:name="Message Header" w:semiHidden="1" w:unhideWhenUsed="1"/>
-    <w:lsdException w:name="Subtitle" w:uiPriority="11" w:qFormat="1"/>
-    <w:lsdException w:name="Salutation" w:semiHidden="1" w:unhideWhenUsed="1"/>
-    <w:lsdException w:name="Date" w:semiHidden="1" w:unhideWhenUsed="1"/>
-    <w:lsdException w:name="Body Text First Indent" w:semiHidden="1" w:unhideWhenUsed="1"/>
-    <w:lsdException w:name="Body Text First Indent 2" w:semiHidden="1" w:unhideWhenUsed="1"/>
-    <w:lsdException w:name="Note Heading" w:semiHidden="1" w:unhideWhenUsed="1"/>
-    <w:lsdException w:name="Body Text 2" w:semiHidden="1" w:unhideWhenUsed="1"/>
-    <w:lsdException w:name="Body Text 3" w:semiHidden="1" w:unhideWhenUsed="1"/>
-    <w:lsdException w:name="Body Text Indent 2" w:semiHidden="1" w:unhideWhenUsed="1"/>
-    <w:lsdException w:name="Body Text Indent 3" w:semiHidden="1" w:unhideWhenUsed="1"/>
-    <w:lsdException w:name="Block Text" w:semiHidden="1" w:unhideWhenUsed="1"/>
-    <w:lsdException w:name="Hyperlink" w:semiHidden="1" w:unhideWhenUsed="1"/>
-    <w:lsdException w:name="FollowedHyperlink" w:semiHidden="1" w:unhideWhenUsed="1"/>
-    <w:lsdException w:name="Strong" w:uiPriority="22" w:qFormat="1"/>
-    <w:lsdException w:name="Emphasis" w:uiPriority="20" w:qFormat="1"/>
-    <w:lsdException w:name="Document Map" w:semiHidden="1" w:unhideWhenUsed="1"/>
-    <w:lsdException w:name="Plain Text" w:semiHidden="1" w:unhideWhenUsed="1"/>
-    <w:lsdException w:name="E-mail Signature" w:semiHidden="1" w:unhideWhenUsed="1"/>
-    <w:lsdException w:name="HTML Top of Form" w:semiHidden="1" w:unhideWhenUsed="1"/>
-    <w:lsdException w:name="HTML Bottom of Form" w:semiHidden="1" w:unhideWhenUsed="1"/>
-    <w:lsdException w:name="Normal (Web)" w:semiHidden="1" w:unhideWhenUsed="1"/>
-    <w:lsdException w:name="HTML Acronym" w:semiHidden="1" w:unhideWhenUsed="1"/>
-    <w:lsdException w:name="HTML Address" w:semiHidden="1" w:unhideWhenUsed="1"/>
-    <w:lsdException w:name="HTML Cite" w:semiHidden="1" w:unhideWhenUsed="1"/>
-    <w:lsdException w:name="HTML Code" w:semiHidden="1" w:unhideWhenUsed="1"/>
-    <w:lsdException w:name="HTML Definition" w:semiHidden="1" w:unhideWhenUsed="1"/>
-    <w:lsdException w:name="HTML Keyboard" w:semiHidden="1" w:unhideWhenUsed="1"/>
-    <w:lsdException w:name="HTML Preformatted" w:semiHidden="1" w:unhideWhenUsed="1"/>
-    <w:lsdException w:name="HTML Sample" w:semiHidden="1" w:unhideWhenUsed="1"/>
-    <w:lsdException w:name="HTML Typewriter" w:semiHidden="1" w:unhideWhenUsed="1"/>
-    <w:lsdException w:name="HTML Variable" w:semiHidden="1" w:unhideWhenUsed="1"/>
-    <w:lsdException w:name="Normal Table" w:semiHidden="1" w:unhideWhenUsed="1"/>
-    <w:lsdException w:name="annotation subject" w:semiHidden="1" w:unhideWhenUsed="1"/>
-    <w:lsdException w:name="No List" w:semiHidden="1" w:unhideWhenUsed="1"/>
-    <w:lsdException w:name="Outline List 1" w:semiHidden="1" w:unhideWhenUsed="1"/>
-    <w:lsdException w:name="Outline List 2" w:semiHidden="1" w:unhideWhenUsed="1"/>
-    <w:lsdException w:name="Outline List 3" w:semiHidden="1" w:unhideWhenUsed="1"/>
-    <w:lsdException w:name="Table Simple 1" w:semiHidden="1" w:unhideWhenUsed="1"/>
-    <w:lsdException w:name="Table Simple 2" w:semiHidden="1" w:unhideWhenUsed="1"/>
-    <w:lsdException w:name="Table Simple 3" w:semiHidden="1" w:unhideWhenUsed="1"/>
-    <w:lsdException w:name="Table Classic 1" w:semiHidden="1" w:unhideWhenUsed="1"/>
-    <w:lsdException w:name="Table Classic 2" w:semiHidden="1" w:unhideWhenUsed="1"/>
-    <w:lsdException w:name="Table Classic 3" w:semiHidden="1" w:unhideWhenUsed="1"/>
-    <w:lsdException w:name="Table Classic 4" w:semiHidden="1" w:unhideWhenUsed="1"/>
-    <w:lsdException w:name="Table Colorful 1" w:semiHidden="1" w:unhideWhenUsed="1"/>
-    <w:lsdException w:name="Table Colorful 2" w:semiHidden="1" w:unhideWhenUsed="1"/>
-    <w:lsdException w:name="Table Colorful 3" w:semiHidden="1" w:unhideWhenUsed="1"/>
-    <w:lsdException w:name="Table Columns 1" w:semiHidden="1" w:unhideWhenUsed="1"/>
-    <w:lsdException w:name="Table Columns 2" w:semiHidden="1" w:unhideWhenUsed="1"/>
-    <w:lsdException w:name="Table Columns 3" w:semiHidden="1" w:unhideWhenUsed="1"/>
-    <w:lsdException w:name="Table Columns 4" w:semiHidden="1" w:unhideWhenUsed="1"/>
-    <w:lsdException w:name="Table Columns 5" w:semiHidden="1" w:unhideWhenUsed="1"/>
-    <w:lsdException w:name="Table Grid 1" w:semiHidden="1" w:unhideWhenUsed="1"/>
-    <w:lsdException w:name="Table Grid 2" w:semiHidden="1" w:unhideWhenUsed="1"/>
-    <w:lsdException w:name="Table Grid 3" w:semiHidden="1" w:unhideWhenUsed="1"/>
-    <w:lsdException w:name="Table Grid 4" w:semiHidden="1" w:unhideWhenUsed="1"/>
-    <w:lsdException w:name="Table Grid 5" w:semiHidden="1" w:unhideWhenUsed="1"/>
-    <w:lsdException w:name="Table Grid 6" w:semiHidden="1" w:unhideWhenUsed="1"/>
-    <w:lsdException w:name="Table Grid 7" w:semiHidden="1" w:unhideWhenUsed="1"/>
-    <w:lsdException w:name="Table Grid 8" w:semiHidden="1" w:unhideWhenUsed="1"/>
-    <w:lsdException w:name="Table List 1" w:semiHidden="1" w:unhideWhenUsed="1"/>
-    <w:lsdException w:name="Table List 2" w:semiHidden="1" w:unhideWhenUsed="1"/>
-    <w:lsdException w:name="Table List 3" w:semiHidden="1" w:unhideWhenUsed="1"/>
-    <w:lsdException w:name="Table List 4" w:semiHidden="1" w:unhideWhenUsed="1"/>
-    <w:lsdException w:name="Table List 5" w:semiHidden="1" w:unhideWhenUsed="1"/>
-    <w:lsdException w:name="Table List 6" w:semiHidden="1" w:unhideWhenUsed="1"/>
-    <w:lsdException w:name="Table List 7" w:semiHidden="1" w:unhideWhenUsed="1"/>
-    <w:lsdException w:name="Table List 8" w:semiHidden="1" w:unhideWhenUsed="1"/>
-    <w:lsdException w:name="Table 3D effects 1" w:semiHidden="1" w:unhideWhenUsed="1"/>
-    <w:lsdException w:name="Table 3D effects 2" w:semiHidden="1" w:unhideWhenUsed="1"/>
-    <w:lsdException w:name="Table 3D effects 3" w:semiHidden="1" w:unhideWhenUsed="1"/>
-    <w:lsdException w:name="Table Contemporary" w:semiHidden="1" w:unhideWhenUsed="1"/>
-    <w:lsdException w:name="Table Elegant" w:semiHidden="1" w:unhideWhenUsed="1"/>
-    <w:lsdException w:name="Table Professional" w:semiHidden="1" w:unhideWhenUsed="1"/>
-    <w:lsdException w:name="Table Subtle 1" w:semiHidden="1" w:unhideWhenUsed="1"/>
-    <w:lsdException w:name="Table Subtle 2" w:semiHidden="1" w:unhideWhenUsed="1"/>
-    <w:lsdException w:name="Table Web 1" w:semiHidden="1" w:unhideWhenUsed="1"/>
-    <w:lsdException w:name="Table Web 2" w:semiHidden="1" w:unhideWhenUsed="1"/>
-    <w:lsdException w:name="Table Web 3" w:semiHidden="1" w:unhideWhenUsed="1"/>
-    <w:lsdException w:name="Balloon Text" w:semiHidden="1" w:unhideWhenUsed="1"/>
-    <w:lsdException w:name="Table Grid" w:uiPriority="59"/>
-    <w:lsdException w:name="Table Theme" w:semiHidden="1" w:unhideWhenUsed="1"/>
-    <w:lsdException w:name="Placeholder Text" w:semiHidden="1"/>
-    <w:lsdException w:name="No Spacing" w:uiPriority="1" w:qFormat="1"/>
-    <w:lsdException w:name="Light Shading" w:uiPriority="60"/>
-    <w:lsdException w:name="Light List" w:uiPriority="61"/>
-    <w:lsdException w:name="Light Grid" w:uiPriority="62"/>
-    <w:lsdException w:name="Medium Shading 1" w:uiPriority="63"/>
-    <w:lsdException w:name="Medium Shading 2" w:uiPriority="64"/>
-    <w:lsdException w:name="Medium List 1" w:uiPriority="65"/>
-    <w:lsdException w:name="Medium List 2" w:uiPriority="66"/>
-    <w:lsdException w:name="Medium Grid 1" w:uiPriority="67"/>
-    <w:lsdException w:name="Medium Grid 2" w:uiPriority="68"/>
-    <w:lsdException w:name="Medium Grid 3" w:uiPriority="69"/>
-    <w:lsdException w:name="Dark List" w:uiPriority="70"/>
-    <w:lsdException w:name="Colorful Shading" w:uiPriority="71"/>
-    <w:lsdException w:name="Colorful List" w:uiPriority="72"/>
-    <w:lsdException w:name="Colorful Grid" w:uiPriority="73"/>
-    <w:lsdException w:name="Light Shading Accent 1" w:uiPriority="60"/>
-    <w:lsdException w:name="Light List Accent 1" w:uiPriority="61"/>
-    <w:lsdException w:name="Light Grid Accent 1" w:uiPriority="62"/>
-    <w:lsdException w:name="Medium Shading 1 Accent 1" w:uiPriority="63"/>
-    <w:lsdException w:name="Medium Shading 2 Accent 1" w:uiPriority="64"/>
-    <w:lsdException w:name="Medium List 1 Accent 1" w:uiPriority="65"/>
-    <w:lsdException w:name="Revision" w:semiHidden="1"/>
-    <w:lsdException w:name="List Paragraph" w:uiPriority="34" w:qFormat="1"/>
-    <w:lsdException w:name="Quote" w:uiPriority="29" w:qFormat="1"/>
-    <w:lsdException w:name="Intense Quote" w:uiPriority="30" w:qFormat="1"/>
-    <w:lsdException w:name="Medium List 2 Accent 1" w:uiPriority="66"/>
-    <w:lsdException w:name="Medium Grid 1 Accent 1" w:uiPriority="67"/>
-    <w:lsdException w:name="Medium Grid 2 Accent 1" w:uiPriority="68"/>
-    <w:lsdException w:name="Medium Grid 3 Accent 1" w:uiPriority="69"/>
-    <w:lsdException w:name="Dark List Accent 1" w:uiPriority="70"/>
-    <w:lsdException w:name="Colorful Shading Accent 1" w:uiPriority="71"/>
-    <w:lsdException w:name="Colorful List Accent 1" w:uiPriority="72"/>
-    <w:lsdException w:name="Colorful Grid Accent 1" w:uiPriority="73"/>
-    <w:lsdException w:name="Light Shading Accent 2" w:uiPriority="60"/>
-    <w:lsdException w:name="Light List Accent 2" w:uiPriority="61"/>
-    <w:lsdException w:name="Light Grid Accent 2" w:uiPriority="62"/>
-    <w:lsdException w:name="Medium Shading 1 Accent 2" w:uiPriority="63"/>
-    <w:lsdException w:name="Medium Shading 2 Accent 2" w:uiPriority="64"/>
-    <w:lsdException w:name="Medium List 1 Accent 2" w:uiPriority="65"/>
-    <w:lsdException w:name="Medium List 2 Accent 2" w:uiPriority="66"/>
-    <w:lsdException w:name="Medium Grid 1 Accent 2" w:uiPriority="67"/>
-    <w:lsdException w:name="Medium Grid 2 Accent 2" w:uiPriority="68"/>
-    <w:lsdException w:name="Medium Grid 3 Accent 2" w:uiPriority="69"/>
-    <w:lsdException w:name="Dark List Accent 2" w:uiPriority="70"/>
-    <w:lsdException w:name="Colorful Shading Accent 2" w:uiPriority="71"/>
-    <w:lsdException w:name="Colorful List Accent 2" w:uiPriority="72"/>
-    <w:lsdException w:name="Colorful Grid Accent 2" w:uiPriority="73"/>
-    <w:lsdException w:name="Light Shading Accent 3" w:uiPriority="60"/>
-    <w:lsdException w:name="Light List Accent 3" w:uiPriority="61"/>
-    <w:lsdException w:name="Light Grid Accent 3" w:uiPriority="62"/>
-    <w:lsdException w:name="Medium Shading 1 Accent 3" w:uiPriority="63"/>
-    <w:lsdException w:name="Medium Shading 2 Accent 3" w:uiPriority="64"/>
-    <w:lsdException w:name="Medium List 1 Accent 3" w:uiPriority="65"/>
-    <w:lsdException w:name="Medium List 2 Accent 3" w:uiPriority="66"/>
-    <w:lsdException w:name="Medium Grid 1 Accent 3" w:uiPriority="67"/>
-    <w:lsdException w:name="Medium Grid 2 Accent 3" w:uiPriority="68"/>
-    <w:lsdException w:name="Medium Grid 3 Accent 3" w:uiPriority="69"/>
-    <w:lsdException w:name="Dark List Accent 3" w:uiPriority="70"/>
-    <w:lsdException w:name="Colorful Shading Accent 3" w:uiPriority="71"/>
-    <w:lsdException w:name="Colorful List Accent 3" w:uiPriority="72"/>
-    <w:lsdException w:name="Colorful Grid Accent 3" w:uiPriority="73"/>
-    <w:lsdException w:name="Light Shading Accent 4" w:uiPriority="60"/>
-    <w:lsdException w:name="Light List Accent 4" w:uiPriority="61"/>
-    <w:lsdException w:name="Light Grid Accent 4" w:uiPriority="62"/>
-    <w:lsdException w:name="Medium Shading 1 Accent 4" w:uiPriority="63"/>
-    <w:lsdException w:name="Medium Shading 2 Accent 4" w:uiPriority="64"/>
-    <w:lsdException w:name="Medium List 1 Accent 4" w:uiPriority="65"/>
-    <w:lsdException w:name="Medium List 2 Accent 4" w:uiPriority="66"/>
-    <w:lsdException w:name="Medium Grid 1 Accent 4" w:uiPriority="67"/>
-    <w:lsdException w:name="Medium Grid 2 Accent 4" w:uiPriority="68"/>
-    <w:lsdException w:name="Medium Grid 3 Accent 4" w:uiPriority="69"/>
-    <w:lsdException w:name="Dark List Accent 4" w:uiPriority="70"/>
-    <w:lsdException w:name="Colorful Shading Accent 4" w:uiPriority="71"/>
-    <w:lsdException w:name="Colorful List Accent 4" w:uiPriority="72"/>
-    <w:lsdException w:name="Colorful Grid Accent 4" w:uiPriority="73"/>
-    <w:lsdException w:name="Light Shading Accent 5" w:uiPriority="60"/>
-    <w:lsdException w:name="Light List Accent 5" w:uiPriority="61"/>
-    <w:lsdException w:name="Light Grid Accent 5" w:uiPriority="62"/>
-    <w:lsdException w:name="Medium Shading 1 Accent 5" w:uiPriority="63"/>
-    <w:lsdException w:name="Medium Shading 2 Accent 5" w:uiPriority="64"/>
-    <w:lsdException w:name="Medium List 1 Accent 5" w:uiPriority="65"/>
-    <w:lsdException w:name="Medium List 2 Accent 5" w:uiPriority="66"/>
-    <w:lsdException w:name="Medium Grid 1 Accent 5" w:uiPriority="67"/>
-    <w:lsdException w:name="Medium Grid 2 Accent 5" w:uiPriority="68"/>
-    <w:lsdException w:name="Medium Grid 3 Accent 5" w:uiPriority="69"/>
-    <w:lsdException w:name="Dark List Accent 5" w:uiPriority="70"/>
-    <w:lsdException w:name="Colorful Shading Accent 5" w:uiPriority="71"/>
-    <w:lsdException w:name="Colorful List Accent 5" w:uiPriority="72"/>
-    <w:lsdException w:name="Colorful Grid Accent 5" w:uiPriority="73"/>
-    <w:lsdException w:name="Light Shading Accent 6" w:uiPriority="60"/>
-    <w:lsdException w:name="Light List Accent 6" w:uiPriority="61"/>
-    <w:lsdException w:name="Light Grid Accent 6" w:uiPriority="62"/>
-    <w:lsdException w:name="Medium Shading 1 Accent 6" w:uiPriority="63"/>
-    <w:lsdException w:name="Medium Shading 2 Accent 6" w:uiPriority="64"/>
-    <w:lsdException w:name="Medium List 1 Accent 6" w:uiPriority="65"/>
-    <w:lsdException w:name="Medium List 2 Accent 6" w:uiPriority="66"/>
-    <w:lsdException w:name="Medium Grid 1 Accent 6" w:uiPriority="67"/>
-    <w:lsdException w:name="Medium Grid 2 Accent 6" w:uiPriority="68"/>
-    <w:lsdException w:name="Medium Grid 3 Accent 6" w:uiPriority="69"/>
-    <w:lsdException w:name="Dark List Accent 6" w:uiPriority="70"/>
-    <w:lsdException w:name="Colorful Shading Accent 6" w:uiPriority="71"/>
-    <w:lsdException w:name="Colorful List Accent 6" w:uiPriority="72"/>
-    <w:lsdException w:name="Colorful Grid Accent 6" w:uiPriority="73"/>
-    <w:lsdException w:name="Subtle Emphasis" w:uiPriority="19" w:qFormat="1"/>
-    <w:lsdException w:name="Intense Emphasis" w:uiPriority="21" w:qFormat="1"/>
-    <w:lsdException w:name="Subtle Reference" w:uiPriority="31" w:qFormat="1"/>
-    <w:lsdException w:name="Intense Reference" w:uiPriority="32" w:qFormat="1"/>
-    <w:lsdException w:name="Book Title" w:uiPriority="33" w:qFormat="1"/>
-    <w:lsdException w:name="Bibliography" w:semiHidden="1" w:uiPriority="37" w:unhideWhenUsed="1"/>
-    <w:lsdException w:name="TOC Heading" w:semiHidden="1" w:uiPriority="39" w:unhideWhenUsed="1" w:qFormat="1"/>
-    <w:lsdException w:name="Plain Table 1" w:uiPriority="41"/>
-    <w:lsdException w:name="Plain Table 2" w:uiPriority="42"/>
-    <w:lsdException w:name="Plain Table 3" w:uiPriority="43"/>
-    <w:lsdException w:name="Plain Table 4" w:uiPriority="44"/>
-    <w:lsdException w:name="Plain Table 5" w:uiPriority="45"/>
-    <w:lsdException w:name="Grid Table Light" w:uiPriority="40"/>
-    <w:lsdException w:name="Grid Table 1 Light" w:uiPriority="46"/>
-    <w:lsdException w:name="Grid Table 2" w:uiPriority="47"/>
-    <w:lsdException w:name="Grid Table 3" w:uiPriority="48"/>
-    <w:lsdException w:name="Grid Table 4" w:uiPriority="49"/>
-    <w:lsdException w:name="Grid Table 5 Dark" w:uiPriority="50"/>
-    <w:lsdException w:name="Grid Table 6 Colorful" w:uiPriority="51"/>
-    <w:lsdException w:name="Grid Table 7 Colorful" w:uiPriority="52"/>
-    <w:lsdException w:name="Grid Table 1 Light Accent 1" w:uiPriority="46"/>
-    <w:lsdException w:name="Grid Table 2 Accent 1" w:uiPriority="47"/>
-    <w:lsdException w:name="Grid Table 3 Accent 1" w:uiPriority="48"/>
-    <w:lsdException w:name="Grid Table 4 Accent 1" w:uiPriority="49"/>
-    <w:lsdException w:name="Grid Table 5 Dark Accent 1" w:uiPriority="50"/>
-    <w:lsdException w:name="Grid Table 6 Colorful Accent 1" w:uiPriority="51"/>
-    <w:lsdException w:name="Grid Table 7 Colorful Accent 1" w:uiPriority="52"/>
-    <w:lsdException w:name="Grid Table 1 Light Accent 2" w:uiPriority="46"/>
-    <w:lsdException w:name="Grid Table 2 Accent 2" w:uiPriority="47"/>
-    <w:lsdException w:name="Grid Table 3 Accent 2" w:uiPriority="48"/>
-    <w:lsdException w:name="Grid Table 4 Accent 2" w:uiPriority="49"/>
-    <w:lsdException w:name="Grid Table 5 Dark Accent 2" w:uiPriority="50"/>
-    <w:lsdException w:name="Grid Table 6 Colorful Accent 2" w:uiPriority="51"/>
-    <w:lsdException w:name="Grid Table 7 Colorful Accent 2" w:uiPriority="52"/>
-    <w:lsdException w:name="Grid Table 1 Light Accent 3" w:uiPriority="46"/>
-    <w:lsdException w:name="Grid Table 2 Accent 3" w:uiPriority="47"/>
-    <w:lsdException w:name="Grid Table 3 Accent 3" w:uiPriority="48"/>
-    <w:lsdException w:name="Grid Table 4 Accent 3" w:uiPriority="49"/>
-    <w:lsdException w:name="Grid Table 5 Dark Accent 3" w:uiPriority="50"/>
-    <w:lsdException w:name="Grid Table 6 Colorful Accent 3" w:uiPriority="51"/>
-    <w:lsdException w:name="Grid Table 7 Colorful Accent 3" w:uiPriority="52"/>
-    <w:lsdException w:name="Grid Table 1 Light Accent 4" w:uiPriority="46"/>
-    <w:lsdException w:name="Grid Table 2 Accent 4" w:uiPriority="47"/>
-    <w:lsdException w:name="Grid Table 3 Accent 4" w:uiPriority="48"/>
-    <w:lsdException w:name="Grid Table 4 Accent 4" w:uiPriority="49"/>
-    <w:lsdException w:name="Grid Table 5 Dark Accent 4" w:uiPriority="50"/>
-    <w:lsdException w:name="Grid Table 6 Colorful Accent 4" w:uiPriority="51"/>
-    <w:lsdException w:name="Grid Table 7 Colorful Accent 4" w:uiPriority="52"/>
-    <w:lsdException w:name="Grid Table 1 Light Accent 5" w:uiPriority="46"/>
-    <w:lsdException w:name="Grid Table 2 Accent 5" w:uiPriority="47"/>
-    <w:lsdException w:name="Grid Table 3 Accent 5" w:uiPriority="48"/>
-    <w:lsdException w:name="Grid Table 4 Accent 5" w:uiPriority="49"/>
-    <w:lsdException w:name="Grid Table 5 Dark Accent 5" w:uiPriority="50"/>
-    <w:lsdException w:name="Grid Table 6 Colorful Accent 5" w:uiPriority="51"/>
-    <w:lsdException w:name="Grid Table 7 Colorful Accent 5" w:uiPriority="52"/>
-    <w:lsdException w:name="Grid Table 1 Light Accent 6" w:uiPriority="46"/>
-    <w:lsdException w:name="Grid Table 2 Accent 6" w:uiPriority="47"/>
-    <w:lsdException w:name="Grid Table 3 Accent 6" w:uiPriority="48"/>
-    <w:lsdException w:name="Grid Table 4 Accent 6" w:uiPriority="49"/>
-    <w:lsdException w:name="Grid Table 5 Dark Accent 6" w:uiPriority="50"/>
-    <w:lsdException w:name="Grid Table 6 Colorful Accent 6" w:uiPriority="51"/>
-    <w:lsdException w:name="Grid Table 7 Colorful Accent 6" w:uiPriority="52"/>
-    <w:lsdException w:name="List Table 1 Light" w:uiPriority="46"/>
-    <w:lsdException w:name="List Table 2" w:uiPriority="47"/>
-    <w:lsdException w:name="List Table 3" w:uiPriority="48"/>
-    <w:lsdException w:name="List Table 4" w:uiPriority="49"/>
-    <w:lsdException w:name="List Table 5 Dark" w:uiPriority="50"/>
-    <w:lsdException w:name="List Table 6 Colorful" w:uiPriority="51"/>
-    <w:lsdException w:name="List Table 7 Colorful" w:uiPriority="52"/>
-    <w:lsdException w:name="List Table 1 Light Accent 1" w:uiPriority="46"/>
-    <w:lsdException w:name="List Table 2 Accent 1" w:uiPriority="47"/>
-    <w:lsdException w:name="List Table 3 Accent 1" w:uiPriority="48"/>
-    <w:lsdException w:name="List Table 4 Accent 1" w:uiPriority="49"/>
-    <w:lsdException w:name="List Table 5 Dark Accent 1" w:uiPriority="50"/>
-    <w:lsdException w:name="List Table 6 Colorful Accent 1" w:uiPriority="51"/>
-    <w:lsdException w:name="List Table 7 Colorful Accent 1" w:uiPriority="52"/>
-    <w:lsdException w:name="List Table 1 Light Accent 2" w:uiPriority="46"/>
-    <w:lsdException w:name="List Table 2 Accent 2" w:uiPriority="47"/>
-    <w:lsdException w:name="List Table 3 Accent 2" w:uiPriority="48"/>
-    <w:lsdException w:name="List Table 4 Accent 2" w:uiPriority="49"/>
-    <w:lsdException w:name="List Table 5 Dark Accent 2" w:uiPriority="50"/>
-    <w:lsdException w:name="List Table 6 Colorful Accent 2" w:uiPriority="51"/>
-    <w:lsdException w:name="List Table 7 Colorful Accent 2" w:uiPriority="52"/>
-    <w:lsdException w:name="List Table 1 Light Accent 3" w:uiPriority="46"/>
-    <w:lsdException w:name="List Table 2 Accent 3" w:uiPriority="47"/>
-    <w:lsdException w:name="List Table 3 Accent 3" w:uiPriority="48"/>
-    <w:lsdException w:name="List Table 4 Accent 3" w:uiPriority="49"/>
-    <w:lsdException w:name="List Table 5 Dark Accent 3" w:uiPriority="50"/>
-    <w:lsdException w:name="List Table 6 Colorful Accent 3" w:uiPriority="51"/>
-    <w:lsdException w:name="List Table 7 Colorful Accent 3" w:uiPriority="52"/>
-    <w:lsdException w:name="List Table 1 Light Accent 4" w:uiPriority="46"/>
-    <w:lsdException w:name="List Table 2 Accent 4" w:uiPriority="47"/>
-    <w:lsdException w:name="List Table 3 Accent 4" w:uiPriority="48"/>
-    <w:lsdException w:name="List Table 4 Accent 4" w:uiPriority="49"/>
-    <w:lsdException w:name="List Table 5 Dark Accent 4" w:uiPriority="50"/>
-    <w:lsdException w:name="List Table 6 Colorful Accent 4" w:uiPriority="51"/>
-    <w:lsdException w:name="List Table 7 Colorful Accent 4" w:uiPriority="52"/>
-    <w:lsdException w:name="List Table 1 Light Accent 5" w:uiPriority="46"/>
-    <w:lsdException w:name="List Table 2 Accent 5" w:uiPriority="47"/>
-    <w:lsdException w:name="List Table 3 Accent 5" w:uiPriority="48"/>
-    <w:lsdException w:name="List Table 4 Accent 5" w:uiPriority="49"/>
-    <w:lsdException w:name="List Table 5 Dark Accent 5" w:uiPriority="50"/>
-    <w:lsdException w:name="List Table 6 Colorful Accent 5" w:uiPriority="51"/>
-    <w:lsdException w:name="List Table 7 Colorful Accent 5" w:uiPriority="52"/>
-    <w:lsdException w:name="List Table 1 Light Accent 6" w:uiPriority="46"/>
-    <w:lsdException w:name="List Table 2 Accent 6" w:uiPriority="47"/>
-    <w:lsdException w:name="List Table 3 Accent 6" w:uiPriority="48"/>
-    <w:lsdException w:name="List Table 4 Accent 6" w:uiPriority="49"/>
-    <w:lsdException w:name="List Table 5 Dark Accent 6" w:uiPriority="50"/>
-    <w:lsdException w:name="List Table 6 Colorful Accent 6" w:uiPriority="51"/>
-    <w:lsdException w:name="List Table 7 Colorful Accent 6" w:uiPriority="52"/>
+  <w:latentStyles w:defLockedState="0" w:defUIPriority="99" w:defSemiHidden="1" w:defUnhideWhenUsed="1" w:defQFormat="0" w:count="267">
+    <w:lsdException w:name="Normal" w:semiHidden="0" w:uiPriority="0" w:unhideWhenUsed="0" w:qFormat="1"/>
+    <w:lsdException w:name="heading 1" w:semiHidden="0" w:uiPriority="9" w:unhideWhenUsed="0" w:qFormat="1"/>
+    <w:lsdException w:name="heading 2" w:uiPriority="9" w:qFormat="1"/>
+    <w:lsdException w:name="heading 3" w:uiPriority="9" w:qFormat="1"/>
+    <w:lsdException w:name="heading 4" w:uiPriority="9" w:qFormat="1"/>
+    <w:lsdException w:name="heading 5" w:uiPriority="9" w:qFormat="1"/>
+    <w:lsdException w:name="heading 6" w:uiPriority="9" w:qFormat="1"/>
+    <w:lsdException w:name="heading 7" w:uiPriority="9" w:qFormat="1"/>
+    <w:lsdException w:name="heading 8" w:uiPriority="9" w:qFormat="1"/>
+    <w:lsdException w:name="heading 9" w:uiPriority="9" w:qFormat="1"/>
+    <w:lsdException w:name="toc 1" w:uiPriority="39"/>
+    <w:lsdException w:name="toc 2" w:uiPriority="39"/>
+    <w:lsdException w:name="toc 3" w:uiPriority="39"/>
+    <w:lsdException w:name="toc 4" w:uiPriority="39"/>
+    <w:lsdException w:name="toc 5" w:uiPriority="39"/>
+    <w:lsdException w:name="toc 6" w:uiPriority="39"/>
+    <w:lsdException w:name="toc 7" w:uiPriority="39"/>
+    <w:lsdException w:name="toc 8" w:uiPriority="39"/>
+    <w:lsdException w:name="toc 9" w:uiPriority="39"/>
+    <w:lsdException w:name="caption" w:uiPriority="35" w:qFormat="1"/>
+    <w:lsdException w:name="Title" w:semiHidden="0" w:uiPriority="10" w:unhideWhenUsed="0" w:qFormat="1"/>
+    <w:lsdException w:name="Default Paragraph Font" w:uiPriority="1"/>
+    <w:lsdException w:name="Subtitle" w:semiHidden="0" w:uiPriority="11" w:unhideWhenUsed="0" w:qFormat="1"/>
+    <w:lsdException w:name="Strong" w:semiHidden="0" w:uiPriority="22" w:unhideWhenUsed="0" w:qFormat="1"/>
+    <w:lsdException w:name="Emphasis" w:semiHidden="0" w:uiPriority="20" w:unhideWhenUsed="0" w:qFormat="1"/>
+    <w:lsdException w:name="Table Grid" w:semiHidden="0" w:uiPriority="59" w:unhideWhenUsed="0"/>
+    <w:lsdException w:name="Placeholder Text" w:unhideWhenUsed="0"/>
+    <w:lsdException w:name="No Spacing" w:semiHidden="0" w:uiPriority="1" w:unhideWhenUsed="0" w:qFormat="1"/>
+    <w:lsdException w:name="Light Shading" w:semiHidden="0" w:uiPriority="60" w:unhideWhenUsed="0"/>
+    <w:lsdException w:name="Light List" w:semiHidden="0" w:uiPriority="61" w:unhideWhenUsed="0"/>
+    <w:lsdException w:name="Light Grid" w:semiHidden="0" w:uiPriority="62" w:unhideWhenUsed="0"/>
+    <w:lsdException w:name="Medium Shading 1" w:semiHidden="0" w:uiPriority="63" w:unhideWhenUsed="0"/>
+    <w:lsdException w:name="Medium Shading 2" w:semiHidden="0" w:uiPriority="64" w:unhideWhenUsed="0"/>
+    <w:lsdException w:name="Medium List 1" w:semiHidden="0" w:uiPriority="65" w:unhideWhenUsed="0"/>
+    <w:lsdException w:name="Medium List 2" w:semiHidden="0" w:uiPriority="66" w:unhideWhenUsed="0"/>
+    <w:lsdException w:name="Medium Grid 1" w:semiHidden="0" w:uiPriority="67" w:unhideWhenUsed="0"/>
+    <w:lsdException w:name="Medium Grid 2" w:semiHidden="0" w:uiPriority="68" w:unhideWhenUsed="0"/>
+    <w:lsdException w:name="Medium Grid 3" w:semiHidden="0" w:uiPriority="69" w:unhideWhenUsed="0"/>
+    <w:lsdException w:name="Dark List" w:semiHidden="0" w:uiPriority="70" w:unhideWhenUsed="0"/>
+    <w:lsdException w:name="Colorful Shading" w:semiHidden="0" w:uiPriority="71" w:unhideWhenUsed="0"/>
+    <w:lsdException w:name="Colorful List" w:semiHidden="0" w:uiPriority="72" w:unhideWhenUsed="0"/>
+    <w:lsdException w:name="Colorful Grid" w:semiHidden="0" w:uiPriority="73" w:unhideWhenUsed="0"/>
+    <w:lsdException w:name="Light Shading Accent 1" w:semiHidden="0" w:uiPriority="60" w:unhideWhenUsed="0"/>
+    <w:lsdException w:name="Light List Accent 1" w:semiHidden="0" w:uiPriority="61" w:unhideWhenUsed="0"/>
+    <w:lsdException w:name="Light Grid Accent 1" w:semiHidden="0" w:uiPriority="62" w:unhideWhenUsed="0"/>
+    <w:lsdException w:name="Medium Shading 1 Accent 1" w:semiHidden="0" w:uiPriority="63" w:unhideWhenUsed="0"/>
+    <w:lsdException w:name="Medium Shading 2 Accent 1" w:semiHidden="0" w:uiPriority="64" w:unhideWhenUsed="0"/>
+    <w:lsdException w:name="Medium List 1 Accent 1" w:semiHidden="0" w:uiPriority="65" w:unhideWhenUsed="0"/>
+    <w:lsdException w:name="Revision" w:unhideWhenUsed="0"/>
+    <w:lsdException w:name="List Paragraph" w:semiHidden="0" w:uiPriority="34" w:unhideWhenUsed="0" w:qFormat="1"/>
+    <w:lsdException w:name="Quote" w:semiHidden="0" w:uiPriority="29" w:unhideWhenUsed="0" w:qFormat="1"/>
+    <w:lsdException w:name="Intense Quote" w:semiHidden="0" w:uiPriority="30" w:unhideWhenUsed="0" w:qFormat="1"/>
+    <w:lsdException w:name="Medium List 2 Accent 1" w:semiHidden="0" w:uiPriority="66" w:unhideWhenUsed="0"/>
+    <w:lsdException w:name="Medium Grid 1 Accent 1" w:semiHidden="0" w:uiPriority="67" w:unhideWhenUsed="0"/>
+    <w:lsdException w:name="Medium Grid 2 Accent 1" w:semiHidden="0" w:uiPriority="68" w:unhideWhenUsed="0"/>
+    <w:lsdException w:name="Medium Grid 3 Accent 1" w:semiHidden="0" w:uiPriority="69" w:unhideWhenUsed="0"/>
+    <w:lsdException w:name="Dark List Accent 1" w:semiHidden="0" w:uiPriority="70" w:unhideWhenUsed="0"/>
+    <w:lsdException w:name="Colorful Shading Accent 1" w:semiHidden="0" w:uiPriority="71" w:unhideWhenUsed="0"/>
+    <w:lsdException w:name="Colorful List Accent 1" w:semiHidden="0" w:uiPriority="72" w:unhideWhenUsed="0"/>
+    <w:lsdException w:name="Colorful Grid Accent 1" w:semiHidden="0" w:uiPriority="73" w:unhideWhenUsed="0"/>
+    <w:lsdException w:name="Light Shading Accent 2" w:semiHidden="0" w:uiPriority="60" w:unhideWhenUsed="0"/>
+    <w:lsdException w:name="Light List Accent 2" w:semiHidden="0" w:uiPriority="61" w:unhideWhenUsed="0"/>
+    <w:lsdException w:name="Light Grid Accent 2" w:semiHidden="0" w:uiPriority="62" w:unhideWhenUsed="0"/>
+    <w:lsdException w:name="Medium Shading 1 Accent 2" w:semiHidden="0" w:uiPriority="63" w:unhideWhenUsed="0"/>
+    <w:lsdException w:name="Medium Shading 2 Accent 2" w:semiHidden="0" w:uiPriority="64" w:unhideWhenUsed="0"/>
+    <w:lsdException w:name="Medium List 1 Accent 2" w:semiHidden="0" w:uiPriority="65" w:unhideWhenUsed="0"/>
+    <w:lsdException w:name="Medium List 2 Accent 2" w:semiHidden="0" w:uiPriority="66" w:unhideWhenUsed="0"/>
+    <w:lsdException w:name="Medium Grid 1 Accent 2" w:semiHidden="0" w:uiPriority="67" w:unhideWhenUsed="0"/>
+    <w:lsdException w:name="Medium Grid 2 Accent 2" w:semiHidden="0" w:uiPriority="68" w:unhideWhenUsed="0"/>
+    <w:lsdException w:name="Medium Grid 3 Accent 2" w:semiHidden="0" w:uiPriority="69" w:unhideWhenUsed="0"/>
+    <w:lsdException w:name="Dark List Accent 2" w:semiHidden="0" w:uiPriority="70" w:unhideWhenUsed="0"/>
+    <w:lsdException w:name="Colorful Shading Accent 2" w:semiHidden="0" w:uiPriority="71" w:unhideWhenUsed="0"/>
+    <w:lsdException w:name="Colorful List Accent 2" w:semiHidden="0" w:uiPriority="72" w:unhideWhenUsed="0"/>
+    <w:lsdException w:name="Colorful Grid Accent 2" w:semiHidden="0" w:uiPriority="73" w:unhideWhenUsed="0"/>
+    <w:lsdException w:name="Light Shading Accent 3" w:semiHidden="0" w:uiPriority="60" w:unhideWhenUsed="0"/>
+    <w:lsdException w:name="Light List Accent 3" w:semiHidden="0" w:uiPriority="61" w:unhideWhenUsed="0"/>
+    <w:lsdException w:name="Light Grid Accent 3" w:semiHidden="0" w:uiPriority="62" w:unhideWhenUsed="0"/>
+    <w:lsdException w:name="Medium Shading 1 Accent 3" w:semiHidden="0" w:uiPriority="63" w:unhideWhenUsed="0"/>
+    <w:lsdException w:name="Medium Shading 2 Accent 3" w:semiHidden="0" w:uiPriority="64" w:unhideWhenUsed="0"/>
+    <w:lsdException w:name="Medium List 1 Accent 3" w:semiHidden="0" w:uiPriority="65" w:unhideWhenUsed="0"/>
+    <w:lsdException w:name="Medium List 2 Accent 3" w:semiHidden="0" w:uiPriority="66" w:unhideWhenUsed="0"/>
+    <w:lsdException w:name="Medium Grid 1 Accent 3" w:semiHidden="0" w:uiPriority="67" w:unhideWhenUsed="0"/>
+    <w:lsdException w:name="Medium Grid 2 Accent 3" w:semiHidden="0" w:uiPriority="68" w:unhideWhenUsed="0"/>
+    <w:lsdException w:name="Medium Grid 3 Accent 3" w:semiHidden="0" w:uiPriority="69" w:unhideWhenUsed="0"/>
+    <w:lsdException w:name="Dark List Accent 3" w:semiHidden="0" w:uiPriority="70" w:unhideWhenUsed="0"/>
+    <w:lsdException w:name="Colorful Shading Accent 3" w:semiHidden="0" w:uiPriority="71" w:unhideWhenUsed="0"/>
+    <w:lsdException w:name="Colorful List Accent 3" w:semiHidden="0" w:uiPriority="72" w:unhideWhenUsed="0"/>
+    <w:lsdException w:name="Colorful Grid Accent 3" w:semiHidden="0" w:uiPriority="73" w:unhideWhenUsed="0"/>
+    <w:lsdException w:name="Light Shading Accent 4" w:semiHidden="0" w:uiPriority="60" w:unhideWhenUsed="0"/>
+    <w:lsdException w:name="Light List Accent 4" w:semiHidden="0" w:uiPriority="61" w:unhideWhenUsed="0"/>
+    <w:lsdException w:name="Light Grid Accent 4" w:semiHidden="0" w:uiPriority="62" w:unhideWhenUsed="0"/>
+    <w:lsdException w:name="Medium Shading 1 Accent 4" w:semiHidden="0" w:uiPriority="63" w:unhideWhenUsed="0"/>
+    <w:lsdException w:name="Medium Shading 2 Accent 4" w:semiHidden="0" w:uiPriority="64" w:unhideWhenUsed="0"/>
+    <w:lsdException w:name="Medium List 1 Accent 4" w:semiHidden="0" w:uiPriority="65" w:unhideWhenUsed="0"/>
+    <w:lsdException w:name="Medium List 2 Accent 4" w:semiHidden="0" w:uiPriority="66" w:unhideWhenUsed="0"/>
+    <w:lsdException w:name="Medium Grid 1 Accent 4" w:semiHidden="0" w:uiPriority="67" w:unhideWhenUsed="0"/>
+    <w:lsdException w:name="Medium Grid 2 Accent 4" w:semiHidden="0" w:uiPriority="68" w:unhideWhenUsed="0"/>
+    <w:lsdException w:name="Medium Grid 3 Accent 4" w:semiHidden="0" w:uiPriority="69" w:unhideWhenUsed="0"/>
+    <w:lsdException w:name="Dark List Accent 4" w:semiHidden="0" w:uiPriority="70" w:unhideWhenUsed="0"/>
+    <w:lsdException w:name="Colorful Shading Accent 4" w:semiHidden="0" w:uiPriority="71" w:unhideWhenUsed="0"/>
+    <w:lsdException w:name="Colorful List Accent 4" w:semiHidden="0" w:uiPriority="72" w:unhideWhenUsed="0"/>
+    <w:lsdException w:name="Colorful Grid Accent 4" w:semiHidden="0" w:uiPriority="73" w:unhideWhenUsed="0"/>
+    <w:lsdException w:name="Light Shading Accent 5" w:semiHidden="0" w:uiPriority="60" w:unhideWhenUsed="0"/>
+    <w:lsdException w:name="Light List Accent 5" w:semiHidden="0" w:uiPriority="61" w:unhideWhenUsed="0"/>
+    <w:lsdException w:name="Light Grid Accent 5" w:semiHidden="0" w:uiPriority="62" w:unhideWhenUsed="0"/>
+    <w:lsdException w:name="Medium Shading 1 Accent 5" w:semiHidden="0" w:uiPriority="63" w:unhideWhenUsed="0"/>
+    <w:lsdException w:name="Medium Shading 2 Accent 5" w:semiHidden="0" w:uiPriority="64" w:unhideWhenUsed="0"/>
+    <w:lsdException w:name="Medium List 1 Accent 5" w:semiHidden="0" w:uiPriority="65" w:unhideWhenUsed="0"/>
+    <w:lsdException w:name="Medium List 2 Accent 5" w:semiHidden="0" w:uiPriority="66" w:unhideWhenUsed="0"/>
+    <w:lsdException w:name="Medium Grid 1 Accent 5" w:semiHidden="0" w:uiPriority="67" w:unhideWhenUsed="0"/>
+    <w:lsdException w:name="Medium Grid 2 Accent 5" w:semiHidden="0" w:uiPriority="68" w:unhideWhenUsed="0"/>
+    <w:lsdException w:name="Medium Grid 3 Accent 5" w:semiHidden="0" w:uiPriority="69" w:unhideWhenUsed="0"/>
+    <w:lsdException w:name="Dark List Accent 5" w:semiHidden="0" w:uiPriority="70" w:unhideWhenUsed="0"/>
+    <w:lsdException w:name="Colorful Shading Accent 5" w:semiHidden="0" w:uiPriority="71" w:unhideWhenUsed="0"/>
+    <w:lsdException w:name="Colorful List Accent 5" w:semiHidden="0" w:uiPriority="72" w:unhideWhenUsed="0"/>
+    <w:lsdException w:name="Colorful Grid Accent 5" w:semiHidden="0" w:uiPriority="73" w:unhideWhenUsed="0"/>
+    <w:lsdException w:name="Light Shading Accent 6" w:semiHidden="0" w:uiPriority="60" w:unhideWhenUsed="0"/>
+    <w:lsdException w:name="Light List Accent 6" w:semiHidden="0" w:uiPriority="61" w:unhideWhenUsed="0"/>
+    <w:lsdException w:name="Light Grid Accent 6" w:semiHidden="0" w:uiPriority="62" w:unhideWhenUsed="0"/>
+    <w:lsdException w:name="Medium Shading 1 Accent 6" w:semiHidden="0" w:uiPriority="63" w:unhideWhenUsed="0"/>
+    <w:lsdException w:name="Medium Shading 2 Accent 6" w:semiHidden="0" w:uiPriority="64" w:unhideWhenUsed="0"/>
+    <w:lsdException w:name="Medium List 1 Accent 6" w:semiHidden="0" w:uiPriority="65" w:unhideWhenUsed="0"/>
+    <w:lsdException w:name="Medium List 2 Accent 6" w:semiHidden="0" w:uiPriority="66" w:unhideWhenUsed="0"/>
+    <w:lsdException w:name="Medium Grid 1 Accent 6" w:semiHidden="0" w:uiPriority="67" w:unhideWhenUsed="0"/>
+    <w:lsdException w:name="Medium Grid 2 Accent 6" w:semiHidden="0" w:uiPriority="68" w:unhideWhenUsed="0"/>
+    <w:lsdException w:name="Medium Grid 3 Accent 6" w:semiHidden="0" w:uiPriority="69" w:unhideWhenUsed="0"/>
+    <w:lsdException w:name="Dark List Accent 6" w:semiHidden="0" w:uiPriority="70" w:unhideWhenUsed="0"/>
+    <w:lsdException w:name="Colorful Shading Accent 6" w:semiHidden="0" w:uiPriority="71" w:unhideWhenUsed="0"/>
+    <w:lsdException w:name="Colorful List Accent 6" w:semiHidden="0" w:uiPriority="72" w:unhideWhenUsed="0"/>
+    <w:lsdException w:name="Colorful Grid Accent 6" w:semiHidden="0" w:uiPriority="73" w:unhideWhenUsed="0"/>
+    <w:lsdException w:name="Subtle Emphasis" w:semiHidden="0" w:uiPriority="19" w:unhideWhenUsed="0" w:qFormat="1"/>
+    <w:lsdException w:name="Intense Emphasis" w:semiHidden="0" w:uiPriority="21" w:unhideWhenUsed="0" w:qFormat="1"/>
+    <w:lsdException w:name="Subtle Reference" w:semiHidden="0" w:uiPriority="31" w:unhideWhenUsed="0" w:qFormat="1"/>
+    <w:lsdException w:name="Intense Reference" w:semiHidden="0" w:uiPriority="32" w:unhideWhenUsed="0" w:qFormat="1"/>
+    <w:lsdException w:name="Book Title" w:semiHidden="0" w:uiPriority="33" w:unhideWhenUsed="0" w:qFormat="1"/>
+    <w:lsdException w:name="Bibliography" w:uiPriority="37"/>
+    <w:lsdException w:name="TOC Heading" w:uiPriority="39" w:qFormat="1"/>
   </w:latentStyles>
   <w:style w:type="paragraph" w:default="1" w:styleId="Normal">
     <w:name w:val="Normal"/>
@@ -13858,8 +13417,198 @@
 </w:styles>
 </file>
 
+<file path=word/glossary/stylesWithEffects.xml><?xml version="1.0" encoding="utf-8"?>
+<w:styles xmlns:wpc="http://schemas.microsoft.com/office/word/2010/wordprocessingCanvas" xmlns:mc="http://schemas.openxmlformats.org/markup-compatibility/2006" xmlns:o="urn:schemas-microsoft-com:office:office" xmlns:r="http://schemas.openxmlformats.org/officeDocument/2006/relationships" xmlns:m="http://schemas.openxmlformats.org/officeDocument/2006/math" xmlns:v="urn:schemas-microsoft-com:vml" xmlns:wp14="http://schemas.microsoft.com/office/word/2010/wordprocessingDrawing" xmlns:wp="http://schemas.openxmlformats.org/drawingml/2006/wordprocessingDrawing" xmlns:w10="urn:schemas-microsoft-com:office:word" xmlns:w="http://schemas.openxmlformats.org/wordprocessingml/2006/main" xmlns:w14="http://schemas.microsoft.com/office/word/2010/wordml" xmlns:wpg="http://schemas.microsoft.com/office/word/2010/wordprocessingGroup" xmlns:wpi="http://schemas.microsoft.com/office/word/2010/wordprocessingInk" xmlns:wne="http://schemas.microsoft.com/office/word/2006/wordml" xmlns:wps="http://schemas.microsoft.com/office/word/2010/wordprocessingShape" mc:Ignorable="w14 wp14">
+  <w:docDefaults>
+    <w:rPrDefault>
+      <w:rPr>
+        <w:rFonts w:asciiTheme="minorHAnsi" w:eastAsiaTheme="minorEastAsia" w:hAnsiTheme="minorHAnsi" w:cstheme="minorBidi"/>
+        <w:sz w:val="22"/>
+        <w:szCs w:val="22"/>
+        <w:lang w:val="fr-CA" w:eastAsia="fr-CA" w:bidi="ar-SA"/>
+      </w:rPr>
+    </w:rPrDefault>
+    <w:pPrDefault>
+      <w:pPr>
+        <w:spacing w:after="200" w:line="276" w:lineRule="auto"/>
+      </w:pPr>
+    </w:pPrDefault>
+  </w:docDefaults>
+  <w:latentStyles w:defLockedState="0" w:defUIPriority="99" w:defSemiHidden="1" w:defUnhideWhenUsed="1" w:defQFormat="0" w:count="267">
+    <w:lsdException w:name="Normal" w:semiHidden="0" w:uiPriority="0" w:unhideWhenUsed="0" w:qFormat="1"/>
+    <w:lsdException w:name="heading 1" w:semiHidden="0" w:uiPriority="9" w:unhideWhenUsed="0" w:qFormat="1"/>
+    <w:lsdException w:name="heading 2" w:uiPriority="9" w:qFormat="1"/>
+    <w:lsdException w:name="heading 3" w:uiPriority="9" w:qFormat="1"/>
+    <w:lsdException w:name="heading 4" w:uiPriority="9" w:qFormat="1"/>
+    <w:lsdException w:name="heading 5" w:uiPriority="9" w:qFormat="1"/>
+    <w:lsdException w:name="heading 6" w:uiPriority="9" w:qFormat="1"/>
+    <w:lsdException w:name="heading 7" w:uiPriority="9" w:qFormat="1"/>
+    <w:lsdException w:name="heading 8" w:uiPriority="9" w:qFormat="1"/>
+    <w:lsdException w:name="heading 9" w:uiPriority="9" w:qFormat="1"/>
+    <w:lsdException w:name="toc 1" w:uiPriority="39"/>
+    <w:lsdException w:name="toc 2" w:uiPriority="39"/>
+    <w:lsdException w:name="toc 3" w:uiPriority="39"/>
+    <w:lsdException w:name="toc 4" w:uiPriority="39"/>
+    <w:lsdException w:name="toc 5" w:uiPriority="39"/>
+    <w:lsdException w:name="toc 6" w:uiPriority="39"/>
+    <w:lsdException w:name="toc 7" w:uiPriority="39"/>
+    <w:lsdException w:name="toc 8" w:uiPriority="39"/>
+    <w:lsdException w:name="toc 9" w:uiPriority="39"/>
+    <w:lsdException w:name="caption" w:uiPriority="35" w:qFormat="1"/>
+    <w:lsdException w:name="Title" w:semiHidden="0" w:uiPriority="10" w:unhideWhenUsed="0" w:qFormat="1"/>
+    <w:lsdException w:name="Default Paragraph Font" w:uiPriority="1"/>
+    <w:lsdException w:name="Subtitle" w:semiHidden="0" w:uiPriority="11" w:unhideWhenUsed="0" w:qFormat="1"/>
+    <w:lsdException w:name="Strong" w:semiHidden="0" w:uiPriority="22" w:unhideWhenUsed="0" w:qFormat="1"/>
+    <w:lsdException w:name="Emphasis" w:semiHidden="0" w:uiPriority="20" w:unhideWhenUsed="0" w:qFormat="1"/>
+    <w:lsdException w:name="Table Grid" w:semiHidden="0" w:uiPriority="59" w:unhideWhenUsed="0"/>
+    <w:lsdException w:name="Placeholder Text" w:unhideWhenUsed="0"/>
+    <w:lsdException w:name="No Spacing" w:semiHidden="0" w:uiPriority="1" w:unhideWhenUsed="0" w:qFormat="1"/>
+    <w:lsdException w:name="Light Shading" w:semiHidden="0" w:uiPriority="60" w:unhideWhenUsed="0"/>
+    <w:lsdException w:name="Light List" w:semiHidden="0" w:uiPriority="61" w:unhideWhenUsed="0"/>
+    <w:lsdException w:name="Light Grid" w:semiHidden="0" w:uiPriority="62" w:unhideWhenUsed="0"/>
+    <w:lsdException w:name="Medium Shading 1" w:semiHidden="0" w:uiPriority="63" w:unhideWhenUsed="0"/>
+    <w:lsdException w:name="Medium Shading 2" w:semiHidden="0" w:uiPriority="64" w:unhideWhenUsed="0"/>
+    <w:lsdException w:name="Medium List 1" w:semiHidden="0" w:uiPriority="65" w:unhideWhenUsed="0"/>
+    <w:lsdException w:name="Medium List 2" w:semiHidden="0" w:uiPriority="66" w:unhideWhenUsed="0"/>
+    <w:lsdException w:name="Medium Grid 1" w:semiHidden="0" w:uiPriority="67" w:unhideWhenUsed="0"/>
+    <w:lsdException w:name="Medium Grid 2" w:semiHidden="0" w:uiPriority="68" w:unhideWhenUsed="0"/>
+    <w:lsdException w:name="Medium Grid 3" w:semiHidden="0" w:uiPriority="69" w:unhideWhenUsed="0"/>
+    <w:lsdException w:name="Dark List" w:semiHidden="0" w:uiPriority="70" w:unhideWhenUsed="0"/>
+    <w:lsdException w:name="Colorful Shading" w:semiHidden="0" w:uiPriority="71" w:unhideWhenUsed="0"/>
+    <w:lsdException w:name="Colorful List" w:semiHidden="0" w:uiPriority="72" w:unhideWhenUsed="0"/>
+    <w:lsdException w:name="Colorful Grid" w:semiHidden="0" w:uiPriority="73" w:unhideWhenUsed="0"/>
+    <w:lsdException w:name="Light Shading Accent 1" w:semiHidden="0" w:uiPriority="60" w:unhideWhenUsed="0"/>
+    <w:lsdException w:name="Light List Accent 1" w:semiHidden="0" w:uiPriority="61" w:unhideWhenUsed="0"/>
+    <w:lsdException w:name="Light Grid Accent 1" w:semiHidden="0" w:uiPriority="62" w:unhideWhenUsed="0"/>
+    <w:lsdException w:name="Medium Shading 1 Accent 1" w:semiHidden="0" w:uiPriority="63" w:unhideWhenUsed="0"/>
+    <w:lsdException w:name="Medium Shading 2 Accent 1" w:semiHidden="0" w:uiPriority="64" w:unhideWhenUsed="0"/>
+    <w:lsdException w:name="Medium List 1 Accent 1" w:semiHidden="0" w:uiPriority="65" w:unhideWhenUsed="0"/>
+    <w:lsdException w:name="Revision" w:unhideWhenUsed="0"/>
+    <w:lsdException w:name="List Paragraph" w:semiHidden="0" w:uiPriority="34" w:unhideWhenUsed="0" w:qFormat="1"/>
+    <w:lsdException w:name="Quote" w:semiHidden="0" w:uiPriority="29" w:unhideWhenUsed="0" w:qFormat="1"/>
+    <w:lsdException w:name="Intense Quote" w:semiHidden="0" w:uiPriority="30" w:unhideWhenUsed="0" w:qFormat="1"/>
+    <w:lsdException w:name="Medium List 2 Accent 1" w:semiHidden="0" w:uiPriority="66" w:unhideWhenUsed="0"/>
+    <w:lsdException w:name="Medium Grid 1 Accent 1" w:semiHidden="0" w:uiPriority="67" w:unhideWhenUsed="0"/>
+    <w:lsdException w:name="Medium Grid 2 Accent 1" w:semiHidden="0" w:uiPriority="68" w:unhideWhenUsed="0"/>
+    <w:lsdException w:name="Medium Grid 3 Accent 1" w:semiHidden="0" w:uiPriority="69" w:unhideWhenUsed="0"/>
+    <w:lsdException w:name="Dark List Accent 1" w:semiHidden="0" w:uiPriority="70" w:unhideWhenUsed="0"/>
+    <w:lsdException w:name="Colorful Shading Accent 1" w:semiHidden="0" w:uiPriority="71" w:unhideWhenUsed="0"/>
+    <w:lsdException w:name="Colorful List Accent 1" w:semiHidden="0" w:uiPriority="72" w:unhideWhenUsed="0"/>
+    <w:lsdException w:name="Colorful Grid Accent 1" w:semiHidden="0" w:uiPriority="73" w:unhideWhenUsed="0"/>
+    <w:lsdException w:name="Light Shading Accent 2" w:semiHidden="0" w:uiPriority="60" w:unhideWhenUsed="0"/>
+    <w:lsdException w:name="Light List Accent 2" w:semiHidden="0" w:uiPriority="61" w:unhideWhenUsed="0"/>
+    <w:lsdException w:name="Light Grid Accent 2" w:semiHidden="0" w:uiPriority="62" w:unhideWhenUsed="0"/>
+    <w:lsdException w:name="Medium Shading 1 Accent 2" w:semiHidden="0" w:uiPriority="63" w:unhideWhenUsed="0"/>
+    <w:lsdException w:name="Medium Shading 2 Accent 2" w:semiHidden="0" w:uiPriority="64" w:unhideWhenUsed="0"/>
+    <w:lsdException w:name="Medium List 1 Accent 2" w:semiHidden="0" w:uiPriority="65" w:unhideWhenUsed="0"/>
+    <w:lsdException w:name="Medium List 2 Accent 2" w:semiHidden="0" w:uiPriority="66" w:unhideWhenUsed="0"/>
+    <w:lsdException w:name="Medium Grid 1 Accent 2" w:semiHidden="0" w:uiPriority="67" w:unhideWhenUsed="0"/>
+    <w:lsdException w:name="Medium Grid 2 Accent 2" w:semiHidden="0" w:uiPriority="68" w:unhideWhenUsed="0"/>
+    <w:lsdException w:name="Medium Grid 3 Accent 2" w:semiHidden="0" w:uiPriority="69" w:unhideWhenUsed="0"/>
+    <w:lsdException w:name="Dark List Accent 2" w:semiHidden="0" w:uiPriority="70" w:unhideWhenUsed="0"/>
+    <w:lsdException w:name="Colorful Shading Accent 2" w:semiHidden="0" w:uiPriority="71" w:unhideWhenUsed="0"/>
+    <w:lsdException w:name="Colorful List Accent 2" w:semiHidden="0" w:uiPriority="72" w:unhideWhenUsed="0"/>
+    <w:lsdException w:name="Colorful Grid Accent 2" w:semiHidden="0" w:uiPriority="73" w:unhideWhenUsed="0"/>
+    <w:lsdException w:name="Light Shading Accent 3" w:semiHidden="0" w:uiPriority="60" w:unhideWhenUsed="0"/>
+    <w:lsdException w:name="Light List Accent 3" w:semiHidden="0" w:uiPriority="61" w:unhideWhenUsed="0"/>
+    <w:lsdException w:name="Light Grid Accent 3" w:semiHidden="0" w:uiPriority="62" w:unhideWhenUsed="0"/>
+    <w:lsdException w:name="Medium Shading 1 Accent 3" w:semiHidden="0" w:uiPriority="63" w:unhideWhenUsed="0"/>
+    <w:lsdException w:name="Medium Shading 2 Accent 3" w:semiHidden="0" w:uiPriority="64" w:unhideWhenUsed="0"/>
+    <w:lsdException w:name="Medium List 1 Accent 3" w:semiHidden="0" w:uiPriority="65" w:unhideWhenUsed="0"/>
+    <w:lsdException w:name="Medium List 2 Accent 3" w:semiHidden="0" w:uiPriority="66" w:unhideWhenUsed="0"/>
+    <w:lsdException w:name="Medium Grid 1 Accent 3" w:semiHidden="0" w:uiPriority="67" w:unhideWhenUsed="0"/>
+    <w:lsdException w:name="Medium Grid 2 Accent 3" w:semiHidden="0" w:uiPriority="68" w:unhideWhenUsed="0"/>
+    <w:lsdException w:name="Medium Grid 3 Accent 3" w:semiHidden="0" w:uiPriority="69" w:unhideWhenUsed="0"/>
+    <w:lsdException w:name="Dark List Accent 3" w:semiHidden="0" w:uiPriority="70" w:unhideWhenUsed="0"/>
+    <w:lsdException w:name="Colorful Shading Accent 3" w:semiHidden="0" w:uiPriority="71" w:unhideWhenUsed="0"/>
+    <w:lsdException w:name="Colorful List Accent 3" w:semiHidden="0" w:uiPriority="72" w:unhideWhenUsed="0"/>
+    <w:lsdException w:name="Colorful Grid Accent 3" w:semiHidden="0" w:uiPriority="73" w:unhideWhenUsed="0"/>
+    <w:lsdException w:name="Light Shading Accent 4" w:semiHidden="0" w:uiPriority="60" w:unhideWhenUsed="0"/>
+    <w:lsdException w:name="Light List Accent 4" w:semiHidden="0" w:uiPriority="61" w:unhideWhenUsed="0"/>
+    <w:lsdException w:name="Light Grid Accent 4" w:semiHidden="0" w:uiPriority="62" w:unhideWhenUsed="0"/>
+    <w:lsdException w:name="Medium Shading 1 Accent 4" w:semiHidden="0" w:uiPriority="63" w:unhideWhenUsed="0"/>
+    <w:lsdException w:name="Medium Shading 2 Accent 4" w:semiHidden="0" w:uiPriority="64" w:unhideWhenUsed="0"/>
+    <w:lsdException w:name="Medium List 1 Accent 4" w:semiHidden="0" w:uiPriority="65" w:unhideWhenUsed="0"/>
+    <w:lsdException w:name="Medium List 2 Accent 4" w:semiHidden="0" w:uiPriority="66" w:unhideWhenUsed="0"/>
+    <w:lsdException w:name="Medium Grid 1 Accent 4" w:semiHidden="0" w:uiPriority="67" w:unhideWhenUsed="0"/>
+    <w:lsdException w:name="Medium Grid 2 Accent 4" w:semiHidden="0" w:uiPriority="68" w:unhideWhenUsed="0"/>
+    <w:lsdException w:name="Medium Grid 3 Accent 4" w:semiHidden="0" w:uiPriority="69" w:unhideWhenUsed="0"/>
+    <w:lsdException w:name="Dark List Accent 4" w:semiHidden="0" w:uiPriority="70" w:unhideWhenUsed="0"/>
+    <w:lsdException w:name="Colorful Shading Accent 4" w:semiHidden="0" w:uiPriority="71" w:unhideWhenUsed="0"/>
+    <w:lsdException w:name="Colorful List Accent 4" w:semiHidden="0" w:uiPriority="72" w:unhideWhenUsed="0"/>
+    <w:lsdException w:name="Colorful Grid Accent 4" w:semiHidden="0" w:uiPriority="73" w:unhideWhenUsed="0"/>
+    <w:lsdException w:name="Light Shading Accent 5" w:semiHidden="0" w:uiPriority="60" w:unhideWhenUsed="0"/>
+    <w:lsdException w:name="Light List Accent 5" w:semiHidden="0" w:uiPriority="61" w:unhideWhenUsed="0"/>
+    <w:lsdException w:name="Light Grid Accent 5" w:semiHidden="0" w:uiPriority="62" w:unhideWhenUsed="0"/>
+    <w:lsdException w:name="Medium Shading 1 Accent 5" w:semiHidden="0" w:uiPriority="63" w:unhideWhenUsed="0"/>
+    <w:lsdException w:name="Medium Shading 2 Accent 5" w:semiHidden="0" w:uiPriority="64" w:unhideWhenUsed="0"/>
+    <w:lsdException w:name="Medium List 1 Accent 5" w:semiHidden="0" w:uiPriority="65" w:unhideWhenUsed="0"/>
+    <w:lsdException w:name="Medium List 2 Accent 5" w:semiHidden="0" w:uiPriority="66" w:unhideWhenUsed="0"/>
+    <w:lsdException w:name="Medium Grid 1 Accent 5" w:semiHidden="0" w:uiPriority="67" w:unhideWhenUsed="0"/>
+    <w:lsdException w:name="Medium Grid 2 Accent 5" w:semiHidden="0" w:uiPriority="68" w:unhideWhenUsed="0"/>
+    <w:lsdException w:name="Medium Grid 3 Accent 5" w:semiHidden="0" w:uiPriority="69" w:unhideWhenUsed="0"/>
+    <w:lsdException w:name="Dark List Accent 5" w:semiHidden="0" w:uiPriority="70" w:unhideWhenUsed="0"/>
+    <w:lsdException w:name="Colorful Shading Accent 5" w:semiHidden="0" w:uiPriority="71" w:unhideWhenUsed="0"/>
+    <w:lsdException w:name="Colorful List Accent 5" w:semiHidden="0" w:uiPriority="72" w:unhideWhenUsed="0"/>
+    <w:lsdException w:name="Colorful Grid Accent 5" w:semiHidden="0" w:uiPriority="73" w:unhideWhenUsed="0"/>
+    <w:lsdException w:name="Light Shading Accent 6" w:semiHidden="0" w:uiPriority="60" w:unhideWhenUsed="0"/>
+    <w:lsdException w:name="Light List Accent 6" w:semiHidden="0" w:uiPriority="61" w:unhideWhenUsed="0"/>
+    <w:lsdException w:name="Light Grid Accent 6" w:semiHidden="0" w:uiPriority="62" w:unhideWhenUsed="0"/>
+    <w:lsdException w:name="Medium Shading 1 Accent 6" w:semiHidden="0" w:uiPriority="63" w:unhideWhenUsed="0"/>
+    <w:lsdException w:name="Medium Shading 2 Accent 6" w:semiHidden="0" w:uiPriority="64" w:unhideWhenUsed="0"/>
+    <w:lsdException w:name="Medium List 1 Accent 6" w:semiHidden="0" w:uiPriority="65" w:unhideWhenUsed="0"/>
+    <w:lsdException w:name="Medium List 2 Accent 6" w:semiHidden="0" w:uiPriority="66" w:unhideWhenUsed="0"/>
+    <w:lsdException w:name="Medium Grid 1 Accent 6" w:semiHidden="0" w:uiPriority="67" w:unhideWhenUsed="0"/>
+    <w:lsdException w:name="Medium Grid 2 Accent 6" w:semiHidden="0" w:uiPriority="68" w:unhideWhenUsed="0"/>
+    <w:lsdException w:name="Medium Grid 3 Accent 6" w:semiHidden="0" w:uiPriority="69" w:unhideWhenUsed="0"/>
+    <w:lsdException w:name="Dark List Accent 6" w:semiHidden="0" w:uiPriority="70" w:unhideWhenUsed="0"/>
+    <w:lsdException w:name="Colorful Shading Accent 6" w:semiHidden="0" w:uiPriority="71" w:unhideWhenUsed="0"/>
+    <w:lsdException w:name="Colorful List Accent 6" w:semiHidden="0" w:uiPriority="72" w:unhideWhenUsed="0"/>
+    <w:lsdException w:name="Colorful Grid Accent 6" w:semiHidden="0" w:uiPriority="73" w:unhideWhenUsed="0"/>
+    <w:lsdException w:name="Subtle Emphasis" w:semiHidden="0" w:uiPriority="19" w:unhideWhenUsed="0" w:qFormat="1"/>
+    <w:lsdException w:name="Intense Emphasis" w:semiHidden="0" w:uiPriority="21" w:unhideWhenUsed="0" w:qFormat="1"/>
+    <w:lsdException w:name="Subtle Reference" w:semiHidden="0" w:uiPriority="31" w:unhideWhenUsed="0" w:qFormat="1"/>
+    <w:lsdException w:name="Intense Reference" w:semiHidden="0" w:uiPriority="32" w:unhideWhenUsed="0" w:qFormat="1"/>
+    <w:lsdException w:name="Book Title" w:semiHidden="0" w:uiPriority="33" w:unhideWhenUsed="0" w:qFormat="1"/>
+    <w:lsdException w:name="Bibliography" w:uiPriority="37"/>
+    <w:lsdException w:name="TOC Heading" w:uiPriority="39" w:qFormat="1"/>
+  </w:latentStyles>
+  <w:style w:type="paragraph" w:default="1" w:styleId="Normal">
+    <w:name w:val="Normal"/>
+    <w:qFormat/>
+  </w:style>
+  <w:style w:type="character" w:default="1" w:styleId="Policepardfaut">
+    <w:name w:val="Default Paragraph Font"/>
+    <w:uiPriority w:val="1"/>
+    <w:semiHidden/>
+    <w:unhideWhenUsed/>
+  </w:style>
+  <w:style w:type="table" w:default="1" w:styleId="TableauNormal">
+    <w:name w:val="Normal Table"/>
+    <w:uiPriority w:val="99"/>
+    <w:semiHidden/>
+    <w:unhideWhenUsed/>
+    <w:tblPr>
+      <w:tblInd w:w="0" w:type="dxa"/>
+      <w:tblCellMar>
+        <w:top w:w="0" w:type="dxa"/>
+        <w:left w:w="108" w:type="dxa"/>
+        <w:bottom w:w="0" w:type="dxa"/>
+        <w:right w:w="108" w:type="dxa"/>
+      </w:tblCellMar>
+    </w:tblPr>
+  </w:style>
+  <w:style w:type="numbering" w:default="1" w:styleId="Aucuneliste">
+    <w:name w:val="No List"/>
+    <w:uiPriority w:val="99"/>
+    <w:semiHidden/>
+    <w:unhideWhenUsed/>
+  </w:style>
+</w:styles>
+</file>
+
 <file path=word/glossary/webSettings.xml><?xml version="1.0" encoding="utf-8"?>
-<w:webSettings xmlns:mc="http://schemas.openxmlformats.org/markup-compatibility/2006" xmlns:r="http://schemas.openxmlformats.org/officeDocument/2006/relationships" xmlns:w="http://schemas.openxmlformats.org/wordprocessingml/2006/main" xmlns:w14="http://schemas.microsoft.com/office/word/2010/wordml" xmlns:w15="http://schemas.microsoft.com/office/word/2012/wordml" mc:Ignorable="w14 w15">
+<w:webSettings xmlns:mc="http://schemas.openxmlformats.org/markup-compatibility/2006" xmlns:r="http://schemas.openxmlformats.org/officeDocument/2006/relationships" xmlns:w="http://schemas.openxmlformats.org/wordprocessingml/2006/main" xmlns:w14="http://schemas.microsoft.com/office/word/2010/wordml" mc:Ignorable="w14">
   <w:optimizeForBrowser/>
 </w:webSettings>
 </file>
@@ -14152,7 +13901,7 @@
 </file>
 
 <file path=customXml/itemProps1.xml><?xml version="1.0" encoding="utf-8"?>
-<ds:datastoreItem xmlns:ds="http://schemas.openxmlformats.org/officeDocument/2006/customXml" ds:itemID="{B8E04D30-D340-4621-9B9D-26D736EF3253}">
+<ds:datastoreItem xmlns:ds="http://schemas.openxmlformats.org/officeDocument/2006/customXml" ds:itemID="{B6E8FD77-8C66-4688-B5DB-CD36C6F6FE04}">
   <ds:schemaRefs>
     <ds:schemaRef ds:uri="http://schemas.openxmlformats.org/officeDocument/2006/bibliography"/>
   </ds:schemaRefs>

</xml_diff>